<commit_message>
update on 2023-10-19 23:14:50.305190
</commit_message>
<xml_diff>
--- a/py 深度学习.docx
+++ b/py 深度学习.docx
@@ -1773,6 +1773,12 @@
             <w:insideH w:val="single" w:color="auto" w:sz="4" w:space="0"/>
             <w:insideV w:val="single" w:color="auto" w:sz="4" w:space="0"/>
           </w:tblBorders>
+          <w:tblCellMar>
+            <w:top w:w="0" w:type="dxa"/>
+            <w:left w:w="108" w:type="dxa"/>
+            <w:bottom w:w="0" w:type="dxa"/>
+            <w:right w:w="108" w:type="dxa"/>
+          </w:tblCellMar>
         </w:tblPrEx>
         <w:tc>
           <w:tcPr>
@@ -4277,6 +4283,12 @@
             <w:insideH w:val="single" w:color="auto" w:sz="4" w:space="0"/>
             <w:insideV w:val="single" w:color="auto" w:sz="4" w:space="0"/>
           </w:tblBorders>
+          <w:tblCellMar>
+            <w:top w:w="0" w:type="dxa"/>
+            <w:left w:w="108" w:type="dxa"/>
+            <w:bottom w:w="0" w:type="dxa"/>
+            <w:right w:w="108" w:type="dxa"/>
+          </w:tblCellMar>
         </w:tblPrEx>
         <w:tc>
           <w:tcPr>
@@ -8087,8 +8099,8 @@
           <w:color w:val="00B0F0"/>
         </w:rPr>
       </w:pPr>
-      <w:bookmarkStart w:id="9" w:name="_Toc30205"/>
-      <w:bookmarkStart w:id="10" w:name="_Toc19634"/>
+      <w:bookmarkStart w:id="9" w:name="_Toc19634"/>
+      <w:bookmarkStart w:id="10" w:name="_Toc30205"/>
       <w:r>
         <w:rPr>
           <w:rFonts w:hint="eastAsia"/>
@@ -8956,8 +8968,8 @@
           <w:color w:val="00B0F0"/>
         </w:rPr>
       </w:pPr>
-      <w:bookmarkStart w:id="13" w:name="_Toc3527"/>
-      <w:bookmarkStart w:id="14" w:name="_Toc18880"/>
+      <w:bookmarkStart w:id="13" w:name="_Toc18880"/>
+      <w:bookmarkStart w:id="14" w:name="_Toc3527"/>
       <w:r>
         <w:rPr>
           <w:rFonts w:hint="eastAsia"/>
@@ -10502,12 +10514,6 @@
             <w:insideH w:val="single" w:color="auto" w:sz="4" w:space="0"/>
             <w:insideV w:val="single" w:color="auto" w:sz="4" w:space="0"/>
           </w:tblBorders>
-          <w:tblCellMar>
-            <w:top w:w="0" w:type="dxa"/>
-            <w:left w:w="108" w:type="dxa"/>
-            <w:bottom w:w="0" w:type="dxa"/>
-            <w:right w:w="108" w:type="dxa"/>
-          </w:tblCellMar>
         </w:tblPrEx>
         <w:trPr>
           <w:trHeight w:val="128" w:hRule="atLeast"/>
@@ -12712,12 +12718,6 @@
             <w:insideH w:val="single" w:color="auto" w:sz="4" w:space="0"/>
             <w:insideV w:val="single" w:color="auto" w:sz="4" w:space="0"/>
           </w:tblBorders>
-          <w:tblCellMar>
-            <w:top w:w="0" w:type="dxa"/>
-            <w:left w:w="108" w:type="dxa"/>
-            <w:bottom w:w="0" w:type="dxa"/>
-            <w:right w:w="108" w:type="dxa"/>
-          </w:tblCellMar>
         </w:tblPrEx>
         <w:trPr>
           <w:trHeight w:val="128" w:hRule="atLeast"/>
@@ -12828,12 +12828,6 @@
             <w:insideH w:val="single" w:color="auto" w:sz="4" w:space="0"/>
             <w:insideV w:val="single" w:color="auto" w:sz="4" w:space="0"/>
           </w:tblBorders>
-          <w:tblCellMar>
-            <w:top w:w="0" w:type="dxa"/>
-            <w:left w:w="108" w:type="dxa"/>
-            <w:bottom w:w="0" w:type="dxa"/>
-            <w:right w:w="108" w:type="dxa"/>
-          </w:tblCellMar>
         </w:tblPrEx>
         <w:trPr>
           <w:trHeight w:val="128" w:hRule="atLeast"/>
@@ -13170,12 +13164,6 @@
             <w:insideH w:val="single" w:color="auto" w:sz="4" w:space="0"/>
             <w:insideV w:val="single" w:color="auto" w:sz="4" w:space="0"/>
           </w:tblBorders>
-          <w:tblCellMar>
-            <w:top w:w="0" w:type="dxa"/>
-            <w:left w:w="108" w:type="dxa"/>
-            <w:bottom w:w="0" w:type="dxa"/>
-            <w:right w:w="108" w:type="dxa"/>
-          </w:tblCellMar>
         </w:tblPrEx>
         <w:tc>
           <w:tcPr>
@@ -16186,18 +16174,7 @@
                 <w:spacing w:val="7"/>
                 <w:lang w:val="en-US" w:eastAsia="zh-CN"/>
               </w:rPr>
-              <w:t>w(</w:t>
-            </w:r>
-            <w:bookmarkStart w:id="45" w:name="_GoBack"/>
-            <w:bookmarkEnd w:id="45"/>
-            <w:r>
-              <w:rPr>
-                <w:rFonts w:hint="eastAsia"/>
-                <w:color w:val="FF0000"/>
-                <w:spacing w:val="7"/>
-                <w:lang w:val="en-US" w:eastAsia="zh-CN"/>
-              </w:rPr>
-              <w:t>d</w:t>
+              <w:t>w(d</w:t>
             </w:r>
             <w:r>
               <w:rPr>
@@ -16285,8 +16262,17 @@
                 <w:rFonts w:hint="eastAsia"/>
                 <w:color w:val="FF0000"/>
                 <w:spacing w:val="7"/>
-              </w:rPr>
-              <w:t>flip(x, dims)</w:t>
+                <w:lang w:val="en-US" w:eastAsia="zh-CN"/>
+              </w:rPr>
+              <w:t>x.</w:t>
+            </w:r>
+            <w:r>
+              <w:rPr>
+                <w:rFonts w:hint="eastAsia"/>
+                <w:color w:val="FF0000"/>
+                <w:spacing w:val="7"/>
+              </w:rPr>
+              <w:t>flip(dims)</w:t>
             </w:r>
           </w:p>
         </w:tc>
@@ -20868,7 +20854,6 @@
         <w:tc>
           <w:tcPr>
             <w:tcW w:w="0" w:type="auto"/>
-            <w:vMerge w:val="restart"/>
             <w:vAlign w:val="center"/>
           </w:tcPr>
           <w:p>
@@ -20904,66 +20889,6 @@
               </w:rPr>
               <w:t>矩阵乘法结果</w:t>
             </w:r>
-          </w:p>
-        </w:tc>
-      </w:tr>
-      <w:tr>
-        <w:tblPrEx>
-          <w:tblBorders>
-            <w:top w:val="single" w:color="auto" w:sz="4" w:space="0"/>
-            <w:left w:val="single" w:color="auto" w:sz="4" w:space="0"/>
-            <w:bottom w:val="single" w:color="auto" w:sz="4" w:space="0"/>
-            <w:right w:val="single" w:color="auto" w:sz="4" w:space="0"/>
-            <w:insideH w:val="single" w:color="auto" w:sz="4" w:space="0"/>
-            <w:insideV w:val="single" w:color="auto" w:sz="4" w:space="0"/>
-          </w:tblBorders>
-          <w:tblCellMar>
-            <w:top w:w="0" w:type="dxa"/>
-            <w:left w:w="108" w:type="dxa"/>
-            <w:bottom w:w="0" w:type="dxa"/>
-            <w:right w:w="108" w:type="dxa"/>
-          </w:tblCellMar>
-        </w:tblPrEx>
-        <w:tc>
-          <w:tcPr>
-            <w:tcW w:w="0" w:type="auto"/>
-            <w:vAlign w:val="center"/>
-          </w:tcPr>
-          <w:p>
-            <w:pPr>
-              <w:rPr>
-                <w:color w:val="FF0000"/>
-                <w:spacing w:val="7"/>
-              </w:rPr>
-            </w:pPr>
-            <w:r>
-              <w:rPr>
-                <w:rFonts w:hint="eastAsia"/>
-                <w:color w:val="FF0000"/>
-                <w:spacing w:val="7"/>
-              </w:rPr>
-              <w:t>matmul(x1, x2)</w:t>
-            </w:r>
-          </w:p>
-        </w:tc>
-        <w:tc>
-          <w:tcPr>
-            <w:tcW w:w="0" w:type="auto"/>
-            <w:vMerge w:val="continue"/>
-            <w:vAlign w:val="center"/>
-          </w:tcPr>
-          <w:p>
-            <w:pPr>
-              <w:rPr>
-                <w:color w:val="ED7D31" w:themeColor="accent2"/>
-                <w:spacing w:val="7"/>
-                <w14:textFill>
-                  <w14:solidFill>
-                    <w14:schemeClr w14:val="accent2"/>
-                  </w14:solidFill>
-                </w14:textFill>
-              </w:rPr>
-            </w:pPr>
           </w:p>
         </w:tc>
       </w:tr>
@@ -20999,6 +20924,8 @@
                 <w:spacing w:val="7"/>
               </w:rPr>
             </w:pPr>
+            <w:bookmarkStart w:id="45" w:name="_GoBack"/>
+            <w:bookmarkEnd w:id="45"/>
             <w:r>
               <w:rPr>
                 <w:rFonts w:hint="eastAsia"/>
@@ -29813,12 +29740,6 @@
             <w:insideH w:val="single" w:color="auto" w:sz="4" w:space="0"/>
             <w:insideV w:val="single" w:color="auto" w:sz="4" w:space="0"/>
           </w:tblBorders>
-          <w:tblCellMar>
-            <w:top w:w="0" w:type="dxa"/>
-            <w:left w:w="108" w:type="dxa"/>
-            <w:bottom w:w="0" w:type="dxa"/>
-            <w:right w:w="108" w:type="dxa"/>
-          </w:tblCellMar>
         </w:tblPrEx>
         <w:tc>
           <w:tcPr>
@@ -38765,12 +38686,6 @@
             <w:insideH w:val="single" w:color="auto" w:sz="4" w:space="0"/>
             <w:insideV w:val="single" w:color="auto" w:sz="4" w:space="0"/>
           </w:tblBorders>
-          <w:tblCellMar>
-            <w:top w:w="0" w:type="dxa"/>
-            <w:left w:w="108" w:type="dxa"/>
-            <w:bottom w:w="0" w:type="dxa"/>
-            <w:right w:w="108" w:type="dxa"/>
-          </w:tblCellMar>
         </w:tblPrEx>
         <w:tc>
           <w:tcPr>
@@ -39015,6 +38930,12 @@
             <w:insideH w:val="single" w:color="auto" w:sz="4" w:space="0"/>
             <w:insideV w:val="single" w:color="auto" w:sz="4" w:space="0"/>
           </w:tblBorders>
+          <w:tblCellMar>
+            <w:top w:w="0" w:type="dxa"/>
+            <w:left w:w="108" w:type="dxa"/>
+            <w:bottom w:w="0" w:type="dxa"/>
+            <w:right w:w="108" w:type="dxa"/>
+          </w:tblCellMar>
         </w:tblPrEx>
         <w:tc>
           <w:tcPr>
@@ -48157,6 +48078,12 @@
             <w:insideH w:val="single" w:color="auto" w:sz="4" w:space="0"/>
             <w:insideV w:val="single" w:color="auto" w:sz="4" w:space="0"/>
           </w:tblBorders>
+          <w:tblCellMar>
+            <w:top w:w="0" w:type="dxa"/>
+            <w:left w:w="108" w:type="dxa"/>
+            <w:bottom w:w="0" w:type="dxa"/>
+            <w:right w:w="108" w:type="dxa"/>
+          </w:tblCellMar>
         </w:tblPrEx>
         <w:tc>
           <w:tcPr>
@@ -49089,12 +49016,6 @@
             <w:insideH w:val="single" w:color="auto" w:sz="4" w:space="0"/>
             <w:insideV w:val="single" w:color="auto" w:sz="4" w:space="0"/>
           </w:tblBorders>
-          <w:tblCellMar>
-            <w:top w:w="0" w:type="dxa"/>
-            <w:left w:w="108" w:type="dxa"/>
-            <w:bottom w:w="0" w:type="dxa"/>
-            <w:right w:w="108" w:type="dxa"/>
-          </w:tblCellMar>
         </w:tblPrEx>
         <w:tc>
           <w:tcPr>
@@ -51774,6 +51695,12 @@
             <w:insideH w:val="single" w:color="auto" w:sz="4" w:space="0"/>
             <w:insideV w:val="single" w:color="auto" w:sz="4" w:space="0"/>
           </w:tblBorders>
+          <w:tblCellMar>
+            <w:top w:w="0" w:type="dxa"/>
+            <w:left w:w="108" w:type="dxa"/>
+            <w:bottom w:w="0" w:type="dxa"/>
+            <w:right w:w="108" w:type="dxa"/>
+          </w:tblCellMar>
         </w:tblPrEx>
         <w:tc>
           <w:tcPr>
@@ -51911,6 +51838,12 @@
             <w:insideH w:val="single" w:color="auto" w:sz="4" w:space="0"/>
             <w:insideV w:val="single" w:color="auto" w:sz="4" w:space="0"/>
           </w:tblBorders>
+          <w:tblCellMar>
+            <w:top w:w="0" w:type="dxa"/>
+            <w:left w:w="108" w:type="dxa"/>
+            <w:bottom w:w="0" w:type="dxa"/>
+            <w:right w:w="108" w:type="dxa"/>
+          </w:tblCellMar>
         </w:tblPrEx>
         <w:tc>
           <w:tcPr>

</xml_diff>

<commit_message>
update on 2023-12-25 21:49:36.358840
</commit_message>
<xml_diff>
--- a/py 深度学习.docx
+++ b/py 深度学习.docx
@@ -4403,6 +4403,12 @@
             <w:insideH w:val="single" w:color="auto" w:sz="4" w:space="0"/>
             <w:insideV w:val="single" w:color="auto" w:sz="4" w:space="0"/>
           </w:tblBorders>
+          <w:tblCellMar>
+            <w:top w:w="0" w:type="dxa"/>
+            <w:left w:w="108" w:type="dxa"/>
+            <w:bottom w:w="0" w:type="dxa"/>
+            <w:right w:w="108" w:type="dxa"/>
+          </w:tblCellMar>
         </w:tblPrEx>
         <w:tc>
           <w:tcPr>
@@ -6084,12 +6090,6 @@
             <w:insideH w:val="single" w:color="auto" w:sz="4" w:space="0"/>
             <w:insideV w:val="single" w:color="auto" w:sz="4" w:space="0"/>
           </w:tblBorders>
-          <w:tblCellMar>
-            <w:top w:w="0" w:type="dxa"/>
-            <w:left w:w="108" w:type="dxa"/>
-            <w:bottom w:w="0" w:type="dxa"/>
-            <w:right w:w="108" w:type="dxa"/>
-          </w:tblCellMar>
         </w:tblPrEx>
         <w:tc>
           <w:tcPr>
@@ -7824,6 +7824,12 @@
             <w:insideH w:val="single" w:color="auto" w:sz="4" w:space="0"/>
             <w:insideV w:val="single" w:color="auto" w:sz="4" w:space="0"/>
           </w:tblBorders>
+          <w:tblCellMar>
+            <w:top w:w="0" w:type="dxa"/>
+            <w:left w:w="108" w:type="dxa"/>
+            <w:bottom w:w="0" w:type="dxa"/>
+            <w:right w:w="108" w:type="dxa"/>
+          </w:tblCellMar>
         </w:tblPrEx>
         <w:tc>
           <w:tcPr>
@@ -11812,6 +11818,12 @@
             <w:insideH w:val="single" w:color="auto" w:sz="4" w:space="0"/>
             <w:insideV w:val="single" w:color="auto" w:sz="4" w:space="0"/>
           </w:tblBorders>
+          <w:tblCellMar>
+            <w:top w:w="0" w:type="dxa"/>
+            <w:left w:w="108" w:type="dxa"/>
+            <w:bottom w:w="0" w:type="dxa"/>
+            <w:right w:w="108" w:type="dxa"/>
+          </w:tblCellMar>
         </w:tblPrEx>
         <w:trPr>
           <w:trHeight w:val="90" w:hRule="atLeast"/>
@@ -11854,6 +11866,12 @@
             <w:insideH w:val="single" w:color="auto" w:sz="4" w:space="0"/>
             <w:insideV w:val="single" w:color="auto" w:sz="4" w:space="0"/>
           </w:tblBorders>
+          <w:tblCellMar>
+            <w:top w:w="0" w:type="dxa"/>
+            <w:left w:w="108" w:type="dxa"/>
+            <w:bottom w:w="0" w:type="dxa"/>
+            <w:right w:w="108" w:type="dxa"/>
+          </w:tblCellMar>
         </w:tblPrEx>
         <w:tc>
           <w:tcPr>
@@ -16951,12 +16969,6 @@
             <w:insideH w:val="single" w:color="auto" w:sz="4" w:space="0"/>
             <w:insideV w:val="single" w:color="auto" w:sz="4" w:space="0"/>
           </w:tblBorders>
-          <w:tblCellMar>
-            <w:top w:w="0" w:type="dxa"/>
-            <w:left w:w="108" w:type="dxa"/>
-            <w:bottom w:w="0" w:type="dxa"/>
-            <w:right w:w="108" w:type="dxa"/>
-          </w:tblCellMar>
         </w:tblPrEx>
         <w:tc>
           <w:tcPr>
@@ -18696,12 +18708,6 @@
             <w:insideH w:val="single" w:color="auto" w:sz="4" w:space="0"/>
             <w:insideV w:val="single" w:color="auto" w:sz="4" w:space="0"/>
           </w:tblBorders>
-          <w:tblCellMar>
-            <w:top w:w="0" w:type="dxa"/>
-            <w:left w:w="108" w:type="dxa"/>
-            <w:bottom w:w="0" w:type="dxa"/>
-            <w:right w:w="108" w:type="dxa"/>
-          </w:tblCellMar>
         </w:tblPrEx>
         <w:trPr>
           <w:trHeight w:val="90" w:hRule="atLeast"/>
@@ -22449,12 +22455,6 @@
             <w:insideH w:val="single" w:color="auto" w:sz="4" w:space="0"/>
             <w:insideV w:val="single" w:color="auto" w:sz="4" w:space="0"/>
           </w:tblBorders>
-          <w:tblCellMar>
-            <w:top w:w="0" w:type="dxa"/>
-            <w:left w:w="108" w:type="dxa"/>
-            <w:bottom w:w="0" w:type="dxa"/>
-            <w:right w:w="108" w:type="dxa"/>
-          </w:tblCellMar>
         </w:tblPrEx>
         <w:tc>
           <w:tcPr>
@@ -23012,8 +23012,8 @@
         </w:tblCellMar>
       </w:tblPr>
       <w:tblGrid>
-        <w:gridCol w:w="4906"/>
-        <w:gridCol w:w="1478"/>
+        <w:gridCol w:w="5882"/>
+        <w:gridCol w:w="2529"/>
       </w:tblGrid>
       <w:tr>
         <w:tblPrEx>
@@ -23035,6 +23035,58 @@
         <w:tc>
           <w:tcPr>
             <w:tcW w:w="0" w:type="auto"/>
+            <w:gridSpan w:val="2"/>
+            <w:vAlign w:val="center"/>
+          </w:tcPr>
+          <w:p>
+            <w:pPr>
+              <w:rPr>
+                <w:rFonts w:hint="default" w:eastAsia="华文中宋"/>
+                <w:color w:val="ED7D31" w:themeColor="accent2"/>
+                <w:lang w:val="en-US" w:eastAsia="zh-CN"/>
+                <w14:textFill>
+                  <w14:solidFill>
+                    <w14:schemeClr w14:val="accent2"/>
+                  </w14:solidFill>
+                </w14:textFill>
+              </w:rPr>
+            </w:pPr>
+            <w:r>
+              <w:rPr>
+                <w:rFonts w:hint="eastAsia"/>
+                <w:color w:val="ED7D31" w:themeColor="accent2"/>
+                <w:lang w:val="en-US" w:eastAsia="zh-CN"/>
+                <w14:textFill>
+                  <w14:solidFill>
+                    <w14:schemeClr w14:val="accent2"/>
+                  </w14:solidFill>
+                </w14:textFill>
+              </w:rPr>
+              <w:t>分布式训练：</w:t>
+            </w:r>
+          </w:p>
+        </w:tc>
+      </w:tr>
+      <w:tr>
+        <w:tblPrEx>
+          <w:tblBorders>
+            <w:top w:val="single" w:color="auto" w:sz="4" w:space="0"/>
+            <w:left w:val="single" w:color="auto" w:sz="4" w:space="0"/>
+            <w:bottom w:val="single" w:color="auto" w:sz="4" w:space="0"/>
+            <w:right w:val="single" w:color="auto" w:sz="4" w:space="0"/>
+            <w:insideH w:val="single" w:color="auto" w:sz="4" w:space="0"/>
+            <w:insideV w:val="single" w:color="auto" w:sz="4" w:space="0"/>
+          </w:tblBorders>
+          <w:tblCellMar>
+            <w:top w:w="0" w:type="dxa"/>
+            <w:left w:w="108" w:type="dxa"/>
+            <w:bottom w:w="0" w:type="dxa"/>
+            <w:right w:w="108" w:type="dxa"/>
+          </w:tblCellMar>
+        </w:tblPrEx>
+        <w:tc>
+          <w:tcPr>
+            <w:tcW w:w="0" w:type="auto"/>
             <w:vAlign w:val="center"/>
           </w:tcPr>
           <w:p>
@@ -23054,7 +23106,24 @@
                 <w:color w:val="FF0000"/>
                 <w:spacing w:val="7"/>
               </w:rPr>
-              <w:t>init_process_group('nccl', world_size, rank)</w:t>
+              <w:t xml:space="preserve">init_process_group('nccl', </w:t>
+            </w:r>
+            <w:r>
+              <w:rPr>
+                <w:rFonts w:hint="eastAsia"/>
+                <w:color w:val="FF0000"/>
+                <w:spacing w:val="7"/>
+                <w:lang w:val="en-US" w:eastAsia="zh-CN"/>
+              </w:rPr>
+              <w:t xml:space="preserve">'env://', </w:t>
+            </w:r>
+            <w:r>
+              <w:rPr>
+                <w:rFonts w:hint="eastAsia"/>
+                <w:color w:val="FF0000"/>
+                <w:spacing w:val="7"/>
+              </w:rPr>
+              <w:t>world_size, rank)</w:t>
             </w:r>
           </w:p>
         </w:tc>
@@ -23091,8 +23160,209 @@
                 <w:rFonts w:hint="eastAsia"/>
                 <w:color w:val="EA82F1"/>
                 <w:szCs w:val="24"/>
-              </w:rPr>
-              <w:t>线程池</w:t>
+                <w:lang w:val="en-US" w:eastAsia="zh-CN"/>
+              </w:rPr>
+              <w:t>进程</w:t>
+            </w:r>
+            <w:r>
+              <w:rPr>
+                <w:rFonts w:hint="eastAsia"/>
+                <w:color w:val="EA82F1"/>
+                <w:szCs w:val="24"/>
+              </w:rPr>
+              <w:t>池</w:t>
+            </w:r>
+          </w:p>
+        </w:tc>
+      </w:tr>
+      <w:tr>
+        <w:tblPrEx>
+          <w:tblBorders>
+            <w:top w:val="single" w:color="auto" w:sz="4" w:space="0"/>
+            <w:left w:val="single" w:color="auto" w:sz="4" w:space="0"/>
+            <w:bottom w:val="single" w:color="auto" w:sz="4" w:space="0"/>
+            <w:right w:val="single" w:color="auto" w:sz="4" w:space="0"/>
+            <w:insideH w:val="single" w:color="auto" w:sz="4" w:space="0"/>
+            <w:insideV w:val="single" w:color="auto" w:sz="4" w:space="0"/>
+          </w:tblBorders>
+          <w:tblCellMar>
+            <w:top w:w="0" w:type="dxa"/>
+            <w:left w:w="108" w:type="dxa"/>
+            <w:bottom w:w="0" w:type="dxa"/>
+            <w:right w:w="108" w:type="dxa"/>
+          </w:tblCellMar>
+        </w:tblPrEx>
+        <w:tc>
+          <w:tcPr>
+            <w:tcW w:w="0" w:type="auto"/>
+            <w:vAlign w:val="center"/>
+          </w:tcPr>
+          <w:p>
+            <w:pPr>
+              <w:rPr>
+                <w:rFonts w:hint="default" w:eastAsia="华文中宋"/>
+                <w:color w:val="FF0000"/>
+                <w:spacing w:val="7"/>
+                <w:lang w:val="en-US" w:eastAsia="zh-CN"/>
+              </w:rPr>
+            </w:pPr>
+            <w:r>
+              <w:rPr>
+                <w:rFonts w:hint="eastAsia"/>
+                <w:color w:val="FF0000"/>
+                <w:spacing w:val="7"/>
+                <w:lang w:val="en-US" w:eastAsia="zh-CN"/>
+              </w:rPr>
+              <w:t>destroy_</w:t>
+            </w:r>
+            <w:r>
+              <w:rPr>
+                <w:rFonts w:hint="eastAsia"/>
+                <w:color w:val="FF0000"/>
+                <w:spacing w:val="7"/>
+              </w:rPr>
+              <w:t>process_group</w:t>
+            </w:r>
+            <w:r>
+              <w:rPr>
+                <w:rFonts w:hint="eastAsia"/>
+                <w:color w:val="FF0000"/>
+                <w:spacing w:val="7"/>
+                <w:lang w:val="en-US" w:eastAsia="zh-CN"/>
+              </w:rPr>
+              <w:t>()</w:t>
+            </w:r>
+          </w:p>
+        </w:tc>
+        <w:tc>
+          <w:tcPr>
+            <w:tcW w:w="0" w:type="auto"/>
+            <w:vAlign w:val="center"/>
+          </w:tcPr>
+          <w:p>
+            <w:pPr>
+              <w:rPr>
+                <w:rFonts w:hint="default" w:eastAsia="华文中宋"/>
+                <w:color w:val="ED7D31" w:themeColor="accent2"/>
+                <w:lang w:val="en-US" w:eastAsia="zh-CN"/>
+                <w14:textFill>
+                  <w14:solidFill>
+                    <w14:schemeClr w14:val="accent2"/>
+                  </w14:solidFill>
+                </w14:textFill>
+              </w:rPr>
+            </w:pPr>
+            <w:r>
+              <w:rPr>
+                <w:rFonts w:hint="eastAsia"/>
+                <w:color w:val="EA82F1"/>
+                <w:szCs w:val="24"/>
+                <w:lang w:val="en-US" w:eastAsia="zh-CN"/>
+              </w:rPr>
+              <w:t>释放</w:t>
+            </w:r>
+            <w:r>
+              <w:rPr>
+                <w:rFonts w:hint="eastAsia"/>
+                <w:color w:val="ED7D31" w:themeColor="accent2"/>
+                <w:lang w:val="en-US" w:eastAsia="zh-CN"/>
+                <w14:textFill>
+                  <w14:solidFill>
+                    <w14:schemeClr w14:val="accent2"/>
+                  </w14:solidFill>
+                </w14:textFill>
+              </w:rPr>
+              <w:t>进程池</w:t>
+            </w:r>
+          </w:p>
+        </w:tc>
+      </w:tr>
+      <w:tr>
+        <w:tblPrEx>
+          <w:tblBorders>
+            <w:top w:val="single" w:color="auto" w:sz="4" w:space="0"/>
+            <w:left w:val="single" w:color="auto" w:sz="4" w:space="0"/>
+            <w:bottom w:val="single" w:color="auto" w:sz="4" w:space="0"/>
+            <w:right w:val="single" w:color="auto" w:sz="4" w:space="0"/>
+            <w:insideH w:val="single" w:color="auto" w:sz="4" w:space="0"/>
+            <w:insideV w:val="single" w:color="auto" w:sz="4" w:space="0"/>
+          </w:tblBorders>
+          <w:tblCellMar>
+            <w:top w:w="0" w:type="dxa"/>
+            <w:left w:w="108" w:type="dxa"/>
+            <w:bottom w:w="0" w:type="dxa"/>
+            <w:right w:w="108" w:type="dxa"/>
+          </w:tblCellMar>
+        </w:tblPrEx>
+        <w:tc>
+          <w:tcPr>
+            <w:tcW w:w="0" w:type="auto"/>
+            <w:vAlign w:val="center"/>
+          </w:tcPr>
+          <w:p>
+            <w:pPr>
+              <w:rPr>
+                <w:rFonts w:hint="default"/>
+                <w:color w:val="FF0000"/>
+                <w:spacing w:val="7"/>
+                <w:lang w:val="en-US" w:eastAsia="zh-CN"/>
+              </w:rPr>
+            </w:pPr>
+            <w:r>
+              <w:rPr>
+                <w:rFonts w:hint="eastAsia"/>
+                <w:color w:val="FF0000"/>
+                <w:spacing w:val="7"/>
+                <w:lang w:val="en-US" w:eastAsia="zh-CN"/>
+              </w:rPr>
+              <w:t>barrier()</w:t>
+            </w:r>
+          </w:p>
+        </w:tc>
+        <w:tc>
+          <w:tcPr>
+            <w:tcW w:w="0" w:type="auto"/>
+            <w:vAlign w:val="center"/>
+          </w:tcPr>
+          <w:p>
+            <w:pPr>
+              <w:rPr>
+                <w:rFonts w:hint="default"/>
+                <w:color w:val="EA82F1"/>
+                <w:szCs w:val="24"/>
+                <w:lang w:val="en-US" w:eastAsia="zh-CN"/>
+              </w:rPr>
+            </w:pPr>
+            <w:r>
+              <w:rPr>
+                <w:rFonts w:hint="eastAsia"/>
+                <w:color w:val="EA82F1"/>
+                <w:szCs w:val="24"/>
+                <w:lang w:val="en-US" w:eastAsia="zh-CN"/>
+              </w:rPr>
+              <w:t>等待</w:t>
+            </w:r>
+            <w:r>
+              <w:rPr>
+                <w:rFonts w:hint="eastAsia"/>
+                <w:color w:val="ED7D31" w:themeColor="accent2"/>
+                <w:lang w:val="en-US" w:eastAsia="zh-CN"/>
+                <w14:textFill>
+                  <w14:solidFill>
+                    <w14:schemeClr w14:val="accent2"/>
+                  </w14:solidFill>
+                </w14:textFill>
+              </w:rPr>
+              <w:t>所有进程到达</w:t>
+            </w:r>
+            <w:r>
+              <w:rPr>
+                <w:rFonts w:hint="eastAsia"/>
+                <w:color w:val="EA82F1"/>
+                <w:szCs w:val="24"/>
+                <w:lang w:val="en-US" w:eastAsia="zh-CN"/>
+              </w:rPr>
+              <w:t>同步点</w:t>
             </w:r>
           </w:p>
         </w:tc>
@@ -23377,7 +23647,7 @@
             </w14:solidFill>
           </w14:textFill>
         </w:rPr>
-        <w:t>from torch.nn.parallel import DistributedDataParallel as DDP</w:t>
+        <w:t>from torch.nn.parallel import DataParallel</w:t>
       </w:r>
     </w:p>
     <w:tbl>
@@ -23402,9 +23672,9 @@
         </w:tblCellMar>
       </w:tblPr>
       <w:tblGrid>
-        <w:gridCol w:w="1913"/>
-        <w:gridCol w:w="2664"/>
-        <w:gridCol w:w="2529"/>
+        <w:gridCol w:w="2270"/>
+        <w:gridCol w:w="3162"/>
+        <w:gridCol w:w="1898"/>
       </w:tblGrid>
       <w:tr>
         <w:tblPrEx>
@@ -23444,8 +23714,17 @@
                 <w:rFonts w:hint="eastAsia"/>
                 <w:color w:val="FF0000"/>
                 <w:spacing w:val="7"/>
-              </w:rPr>
-              <w:t>DDP(module, device_ids, output_device)</w:t>
+                <w:lang w:val="en-US" w:eastAsia="zh-CN"/>
+              </w:rPr>
+              <w:t>DataParallel</w:t>
+            </w:r>
+            <w:r>
+              <w:rPr>
+                <w:rFonts w:hint="eastAsia"/>
+                <w:color w:val="FF0000"/>
+                <w:spacing w:val="7"/>
+              </w:rPr>
+              <w:t>(module, device_ids, output_device)</w:t>
             </w:r>
           </w:p>
         </w:tc>
@@ -23484,7 +23763,7 @@
                 <w:color w:val="EA82F1"/>
                 <w:szCs w:val="24"/>
               </w:rPr>
-              <w:t>分布式数据并行器</w:t>
+              <w:t>数据并行器</w:t>
             </w:r>
           </w:p>
         </w:tc>
@@ -29902,8 +30181,6 @@
               </w:rPr>
               <w:t>编码</w:t>
             </w:r>
-            <w:bookmarkStart w:id="45" w:name="_GoBack"/>
-            <w:bookmarkEnd w:id="45"/>
           </w:p>
         </w:tc>
       </w:tr>
@@ -38426,6 +38703,12 @@
             <w:insideH w:val="single" w:color="auto" w:sz="4" w:space="0"/>
             <w:insideV w:val="single" w:color="auto" w:sz="4" w:space="0"/>
           </w:tblBorders>
+          <w:tblCellMar>
+            <w:top w:w="0" w:type="dxa"/>
+            <w:left w:w="108" w:type="dxa"/>
+            <w:bottom w:w="0" w:type="dxa"/>
+            <w:right w:w="108" w:type="dxa"/>
+          </w:tblCellMar>
         </w:tblPrEx>
         <w:tc>
           <w:tcPr>
@@ -45672,6 +45955,12 @@
             <w:insideH w:val="single" w:color="auto" w:sz="4" w:space="0"/>
             <w:insideV w:val="single" w:color="auto" w:sz="4" w:space="0"/>
           </w:tblBorders>
+          <w:tblCellMar>
+            <w:top w:w="0" w:type="dxa"/>
+            <w:left w:w="108" w:type="dxa"/>
+            <w:bottom w:w="0" w:type="dxa"/>
+            <w:right w:w="108" w:type="dxa"/>
+          </w:tblCellMar>
         </w:tblPrEx>
         <w:tc>
           <w:tcPr>
@@ -46170,12 +46459,6 @@
             <w:insideH w:val="single" w:color="auto" w:sz="4" w:space="0"/>
             <w:insideV w:val="single" w:color="auto" w:sz="4" w:space="0"/>
           </w:tblBorders>
-          <w:tblCellMar>
-            <w:top w:w="0" w:type="dxa"/>
-            <w:left w:w="108" w:type="dxa"/>
-            <w:bottom w:w="0" w:type="dxa"/>
-            <w:right w:w="108" w:type="dxa"/>
-          </w:tblCellMar>
         </w:tblPrEx>
         <w:tc>
           <w:tcPr>
@@ -48579,6 +48862,12 @@
             <w:insideH w:val="single" w:color="auto" w:sz="4" w:space="0"/>
             <w:insideV w:val="single" w:color="auto" w:sz="4" w:space="0"/>
           </w:tblBorders>
+          <w:tblCellMar>
+            <w:top w:w="0" w:type="dxa"/>
+            <w:left w:w="108" w:type="dxa"/>
+            <w:bottom w:w="0" w:type="dxa"/>
+            <w:right w:w="108" w:type="dxa"/>
+          </w:tblCellMar>
         </w:tblPrEx>
         <w:tc>
           <w:tcPr>
@@ -50015,6 +50304,7 @@
   </w:style>
   <w:style w:type="character" w:default="1" w:styleId="12">
     <w:name w:val="Default Paragraph Font"/>
+    <w:autoRedefine/>
     <w:semiHidden/>
     <w:unhideWhenUsed/>
     <w:qFormat/>
@@ -50039,6 +50329,7 @@
     <w:name w:val="toc 3"/>
     <w:basedOn w:val="1"/>
     <w:next w:val="1"/>
+    <w:autoRedefine/>
     <w:qFormat/>
     <w:uiPriority w:val="39"/>
     <w:pPr>
@@ -50049,6 +50340,7 @@
     <w:name w:val="footer"/>
     <w:basedOn w:val="1"/>
     <w:link w:val="23"/>
+    <w:autoRedefine/>
     <w:qFormat/>
     <w:uiPriority w:val="0"/>
     <w:pPr>
@@ -50097,6 +50389,7 @@
     <w:name w:val="toc 2"/>
     <w:basedOn w:val="1"/>
     <w:next w:val="1"/>
+    <w:autoRedefine/>
     <w:qFormat/>
     <w:uiPriority w:val="39"/>
     <w:pPr>
@@ -50106,6 +50399,7 @@
   <w:style w:type="paragraph" w:styleId="8">
     <w:name w:val="HTML Preformatted"/>
     <w:basedOn w:val="1"/>
+    <w:autoRedefine/>
     <w:qFormat/>
     <w:uiPriority w:val="0"/>
     <w:pPr>
@@ -50139,6 +50433,7 @@
   <w:style w:type="paragraph" w:styleId="9">
     <w:name w:val="Normal (Web)"/>
     <w:basedOn w:val="1"/>
+    <w:autoRedefine/>
     <w:qFormat/>
     <w:uiPriority w:val="0"/>
     <w:pPr>
@@ -50154,6 +50449,7 @@
   <w:style w:type="table" w:styleId="11">
     <w:name w:val="Table Grid"/>
     <w:basedOn w:val="10"/>
+    <w:autoRedefine/>
     <w:qFormat/>
     <w:uiPriority w:val="0"/>
     <w:pPr>
@@ -50174,6 +50470,7 @@
   <w:style w:type="character" w:styleId="13">
     <w:name w:val="FollowedHyperlink"/>
     <w:basedOn w:val="12"/>
+    <w:autoRedefine/>
     <w:qFormat/>
     <w:uiPriority w:val="0"/>
     <w:rPr>
@@ -50184,6 +50481,7 @@
   <w:style w:type="character" w:styleId="14">
     <w:name w:val="Hyperlink"/>
     <w:basedOn w:val="12"/>
+    <w:autoRedefine/>
     <w:qFormat/>
     <w:uiPriority w:val="99"/>
     <w:rPr>
@@ -50194,6 +50492,7 @@
   <w:style w:type="character" w:styleId="15">
     <w:name w:val="HTML Code"/>
     <w:basedOn w:val="12"/>
+    <w:autoRedefine/>
     <w:qFormat/>
     <w:uiPriority w:val="0"/>
     <w:rPr>
@@ -50204,6 +50503,7 @@
   <w:style w:type="paragraph" w:customStyle="1" w:styleId="16">
     <w:name w:val="1级标题"/>
     <w:basedOn w:val="1"/>
+    <w:autoRedefine/>
     <w:qFormat/>
     <w:uiPriority w:val="0"/>
     <w:pPr>
@@ -50222,6 +50522,7 @@
   <w:style w:type="paragraph" w:customStyle="1" w:styleId="17">
     <w:name w:val="2级标题"/>
     <w:basedOn w:val="1"/>
+    <w:autoRedefine/>
     <w:qFormat/>
     <w:uiPriority w:val="0"/>
     <w:pPr>
@@ -50236,6 +50537,7 @@
   <w:style w:type="paragraph" w:customStyle="1" w:styleId="18">
     <w:name w:val="3级标题"/>
     <w:basedOn w:val="1"/>
+    <w:autoRedefine/>
     <w:qFormat/>
     <w:uiPriority w:val="0"/>
     <w:pPr>
@@ -50250,6 +50552,7 @@
   <w:style w:type="paragraph" w:customStyle="1" w:styleId="19">
     <w:name w:val="笔记：关键词"/>
     <w:basedOn w:val="1"/>
+    <w:autoRedefine/>
     <w:qFormat/>
     <w:uiPriority w:val="0"/>
     <w:rPr>
@@ -50260,6 +50563,7 @@
   <w:style w:type="paragraph" w:customStyle="1" w:styleId="20">
     <w:name w:val="笔记：要点"/>
     <w:basedOn w:val="1"/>
+    <w:autoRedefine/>
     <w:qFormat/>
     <w:uiPriority w:val="0"/>
     <w:rPr>
@@ -50270,6 +50574,7 @@
   <w:style w:type="paragraph" w:customStyle="1" w:styleId="21">
     <w:name w:val="笔记：正文"/>
     <w:basedOn w:val="1"/>
+    <w:autoRedefine/>
     <w:qFormat/>
     <w:uiPriority w:val="0"/>
     <w:rPr>
@@ -50286,6 +50591,7 @@
     <w:name w:val="页眉 字符"/>
     <w:basedOn w:val="12"/>
     <w:link w:val="5"/>
+    <w:autoRedefine/>
     <w:qFormat/>
     <w:uiPriority w:val="0"/>
     <w:rPr>
@@ -50307,6 +50613,7 @@
     <w:name w:val="页脚 字符"/>
     <w:basedOn w:val="12"/>
     <w:link w:val="4"/>
+    <w:autoRedefine/>
     <w:qFormat/>
     <w:uiPriority w:val="0"/>
     <w:rPr>
@@ -50327,6 +50634,7 @@
   <w:style w:type="character" w:styleId="24">
     <w:name w:val="Placeholder Text"/>
     <w:basedOn w:val="12"/>
+    <w:autoRedefine/>
     <w:semiHidden/>
     <w:qFormat/>
     <w:uiPriority w:val="99"/>
@@ -50337,6 +50645,7 @@
   <w:style w:type="paragraph" w:customStyle="1" w:styleId="25">
     <w:name w:val="正文：要点"/>
     <w:basedOn w:val="1"/>
+    <w:autoRedefine/>
     <w:qFormat/>
     <w:uiPriority w:val="0"/>
     <w:rPr>
@@ -50348,6 +50657,7 @@
     <w:name w:val="正文：关键词"/>
     <w:basedOn w:val="1"/>
     <w:link w:val="27"/>
+    <w:autoRedefine/>
     <w:qFormat/>
     <w:uiPriority w:val="0"/>
     <w:rPr>
@@ -50358,6 +50668,7 @@
   <w:style w:type="character" w:customStyle="1" w:styleId="27">
     <w:name w:val="正文：关键词 Char"/>
     <w:link w:val="26"/>
+    <w:autoRedefine/>
     <w:qFormat/>
     <w:uiPriority w:val="0"/>
     <w:rPr>

</xml_diff>

<commit_message>
update on 2024-05-15 21:23:18.175547
</commit_message>
<xml_diff>
--- a/py 深度学习.docx
+++ b/py 深度学习.docx
@@ -6090,6 +6090,12 @@
             <w:insideH w:val="single" w:color="auto" w:sz="4" w:space="0"/>
             <w:insideV w:val="single" w:color="auto" w:sz="4" w:space="0"/>
           </w:tblBorders>
+          <w:tblCellMar>
+            <w:top w:w="0" w:type="dxa"/>
+            <w:left w:w="108" w:type="dxa"/>
+            <w:bottom w:w="0" w:type="dxa"/>
+            <w:right w:w="108" w:type="dxa"/>
+          </w:tblCellMar>
         </w:tblPrEx>
         <w:tc>
           <w:tcPr>
@@ -6869,8 +6875,8 @@
           <w:color w:val="00B0F0"/>
         </w:rPr>
       </w:pPr>
-      <w:bookmarkStart w:id="11" w:name="_Toc14682"/>
-      <w:bookmarkStart w:id="12" w:name="_Toc5488"/>
+      <w:bookmarkStart w:id="11" w:name="_Toc5488"/>
+      <w:bookmarkStart w:id="12" w:name="_Toc14682"/>
       <w:r>
         <w:rPr>
           <w:rFonts w:hint="eastAsia"/>
@@ -6917,12 +6923,6 @@
             <w:insideH w:val="single" w:color="auto" w:sz="4" w:space="0"/>
             <w:insideV w:val="single" w:color="auto" w:sz="4" w:space="0"/>
           </w:tblBorders>
-          <w:tblCellMar>
-            <w:top w:w="0" w:type="dxa"/>
-            <w:left w:w="108" w:type="dxa"/>
-            <w:bottom w:w="0" w:type="dxa"/>
-            <w:right w:w="108" w:type="dxa"/>
-          </w:tblCellMar>
         </w:tblPrEx>
         <w:tc>
           <w:tcPr>
@@ -7362,8 +7362,8 @@
           <w:color w:val="00B0F0"/>
         </w:rPr>
       </w:pPr>
-      <w:bookmarkStart w:id="13" w:name="_Toc3527"/>
-      <w:bookmarkStart w:id="14" w:name="_Toc18880"/>
+      <w:bookmarkStart w:id="13" w:name="_Toc18880"/>
+      <w:bookmarkStart w:id="14" w:name="_Toc3527"/>
       <w:r>
         <w:rPr>
           <w:rFonts w:hint="eastAsia"/>
@@ -11118,12 +11118,6 @@
             <w:insideH w:val="single" w:color="auto" w:sz="4" w:space="0"/>
             <w:insideV w:val="single" w:color="auto" w:sz="4" w:space="0"/>
           </w:tblBorders>
-          <w:tblCellMar>
-            <w:top w:w="0" w:type="dxa"/>
-            <w:left w:w="108" w:type="dxa"/>
-            <w:bottom w:w="0" w:type="dxa"/>
-            <w:right w:w="108" w:type="dxa"/>
-          </w:tblCellMar>
         </w:tblPrEx>
         <w:trPr>
           <w:trHeight w:val="128" w:hRule="atLeast"/>
@@ -16432,12 +16426,6 @@
             <w:insideH w:val="single" w:color="auto" w:sz="4" w:space="0"/>
             <w:insideV w:val="single" w:color="auto" w:sz="4" w:space="0"/>
           </w:tblBorders>
-          <w:tblCellMar>
-            <w:top w:w="0" w:type="dxa"/>
-            <w:left w:w="108" w:type="dxa"/>
-            <w:bottom w:w="0" w:type="dxa"/>
-            <w:right w:w="108" w:type="dxa"/>
-          </w:tblCellMar>
         </w:tblPrEx>
         <w:tc>
           <w:tcPr>
@@ -16969,6 +16957,12 @@
             <w:insideH w:val="single" w:color="auto" w:sz="4" w:space="0"/>
             <w:insideV w:val="single" w:color="auto" w:sz="4" w:space="0"/>
           </w:tblBorders>
+          <w:tblCellMar>
+            <w:top w:w="0" w:type="dxa"/>
+            <w:left w:w="108" w:type="dxa"/>
+            <w:bottom w:w="0" w:type="dxa"/>
+            <w:right w:w="108" w:type="dxa"/>
+          </w:tblCellMar>
         </w:tblPrEx>
         <w:tc>
           <w:tcPr>
@@ -18708,6 +18702,12 @@
             <w:insideH w:val="single" w:color="auto" w:sz="4" w:space="0"/>
             <w:insideV w:val="single" w:color="auto" w:sz="4" w:space="0"/>
           </w:tblBorders>
+          <w:tblCellMar>
+            <w:top w:w="0" w:type="dxa"/>
+            <w:left w:w="108" w:type="dxa"/>
+            <w:bottom w:w="0" w:type="dxa"/>
+            <w:right w:w="108" w:type="dxa"/>
+          </w:tblCellMar>
         </w:tblPrEx>
         <w:trPr>
           <w:trHeight w:val="90" w:hRule="atLeast"/>
@@ -19083,78 +19083,61 @@
             <w:right w:w="108" w:type="dxa"/>
           </w:tblCellMar>
         </w:tblPrEx>
-        <w:tc>
-          <w:tcPr>
-            <w:tcW w:w="0" w:type="auto"/>
-            <w:vAlign w:val="center"/>
-          </w:tcPr>
-          <w:p>
-            <w:pPr>
-              <w:rPr>
-                <w:color w:val="FF0000"/>
-                <w:spacing w:val="7"/>
-              </w:rPr>
-            </w:pPr>
-            <w:r>
-              <w:rPr>
-                <w:rFonts w:hint="eastAsia"/>
-                <w:color w:val="FF0000"/>
-                <w:spacing w:val="7"/>
-              </w:rPr>
-              <w:t>x.unique(sorted, dim)</w:t>
-            </w:r>
-          </w:p>
-        </w:tc>
-        <w:tc>
-          <w:tcPr>
-            <w:tcW w:w="0" w:type="auto"/>
-            <w:vAlign w:val="center"/>
-          </w:tcPr>
-          <w:p>
-            <w:pPr>
-              <w:rPr>
-                <w:color w:val="ED7D31" w:themeColor="accent2"/>
-                <w:spacing w:val="7"/>
-                <w14:textFill>
-                  <w14:solidFill>
-                    <w14:schemeClr w14:val="accent2"/>
-                  </w14:solidFill>
-                </w14:textFill>
-              </w:rPr>
-            </w:pPr>
-            <w:r>
-              <w:rPr>
-                <w:rFonts w:hint="eastAsia"/>
-                <w:color w:val="ED7D31" w:themeColor="accent2"/>
-                <w:spacing w:val="7"/>
-                <w14:textFill>
-                  <w14:solidFill>
-                    <w14:schemeClr w14:val="accent2"/>
-                  </w14:solidFill>
-                </w14:textFill>
-              </w:rPr>
-              <w:t>返回</w:t>
-            </w:r>
+        <w:trPr>
+          <w:trHeight w:val="90" w:hRule="atLeast"/>
+        </w:trPr>
+        <w:tc>
+          <w:tcPr>
+            <w:tcW w:w="0" w:type="auto"/>
+            <w:vAlign w:val="center"/>
+          </w:tcPr>
+          <w:p>
+            <w:pPr>
+              <w:rPr>
+                <w:rFonts w:hint="default" w:eastAsia="华文中宋"/>
+                <w:color w:val="FF0000"/>
+                <w:spacing w:val="7"/>
+                <w:lang w:val="en-US" w:eastAsia="zh-CN"/>
+              </w:rPr>
+            </w:pPr>
+            <w:r>
+              <w:rPr>
+                <w:rFonts w:hint="eastAsia"/>
+                <w:color w:val="FF0000"/>
+                <w:spacing w:val="7"/>
+                <w:lang w:val="en-US" w:eastAsia="zh-CN"/>
+              </w:rPr>
+              <w:t>x.gather(dim, index)</w:t>
+            </w:r>
+          </w:p>
+        </w:tc>
+        <w:tc>
+          <w:tcPr>
+            <w:tcW w:w="0" w:type="auto"/>
+            <w:vAlign w:val="center"/>
+          </w:tcPr>
+          <w:p>
+            <w:pPr>
+              <w:rPr>
+                <w:rFonts w:hint="default" w:eastAsia="华文中宋"/>
+                <w:color w:val="ED7D31" w:themeColor="accent2"/>
+                <w:spacing w:val="7"/>
+                <w:lang w:val="en-US" w:eastAsia="zh-CN"/>
+                <w14:textFill>
+                  <w14:solidFill>
+                    <w14:schemeClr w14:val="accent2"/>
+                  </w14:solidFill>
+                </w14:textFill>
+              </w:rPr>
+            </w:pPr>
             <w:r>
               <w:rPr>
                 <w:rFonts w:hint="eastAsia"/>
                 <w:color w:val="EA82F1"/>
                 <w:szCs w:val="24"/>
-              </w:rPr>
-              <w:t>不重复元素</w:t>
-            </w:r>
-            <w:r>
-              <w:rPr>
-                <w:rFonts w:hint="eastAsia"/>
-                <w:color w:val="ED7D31" w:themeColor="accent2"/>
-                <w:spacing w:val="7"/>
-                <w14:textFill>
-                  <w14:solidFill>
-                    <w14:schemeClr w14:val="accent2"/>
-                  </w14:solidFill>
-                </w14:textFill>
-              </w:rPr>
-              <w:t>的张量</w:t>
+                <w:lang w:val="en-US" w:eastAsia="zh-CN"/>
+              </w:rPr>
+              <w:t>元素索引</w:t>
             </w:r>
           </w:p>
         </w:tc>
@@ -19194,42 +19177,60 @@
                 <w:color w:val="FF0000"/>
                 <w:spacing w:val="7"/>
               </w:rPr>
-              <w:t>sort(x, dim, descending)</w:t>
-            </w:r>
-          </w:p>
-        </w:tc>
-        <w:tc>
-          <w:tcPr>
-            <w:tcW w:w="0" w:type="auto"/>
-            <w:vAlign w:val="center"/>
-          </w:tcPr>
-          <w:p>
-            <w:pPr>
-              <w:rPr>
+              <w:t>x.unique(sorted, dim)</w:t>
+            </w:r>
+          </w:p>
+        </w:tc>
+        <w:tc>
+          <w:tcPr>
+            <w:tcW w:w="0" w:type="auto"/>
+            <w:vAlign w:val="center"/>
+          </w:tcPr>
+          <w:p>
+            <w:pPr>
+              <w:rPr>
+                <w:color w:val="ED7D31" w:themeColor="accent2"/>
+                <w:spacing w:val="7"/>
+                <w14:textFill>
+                  <w14:solidFill>
+                    <w14:schemeClr w14:val="accent2"/>
+                  </w14:solidFill>
+                </w14:textFill>
+              </w:rPr>
+            </w:pPr>
+            <w:r>
+              <w:rPr>
+                <w:rFonts w:hint="eastAsia"/>
+                <w:color w:val="ED7D31" w:themeColor="accent2"/>
+                <w:spacing w:val="7"/>
+                <w14:textFill>
+                  <w14:solidFill>
+                    <w14:schemeClr w14:val="accent2"/>
+                  </w14:solidFill>
+                </w14:textFill>
+              </w:rPr>
+              <w:t>返回</w:t>
+            </w:r>
+            <w:r>
+              <w:rPr>
+                <w:rFonts w:hint="eastAsia"/>
                 <w:color w:val="EA82F1"/>
                 <w:szCs w:val="24"/>
               </w:rPr>
-            </w:pPr>
-            <w:r>
-              <w:rPr>
-                <w:rFonts w:hint="eastAsia"/>
-                <w:color w:val="ED7D31" w:themeColor="accent2"/>
-                <w:spacing w:val="7"/>
-                <w14:textFill>
-                  <w14:solidFill>
-                    <w14:schemeClr w14:val="accent2"/>
-                  </w14:solidFill>
-                </w14:textFill>
-              </w:rPr>
-              <w:t>返回</w:t>
-            </w:r>
-            <w:r>
-              <w:rPr>
-                <w:rFonts w:hint="eastAsia"/>
-                <w:color w:val="EA82F1"/>
-                <w:szCs w:val="24"/>
-              </w:rPr>
-              <w:t>排序结果</w:t>
+              <w:t>不重复元素</w:t>
+            </w:r>
+            <w:r>
+              <w:rPr>
+                <w:rFonts w:hint="eastAsia"/>
+                <w:color w:val="ED7D31" w:themeColor="accent2"/>
+                <w:spacing w:val="7"/>
+                <w14:textFill>
+                  <w14:solidFill>
+                    <w14:schemeClr w14:val="accent2"/>
+                  </w14:solidFill>
+                </w14:textFill>
+              </w:rPr>
+              <w:t>的张量</w:t>
             </w:r>
           </w:p>
         </w:tc>
@@ -19269,6 +19270,81 @@
                 <w:color w:val="FF0000"/>
                 <w:spacing w:val="7"/>
               </w:rPr>
+              <w:t>sort(x, dim, descending)</w:t>
+            </w:r>
+          </w:p>
+        </w:tc>
+        <w:tc>
+          <w:tcPr>
+            <w:tcW w:w="0" w:type="auto"/>
+            <w:vAlign w:val="center"/>
+          </w:tcPr>
+          <w:p>
+            <w:pPr>
+              <w:rPr>
+                <w:color w:val="EA82F1"/>
+                <w:szCs w:val="24"/>
+              </w:rPr>
+            </w:pPr>
+            <w:r>
+              <w:rPr>
+                <w:rFonts w:hint="eastAsia"/>
+                <w:color w:val="ED7D31" w:themeColor="accent2"/>
+                <w:spacing w:val="7"/>
+                <w14:textFill>
+                  <w14:solidFill>
+                    <w14:schemeClr w14:val="accent2"/>
+                  </w14:solidFill>
+                </w14:textFill>
+              </w:rPr>
+              <w:t>返回</w:t>
+            </w:r>
+            <w:r>
+              <w:rPr>
+                <w:rFonts w:hint="eastAsia"/>
+                <w:color w:val="EA82F1"/>
+                <w:szCs w:val="24"/>
+              </w:rPr>
+              <w:t>排序结果</w:t>
+            </w:r>
+          </w:p>
+        </w:tc>
+      </w:tr>
+      <w:tr>
+        <w:tblPrEx>
+          <w:tblBorders>
+            <w:top w:val="single" w:color="auto" w:sz="4" w:space="0"/>
+            <w:left w:val="single" w:color="auto" w:sz="4" w:space="0"/>
+            <w:bottom w:val="single" w:color="auto" w:sz="4" w:space="0"/>
+            <w:right w:val="single" w:color="auto" w:sz="4" w:space="0"/>
+            <w:insideH w:val="single" w:color="auto" w:sz="4" w:space="0"/>
+            <w:insideV w:val="single" w:color="auto" w:sz="4" w:space="0"/>
+          </w:tblBorders>
+          <w:tblCellMar>
+            <w:top w:w="0" w:type="dxa"/>
+            <w:left w:w="108" w:type="dxa"/>
+            <w:bottom w:w="0" w:type="dxa"/>
+            <w:right w:w="108" w:type="dxa"/>
+          </w:tblCellMar>
+        </w:tblPrEx>
+        <w:tc>
+          <w:tcPr>
+            <w:tcW w:w="0" w:type="auto"/>
+            <w:vAlign w:val="center"/>
+          </w:tcPr>
+          <w:p>
+            <w:pPr>
+              <w:rPr>
+                <w:color w:val="FF0000"/>
+                <w:spacing w:val="7"/>
+              </w:rPr>
+            </w:pPr>
+            <w:r>
+              <w:rPr>
+                <w:rFonts w:hint="eastAsia"/>
+                <w:color w:val="FF0000"/>
+                <w:spacing w:val="7"/>
+              </w:rPr>
               <w:t>x.backward()</w:t>
             </w:r>
           </w:p>
@@ -19326,6 +19402,8 @@
           </w14:textFill>
         </w:rPr>
       </w:pPr>
+      <w:bookmarkStart w:id="45" w:name="_GoBack"/>
+      <w:bookmarkEnd w:id="45"/>
     </w:p>
     <w:tbl>
       <w:tblPr>
@@ -22455,6 +22533,12 @@
             <w:insideH w:val="single" w:color="auto" w:sz="4" w:space="0"/>
             <w:insideV w:val="single" w:color="auto" w:sz="4" w:space="0"/>
           </w:tblBorders>
+          <w:tblCellMar>
+            <w:top w:w="0" w:type="dxa"/>
+            <w:left w:w="108" w:type="dxa"/>
+            <w:bottom w:w="0" w:type="dxa"/>
+            <w:right w:w="108" w:type="dxa"/>
+          </w:tblCellMar>
         </w:tblPrEx>
         <w:tc>
           <w:tcPr>
@@ -46459,6 +46543,12 @@
             <w:insideH w:val="single" w:color="auto" w:sz="4" w:space="0"/>
             <w:insideV w:val="single" w:color="auto" w:sz="4" w:space="0"/>
           </w:tblBorders>
+          <w:tblCellMar>
+            <w:top w:w="0" w:type="dxa"/>
+            <w:left w:w="108" w:type="dxa"/>
+            <w:bottom w:w="0" w:type="dxa"/>
+            <w:right w:w="108" w:type="dxa"/>
+          </w:tblCellMar>
         </w:tblPrEx>
         <w:tc>
           <w:tcPr>
@@ -50262,6 +50352,7 @@
   </w:latentStyles>
   <w:style w:type="paragraph" w:default="1" w:styleId="1">
     <w:name w:val="Normal"/>
+    <w:autoRedefine/>
     <w:qFormat/>
     <w:uiPriority w:val="0"/>
     <w:pPr>
@@ -50288,6 +50379,7 @@
     <w:name w:val="heading 1"/>
     <w:basedOn w:val="1"/>
     <w:next w:val="1"/>
+    <w:autoRedefine/>
     <w:qFormat/>
     <w:uiPriority w:val="0"/>
     <w:pPr>
@@ -50312,6 +50404,7 @@
   </w:style>
   <w:style w:type="table" w:default="1" w:styleId="10">
     <w:name w:val="Normal Table"/>
+    <w:autoRedefine/>
     <w:semiHidden/>
     <w:unhideWhenUsed/>
     <w:qFormat/>
@@ -50382,6 +50475,7 @@
     <w:name w:val="toc 1"/>
     <w:basedOn w:val="1"/>
     <w:next w:val="1"/>
+    <w:autoRedefine/>
     <w:qFormat/>
     <w:uiPriority w:val="39"/>
   </w:style>

</xml_diff>

<commit_message>
update on 2024-11-09 20:05:11.375804
</commit_message>
<xml_diff>
--- a/py 深度学习.docx
+++ b/py 深度学习.docx
@@ -635,6 +635,12 @@
             <w:insideH w:val="single" w:color="auto" w:sz="4" w:space="0"/>
             <w:insideV w:val="single" w:color="auto" w:sz="4" w:space="0"/>
           </w:tblBorders>
+          <w:tblCellMar>
+            <w:top w:w="0" w:type="dxa"/>
+            <w:left w:w="108" w:type="dxa"/>
+            <w:bottom w:w="0" w:type="dxa"/>
+            <w:right w:w="108" w:type="dxa"/>
+          </w:tblCellMar>
         </w:tblPrEx>
         <w:tc>
           <w:tcPr>
@@ -4866,6 +4872,12 @@
             <w:insideH w:val="single" w:color="auto" w:sz="4" w:space="0"/>
             <w:insideV w:val="single" w:color="auto" w:sz="4" w:space="0"/>
           </w:tblBorders>
+          <w:tblCellMar>
+            <w:top w:w="0" w:type="dxa"/>
+            <w:left w:w="108" w:type="dxa"/>
+            <w:bottom w:w="0" w:type="dxa"/>
+            <w:right w:w="108" w:type="dxa"/>
+          </w:tblCellMar>
         </w:tblPrEx>
         <w:trPr>
           <w:trHeight w:val="312" w:hRule="atLeast"/>
@@ -8831,17 +8843,27 @@
     </w:p>
     <w:p>
       <w:pPr>
-        <w:outlineLvl w:val="0"/>
         <w:rPr>
           <w:color w:val="00B0F0"/>
         </w:rPr>
       </w:pPr>
-      <w:bookmarkStart w:id="15" w:name="_Toc18175"/>
+    </w:p>
+    <w:p>
+      <w:pPr>
+        <w:outlineLvl w:val="0"/>
+        <w:rPr>
+          <w:color w:val="70AD47" w:themeColor="accent6"/>
+          <w14:textFill>
+            <w14:solidFill>
+              <w14:schemeClr w14:val="accent6"/>
+            </w14:solidFill>
+          </w14:textFill>
+        </w:rPr>
+      </w:pPr>
       <w:r>
         <w:rPr>
           <w:rFonts w:hint="eastAsia"/>
           <w:color w:val="70AD47" w:themeColor="accent6"/>
-          <w:spacing w:val="7"/>
           <w:lang w:val="en-US" w:eastAsia="zh-CN"/>
           <w14:textFill>
             <w14:solidFill>
@@ -8849,13 +8871,12 @@
             </w14:solidFill>
           </w14:textFill>
         </w:rPr>
-        <w:t>optuna</w:t>
+        <w:t>openai</w:t>
       </w:r>
       <w:r>
         <w:rPr>
           <w:rFonts w:hint="eastAsia"/>
           <w:color w:val="70AD47" w:themeColor="accent6"/>
-          <w:spacing w:val="7"/>
           <w14:textFill>
             <w14:solidFill>
               <w14:schemeClr w14:val="accent6"/>
@@ -8864,7 +8885,6 @@
         </w:rPr>
         <w:t>：</w:t>
       </w:r>
-      <w:bookmarkEnd w:id="15"/>
     </w:p>
     <w:tbl>
       <w:tblPr>
@@ -8889,8 +8909,8 @@
       </w:tblPr>
       <w:tblGrid>
         <w:gridCol w:w="1057"/>
-        <w:gridCol w:w="4308"/>
-        <w:gridCol w:w="1770"/>
+        <w:gridCol w:w="7485"/>
+        <w:gridCol w:w="1478"/>
       </w:tblGrid>
       <w:tr>
         <w:tblPrEx>
@@ -8909,9 +8929,6 @@
             <w:right w:w="108" w:type="dxa"/>
           </w:tblCellMar>
         </w:tblPrEx>
-        <w:trPr>
-          <w:trHeight w:val="128" w:hRule="atLeast"/>
-        </w:trPr>
         <w:tc>
           <w:tcPr>
             <w:tcW w:w="0" w:type="auto"/>
@@ -8920,7 +8937,6 @@
           </w:tcPr>
           <w:p>
             <w:pPr>
-              <w:pStyle w:val="19"/>
               <w:jc w:val="both"/>
               <w:rPr>
                 <w:rFonts w:hint="eastAsia" w:eastAsia="华文中宋"/>
@@ -8944,82 +8960,7 @@
                   </w14:solidFill>
                 </w14:textFill>
               </w:rPr>
-              <w:t>试验：</w:t>
-            </w:r>
-          </w:p>
-        </w:tc>
-      </w:tr>
-      <w:tr>
-        <w:tblPrEx>
-          <w:tblBorders>
-            <w:top w:val="single" w:color="auto" w:sz="4" w:space="0"/>
-            <w:left w:val="single" w:color="auto" w:sz="4" w:space="0"/>
-            <w:bottom w:val="single" w:color="auto" w:sz="4" w:space="0"/>
-            <w:right w:val="single" w:color="auto" w:sz="4" w:space="0"/>
-            <w:insideH w:val="single" w:color="auto" w:sz="4" w:space="0"/>
-            <w:insideV w:val="single" w:color="auto" w:sz="4" w:space="0"/>
-          </w:tblBorders>
-        </w:tblPrEx>
-        <w:trPr>
-          <w:trHeight w:val="128" w:hRule="atLeast"/>
-        </w:trPr>
-        <w:tc>
-          <w:tcPr>
-            <w:tcW w:w="0" w:type="auto"/>
-            <w:gridSpan w:val="2"/>
-            <w:vAlign w:val="center"/>
-          </w:tcPr>
-          <w:p>
-            <w:pPr>
-              <w:jc w:val="both"/>
-              <w:rPr>
-                <w:rFonts w:hint="default" w:eastAsia="华文中宋"/>
-                <w:color w:val="00B0F0"/>
-                <w:lang w:val="en-US" w:eastAsia="zh-CN"/>
-              </w:rPr>
-            </w:pPr>
-            <w:r>
-              <w:rPr>
-                <w:rFonts w:hint="eastAsia"/>
-                <w:color w:val="FF0000"/>
-                <w:lang w:val="en-US" w:eastAsia="zh-CN"/>
-              </w:rPr>
-              <w:t>Trial(study, trial_id)</w:t>
-            </w:r>
-          </w:p>
-        </w:tc>
-        <w:tc>
-          <w:tcPr>
-            <w:tcW w:w="0" w:type="auto"/>
-            <w:vAlign w:val="center"/>
-          </w:tcPr>
-          <w:p>
-            <w:pPr>
-              <w:pStyle w:val="19"/>
-              <w:jc w:val="both"/>
-              <w:rPr>
-                <w:rFonts w:hint="default" w:eastAsia="华文中宋"/>
-                <w:color w:val="00B0F0"/>
-                <w:lang w:val="en-US" w:eastAsia="zh-CN"/>
-              </w:rPr>
-            </w:pPr>
-            <w:r>
-              <w:rPr>
-                <w:color w:val="ED7D31" w:themeColor="accent2"/>
-                <w14:textFill>
-                  <w14:solidFill>
-                    <w14:schemeClr w14:val="accent2"/>
-                  </w14:solidFill>
-                </w14:textFill>
-              </w:rPr>
-              <w:t>初始化</w:t>
-            </w:r>
-            <w:r>
-              <w:rPr>
-                <w:rFonts w:hint="eastAsia"/>
-                <w:lang w:val="en-US" w:eastAsia="zh-CN"/>
-              </w:rPr>
-              <w:t>试验对象</w:t>
+              <w:t>客户端：</w:t>
             </w:r>
           </w:p>
         </w:tc>
@@ -9041,126 +8982,76 @@
             <w:right w:w="108" w:type="dxa"/>
           </w:tblCellMar>
         </w:tblPrEx>
-        <w:trPr>
-          <w:trHeight w:val="128" w:hRule="atLeast"/>
-        </w:trPr>
-        <w:tc>
-          <w:tcPr>
-            <w:tcW w:w="0" w:type="auto"/>
-            <w:vMerge w:val="restart"/>
+        <w:tc>
+          <w:tcPr>
+            <w:tcW w:w="0" w:type="auto"/>
+            <w:gridSpan w:val="2"/>
             <w:vAlign w:val="center"/>
           </w:tcPr>
           <w:p>
             <w:pPr>
               <w:jc w:val="both"/>
               <w:rPr>
+                <w:rFonts w:hint="default" w:eastAsia="华文中宋"/>
+                <w:color w:val="70AD47" w:themeColor="accent6"/>
+                <w:lang w:val="en-US" w:eastAsia="zh-CN"/>
+                <w14:textFill>
+                  <w14:solidFill>
+                    <w14:schemeClr w14:val="accent6"/>
+                  </w14:solidFill>
+                </w14:textFill>
+              </w:rPr>
+            </w:pPr>
+            <w:r>
+              <w:rPr>
+                <w:rFonts w:hint="eastAsia"/>
+                <w:color w:val="FF0000"/>
+                <w:spacing w:val="7"/>
+                <w:lang w:val="en-US" w:eastAsia="zh-CN"/>
+              </w:rPr>
+              <w:t>OpenAI(api_key)</w:t>
+            </w:r>
+          </w:p>
+        </w:tc>
+        <w:tc>
+          <w:tcPr>
+            <w:tcW w:w="0" w:type="auto"/>
+            <w:vAlign w:val="center"/>
+          </w:tcPr>
+          <w:p>
+            <w:pPr>
+              <w:jc w:val="both"/>
+              <w:rPr>
                 <w:rFonts w:hint="eastAsia" w:eastAsia="华文中宋"/>
-                <w:color w:val="ED7D31" w:themeColor="accent2"/>
+                <w:color w:val="70AD47" w:themeColor="accent6"/>
                 <w:lang w:eastAsia="zh-CN"/>
                 <w14:textFill>
                   <w14:solidFill>
-                    <w14:schemeClr w14:val="accent2"/>
-                  </w14:solidFill>
-                </w14:textFill>
-              </w:rPr>
-            </w:pPr>
-            <w:r>
-              <w:rPr>
-                <w:rFonts w:hint="eastAsia"/>
-                <w:color w:val="ED7D31" w:themeColor="accent2"/>
-                <w14:textFill>
-                  <w14:solidFill>
-                    <w14:schemeClr w14:val="accent2"/>
-                  </w14:solidFill>
-                </w14:textFill>
-              </w:rPr>
-              <w:t>实例</w:t>
-            </w:r>
-            <w:r>
-              <w:rPr>
-                <w:rFonts w:hint="eastAsia"/>
-                <w:color w:val="ED7D31" w:themeColor="accent2"/>
-                <w:lang w:val="en-US" w:eastAsia="zh-CN"/>
-                <w14:textFill>
-                  <w14:solidFill>
-                    <w14:schemeClr w14:val="accent2"/>
-                  </w14:solidFill>
-                </w14:textFill>
-              </w:rPr>
-              <w:t>属性</w:t>
-            </w:r>
-          </w:p>
-        </w:tc>
-        <w:tc>
-          <w:tcPr>
-            <w:tcW w:w="0" w:type="auto"/>
-            <w:vAlign w:val="center"/>
-          </w:tcPr>
-          <w:p>
-            <w:pPr>
-              <w:jc w:val="both"/>
-              <w:rPr>
-                <w:rFonts w:hint="default"/>
-                <w:color w:val="FF0000"/>
-                <w:lang w:val="en-US" w:eastAsia="zh-CN"/>
-              </w:rPr>
-            </w:pPr>
-            <w:r>
-              <w:rPr>
-                <w:rFonts w:hint="eastAsia"/>
-                <w:color w:val="FF0000"/>
-                <w:lang w:val="en-US" w:eastAsia="zh-CN"/>
-              </w:rPr>
-              <w:t>params</w:t>
-            </w:r>
-          </w:p>
-        </w:tc>
-        <w:tc>
-          <w:tcPr>
-            <w:tcW w:w="0" w:type="auto"/>
-            <w:vAlign w:val="center"/>
-          </w:tcPr>
-          <w:p>
-            <w:pPr>
-              <w:pStyle w:val="19"/>
-              <w:jc w:val="both"/>
-              <w:rPr>
-                <w:rFonts w:hint="default"/>
-                <w:color w:val="ED7D31" w:themeColor="accent2"/>
-                <w:lang w:val="en-US" w:eastAsia="zh-CN"/>
-                <w14:textFill>
-                  <w14:solidFill>
-                    <w14:schemeClr w14:val="accent2"/>
-                  </w14:solidFill>
-                </w14:textFill>
-              </w:rPr>
-            </w:pPr>
-            <w:r>
-              <w:rPr>
-                <w:rFonts w:hint="eastAsia"/>
-                <w:lang w:val="en-US" w:eastAsia="zh-CN"/>
-              </w:rPr>
-              <w:t>建议后</w:t>
-            </w:r>
-            <w:r>
-              <w:rPr>
-                <w:rFonts w:hint="eastAsia"/>
-                <w:color w:val="ED7D31" w:themeColor="accent2"/>
-                <w:lang w:val="en-US" w:eastAsia="zh-CN"/>
-                <w14:textFill>
-                  <w14:solidFill>
-                    <w14:schemeClr w14:val="accent2"/>
-                  </w14:solidFill>
-                </w14:textFill>
-              </w:rPr>
-              <w:t>的</w:t>
-            </w:r>
-            <w:r>
-              <w:rPr>
-                <w:rFonts w:hint="eastAsia"/>
-                <w:lang w:val="en-US" w:eastAsia="zh-CN"/>
-              </w:rPr>
-              <w:t>参数</w:t>
+                    <w14:schemeClr w14:val="accent6"/>
+                  </w14:solidFill>
+                </w14:textFill>
+              </w:rPr>
+            </w:pPr>
+            <w:r>
+              <w:rPr>
+                <w:rFonts w:hint="eastAsia"/>
+                <w:color w:val="ED7D31" w:themeColor="accent2"/>
+                <w14:textFill>
+                  <w14:solidFill>
+                    <w14:schemeClr w14:val="accent2"/>
+                  </w14:solidFill>
+                </w14:textFill>
+              </w:rPr>
+              <w:t>实例化</w:t>
+            </w:r>
+            <w:r>
+              <w:rPr>
+                <w:rFonts w:hint="eastAsia"/>
+                <w:color w:val="EA82F1"/>
+                <w:szCs w:val="24"/>
+                <w:lang w:val="en-US" w:eastAsia="zh-CN"/>
+              </w:rPr>
+              <w:t>客户端</w:t>
             </w:r>
           </w:p>
         </w:tc>
@@ -9182,28 +9073,47 @@
             <w:right w:w="108" w:type="dxa"/>
           </w:tblCellMar>
         </w:tblPrEx>
-        <w:trPr>
-          <w:trHeight w:val="128" w:hRule="atLeast"/>
-        </w:trPr>
-        <w:tc>
-          <w:tcPr>
-            <w:tcW w:w="0" w:type="auto"/>
-            <w:vMerge w:val="continue"/>
+        <w:tc>
+          <w:tcPr>
+            <w:tcW w:w="0" w:type="auto"/>
+            <w:vMerge w:val="restart"/>
             <w:vAlign w:val="center"/>
           </w:tcPr>
           <w:p>
             <w:pPr>
               <w:jc w:val="both"/>
               <w:rPr>
-                <w:rFonts w:hint="eastAsia"/>
-                <w:color w:val="ED7D31" w:themeColor="accent2"/>
-                <w14:textFill>
-                  <w14:solidFill>
-                    <w14:schemeClr w14:val="accent2"/>
-                  </w14:solidFill>
-                </w14:textFill>
-              </w:rPr>
-            </w:pPr>
+                <w:rFonts w:hint="eastAsia" w:eastAsia="华文中宋"/>
+                <w:color w:val="FF0000"/>
+                <w:spacing w:val="7"/>
+                <w:lang w:val="en-US" w:eastAsia="zh-CN"/>
+              </w:rPr>
+            </w:pPr>
+            <w:r>
+              <w:rPr>
+                <w:rFonts w:hint="eastAsia"/>
+                <w:color w:val="ED7D31" w:themeColor="accent2"/>
+                <w14:textFill>
+                  <w14:solidFill>
+                    <w14:schemeClr w14:val="accent2"/>
+                  </w14:solidFill>
+                </w14:textFill>
+              </w:rPr>
+              <w:t>实例</w:t>
+            </w:r>
+            <w:r>
+              <w:rPr>
+                <w:rFonts w:hint="eastAsia"/>
+                <w:color w:val="ED7D31" w:themeColor="accent2"/>
+                <w:lang w:val="en-US" w:eastAsia="zh-CN"/>
+                <w14:textFill>
+                  <w14:solidFill>
+                    <w14:schemeClr w14:val="accent2"/>
+                  </w14:solidFill>
+                </w14:textFill>
+              </w:rPr>
+              <w:t>方法</w:t>
+            </w:r>
           </w:p>
         </w:tc>
         <w:tc>
@@ -9215,41 +9125,272 @@
             <w:pPr>
               <w:jc w:val="both"/>
               <w:rPr>
+                <w:rFonts w:hint="eastAsia"/>
+                <w:color w:val="FF0000"/>
+                <w:spacing w:val="7"/>
+                <w:lang w:val="en-US" w:eastAsia="zh-CN"/>
+              </w:rPr>
+            </w:pPr>
+            <w:r>
+              <w:rPr>
+                <w:rFonts w:hint="eastAsia"/>
+                <w:color w:val="FF0000"/>
+                <w:spacing w:val="7"/>
+                <w:lang w:val="en-US" w:eastAsia="zh-CN"/>
+              </w:rPr>
+              <w:t>chat.completions.create(</w:t>
+            </w:r>
+          </w:p>
+          <w:p>
+            <w:pPr>
+              <w:ind w:firstLine="448" w:firstLineChars="200"/>
+              <w:jc w:val="both"/>
+              <w:rPr>
+                <w:rFonts w:hint="eastAsia"/>
+                <w:color w:val="FF0000"/>
+                <w:spacing w:val="7"/>
+                <w:lang w:val="en-US" w:eastAsia="zh-CN"/>
+              </w:rPr>
+            </w:pPr>
+            <w:r>
+              <w:rPr>
+                <w:rFonts w:hint="eastAsia"/>
+                <w:color w:val="FF0000"/>
+                <w:spacing w:val="7"/>
+                <w:lang w:val="en-US" w:eastAsia="zh-CN"/>
+              </w:rPr>
+              <w:t xml:space="preserve">model="gpt-4o-mini", </w:t>
+            </w:r>
+          </w:p>
+          <w:p>
+            <w:pPr>
+              <w:ind w:firstLine="448" w:firstLineChars="200"/>
+              <w:jc w:val="both"/>
+              <w:rPr>
+                <w:rFonts w:hint="eastAsia"/>
+                <w:color w:val="FF0000"/>
+                <w:spacing w:val="7"/>
+                <w:lang w:val="en-US" w:eastAsia="zh-CN"/>
+              </w:rPr>
+            </w:pPr>
+            <w:r>
+              <w:rPr>
+                <w:rFonts w:hint="eastAsia"/>
+                <w:color w:val="FF0000"/>
+                <w:spacing w:val="7"/>
+                <w:lang w:val="en-US" w:eastAsia="zh-CN"/>
+              </w:rPr>
+              <w:t>messages=[</w:t>
+            </w:r>
+          </w:p>
+          <w:p>
+            <w:pPr>
+              <w:ind w:firstLine="448" w:firstLineChars="200"/>
+              <w:jc w:val="both"/>
+              <w:rPr>
+                <w:rFonts w:hint="eastAsia"/>
+                <w:color w:val="FF0000"/>
+                <w:spacing w:val="7"/>
+                <w:lang w:val="en-US" w:eastAsia="zh-CN"/>
+              </w:rPr>
+            </w:pPr>
+            <w:r>
+              <w:rPr>
+                <w:rFonts w:hint="eastAsia"/>
+                <w:color w:val="FF0000"/>
+                <w:spacing w:val="7"/>
+                <w:lang w:val="en-US" w:eastAsia="zh-CN"/>
+              </w:rPr>
+              <w:t xml:space="preserve">    {"role": "system", "content": "You are a helpful assistant."},</w:t>
+            </w:r>
+          </w:p>
+          <w:p>
+            <w:pPr>
+              <w:ind w:firstLine="448" w:firstLineChars="200"/>
+              <w:jc w:val="both"/>
+              <w:rPr>
+                <w:rFonts w:hint="eastAsia"/>
+                <w:color w:val="FF0000"/>
+                <w:spacing w:val="7"/>
+                <w:lang w:val="en-US" w:eastAsia="zh-CN"/>
+              </w:rPr>
+            </w:pPr>
+            <w:r>
+              <w:rPr>
+                <w:rFonts w:hint="eastAsia"/>
+                <w:color w:val="FF0000"/>
+                <w:spacing w:val="7"/>
+                <w:lang w:val="en-US" w:eastAsia="zh-CN"/>
+              </w:rPr>
+              <w:t xml:space="preserve">    {</w:t>
+            </w:r>
+          </w:p>
+          <w:p>
+            <w:pPr>
+              <w:ind w:firstLine="448" w:firstLineChars="200"/>
+              <w:jc w:val="both"/>
+              <w:rPr>
+                <w:rFonts w:hint="eastAsia"/>
+                <w:color w:val="FF0000"/>
+                <w:spacing w:val="7"/>
+                <w:lang w:val="en-US" w:eastAsia="zh-CN"/>
+              </w:rPr>
+            </w:pPr>
+            <w:r>
+              <w:rPr>
+                <w:rFonts w:hint="eastAsia"/>
+                <w:color w:val="FF0000"/>
+                <w:spacing w:val="7"/>
+                <w:lang w:val="en-US" w:eastAsia="zh-CN"/>
+              </w:rPr>
+              <w:t xml:space="preserve">        "role": "user",</w:t>
+            </w:r>
+          </w:p>
+          <w:p>
+            <w:pPr>
+              <w:ind w:firstLine="448" w:firstLineChars="200"/>
+              <w:jc w:val="both"/>
+              <w:rPr>
+                <w:rFonts w:hint="eastAsia"/>
+                <w:color w:val="FF0000"/>
+                <w:spacing w:val="7"/>
+                <w:lang w:val="en-US" w:eastAsia="zh-CN"/>
+              </w:rPr>
+            </w:pPr>
+            <w:r>
+              <w:rPr>
+                <w:rFonts w:hint="eastAsia"/>
+                <w:color w:val="FF0000"/>
+                <w:spacing w:val="7"/>
+                <w:lang w:val="en-US" w:eastAsia="zh-CN"/>
+              </w:rPr>
+              <w:t xml:space="preserve">        "content": "Write a haiku."</w:t>
+            </w:r>
+          </w:p>
+          <w:p>
+            <w:pPr>
+              <w:ind w:firstLine="448" w:firstLineChars="200"/>
+              <w:jc w:val="both"/>
+              <w:rPr>
                 <w:rFonts w:hint="default"/>
                 <w:color w:val="FF0000"/>
-                <w:lang w:val="en-US" w:eastAsia="zh-CN"/>
-              </w:rPr>
-            </w:pPr>
-            <w:r>
-              <w:rPr>
-                <w:rFonts w:hint="eastAsia"/>
-                <w:color w:val="FF0000"/>
-                <w:lang w:val="en-US" w:eastAsia="zh-CN"/>
-              </w:rPr>
-              <w:t>state</w:t>
-            </w:r>
-          </w:p>
-        </w:tc>
-        <w:tc>
-          <w:tcPr>
-            <w:tcW w:w="0" w:type="auto"/>
-            <w:vAlign w:val="center"/>
-          </w:tcPr>
-          <w:p>
-            <w:pPr>
-              <w:pStyle w:val="19"/>
+                <w:spacing w:val="7"/>
+                <w:lang w:val="en-US" w:eastAsia="zh-CN"/>
+              </w:rPr>
+            </w:pPr>
+            <w:r>
+              <w:rPr>
+                <w:rFonts w:hint="eastAsia"/>
+                <w:color w:val="FF0000"/>
+                <w:spacing w:val="7"/>
+                <w:lang w:val="en-US" w:eastAsia="zh-CN"/>
+              </w:rPr>
+              <w:t xml:space="preserve">    }</w:t>
+            </w:r>
+          </w:p>
+          <w:p>
+            <w:pPr>
+              <w:ind w:firstLine="448" w:firstLineChars="200"/>
               <w:jc w:val="both"/>
               <w:rPr>
+                <w:rFonts w:hint="eastAsia"/>
+                <w:color w:val="FF0000"/>
+                <w:spacing w:val="7"/>
+                <w:lang w:val="en-US" w:eastAsia="zh-CN"/>
+              </w:rPr>
+            </w:pPr>
+            <w:r>
+              <w:rPr>
+                <w:rFonts w:hint="eastAsia"/>
+                <w:color w:val="FF0000"/>
+                <w:spacing w:val="7"/>
+                <w:lang w:val="en-US" w:eastAsia="zh-CN"/>
+              </w:rPr>
+              <w:t>],</w:t>
+            </w:r>
+          </w:p>
+          <w:p>
+            <w:pPr>
+              <w:ind w:firstLine="448" w:firstLineChars="200"/>
+              <w:jc w:val="both"/>
+              <w:rPr>
                 <w:rFonts w:hint="default"/>
-                <w:lang w:val="en-US" w:eastAsia="zh-CN"/>
-              </w:rPr>
-            </w:pPr>
-            <w:r>
-              <w:rPr>
-                <w:rFonts w:hint="eastAsia"/>
-                <w:lang w:val="en-US" w:eastAsia="zh-CN"/>
-              </w:rPr>
-              <w:t>状态</w:t>
+                <w:color w:val="FF0000"/>
+                <w:spacing w:val="7"/>
+                <w:lang w:val="en-US" w:eastAsia="zh-CN"/>
+              </w:rPr>
+            </w:pPr>
+            <w:r>
+              <w:rPr>
+                <w:rFonts w:hint="eastAsia"/>
+                <w:color w:val="FF0000"/>
+                <w:spacing w:val="7"/>
+                <w:lang w:val="en-US" w:eastAsia="zh-CN"/>
+              </w:rPr>
+              <w:t>max_tokens, temperature</w:t>
+            </w:r>
+          </w:p>
+          <w:p>
+            <w:pPr>
+              <w:jc w:val="both"/>
+              <w:rPr>
+                <w:rFonts w:hint="default"/>
+                <w:color w:val="FF0000"/>
+                <w:spacing w:val="7"/>
+                <w:lang w:val="en-US" w:eastAsia="zh-CN"/>
+              </w:rPr>
+            </w:pPr>
+            <w:r>
+              <w:rPr>
+                <w:rFonts w:hint="eastAsia"/>
+                <w:color w:val="FF0000"/>
+                <w:spacing w:val="7"/>
+                <w:lang w:val="en-US" w:eastAsia="zh-CN"/>
+              </w:rPr>
+              <w:t>)</w:t>
+            </w:r>
+          </w:p>
+        </w:tc>
+        <w:tc>
+          <w:tcPr>
+            <w:tcW w:w="0" w:type="auto"/>
+            <w:vAlign w:val="center"/>
+          </w:tcPr>
+          <w:p>
+            <w:pPr>
+              <w:jc w:val="both"/>
+              <w:rPr>
+                <w:rFonts w:hint="default" w:eastAsia="华文中宋"/>
+                <w:color w:val="ED7D31" w:themeColor="accent2"/>
+                <w:lang w:val="en-US" w:eastAsia="zh-CN"/>
+                <w14:textFill>
+                  <w14:solidFill>
+                    <w14:schemeClr w14:val="accent2"/>
+                  </w14:solidFill>
+                </w14:textFill>
+              </w:rPr>
+            </w:pPr>
+            <w:r>
+              <w:rPr>
+                <w:rFonts w:hint="eastAsia"/>
+                <w:color w:val="ED7D31" w:themeColor="accent2"/>
+                <w:lang w:val="en-US" w:eastAsia="zh-CN"/>
+                <w14:textFill>
+                  <w14:solidFill>
+                    <w14:schemeClr w14:val="accent2"/>
+                  </w14:solidFill>
+                </w14:textFill>
+              </w:rPr>
+              <w:t>生成</w:t>
+            </w:r>
+            <w:r>
+              <w:rPr>
+                <w:rFonts w:hint="eastAsia"/>
+                <w:color w:val="EA82F1"/>
+                <w:szCs w:val="24"/>
+                <w:lang w:val="en-US" w:eastAsia="zh-CN"/>
+              </w:rPr>
+              <w:t>文本</w:t>
             </w:r>
           </w:p>
         </w:tc>
@@ -9271,34 +9412,26 @@
             <w:right w:w="108" w:type="dxa"/>
           </w:tblCellMar>
         </w:tblPrEx>
-        <w:trPr>
-          <w:trHeight w:val="128" w:hRule="atLeast"/>
-        </w:trPr>
-        <w:tc>
-          <w:tcPr>
-            <w:tcW w:w="0" w:type="auto"/>
-            <w:vMerge w:val="restart"/>
+        <w:tc>
+          <w:tcPr>
+            <w:tcW w:w="0" w:type="auto"/>
+            <w:vMerge w:val="continue"/>
+            <w:tcBorders/>
             <w:vAlign w:val="center"/>
           </w:tcPr>
           <w:p>
             <w:pPr>
               <w:jc w:val="both"/>
               <w:rPr>
-                <w:color w:val="FF0000"/>
-              </w:rPr>
-            </w:pPr>
-            <w:r>
-              <w:rPr>
-                <w:rFonts w:hint="eastAsia"/>
-                <w:color w:val="ED7D31" w:themeColor="accent2"/>
-                <w14:textFill>
-                  <w14:solidFill>
-                    <w14:schemeClr w14:val="accent2"/>
-                  </w14:solidFill>
-                </w14:textFill>
-              </w:rPr>
-              <w:t>实例方法</w:t>
-            </w:r>
+                <w:rFonts w:hint="eastAsia"/>
+                <w:color w:val="ED7D31" w:themeColor="accent2"/>
+                <w14:textFill>
+                  <w14:solidFill>
+                    <w14:schemeClr w14:val="accent2"/>
+                  </w14:solidFill>
+                </w14:textFill>
+              </w:rPr>
+            </w:pPr>
           </w:p>
         </w:tc>
         <w:tc>
@@ -9310,60 +9443,143 @@
             <w:pPr>
               <w:jc w:val="both"/>
               <w:rPr>
-                <w:rFonts w:hint="default" w:eastAsia="华文中宋"/>
-                <w:color w:val="FF0000"/>
-                <w:lang w:val="en-US" w:eastAsia="zh-CN"/>
-              </w:rPr>
-            </w:pPr>
-            <w:r>
-              <w:rPr>
-                <w:rFonts w:hint="eastAsia"/>
-                <w:color w:val="FF0000"/>
-                <w:lang w:val="en-US" w:eastAsia="zh-CN"/>
-              </w:rPr>
-              <w:t>suggest_int(name, low, high, step, log)</w:t>
-            </w:r>
-          </w:p>
-        </w:tc>
-        <w:tc>
-          <w:tcPr>
-            <w:tcW w:w="0" w:type="auto"/>
-            <w:vAlign w:val="center"/>
-          </w:tcPr>
-          <w:p>
-            <w:pPr>
-              <w:pStyle w:val="19"/>
+                <w:rFonts w:hint="eastAsia"/>
+                <w:color w:val="FF0000"/>
+                <w:spacing w:val="7"/>
+                <w:lang w:val="en-US" w:eastAsia="zh-CN"/>
+              </w:rPr>
+            </w:pPr>
+            <w:r>
+              <w:rPr>
+                <w:rFonts w:hint="eastAsia"/>
+                <w:color w:val="FF0000"/>
+                <w:spacing w:val="7"/>
+                <w:lang w:val="en-US" w:eastAsia="zh-CN"/>
+              </w:rPr>
+              <w:t>images.generate(</w:t>
+            </w:r>
+          </w:p>
+          <w:p>
+            <w:pPr>
               <w:jc w:val="both"/>
               <w:rPr>
-                <w:rFonts w:hint="default" w:eastAsia="华文中宋"/>
-                <w:color w:val="ED7D31" w:themeColor="accent2"/>
-                <w:lang w:val="en-US" w:eastAsia="zh-CN"/>
-                <w14:textFill>
-                  <w14:solidFill>
-                    <w14:schemeClr w14:val="accent2"/>
-                  </w14:solidFill>
-                </w14:textFill>
-              </w:rPr>
-            </w:pPr>
-            <w:r>
-              <w:rPr>
-                <w:rFonts w:hint="eastAsia"/>
-                <w:color w:val="ED7D31" w:themeColor="accent2"/>
-                <w:lang w:val="en-US" w:eastAsia="zh-CN"/>
-                <w14:textFill>
-                  <w14:solidFill>
-                    <w14:schemeClr w14:val="accent2"/>
-                  </w14:solidFill>
-                </w14:textFill>
-              </w:rPr>
-              <w:t>获取</w:t>
-            </w:r>
-            <w:r>
-              <w:rPr>
-                <w:rFonts w:hint="eastAsia"/>
-                <w:lang w:val="en-US" w:eastAsia="zh-CN"/>
-              </w:rPr>
-              <w:t>建议的int</w:t>
+                <w:rFonts w:hint="eastAsia"/>
+                <w:color w:val="FF0000"/>
+                <w:spacing w:val="7"/>
+                <w:lang w:val="en-US" w:eastAsia="zh-CN"/>
+              </w:rPr>
+            </w:pPr>
+            <w:r>
+              <w:rPr>
+                <w:rFonts w:hint="eastAsia"/>
+                <w:color w:val="FF0000"/>
+                <w:spacing w:val="7"/>
+                <w:lang w:val="en-US" w:eastAsia="zh-CN"/>
+              </w:rPr>
+              <w:t xml:space="preserve">    prompt="A cute baby sea otter",</w:t>
+            </w:r>
+          </w:p>
+          <w:p>
+            <w:pPr>
+              <w:jc w:val="both"/>
+              <w:rPr>
+                <w:rFonts w:hint="eastAsia"/>
+                <w:color w:val="FF0000"/>
+                <w:spacing w:val="7"/>
+                <w:lang w:val="en-US" w:eastAsia="zh-CN"/>
+              </w:rPr>
+            </w:pPr>
+            <w:r>
+              <w:rPr>
+                <w:rFonts w:hint="eastAsia"/>
+                <w:color w:val="FF0000"/>
+                <w:spacing w:val="7"/>
+                <w:lang w:val="en-US" w:eastAsia="zh-CN"/>
+              </w:rPr>
+              <w:t xml:space="preserve">    n=2,</w:t>
+            </w:r>
+          </w:p>
+          <w:p>
+            <w:pPr>
+              <w:jc w:val="both"/>
+              <w:rPr>
+                <w:rFonts w:hint="eastAsia"/>
+                <w:color w:val="FF0000"/>
+                <w:spacing w:val="7"/>
+                <w:lang w:val="en-US" w:eastAsia="zh-CN"/>
+              </w:rPr>
+            </w:pPr>
+            <w:r>
+              <w:rPr>
+                <w:rFonts w:hint="eastAsia"/>
+                <w:color w:val="FF0000"/>
+                <w:spacing w:val="7"/>
+                <w:lang w:val="en-US" w:eastAsia="zh-CN"/>
+              </w:rPr>
+              <w:t xml:space="preserve">    size="1024x1024"</w:t>
+            </w:r>
+          </w:p>
+          <w:p>
+            <w:pPr>
+              <w:jc w:val="both"/>
+              <w:rPr>
+                <w:rFonts w:hint="default"/>
+                <w:color w:val="FF0000"/>
+                <w:spacing w:val="7"/>
+                <w:lang w:val="en-US" w:eastAsia="zh-CN"/>
+              </w:rPr>
+            </w:pPr>
+            <w:r>
+              <w:rPr>
+                <w:rFonts w:hint="eastAsia"/>
+                <w:color w:val="FF0000"/>
+                <w:spacing w:val="7"/>
+                <w:lang w:val="en-US" w:eastAsia="zh-CN"/>
+              </w:rPr>
+              <w:t>)</w:t>
+            </w:r>
+          </w:p>
+        </w:tc>
+        <w:tc>
+          <w:tcPr>
+            <w:tcW w:w="0" w:type="auto"/>
+            <w:vAlign w:val="center"/>
+          </w:tcPr>
+          <w:p>
+            <w:pPr>
+              <w:jc w:val="both"/>
+              <w:rPr>
+                <w:rFonts w:hint="eastAsia"/>
+                <w:color w:val="ED7D31" w:themeColor="accent2"/>
+                <w:lang w:val="en-US" w:eastAsia="zh-CN"/>
+                <w14:textFill>
+                  <w14:solidFill>
+                    <w14:schemeClr w14:val="accent2"/>
+                  </w14:solidFill>
+                </w14:textFill>
+              </w:rPr>
+            </w:pPr>
+            <w:r>
+              <w:rPr>
+                <w:rFonts w:hint="eastAsia"/>
+                <w:color w:val="ED7D31" w:themeColor="accent2"/>
+                <w:lang w:val="en-US" w:eastAsia="zh-CN"/>
+                <w14:textFill>
+                  <w14:solidFill>
+                    <w14:schemeClr w14:val="accent2"/>
+                  </w14:solidFill>
+                </w14:textFill>
+              </w:rPr>
+              <w:t>生成</w:t>
+            </w:r>
+            <w:r>
+              <w:rPr>
+                <w:rFonts w:hint="eastAsia"/>
+                <w:color w:val="EA82F1"/>
+                <w:szCs w:val="24"/>
+                <w:lang w:val="en-US" w:eastAsia="zh-CN"/>
+              </w:rPr>
+              <w:t>图像</w:t>
             </w:r>
           </w:p>
         </w:tc>
@@ -9385,13 +9601,11 @@
             <w:right w:w="108" w:type="dxa"/>
           </w:tblCellMar>
         </w:tblPrEx>
-        <w:trPr>
-          <w:trHeight w:val="128" w:hRule="atLeast"/>
-        </w:trPr>
         <w:tc>
           <w:tcPr>
             <w:tcW w:w="0" w:type="auto"/>
             <w:vMerge w:val="continue"/>
+            <w:tcBorders/>
             <w:vAlign w:val="center"/>
           </w:tcPr>
           <w:p>
@@ -9418,178 +9632,123 @@
             <w:pPr>
               <w:jc w:val="both"/>
               <w:rPr>
-                <w:rFonts w:hint="eastAsia" w:ascii="华文中宋" w:hAnsi="华文中宋" w:eastAsia="华文中宋" w:cs="华文中宋"/>
-                <w:b/>
-                <w:bCs/>
-                <w:color w:val="FF0000"/>
-                <w:kern w:val="2"/>
-                <w:sz w:val="21"/>
-                <w:szCs w:val="21"/>
-                <w:lang w:val="en-US" w:eastAsia="zh-CN" w:bidi="ar-SA"/>
-              </w:rPr>
-            </w:pPr>
-            <w:r>
-              <w:rPr>
-                <w:rFonts w:hint="eastAsia"/>
-                <w:color w:val="FF0000"/>
-                <w:lang w:val="en-US" w:eastAsia="zh-CN"/>
-              </w:rPr>
-              <w:t>suggest_float(name, low, high, step, log)</w:t>
-            </w:r>
-          </w:p>
-        </w:tc>
-        <w:tc>
-          <w:tcPr>
-            <w:tcW w:w="0" w:type="auto"/>
-            <w:vAlign w:val="center"/>
-          </w:tcPr>
-          <w:p>
-            <w:pPr>
-              <w:pStyle w:val="19"/>
+                <w:rFonts w:hint="eastAsia"/>
+                <w:color w:val="FF0000"/>
+                <w:spacing w:val="7"/>
+                <w:lang w:val="en-US" w:eastAsia="zh-CN"/>
+              </w:rPr>
+            </w:pPr>
+            <w:r>
+              <w:rPr>
+                <w:rFonts w:hint="eastAsia"/>
+                <w:color w:val="FF0000"/>
+                <w:spacing w:val="7"/>
+                <w:lang w:val="en-US" w:eastAsia="zh-CN"/>
+              </w:rPr>
+              <w:t>embeddings.create(</w:t>
+            </w:r>
+          </w:p>
+          <w:p>
+            <w:pPr>
               <w:jc w:val="both"/>
               <w:rPr>
-                <w:rFonts w:hint="default" w:ascii="华文中宋" w:hAnsi="华文中宋" w:eastAsia="华文中宋" w:cs="华文中宋"/>
-                <w:b/>
-                <w:bCs/>
-                <w:color w:val="ED7D31" w:themeColor="accent2"/>
-                <w:kern w:val="2"/>
-                <w:sz w:val="21"/>
-                <w:szCs w:val="21"/>
-                <w:lang w:val="en-US" w:eastAsia="zh-CN" w:bidi="ar-SA"/>
-                <w14:textFill>
-                  <w14:solidFill>
-                    <w14:schemeClr w14:val="accent2"/>
-                  </w14:solidFill>
-                </w14:textFill>
-              </w:rPr>
-            </w:pPr>
-            <w:r>
-              <w:rPr>
-                <w:rFonts w:hint="eastAsia"/>
-                <w:color w:val="ED7D31" w:themeColor="accent2"/>
-                <w:lang w:val="en-US" w:eastAsia="zh-CN"/>
-                <w14:textFill>
-                  <w14:solidFill>
-                    <w14:schemeClr w14:val="accent2"/>
-                  </w14:solidFill>
-                </w14:textFill>
-              </w:rPr>
-              <w:t>获取</w:t>
-            </w:r>
-            <w:r>
-              <w:rPr>
-                <w:rFonts w:hint="eastAsia"/>
-                <w:lang w:val="en-US" w:eastAsia="zh-CN"/>
-              </w:rPr>
-              <w:t>建议的float</w:t>
-            </w:r>
-          </w:p>
-        </w:tc>
-      </w:tr>
-      <w:tr>
-        <w:tblPrEx>
-          <w:tblBorders>
-            <w:top w:val="single" w:color="auto" w:sz="4" w:space="0"/>
-            <w:left w:val="single" w:color="auto" w:sz="4" w:space="0"/>
-            <w:bottom w:val="single" w:color="auto" w:sz="4" w:space="0"/>
-            <w:right w:val="single" w:color="auto" w:sz="4" w:space="0"/>
-            <w:insideH w:val="single" w:color="auto" w:sz="4" w:space="0"/>
-            <w:insideV w:val="single" w:color="auto" w:sz="4" w:space="0"/>
-          </w:tblBorders>
-          <w:tblCellMar>
-            <w:top w:w="0" w:type="dxa"/>
-            <w:left w:w="108" w:type="dxa"/>
-            <w:bottom w:w="0" w:type="dxa"/>
-            <w:right w:w="108" w:type="dxa"/>
-          </w:tblCellMar>
-        </w:tblPrEx>
-        <w:trPr>
-          <w:trHeight w:val="128" w:hRule="atLeast"/>
-        </w:trPr>
-        <w:tc>
-          <w:tcPr>
-            <w:tcW w:w="0" w:type="auto"/>
-            <w:vMerge w:val="continue"/>
-            <w:vAlign w:val="center"/>
-          </w:tcPr>
+                <w:rFonts w:hint="eastAsia"/>
+                <w:color w:val="FF0000"/>
+                <w:spacing w:val="7"/>
+                <w:lang w:val="en-US" w:eastAsia="zh-CN"/>
+              </w:rPr>
+            </w:pPr>
+            <w:r>
+              <w:rPr>
+                <w:rFonts w:hint="eastAsia"/>
+                <w:color w:val="FF0000"/>
+                <w:spacing w:val="7"/>
+                <w:lang w:val="en-US" w:eastAsia="zh-CN"/>
+              </w:rPr>
+              <w:t xml:space="preserve">    model="text-embedding-3-large",</w:t>
+            </w:r>
+          </w:p>
           <w:p>
             <w:pPr>
               <w:jc w:val="both"/>
               <w:rPr>
                 <w:rFonts w:hint="eastAsia"/>
-                <w:color w:val="ED7D31" w:themeColor="accent2"/>
-                <w14:textFill>
-                  <w14:solidFill>
-                    <w14:schemeClr w14:val="accent2"/>
-                  </w14:solidFill>
-                </w14:textFill>
-              </w:rPr>
-            </w:pPr>
-          </w:p>
-        </w:tc>
-        <w:tc>
-          <w:tcPr>
-            <w:tcW w:w="0" w:type="auto"/>
-            <w:vAlign w:val="center"/>
-          </w:tcPr>
+                <w:color w:val="FF0000"/>
+                <w:spacing w:val="7"/>
+                <w:lang w:val="en-US" w:eastAsia="zh-CN"/>
+              </w:rPr>
+            </w:pPr>
+            <w:r>
+              <w:rPr>
+                <w:rFonts w:hint="eastAsia"/>
+                <w:color w:val="FF0000"/>
+                <w:spacing w:val="7"/>
+                <w:lang w:val="en-US" w:eastAsia="zh-CN"/>
+              </w:rPr>
+              <w:t xml:space="preserve">    input="The food was delicious and the waiter..."</w:t>
+            </w:r>
+          </w:p>
           <w:p>
             <w:pPr>
               <w:jc w:val="both"/>
               <w:rPr>
+                <w:rFonts w:hint="eastAsia"/>
+                <w:color w:val="FF0000"/>
+                <w:spacing w:val="7"/>
+                <w:lang w:val="en-US" w:eastAsia="zh-CN"/>
+              </w:rPr>
+            </w:pPr>
+            <w:r>
+              <w:rPr>
+                <w:rFonts w:hint="eastAsia"/>
+                <w:color w:val="FF0000"/>
+                <w:spacing w:val="7"/>
+                <w:lang w:val="en-US" w:eastAsia="zh-CN"/>
+              </w:rPr>
+              <w:t>)</w:t>
+            </w:r>
+          </w:p>
+        </w:tc>
+        <w:tc>
+          <w:tcPr>
+            <w:tcW w:w="0" w:type="auto"/>
+            <w:vAlign w:val="center"/>
+          </w:tcPr>
+          <w:p>
+            <w:pPr>
+              <w:jc w:val="both"/>
+              <w:rPr>
                 <w:rFonts w:hint="default"/>
-                <w:color w:val="FF0000"/>
-                <w:lang w:val="en-US" w:eastAsia="zh-CN"/>
-              </w:rPr>
-            </w:pPr>
-            <w:r>
-              <w:rPr>
-                <w:rFonts w:hint="eastAsia"/>
-                <w:color w:val="FF0000"/>
-                <w:lang w:val="en-US" w:eastAsia="zh-CN"/>
-              </w:rPr>
-              <w:t>suggest_categorical(name, choices)</w:t>
-            </w:r>
-          </w:p>
-        </w:tc>
-        <w:tc>
-          <w:tcPr>
-            <w:tcW w:w="0" w:type="auto"/>
-            <w:vAlign w:val="center"/>
-          </w:tcPr>
-          <w:p>
-            <w:pPr>
-              <w:pStyle w:val="19"/>
-              <w:jc w:val="both"/>
-              <w:rPr>
-                <w:rFonts w:hint="eastAsia"/>
-                <w:color w:val="ED7D31" w:themeColor="accent2"/>
-                <w:lang w:val="en-US" w:eastAsia="zh-CN"/>
-                <w14:textFill>
-                  <w14:solidFill>
-                    <w14:schemeClr w14:val="accent2"/>
-                  </w14:solidFill>
-                </w14:textFill>
-              </w:rPr>
-            </w:pPr>
-            <w:r>
-              <w:rPr>
-                <w:rFonts w:hint="eastAsia"/>
-                <w:color w:val="ED7D31" w:themeColor="accent2"/>
-                <w:lang w:val="en-US" w:eastAsia="zh-CN"/>
-                <w14:textFill>
-                  <w14:solidFill>
-                    <w14:schemeClr w14:val="accent2"/>
-                  </w14:solidFill>
-                </w14:textFill>
-              </w:rPr>
-              <w:t>获取</w:t>
-            </w:r>
-            <w:r>
-              <w:rPr>
-                <w:rFonts w:hint="eastAsia"/>
-                <w:lang w:val="en-US" w:eastAsia="zh-CN"/>
-              </w:rPr>
-              <w:t>建议的类别</w:t>
+                <w:color w:val="ED7D31" w:themeColor="accent2"/>
+                <w:lang w:val="en-US" w:eastAsia="zh-CN"/>
+                <w14:textFill>
+                  <w14:solidFill>
+                    <w14:schemeClr w14:val="accent2"/>
+                  </w14:solidFill>
+                </w14:textFill>
+              </w:rPr>
+            </w:pPr>
+            <w:r>
+              <w:rPr>
+                <w:rFonts w:hint="eastAsia"/>
+                <w:color w:val="ED7D31" w:themeColor="accent2"/>
+                <w:lang w:val="en-US" w:eastAsia="zh-CN"/>
+                <w14:textFill>
+                  <w14:solidFill>
+                    <w14:schemeClr w14:val="accent2"/>
+                  </w14:solidFill>
+                </w14:textFill>
+              </w:rPr>
+              <w:t>生成</w:t>
+            </w:r>
+            <w:r>
+              <w:rPr>
+                <w:rFonts w:hint="eastAsia"/>
+                <w:color w:val="EA82F1"/>
+                <w:szCs w:val="24"/>
+                <w:lang w:val="en-US" w:eastAsia="zh-CN"/>
+              </w:rPr>
+              <w:t>向量</w:t>
             </w:r>
           </w:p>
         </w:tc>
@@ -9625,8 +9784,8 @@
       </w:tblPr>
       <w:tblGrid>
         <w:gridCol w:w="1057"/>
-        <w:gridCol w:w="4670"/>
-        <w:gridCol w:w="2108"/>
+        <w:gridCol w:w="2034"/>
+        <w:gridCol w:w="1057"/>
       </w:tblGrid>
       <w:tr>
         <w:tblPrEx>
@@ -9645,9 +9804,6 @@
             <w:right w:w="108" w:type="dxa"/>
           </w:tblCellMar>
         </w:tblPrEx>
-        <w:trPr>
-          <w:trHeight w:val="128" w:hRule="atLeast"/>
-        </w:trPr>
         <w:tc>
           <w:tcPr>
             <w:tcW w:w="0" w:type="auto"/>
@@ -9656,7 +9812,6 @@
           </w:tcPr>
           <w:p>
             <w:pPr>
-              <w:pStyle w:val="19"/>
               <w:jc w:val="both"/>
               <w:rPr>
                 <w:rFonts w:hint="eastAsia" w:eastAsia="华文中宋"/>
@@ -9673,14 +9828,15 @@
               <w:rPr>
                 <w:rFonts w:hint="eastAsia"/>
                 <w:color w:val="ED7D31" w:themeColor="accent2"/>
-                <w:lang w:val="en-US" w:eastAsia="zh-CN"/>
-                <w14:textFill>
-                  <w14:solidFill>
-                    <w14:schemeClr w14:val="accent2"/>
-                  </w14:solidFill>
-                </w14:textFill>
-              </w:rPr>
-              <w:t>研究：</w:t>
+                <w:spacing w:val="7"/>
+                <w:lang w:val="en-US" w:eastAsia="zh-CN"/>
+                <w14:textFill>
+                  <w14:solidFill>
+                    <w14:schemeClr w14:val="accent2"/>
+                  </w14:solidFill>
+                </w14:textFill>
+              </w:rPr>
+              <w:t>types.chat.chat_completion：</w:t>
             </w:r>
           </w:p>
         </w:tc>
@@ -9702,9 +9858,6 @@
             <w:right w:w="108" w:type="dxa"/>
           </w:tblCellMar>
         </w:tblPrEx>
-        <w:trPr>
-          <w:trHeight w:val="128" w:hRule="atLeast"/>
-        </w:trPr>
         <w:tc>
           <w:tcPr>
             <w:tcW w:w="0" w:type="auto"/>
@@ -9716,52 +9869,53 @@
               <w:jc w:val="both"/>
               <w:rPr>
                 <w:rFonts w:hint="default" w:eastAsia="华文中宋"/>
-                <w:color w:val="00B0F0"/>
-                <w:lang w:val="en-US" w:eastAsia="zh-CN"/>
-              </w:rPr>
-            </w:pPr>
-            <w:r>
-              <w:rPr>
-                <w:rFonts w:hint="eastAsia"/>
-                <w:color w:val="FF0000"/>
-                <w:lang w:val="en-US" w:eastAsia="zh-CN"/>
-              </w:rPr>
-              <w:t>create_study(study_name, direction, pruner)</w:t>
-            </w:r>
-          </w:p>
-        </w:tc>
-        <w:tc>
-          <w:tcPr>
-            <w:tcW w:w="0" w:type="auto"/>
-            <w:vAlign w:val="center"/>
-          </w:tcPr>
-          <w:p>
-            <w:pPr>
-              <w:pStyle w:val="19"/>
+                <w:color w:val="70AD47" w:themeColor="accent6"/>
+                <w:lang w:val="en-US" w:eastAsia="zh-CN"/>
+                <w14:textFill>
+                  <w14:solidFill>
+                    <w14:schemeClr w14:val="accent6"/>
+                  </w14:solidFill>
+                </w14:textFill>
+              </w:rPr>
+            </w:pPr>
+            <w:r>
+              <w:rPr>
+                <w:rFonts w:hint="eastAsia"/>
+                <w:color w:val="FF0000"/>
+                <w:spacing w:val="7"/>
+                <w:lang w:val="en-US" w:eastAsia="zh-CN"/>
+              </w:rPr>
+              <w:t>ChatCompletion</w:t>
+            </w:r>
+          </w:p>
+        </w:tc>
+        <w:tc>
+          <w:tcPr>
+            <w:tcW w:w="0" w:type="auto"/>
+            <w:vAlign w:val="center"/>
+          </w:tcPr>
+          <w:p>
+            <w:pPr>
               <w:jc w:val="both"/>
               <w:rPr>
-                <w:rFonts w:hint="default" w:eastAsia="华文中宋"/>
-                <w:color w:val="00B0F0"/>
-                <w:lang w:val="en-US" w:eastAsia="zh-CN"/>
-              </w:rPr>
-            </w:pPr>
-            <w:r>
-              <w:rPr>
-                <w:color w:val="ED7D31" w:themeColor="accent2"/>
-                <w14:textFill>
-                  <w14:solidFill>
-                    <w14:schemeClr w14:val="accent2"/>
-                  </w14:solidFill>
-                </w14:textFill>
-              </w:rPr>
-              <w:t>初始化</w:t>
-            </w:r>
-            <w:r>
-              <w:rPr>
-                <w:rFonts w:hint="eastAsia"/>
-                <w:lang w:val="en-US" w:eastAsia="zh-CN"/>
-              </w:rPr>
-              <w:t>研究对象</w:t>
+                <w:rFonts w:hint="eastAsia" w:eastAsia="华文中宋"/>
+                <w:color w:val="70AD47" w:themeColor="accent6"/>
+                <w:lang w:eastAsia="zh-CN"/>
+                <w14:textFill>
+                  <w14:solidFill>
+                    <w14:schemeClr w14:val="accent6"/>
+                  </w14:solidFill>
+                </w14:textFill>
+              </w:rPr>
+            </w:pPr>
+            <w:r>
+              <w:rPr>
+                <w:rFonts w:hint="eastAsia"/>
+                <w:color w:val="EA82F1"/>
+                <w:szCs w:val="24"/>
+                <w:lang w:val="en-US" w:eastAsia="zh-CN"/>
+              </w:rPr>
+              <w:t>文本回复</w:t>
             </w:r>
           </w:p>
         </w:tc>
@@ -9783,9 +9937,6 @@
             <w:right w:w="108" w:type="dxa"/>
           </w:tblCellMar>
         </w:tblPrEx>
-        <w:trPr>
-          <w:trHeight w:val="128" w:hRule="atLeast"/>
-        </w:trPr>
         <w:tc>
           <w:tcPr>
             <w:tcW w:w="0" w:type="auto"/>
@@ -9797,21 +9948,22 @@
               <w:rPr>
                 <w:rFonts w:hint="default"/>
                 <w:color w:val="FF0000"/>
-                <w:lang w:val="en-US" w:eastAsia="zh-CN"/>
-              </w:rPr>
-            </w:pPr>
-            <w:r>
-              <w:rPr>
-                <w:rFonts w:hint="eastAsia"/>
-                <w:color w:val="ED7D31" w:themeColor="accent2"/>
-                <w:lang w:val="en-US" w:eastAsia="zh-CN"/>
-                <w14:textFill>
-                  <w14:solidFill>
-                    <w14:schemeClr w14:val="accent2"/>
-                  </w14:solidFill>
-                </w14:textFill>
-              </w:rPr>
-              <w:t>形参</w:t>
+                <w:spacing w:val="7"/>
+                <w:lang w:val="en-US" w:eastAsia="zh-CN"/>
+              </w:rPr>
+            </w:pPr>
+            <w:r>
+              <w:rPr>
+                <w:rFonts w:hint="eastAsia"/>
+                <w:color w:val="ED7D31" w:themeColor="accent2"/>
+                <w:lang w:val="en-US" w:eastAsia="zh-CN"/>
+                <w14:textFill>
+                  <w14:solidFill>
+                    <w14:schemeClr w14:val="accent2"/>
+                  </w14:solidFill>
+                </w14:textFill>
+              </w:rPr>
+              <w:t>实例属性</w:t>
             </w:r>
           </w:p>
         </w:tc>
@@ -9826,58 +9978,44 @@
               <w:rPr>
                 <w:rFonts w:hint="default"/>
                 <w:color w:val="FF0000"/>
-                <w:lang w:val="en-US" w:eastAsia="zh-CN"/>
-              </w:rPr>
-            </w:pPr>
-            <w:r>
-              <w:rPr>
-                <w:rFonts w:hint="eastAsia"/>
-                <w:color w:val="FF0000"/>
-                <w:lang w:val="en-US" w:eastAsia="zh-CN"/>
-              </w:rPr>
-              <w:t>direction: str = 'maximize'</w:t>
-            </w:r>
-          </w:p>
-        </w:tc>
-        <w:tc>
-          <w:tcPr>
-            <w:tcW w:w="0" w:type="auto"/>
-            <w:vAlign w:val="center"/>
-          </w:tcPr>
-          <w:p>
-            <w:pPr>
-              <w:pStyle w:val="19"/>
+                <w:spacing w:val="7"/>
+                <w:lang w:val="en-US" w:eastAsia="zh-CN"/>
+              </w:rPr>
+            </w:pPr>
+            <w:r>
+              <w:rPr>
+                <w:rFonts w:hint="eastAsia"/>
+                <w:color w:val="FF0000"/>
+                <w:spacing w:val="7"/>
+                <w:lang w:val="en-US" w:eastAsia="zh-CN"/>
+              </w:rPr>
+              <w:t>choices</w:t>
+            </w:r>
+          </w:p>
+        </w:tc>
+        <w:tc>
+          <w:tcPr>
+            <w:tcW w:w="0" w:type="auto"/>
+            <w:vAlign w:val="center"/>
+          </w:tcPr>
+          <w:p>
+            <w:pPr>
               <w:jc w:val="both"/>
               <w:rPr>
-                <w:rFonts w:hint="default" w:eastAsia="华文中宋"/>
-                <w:color w:val="ED7D31" w:themeColor="accent2"/>
-                <w:lang w:val="en-US" w:eastAsia="zh-CN"/>
-                <w14:textFill>
-                  <w14:solidFill>
-                    <w14:schemeClr w14:val="accent2"/>
-                  </w14:solidFill>
-                </w14:textFill>
-              </w:rPr>
-            </w:pPr>
-            <w:r>
-              <w:rPr>
-                <w:rFonts w:hint="eastAsia"/>
-                <w:color w:val="ED7D31" w:themeColor="accent2"/>
-                <w:lang w:val="en-US" w:eastAsia="zh-CN"/>
-                <w14:textFill>
-                  <w14:solidFill>
-                    <w14:schemeClr w14:val="accent2"/>
-                  </w14:solidFill>
-                </w14:textFill>
-              </w:rPr>
-              <w:t>优化</w:t>
-            </w:r>
-            <w:r>
-              <w:rPr>
-                <w:rFonts w:hint="eastAsia"/>
-                <w:lang w:val="en-US" w:eastAsia="zh-CN"/>
-              </w:rPr>
-              <w:t>方向</w:t>
+                <w:rFonts w:hint="default"/>
+                <w:color w:val="EA82F1"/>
+                <w:szCs w:val="24"/>
+                <w:lang w:val="en-US" w:eastAsia="zh-CN"/>
+              </w:rPr>
+            </w:pPr>
+            <w:r>
+              <w:rPr>
+                <w:rFonts w:hint="eastAsia"/>
+                <w:color w:val="EA82F1"/>
+                <w:szCs w:val="24"/>
+                <w:lang w:val="en-US" w:eastAsia="zh-CN"/>
+              </w:rPr>
+              <w:t>选项列表</w:t>
             </w:r>
           </w:p>
         </w:tc>
@@ -9899,41 +10037,30 @@
             <w:right w:w="108" w:type="dxa"/>
           </w:tblCellMar>
         </w:tblPrEx>
-        <w:trPr>
-          <w:trHeight w:val="128" w:hRule="atLeast"/>
-        </w:trPr>
-        <w:tc>
-          <w:tcPr>
-            <w:tcW w:w="0" w:type="auto"/>
-            <w:vMerge w:val="restart"/>
+        <w:tc>
+          <w:tcPr>
+            <w:tcW w:w="0" w:type="auto"/>
+            <w:gridSpan w:val="2"/>
             <w:vAlign w:val="center"/>
           </w:tcPr>
           <w:p>
             <w:pPr>
               <w:jc w:val="both"/>
               <w:rPr>
-                <w:rFonts w:hint="default" w:eastAsia="华文中宋"/>
-                <w:color w:val="ED7D31" w:themeColor="accent2"/>
-                <w:lang w:val="en-US" w:eastAsia="zh-CN"/>
-                <w14:textFill>
-                  <w14:solidFill>
-                    <w14:schemeClr w14:val="accent2"/>
-                  </w14:solidFill>
-                </w14:textFill>
-              </w:rPr>
-            </w:pPr>
-            <w:r>
-              <w:rPr>
-                <w:rFonts w:hint="eastAsia"/>
-                <w:color w:val="ED7D31" w:themeColor="accent2"/>
-                <w:lang w:val="en-US" w:eastAsia="zh-CN"/>
-                <w14:textFill>
-                  <w14:solidFill>
-                    <w14:schemeClr w14:val="accent2"/>
-                  </w14:solidFill>
-                </w14:textFill>
-              </w:rPr>
-              <w:t>实例属性</w:t>
+                <w:rFonts w:hint="default"/>
+                <w:color w:val="FF0000"/>
+                <w:spacing w:val="7"/>
+                <w:lang w:val="en-US" w:eastAsia="zh-CN"/>
+              </w:rPr>
+            </w:pPr>
+            <w:r>
+              <w:rPr>
+                <w:rFonts w:hint="eastAsia"/>
+                <w:color w:val="FF0000"/>
+                <w:spacing w:val="7"/>
+                <w:lang w:val="en-US" w:eastAsia="zh-CN"/>
+              </w:rPr>
+              <w:t>Choice</w:t>
             </w:r>
           </w:p>
         </w:tc>
@@ -9947,59 +10074,19 @@
               <w:jc w:val="both"/>
               <w:rPr>
                 <w:rFonts w:hint="default"/>
-                <w:color w:val="FF0000"/>
-                <w:lang w:val="en-US" w:eastAsia="zh-CN"/>
-              </w:rPr>
-            </w:pPr>
-            <w:r>
-              <w:rPr>
-                <w:rFonts w:hint="eastAsia"/>
-                <w:color w:val="FF0000"/>
-                <w:lang w:val="en-US" w:eastAsia="zh-CN"/>
-              </w:rPr>
-              <w:t>best_value</w:t>
-            </w:r>
-          </w:p>
-        </w:tc>
-        <w:tc>
-          <w:tcPr>
-            <w:tcW w:w="0" w:type="auto"/>
-            <w:vAlign w:val="center"/>
-          </w:tcPr>
-          <w:p>
-            <w:pPr>
-              <w:pStyle w:val="19"/>
-              <w:jc w:val="both"/>
-              <w:rPr>
-                <w:rFonts w:hint="default"/>
-                <w:color w:val="ED7D31" w:themeColor="accent2"/>
-                <w:lang w:val="en-US" w:eastAsia="zh-CN"/>
-                <w14:textFill>
-                  <w14:solidFill>
-                    <w14:schemeClr w14:val="accent2"/>
-                  </w14:solidFill>
-                </w14:textFill>
-              </w:rPr>
-            </w:pPr>
-            <w:r>
-              <w:rPr>
-                <w:rFonts w:hint="eastAsia"/>
-                <w:color w:val="ED7D31" w:themeColor="accent2"/>
-                <w:lang w:val="en-US" w:eastAsia="zh-CN"/>
-                <w14:textFill>
-                  <w14:solidFill>
-                    <w14:schemeClr w14:val="accent2"/>
-                  </w14:solidFill>
-                </w14:textFill>
-              </w:rPr>
-              <w:t>最优</w:t>
-            </w:r>
-            <w:r>
-              <w:rPr>
-                <w:rFonts w:hint="eastAsia"/>
-                <w:lang w:val="en-US" w:eastAsia="zh-CN"/>
-              </w:rPr>
-              <w:t>函数值</w:t>
+                <w:color w:val="EA82F1"/>
+                <w:szCs w:val="24"/>
+                <w:lang w:val="en-US" w:eastAsia="zh-CN"/>
+              </w:rPr>
+            </w:pPr>
+            <w:r>
+              <w:rPr>
+                <w:rFonts w:hint="eastAsia"/>
+                <w:color w:val="EA82F1"/>
+                <w:szCs w:val="24"/>
+                <w:lang w:val="en-US" w:eastAsia="zh-CN"/>
+              </w:rPr>
+              <w:t>选项</w:t>
             </w:r>
           </w:p>
         </w:tc>
@@ -10021,13 +10108,9 @@
             <w:right w:w="108" w:type="dxa"/>
           </w:tblCellMar>
         </w:tblPrEx>
-        <w:trPr>
-          <w:trHeight w:val="128" w:hRule="atLeast"/>
-        </w:trPr>
-        <w:tc>
-          <w:tcPr>
-            <w:tcW w:w="0" w:type="auto"/>
-            <w:vMerge w:val="continue"/>
+        <w:tc>
+          <w:tcPr>
+            <w:tcW w:w="0" w:type="auto"/>
             <w:vAlign w:val="center"/>
           </w:tcPr>
           <w:p>
@@ -10035,15 +10118,24 @@
               <w:jc w:val="both"/>
               <w:rPr>
                 <w:rFonts w:hint="eastAsia"/>
-                <w:color w:val="ED7D31" w:themeColor="accent2"/>
-                <w:lang w:val="en-US" w:eastAsia="zh-CN"/>
-                <w14:textFill>
-                  <w14:solidFill>
-                    <w14:schemeClr w14:val="accent2"/>
-                  </w14:solidFill>
-                </w14:textFill>
-              </w:rPr>
-            </w:pPr>
+                <w:color w:val="FF0000"/>
+                <w:spacing w:val="7"/>
+                <w:lang w:val="en-US" w:eastAsia="zh-CN"/>
+              </w:rPr>
+            </w:pPr>
+            <w:r>
+              <w:rPr>
+                <w:rFonts w:hint="eastAsia"/>
+                <w:color w:val="ED7D31" w:themeColor="accent2"/>
+                <w:lang w:val="en-US" w:eastAsia="zh-CN"/>
+                <w14:textFill>
+                  <w14:solidFill>
+                    <w14:schemeClr w14:val="accent2"/>
+                  </w14:solidFill>
+                </w14:textFill>
+              </w:rPr>
+              <w:t>实例属性</w:t>
+            </w:r>
           </w:p>
         </w:tc>
         <w:tc>
@@ -10057,1425 +10149,46 @@
               <w:rPr>
                 <w:rFonts w:hint="default"/>
                 <w:color w:val="FF0000"/>
-                <w:lang w:val="en-US" w:eastAsia="zh-CN"/>
-              </w:rPr>
-            </w:pPr>
-            <w:r>
-              <w:rPr>
-                <w:rFonts w:hint="eastAsia"/>
-                <w:color w:val="FF0000"/>
-                <w:lang w:val="en-US" w:eastAsia="zh-CN"/>
-              </w:rPr>
-              <w:t>best_params</w:t>
-            </w:r>
-          </w:p>
-        </w:tc>
-        <w:tc>
-          <w:tcPr>
-            <w:tcW w:w="0" w:type="auto"/>
-            <w:vAlign w:val="center"/>
-          </w:tcPr>
-          <w:p>
-            <w:pPr>
-              <w:pStyle w:val="19"/>
+                <w:spacing w:val="7"/>
+                <w:lang w:val="en-US" w:eastAsia="zh-CN"/>
+              </w:rPr>
+            </w:pPr>
+            <w:r>
+              <w:rPr>
+                <w:rFonts w:hint="eastAsia"/>
+                <w:color w:val="FF0000"/>
+                <w:spacing w:val="7"/>
+                <w:lang w:val="en-US" w:eastAsia="zh-CN"/>
+              </w:rPr>
+              <w:t>message.content</w:t>
+            </w:r>
+            <w:bookmarkStart w:id="44" w:name="_GoBack"/>
+            <w:bookmarkEnd w:id="44"/>
+          </w:p>
+        </w:tc>
+        <w:tc>
+          <w:tcPr>
+            <w:tcW w:w="0" w:type="auto"/>
+            <w:vAlign w:val="center"/>
+          </w:tcPr>
+          <w:p>
+            <w:pPr>
               <w:jc w:val="both"/>
               <w:rPr>
                 <w:rFonts w:hint="default"/>
-                <w:color w:val="ED7D31" w:themeColor="accent2"/>
-                <w:lang w:val="en-US" w:eastAsia="zh-CN"/>
-                <w14:textFill>
-                  <w14:solidFill>
-                    <w14:schemeClr w14:val="accent2"/>
-                  </w14:solidFill>
-                </w14:textFill>
-              </w:rPr>
-            </w:pPr>
-            <w:r>
-              <w:rPr>
-                <w:rFonts w:hint="eastAsia"/>
-                <w:color w:val="ED7D31" w:themeColor="accent2"/>
-                <w:lang w:val="en-US" w:eastAsia="zh-CN"/>
-                <w14:textFill>
-                  <w14:solidFill>
-                    <w14:schemeClr w14:val="accent2"/>
-                  </w14:solidFill>
-                </w14:textFill>
-              </w:rPr>
-              <w:t>最优</w:t>
-            </w:r>
-            <w:r>
-              <w:rPr>
-                <w:rFonts w:hint="eastAsia"/>
-                <w:lang w:val="en-US" w:eastAsia="zh-CN"/>
-              </w:rPr>
-              <w:t>超参数</w:t>
-            </w:r>
-          </w:p>
-        </w:tc>
-      </w:tr>
-      <w:tr>
-        <w:tblPrEx>
-          <w:tblBorders>
-            <w:top w:val="single" w:color="auto" w:sz="4" w:space="0"/>
-            <w:left w:val="single" w:color="auto" w:sz="4" w:space="0"/>
-            <w:bottom w:val="single" w:color="auto" w:sz="4" w:space="0"/>
-            <w:right w:val="single" w:color="auto" w:sz="4" w:space="0"/>
-            <w:insideH w:val="single" w:color="auto" w:sz="4" w:space="0"/>
-            <w:insideV w:val="single" w:color="auto" w:sz="4" w:space="0"/>
-          </w:tblBorders>
-          <w:tblCellMar>
-            <w:top w:w="0" w:type="dxa"/>
-            <w:left w:w="108" w:type="dxa"/>
-            <w:bottom w:w="0" w:type="dxa"/>
-            <w:right w:w="108" w:type="dxa"/>
-          </w:tblCellMar>
-        </w:tblPrEx>
-        <w:trPr>
-          <w:trHeight w:val="128" w:hRule="atLeast"/>
-        </w:trPr>
-        <w:tc>
-          <w:tcPr>
-            <w:tcW w:w="0" w:type="auto"/>
-            <w:vMerge w:val="continue"/>
-            <w:vAlign w:val="center"/>
-          </w:tcPr>
-          <w:p>
-            <w:pPr>
-              <w:jc w:val="both"/>
-              <w:rPr>
-                <w:rFonts w:hint="eastAsia"/>
-                <w:color w:val="ED7D31" w:themeColor="accent2"/>
-                <w:lang w:val="en-US" w:eastAsia="zh-CN"/>
-                <w14:textFill>
-                  <w14:solidFill>
-                    <w14:schemeClr w14:val="accent2"/>
-                  </w14:solidFill>
-                </w14:textFill>
-              </w:rPr>
-            </w:pPr>
-          </w:p>
-        </w:tc>
-        <w:tc>
-          <w:tcPr>
-            <w:tcW w:w="0" w:type="auto"/>
-            <w:vAlign w:val="center"/>
-          </w:tcPr>
-          <w:p>
-            <w:pPr>
-              <w:jc w:val="both"/>
-              <w:rPr>
-                <w:rFonts w:hint="default"/>
-                <w:color w:val="FF0000"/>
-                <w:lang w:val="en-US" w:eastAsia="zh-CN"/>
-              </w:rPr>
-            </w:pPr>
-            <w:r>
-              <w:rPr>
-                <w:rFonts w:hint="eastAsia"/>
-                <w:color w:val="FF0000"/>
-                <w:lang w:val="en-US" w:eastAsia="zh-CN"/>
-              </w:rPr>
-              <w:t>best_trial</w:t>
-            </w:r>
-          </w:p>
-        </w:tc>
-        <w:tc>
-          <w:tcPr>
-            <w:tcW w:w="0" w:type="auto"/>
-            <w:vAlign w:val="center"/>
-          </w:tcPr>
-          <w:p>
-            <w:pPr>
-              <w:pStyle w:val="19"/>
-              <w:jc w:val="both"/>
-              <w:rPr>
-                <w:rFonts w:hint="default"/>
-                <w:color w:val="ED7D31" w:themeColor="accent2"/>
-                <w:lang w:val="en-US" w:eastAsia="zh-CN"/>
-                <w14:textFill>
-                  <w14:solidFill>
-                    <w14:schemeClr w14:val="accent2"/>
-                  </w14:solidFill>
-                </w14:textFill>
-              </w:rPr>
-            </w:pPr>
-            <w:r>
-              <w:rPr>
-                <w:rFonts w:hint="eastAsia"/>
-                <w:color w:val="ED7D31" w:themeColor="accent2"/>
-                <w:lang w:val="en-US" w:eastAsia="zh-CN"/>
-                <w14:textFill>
-                  <w14:solidFill>
-                    <w14:schemeClr w14:val="accent2"/>
-                  </w14:solidFill>
-                </w14:textFill>
-              </w:rPr>
-              <w:t>最优</w:t>
-            </w:r>
-            <w:r>
-              <w:rPr>
-                <w:rFonts w:hint="eastAsia"/>
-                <w:lang w:val="en-US" w:eastAsia="zh-CN"/>
-              </w:rPr>
-              <w:t>试验</w:t>
-            </w:r>
-          </w:p>
-        </w:tc>
-      </w:tr>
-      <w:tr>
-        <w:tblPrEx>
-          <w:tblBorders>
-            <w:top w:val="single" w:color="auto" w:sz="4" w:space="0"/>
-            <w:left w:val="single" w:color="auto" w:sz="4" w:space="0"/>
-            <w:bottom w:val="single" w:color="auto" w:sz="4" w:space="0"/>
-            <w:right w:val="single" w:color="auto" w:sz="4" w:space="0"/>
-            <w:insideH w:val="single" w:color="auto" w:sz="4" w:space="0"/>
-            <w:insideV w:val="single" w:color="auto" w:sz="4" w:space="0"/>
-          </w:tblBorders>
-          <w:tblCellMar>
-            <w:top w:w="0" w:type="dxa"/>
-            <w:left w:w="108" w:type="dxa"/>
-            <w:bottom w:w="0" w:type="dxa"/>
-            <w:right w:w="108" w:type="dxa"/>
-          </w:tblCellMar>
-        </w:tblPrEx>
-        <w:trPr>
-          <w:trHeight w:val="128" w:hRule="atLeast"/>
-        </w:trPr>
-        <w:tc>
-          <w:tcPr>
-            <w:tcW w:w="0" w:type="auto"/>
-            <w:vMerge w:val="restart"/>
-            <w:vAlign w:val="center"/>
-          </w:tcPr>
-          <w:p>
-            <w:pPr>
-              <w:jc w:val="both"/>
-              <w:rPr>
-                <w:color w:val="FF0000"/>
-              </w:rPr>
-            </w:pPr>
-            <w:r>
-              <w:rPr>
-                <w:rFonts w:hint="eastAsia"/>
-                <w:color w:val="ED7D31" w:themeColor="accent2"/>
-                <w14:textFill>
-                  <w14:solidFill>
-                    <w14:schemeClr w14:val="accent2"/>
-                  </w14:solidFill>
-                </w14:textFill>
-              </w:rPr>
-              <w:t>实例方法</w:t>
-            </w:r>
-          </w:p>
-        </w:tc>
-        <w:tc>
-          <w:tcPr>
-            <w:tcW w:w="0" w:type="auto"/>
-            <w:vAlign w:val="center"/>
-          </w:tcPr>
-          <w:p>
-            <w:pPr>
-              <w:jc w:val="both"/>
-              <w:rPr>
-                <w:rFonts w:hint="default"/>
-                <w:color w:val="FF0000"/>
-                <w:lang w:val="en-US" w:eastAsia="zh-CN"/>
-              </w:rPr>
-            </w:pPr>
-            <w:r>
-              <w:rPr>
-                <w:rFonts w:hint="eastAsia"/>
-                <w:color w:val="FF0000"/>
-                <w:lang w:val="en-US" w:eastAsia="zh-CN"/>
-              </w:rPr>
-              <w:t>ask()</w:t>
-            </w:r>
-          </w:p>
-        </w:tc>
-        <w:tc>
-          <w:tcPr>
-            <w:tcW w:w="0" w:type="auto"/>
-            <w:vAlign w:val="center"/>
-          </w:tcPr>
-          <w:p>
-            <w:pPr>
-              <w:pStyle w:val="19"/>
-              <w:jc w:val="both"/>
-              <w:rPr>
-                <w:rFonts w:hint="default"/>
-                <w:color w:val="ED7D31" w:themeColor="accent2"/>
-                <w:lang w:val="en-US" w:eastAsia="zh-CN"/>
-                <w14:textFill>
-                  <w14:solidFill>
-                    <w14:schemeClr w14:val="accent2"/>
-                  </w14:solidFill>
-                </w14:textFill>
-              </w:rPr>
-            </w:pPr>
-            <w:r>
-              <w:rPr>
-                <w:rFonts w:hint="eastAsia"/>
-                <w:lang w:val="en-US" w:eastAsia="zh-CN"/>
-              </w:rPr>
-              <w:t>获取试验</w:t>
-            </w:r>
-            <w:r>
-              <w:rPr>
-                <w:rFonts w:hint="eastAsia"/>
-                <w:color w:val="ED7D31" w:themeColor="accent2"/>
-                <w:lang w:val="en-US" w:eastAsia="zh-CN"/>
-                <w14:textFill>
-                  <w14:solidFill>
-                    <w14:schemeClr w14:val="accent2"/>
-                  </w14:solidFill>
-                </w14:textFill>
-              </w:rPr>
-              <w:t>对象</w:t>
-            </w:r>
-          </w:p>
-        </w:tc>
-      </w:tr>
-      <w:tr>
-        <w:tblPrEx>
-          <w:tblBorders>
-            <w:top w:val="single" w:color="auto" w:sz="4" w:space="0"/>
-            <w:left w:val="single" w:color="auto" w:sz="4" w:space="0"/>
-            <w:bottom w:val="single" w:color="auto" w:sz="4" w:space="0"/>
-            <w:right w:val="single" w:color="auto" w:sz="4" w:space="0"/>
-            <w:insideH w:val="single" w:color="auto" w:sz="4" w:space="0"/>
-            <w:insideV w:val="single" w:color="auto" w:sz="4" w:space="0"/>
-          </w:tblBorders>
-          <w:tblCellMar>
-            <w:top w:w="0" w:type="dxa"/>
-            <w:left w:w="108" w:type="dxa"/>
-            <w:bottom w:w="0" w:type="dxa"/>
-            <w:right w:w="108" w:type="dxa"/>
-          </w:tblCellMar>
-        </w:tblPrEx>
-        <w:trPr>
-          <w:trHeight w:val="128" w:hRule="atLeast"/>
-        </w:trPr>
-        <w:tc>
-          <w:tcPr>
-            <w:tcW w:w="0" w:type="auto"/>
-            <w:vMerge w:val="continue"/>
-            <w:vAlign w:val="center"/>
-          </w:tcPr>
-          <w:p>
-            <w:pPr>
-              <w:jc w:val="both"/>
-              <w:rPr>
-                <w:rFonts w:hint="eastAsia"/>
-                <w:color w:val="ED7D31" w:themeColor="accent2"/>
-                <w14:textFill>
-                  <w14:solidFill>
-                    <w14:schemeClr w14:val="accent2"/>
-                  </w14:solidFill>
-                </w14:textFill>
-              </w:rPr>
-            </w:pPr>
-          </w:p>
-        </w:tc>
-        <w:tc>
-          <w:tcPr>
-            <w:tcW w:w="0" w:type="auto"/>
-            <w:vAlign w:val="center"/>
-          </w:tcPr>
-          <w:p>
-            <w:pPr>
-              <w:jc w:val="both"/>
-              <w:rPr>
-                <w:rFonts w:hint="default"/>
-                <w:color w:val="FF0000"/>
-                <w:lang w:val="en-US" w:eastAsia="zh-CN"/>
-              </w:rPr>
-            </w:pPr>
-            <w:r>
-              <w:rPr>
-                <w:rFonts w:hint="eastAsia"/>
-                <w:color w:val="FF0000"/>
-                <w:lang w:val="en-US" w:eastAsia="zh-CN"/>
-              </w:rPr>
-              <w:t>tell(trial, value)</w:t>
-            </w:r>
-          </w:p>
-        </w:tc>
-        <w:tc>
-          <w:tcPr>
-            <w:tcW w:w="0" w:type="auto"/>
-            <w:vAlign w:val="center"/>
-          </w:tcPr>
-          <w:p>
-            <w:pPr>
-              <w:pStyle w:val="19"/>
-              <w:jc w:val="both"/>
-              <w:rPr>
-                <w:rFonts w:hint="default"/>
-                <w:color w:val="ED7D31" w:themeColor="accent2"/>
-                <w:lang w:val="en-US" w:eastAsia="zh-CN"/>
-                <w14:textFill>
-                  <w14:solidFill>
-                    <w14:schemeClr w14:val="accent2"/>
-                  </w14:solidFill>
-                </w14:textFill>
-              </w:rPr>
-            </w:pPr>
-            <w:r>
-              <w:rPr>
-                <w:rFonts w:hint="eastAsia"/>
-                <w:lang w:val="en-US" w:eastAsia="zh-CN"/>
-              </w:rPr>
-              <w:t>反馈试验</w:t>
-            </w:r>
-            <w:r>
-              <w:rPr>
-                <w:rFonts w:hint="eastAsia"/>
-                <w:color w:val="ED7D31" w:themeColor="accent2"/>
-                <w:lang w:val="en-US" w:eastAsia="zh-CN"/>
-                <w14:textFill>
-                  <w14:solidFill>
-                    <w14:schemeClr w14:val="accent2"/>
-                  </w14:solidFill>
-                </w14:textFill>
-              </w:rPr>
-              <w:t>结果</w:t>
-            </w:r>
-          </w:p>
-        </w:tc>
-      </w:tr>
-      <w:tr>
-        <w:tblPrEx>
-          <w:tblBorders>
-            <w:top w:val="single" w:color="auto" w:sz="4" w:space="0"/>
-            <w:left w:val="single" w:color="auto" w:sz="4" w:space="0"/>
-            <w:bottom w:val="single" w:color="auto" w:sz="4" w:space="0"/>
-            <w:right w:val="single" w:color="auto" w:sz="4" w:space="0"/>
-            <w:insideH w:val="single" w:color="auto" w:sz="4" w:space="0"/>
-            <w:insideV w:val="single" w:color="auto" w:sz="4" w:space="0"/>
-          </w:tblBorders>
-          <w:tblCellMar>
-            <w:top w:w="0" w:type="dxa"/>
-            <w:left w:w="108" w:type="dxa"/>
-            <w:bottom w:w="0" w:type="dxa"/>
-            <w:right w:w="108" w:type="dxa"/>
-          </w:tblCellMar>
-        </w:tblPrEx>
-        <w:trPr>
-          <w:trHeight w:val="128" w:hRule="atLeast"/>
-        </w:trPr>
-        <w:tc>
-          <w:tcPr>
-            <w:tcW w:w="0" w:type="auto"/>
-            <w:vMerge w:val="continue"/>
-            <w:vAlign w:val="center"/>
-          </w:tcPr>
-          <w:p>
-            <w:pPr>
-              <w:jc w:val="both"/>
-              <w:rPr>
-                <w:color w:val="FF0000"/>
-              </w:rPr>
-            </w:pPr>
-          </w:p>
-        </w:tc>
-        <w:tc>
-          <w:tcPr>
-            <w:tcW w:w="0" w:type="auto"/>
-            <w:vAlign w:val="center"/>
-          </w:tcPr>
-          <w:p>
-            <w:pPr>
-              <w:jc w:val="both"/>
-              <w:rPr>
-                <w:rFonts w:hint="eastAsia"/>
-                <w:color w:val="FF0000"/>
-                <w:lang w:val="en-US" w:eastAsia="zh-CN"/>
-              </w:rPr>
-            </w:pPr>
-            <w:r>
-              <w:rPr>
-                <w:rFonts w:hint="eastAsia"/>
-                <w:color w:val="FF0000"/>
-                <w:lang w:val="en-US" w:eastAsia="zh-CN"/>
-              </w:rPr>
-              <w:t>optimize(func, n_trials, show_progress_bar)</w:t>
-            </w:r>
-          </w:p>
-          <w:p>
-            <w:pPr>
-              <w:jc w:val="both"/>
-              <w:rPr>
-                <w:rFonts w:hint="default"/>
-                <w:color w:val="FF0000"/>
-                <w:lang w:val="en-US" w:eastAsia="zh-CN"/>
-              </w:rPr>
-            </w:pPr>
-            <w:r>
-              <w:rPr>
-                <w:rFonts w:hint="eastAsia"/>
-                <w:color w:val="FF0000"/>
-                <w:lang w:val="en-US" w:eastAsia="zh-CN"/>
-              </w:rPr>
-              <w:t>- func(Trial) -&gt; float</w:t>
-            </w:r>
-          </w:p>
-        </w:tc>
-        <w:tc>
-          <w:tcPr>
-            <w:tcW w:w="0" w:type="auto"/>
-            <w:vAlign w:val="center"/>
-          </w:tcPr>
-          <w:p>
-            <w:pPr>
-              <w:pStyle w:val="19"/>
-              <w:jc w:val="both"/>
-              <w:rPr>
-                <w:rFonts w:hint="default" w:eastAsia="华文中宋"/>
-                <w:color w:val="ED7D31" w:themeColor="accent2"/>
-                <w:lang w:val="en-US" w:eastAsia="zh-CN"/>
-                <w14:textFill>
-                  <w14:solidFill>
-                    <w14:schemeClr w14:val="accent2"/>
-                  </w14:solidFill>
-                </w14:textFill>
-              </w:rPr>
-            </w:pPr>
-            <w:r>
-              <w:rPr>
-                <w:rFonts w:hint="eastAsia"/>
-                <w:color w:val="ED7D31" w:themeColor="accent2"/>
-                <w:lang w:val="en-US" w:eastAsia="zh-CN"/>
-                <w14:textFill>
-                  <w14:solidFill>
-                    <w14:schemeClr w14:val="accent2"/>
-                  </w14:solidFill>
-                </w14:textFill>
-              </w:rPr>
-              <w:t>优化</w:t>
-            </w:r>
-            <w:r>
-              <w:rPr>
-                <w:rFonts w:hint="eastAsia"/>
-                <w:lang w:val="en-US" w:eastAsia="zh-CN"/>
-              </w:rPr>
-              <w:t>目标函数</w:t>
-            </w:r>
-          </w:p>
-        </w:tc>
-      </w:tr>
-      <w:tr>
-        <w:tblPrEx>
-          <w:tblBorders>
-            <w:top w:val="single" w:color="auto" w:sz="4" w:space="0"/>
-            <w:left w:val="single" w:color="auto" w:sz="4" w:space="0"/>
-            <w:bottom w:val="single" w:color="auto" w:sz="4" w:space="0"/>
-            <w:right w:val="single" w:color="auto" w:sz="4" w:space="0"/>
-            <w:insideH w:val="single" w:color="auto" w:sz="4" w:space="0"/>
-            <w:insideV w:val="single" w:color="auto" w:sz="4" w:space="0"/>
-          </w:tblBorders>
-          <w:tblCellMar>
-            <w:top w:w="0" w:type="dxa"/>
-            <w:left w:w="108" w:type="dxa"/>
-            <w:bottom w:w="0" w:type="dxa"/>
-            <w:right w:w="108" w:type="dxa"/>
-          </w:tblCellMar>
-        </w:tblPrEx>
-        <w:trPr>
-          <w:trHeight w:val="128" w:hRule="atLeast"/>
-        </w:trPr>
-        <w:tc>
-          <w:tcPr>
-            <w:tcW w:w="0" w:type="auto"/>
-            <w:vMerge w:val="continue"/>
-            <w:vAlign w:val="center"/>
-          </w:tcPr>
-          <w:p>
-            <w:pPr>
-              <w:jc w:val="both"/>
-              <w:rPr>
-                <w:rFonts w:hint="eastAsia"/>
-                <w:color w:val="ED7D31" w:themeColor="accent2"/>
-                <w14:textFill>
-                  <w14:solidFill>
-                    <w14:schemeClr w14:val="accent2"/>
-                  </w14:solidFill>
-                </w14:textFill>
-              </w:rPr>
-            </w:pPr>
-          </w:p>
-        </w:tc>
-        <w:tc>
-          <w:tcPr>
-            <w:tcW w:w="0" w:type="auto"/>
-            <w:vAlign w:val="center"/>
-          </w:tcPr>
-          <w:p>
-            <w:pPr>
-              <w:jc w:val="both"/>
-              <w:rPr>
-                <w:rFonts w:hint="eastAsia" w:ascii="华文中宋" w:hAnsi="华文中宋" w:eastAsia="华文中宋" w:cs="华文中宋"/>
-                <w:b/>
-                <w:bCs/>
-                <w:color w:val="FF0000"/>
-                <w:kern w:val="2"/>
-                <w:sz w:val="21"/>
-                <w:szCs w:val="21"/>
-                <w:lang w:val="en-US" w:eastAsia="zh-CN" w:bidi="ar-SA"/>
-              </w:rPr>
-            </w:pPr>
-            <w:r>
-              <w:rPr>
-                <w:rFonts w:hint="eastAsia"/>
-                <w:color w:val="FF0000"/>
-                <w:lang w:val="en-US" w:eastAsia="zh-CN"/>
-              </w:rPr>
-              <w:t>enqueue_trial(dict)</w:t>
-            </w:r>
-          </w:p>
-        </w:tc>
-        <w:tc>
-          <w:tcPr>
-            <w:tcW w:w="0" w:type="auto"/>
-            <w:vAlign w:val="center"/>
-          </w:tcPr>
-          <w:p>
-            <w:pPr>
-              <w:pStyle w:val="19"/>
-              <w:jc w:val="both"/>
-              <w:rPr>
-                <w:rFonts w:hint="eastAsia" w:ascii="华文中宋" w:hAnsi="华文中宋" w:eastAsia="华文中宋" w:cs="华文中宋"/>
-                <w:b/>
-                <w:bCs/>
-                <w:color w:val="ED7D31" w:themeColor="accent2"/>
-                <w:kern w:val="2"/>
-                <w:sz w:val="21"/>
-                <w:szCs w:val="21"/>
-                <w:lang w:val="en-US" w:eastAsia="zh-CN" w:bidi="ar-SA"/>
-                <w14:textFill>
-                  <w14:solidFill>
-                    <w14:schemeClr w14:val="accent2"/>
-                  </w14:solidFill>
-                </w14:textFill>
-              </w:rPr>
-            </w:pPr>
-            <w:r>
-              <w:rPr>
-                <w:rFonts w:hint="eastAsia"/>
-                <w:lang w:val="en-US" w:eastAsia="zh-CN"/>
-              </w:rPr>
-              <w:t>指定下次试验</w:t>
-            </w:r>
-            <w:r>
-              <w:rPr>
-                <w:rFonts w:hint="eastAsia"/>
-                <w:color w:val="ED7D31" w:themeColor="accent2"/>
-                <w:lang w:val="en-US" w:eastAsia="zh-CN"/>
-                <w14:textFill>
-                  <w14:solidFill>
-                    <w14:schemeClr w14:val="accent2"/>
-                  </w14:solidFill>
-                </w14:textFill>
-              </w:rPr>
-              <w:t>的参数</w:t>
-            </w:r>
-          </w:p>
-        </w:tc>
-      </w:tr>
-      <w:tr>
-        <w:tblPrEx>
-          <w:tblBorders>
-            <w:top w:val="single" w:color="auto" w:sz="4" w:space="0"/>
-            <w:left w:val="single" w:color="auto" w:sz="4" w:space="0"/>
-            <w:bottom w:val="single" w:color="auto" w:sz="4" w:space="0"/>
-            <w:right w:val="single" w:color="auto" w:sz="4" w:space="0"/>
-            <w:insideH w:val="single" w:color="auto" w:sz="4" w:space="0"/>
-            <w:insideV w:val="single" w:color="auto" w:sz="4" w:space="0"/>
-          </w:tblBorders>
-          <w:tblCellMar>
-            <w:top w:w="0" w:type="dxa"/>
-            <w:left w:w="108" w:type="dxa"/>
-            <w:bottom w:w="0" w:type="dxa"/>
-            <w:right w:w="108" w:type="dxa"/>
-          </w:tblCellMar>
-        </w:tblPrEx>
-        <w:trPr>
-          <w:trHeight w:val="128" w:hRule="atLeast"/>
-        </w:trPr>
-        <w:tc>
-          <w:tcPr>
-            <w:tcW w:w="0" w:type="auto"/>
-            <w:vMerge w:val="continue"/>
-            <w:vAlign w:val="center"/>
-          </w:tcPr>
-          <w:p>
-            <w:pPr>
-              <w:jc w:val="both"/>
-              <w:rPr>
-                <w:rFonts w:hint="eastAsia"/>
-                <w:color w:val="ED7D31" w:themeColor="accent2"/>
-                <w14:textFill>
-                  <w14:solidFill>
-                    <w14:schemeClr w14:val="accent2"/>
-                  </w14:solidFill>
-                </w14:textFill>
-              </w:rPr>
-            </w:pPr>
-          </w:p>
-        </w:tc>
-        <w:tc>
-          <w:tcPr>
-            <w:tcW w:w="0" w:type="auto"/>
-            <w:vAlign w:val="center"/>
-          </w:tcPr>
-          <w:p>
-            <w:pPr>
-              <w:jc w:val="both"/>
-              <w:rPr>
-                <w:rFonts w:hint="default"/>
-                <w:color w:val="FF0000"/>
-                <w:lang w:val="en-US" w:eastAsia="zh-CN"/>
-              </w:rPr>
-            </w:pPr>
-            <w:r>
-              <w:rPr>
-                <w:rFonts w:hint="eastAsia"/>
-                <w:color w:val="FF0000"/>
-                <w:lang w:val="en-US" w:eastAsia="zh-CN"/>
-              </w:rPr>
-              <w:t>add_trials(trials)</w:t>
-            </w:r>
-          </w:p>
-        </w:tc>
-        <w:tc>
-          <w:tcPr>
-            <w:tcW w:w="0" w:type="auto"/>
-            <w:vAlign w:val="center"/>
-          </w:tcPr>
-          <w:p>
-            <w:pPr>
-              <w:pStyle w:val="19"/>
-              <w:jc w:val="both"/>
-              <w:rPr>
-                <w:rFonts w:hint="default"/>
-                <w:color w:val="ED7D31" w:themeColor="accent2"/>
-                <w:lang w:val="en-US" w:eastAsia="zh-CN"/>
-                <w14:textFill>
-                  <w14:solidFill>
-                    <w14:schemeClr w14:val="accent2"/>
-                  </w14:solidFill>
-                </w14:textFill>
-              </w:rPr>
-            </w:pPr>
-            <w:r>
-              <w:rPr>
-                <w:rFonts w:hint="eastAsia"/>
-                <w:color w:val="ED7D31" w:themeColor="accent2"/>
-                <w:lang w:val="en-US" w:eastAsia="zh-CN"/>
-                <w14:textFill>
-                  <w14:solidFill>
-                    <w14:schemeClr w14:val="accent2"/>
-                  </w14:solidFill>
-                </w14:textFill>
-              </w:rPr>
-              <w:t>添加</w:t>
-            </w:r>
-            <w:r>
-              <w:rPr>
-                <w:rFonts w:hint="eastAsia"/>
-                <w:lang w:val="en-US" w:eastAsia="zh-CN"/>
-              </w:rPr>
-              <w:t>试验</w:t>
-            </w:r>
-          </w:p>
-        </w:tc>
-      </w:tr>
-      <w:tr>
-        <w:tblPrEx>
-          <w:tblBorders>
-            <w:top w:val="single" w:color="auto" w:sz="4" w:space="0"/>
-            <w:left w:val="single" w:color="auto" w:sz="4" w:space="0"/>
-            <w:bottom w:val="single" w:color="auto" w:sz="4" w:space="0"/>
-            <w:right w:val="single" w:color="auto" w:sz="4" w:space="0"/>
-            <w:insideH w:val="single" w:color="auto" w:sz="4" w:space="0"/>
-            <w:insideV w:val="single" w:color="auto" w:sz="4" w:space="0"/>
-          </w:tblBorders>
-          <w:tblCellMar>
-            <w:top w:w="0" w:type="dxa"/>
-            <w:left w:w="108" w:type="dxa"/>
-            <w:bottom w:w="0" w:type="dxa"/>
-            <w:right w:w="108" w:type="dxa"/>
-          </w:tblCellMar>
-        </w:tblPrEx>
-        <w:trPr>
-          <w:trHeight w:val="128" w:hRule="atLeast"/>
-        </w:trPr>
-        <w:tc>
-          <w:tcPr>
-            <w:tcW w:w="0" w:type="auto"/>
-            <w:vMerge w:val="continue"/>
-            <w:vAlign w:val="center"/>
-          </w:tcPr>
-          <w:p>
-            <w:pPr>
-              <w:jc w:val="both"/>
-              <w:rPr>
-                <w:rFonts w:hint="eastAsia"/>
-                <w:color w:val="ED7D31" w:themeColor="accent2"/>
-                <w14:textFill>
-                  <w14:solidFill>
-                    <w14:schemeClr w14:val="accent2"/>
-                  </w14:solidFill>
-                </w14:textFill>
-              </w:rPr>
-            </w:pPr>
-          </w:p>
-        </w:tc>
-        <w:tc>
-          <w:tcPr>
-            <w:tcW w:w="0" w:type="auto"/>
-            <w:vAlign w:val="center"/>
-          </w:tcPr>
-          <w:p>
-            <w:pPr>
-              <w:jc w:val="both"/>
-              <w:rPr>
-                <w:rFonts w:hint="default"/>
-                <w:color w:val="FF0000"/>
-                <w:lang w:val="en-US" w:eastAsia="zh-CN"/>
-              </w:rPr>
-            </w:pPr>
-            <w:r>
-              <w:rPr>
-                <w:rFonts w:hint="eastAsia"/>
-                <w:color w:val="FF0000"/>
-                <w:lang w:val="en-US" w:eastAsia="zh-CN"/>
-              </w:rPr>
-              <w:t>get_trials(deepcopy)</w:t>
-            </w:r>
-          </w:p>
-        </w:tc>
-        <w:tc>
-          <w:tcPr>
-            <w:tcW w:w="0" w:type="auto"/>
-            <w:vAlign w:val="center"/>
-          </w:tcPr>
-          <w:p>
-            <w:pPr>
-              <w:pStyle w:val="19"/>
-              <w:jc w:val="both"/>
-              <w:rPr>
-                <w:rFonts w:hint="default"/>
-                <w:color w:val="ED7D31" w:themeColor="accent2"/>
-                <w:lang w:val="en-US" w:eastAsia="zh-CN"/>
-                <w14:textFill>
-                  <w14:solidFill>
-                    <w14:schemeClr w14:val="accent2"/>
-                  </w14:solidFill>
-                </w14:textFill>
-              </w:rPr>
-            </w:pPr>
-            <w:r>
-              <w:rPr>
-                <w:rFonts w:hint="eastAsia"/>
-                <w:color w:val="ED7D31" w:themeColor="accent2"/>
-                <w:lang w:val="en-US" w:eastAsia="zh-CN"/>
-                <w14:textFill>
-                  <w14:solidFill>
-                    <w14:schemeClr w14:val="accent2"/>
-                  </w14:solidFill>
-                </w14:textFill>
-              </w:rPr>
-              <w:t>获取</w:t>
-            </w:r>
-            <w:r>
-              <w:rPr>
-                <w:rFonts w:hint="eastAsia"/>
-                <w:lang w:val="en-US" w:eastAsia="zh-CN"/>
-              </w:rPr>
-              <w:t>试验</w:t>
-            </w:r>
-          </w:p>
-        </w:tc>
-      </w:tr>
-      <w:tr>
-        <w:tblPrEx>
-          <w:tblBorders>
-            <w:top w:val="single" w:color="auto" w:sz="4" w:space="0"/>
-            <w:left w:val="single" w:color="auto" w:sz="4" w:space="0"/>
-            <w:bottom w:val="single" w:color="auto" w:sz="4" w:space="0"/>
-            <w:right w:val="single" w:color="auto" w:sz="4" w:space="0"/>
-            <w:insideH w:val="single" w:color="auto" w:sz="4" w:space="0"/>
-            <w:insideV w:val="single" w:color="auto" w:sz="4" w:space="0"/>
-          </w:tblBorders>
-          <w:tblCellMar>
-            <w:top w:w="0" w:type="dxa"/>
-            <w:left w:w="108" w:type="dxa"/>
-            <w:bottom w:w="0" w:type="dxa"/>
-            <w:right w:w="108" w:type="dxa"/>
-          </w:tblCellMar>
-        </w:tblPrEx>
-        <w:trPr>
-          <w:trHeight w:val="290" w:hRule="atLeast"/>
-        </w:trPr>
-        <w:tc>
-          <w:tcPr>
-            <w:tcW w:w="0" w:type="auto"/>
-            <w:vMerge w:val="continue"/>
-            <w:vAlign w:val="center"/>
-          </w:tcPr>
-          <w:p>
-            <w:pPr>
-              <w:jc w:val="both"/>
-              <w:rPr>
-                <w:rFonts w:hint="eastAsia"/>
-                <w:color w:val="ED7D31" w:themeColor="accent2"/>
-                <w14:textFill>
-                  <w14:solidFill>
-                    <w14:schemeClr w14:val="accent2"/>
-                  </w14:solidFill>
-                </w14:textFill>
-              </w:rPr>
-            </w:pPr>
-          </w:p>
-        </w:tc>
-        <w:tc>
-          <w:tcPr>
-            <w:tcW w:w="0" w:type="auto"/>
-            <w:vAlign w:val="center"/>
-          </w:tcPr>
-          <w:p>
-            <w:pPr>
-              <w:jc w:val="both"/>
-              <w:rPr>
-                <w:rFonts w:hint="default"/>
-                <w:color w:val="FF0000"/>
-                <w:lang w:val="en-US" w:eastAsia="zh-CN"/>
-              </w:rPr>
-            </w:pPr>
-            <w:r>
-              <w:rPr>
-                <w:rFonts w:hint="eastAsia"/>
-                <w:color w:val="FF0000"/>
-                <w:lang w:val="en-US" w:eastAsia="zh-CN"/>
-              </w:rPr>
-              <w:t>trials_dataframe(attrs)</w:t>
-            </w:r>
-          </w:p>
-        </w:tc>
-        <w:tc>
-          <w:tcPr>
-            <w:tcW w:w="0" w:type="auto"/>
-            <w:vAlign w:val="center"/>
-          </w:tcPr>
-          <w:p>
-            <w:pPr>
-              <w:pStyle w:val="19"/>
-              <w:jc w:val="both"/>
-              <w:rPr>
-                <w:rFonts w:hint="default"/>
-                <w:color w:val="ED7D31" w:themeColor="accent2"/>
-                <w:lang w:val="en-US" w:eastAsia="zh-CN"/>
-                <w14:textFill>
-                  <w14:solidFill>
-                    <w14:schemeClr w14:val="accent2"/>
-                  </w14:solidFill>
-                </w14:textFill>
-              </w:rPr>
-            </w:pPr>
-            <w:r>
-              <w:rPr>
-                <w:rFonts w:hint="eastAsia"/>
-                <w:color w:val="ED7D31" w:themeColor="accent2"/>
-                <w:lang w:val="en-US" w:eastAsia="zh-CN"/>
-                <w14:textFill>
-                  <w14:solidFill>
-                    <w14:schemeClr w14:val="accent2"/>
-                  </w14:solidFill>
-                </w14:textFill>
-              </w:rPr>
-              <w:t>获取</w:t>
-            </w:r>
-            <w:r>
-              <w:rPr>
-                <w:rFonts w:hint="eastAsia"/>
-                <w:lang w:val="en-US" w:eastAsia="zh-CN"/>
-              </w:rPr>
-              <w:t>试验数据表</w:t>
-            </w:r>
-          </w:p>
-        </w:tc>
-      </w:tr>
-    </w:tbl>
-    <w:p>
-      <w:pPr>
-        <w:rPr>
-          <w:color w:val="00B0F0"/>
-        </w:rPr>
-      </w:pPr>
-    </w:p>
-    <w:tbl>
-      <w:tblPr>
-        <w:tblStyle w:val="11"/>
-        <w:tblW w:w="0" w:type="auto"/>
-        <w:tblInd w:w="0" w:type="dxa"/>
-        <w:tblBorders>
-          <w:top w:val="single" w:color="auto" w:sz="4" w:space="0"/>
-          <w:left w:val="single" w:color="auto" w:sz="4" w:space="0"/>
-          <w:bottom w:val="single" w:color="auto" w:sz="4" w:space="0"/>
-          <w:right w:val="single" w:color="auto" w:sz="4" w:space="0"/>
-          <w:insideH w:val="single" w:color="auto" w:sz="4" w:space="0"/>
-          <w:insideV w:val="single" w:color="auto" w:sz="4" w:space="0"/>
-        </w:tblBorders>
-        <w:tblLayout w:type="autofit"/>
-        <w:tblCellMar>
-          <w:top w:w="0" w:type="dxa"/>
-          <w:left w:w="108" w:type="dxa"/>
-          <w:bottom w:w="0" w:type="dxa"/>
-          <w:right w:w="108" w:type="dxa"/>
-        </w:tblCellMar>
-      </w:tblPr>
-      <w:tblGrid>
-        <w:gridCol w:w="4463"/>
-        <w:gridCol w:w="1268"/>
-      </w:tblGrid>
-      <w:tr>
-        <w:tblPrEx>
-          <w:tblBorders>
-            <w:top w:val="single" w:color="auto" w:sz="4" w:space="0"/>
-            <w:left w:val="single" w:color="auto" w:sz="4" w:space="0"/>
-            <w:bottom w:val="single" w:color="auto" w:sz="4" w:space="0"/>
-            <w:right w:val="single" w:color="auto" w:sz="4" w:space="0"/>
-            <w:insideH w:val="single" w:color="auto" w:sz="4" w:space="0"/>
-            <w:insideV w:val="single" w:color="auto" w:sz="4" w:space="0"/>
-          </w:tblBorders>
-          <w:tblCellMar>
-            <w:top w:w="0" w:type="dxa"/>
-            <w:left w:w="108" w:type="dxa"/>
-            <w:bottom w:w="0" w:type="dxa"/>
-            <w:right w:w="108" w:type="dxa"/>
-          </w:tblCellMar>
-        </w:tblPrEx>
-        <w:trPr>
-          <w:trHeight w:val="128" w:hRule="atLeast"/>
-        </w:trPr>
-        <w:tc>
-          <w:tcPr>
-            <w:tcW w:w="0" w:type="auto"/>
-            <w:gridSpan w:val="2"/>
-            <w:vAlign w:val="center"/>
-          </w:tcPr>
-          <w:p>
-            <w:pPr>
-              <w:pStyle w:val="19"/>
-              <w:jc w:val="both"/>
-              <w:rPr>
-                <w:rFonts w:hint="eastAsia" w:eastAsia="华文中宋"/>
-                <w:color w:val="ED7D31" w:themeColor="accent2"/>
-                <w:lang w:val="en-US" w:eastAsia="zh-CN"/>
-                <w14:textFill>
-                  <w14:solidFill>
-                    <w14:schemeClr w14:val="accent2"/>
-                  </w14:solidFill>
-                </w14:textFill>
-              </w:rPr>
-            </w:pPr>
-            <w:r>
-              <w:rPr>
-                <w:rFonts w:hint="eastAsia"/>
-                <w:color w:val="ED7D31" w:themeColor="accent2"/>
-                <w:lang w:val="en-US" w:eastAsia="zh-CN"/>
-                <w14:textFill>
-                  <w14:solidFill>
-                    <w14:schemeClr w14:val="accent2"/>
-                  </w14:solidFill>
-                </w14:textFill>
-              </w:rPr>
-              <w:t>裁剪器pruners：</w:t>
-            </w:r>
-          </w:p>
-        </w:tc>
-      </w:tr>
-      <w:tr>
-        <w:tblPrEx>
-          <w:tblBorders>
-            <w:top w:val="single" w:color="auto" w:sz="4" w:space="0"/>
-            <w:left w:val="single" w:color="auto" w:sz="4" w:space="0"/>
-            <w:bottom w:val="single" w:color="auto" w:sz="4" w:space="0"/>
-            <w:right w:val="single" w:color="auto" w:sz="4" w:space="0"/>
-            <w:insideH w:val="single" w:color="auto" w:sz="4" w:space="0"/>
-            <w:insideV w:val="single" w:color="auto" w:sz="4" w:space="0"/>
-          </w:tblBorders>
-          <w:tblCellMar>
-            <w:top w:w="0" w:type="dxa"/>
-            <w:left w:w="108" w:type="dxa"/>
-            <w:bottom w:w="0" w:type="dxa"/>
-            <w:right w:w="108" w:type="dxa"/>
-          </w:tblCellMar>
-        </w:tblPrEx>
-        <w:trPr>
-          <w:trHeight w:val="128" w:hRule="atLeast"/>
-        </w:trPr>
-        <w:tc>
-          <w:tcPr>
-            <w:tcW w:w="0" w:type="auto"/>
-            <w:vAlign w:val="center"/>
-          </w:tcPr>
-          <w:p>
-            <w:pPr>
-              <w:jc w:val="both"/>
-              <w:rPr>
-                <w:rFonts w:hint="default" w:eastAsia="华文中宋"/>
-                <w:color w:val="00B0F0"/>
-                <w:lang w:val="en-US" w:eastAsia="zh-CN"/>
-              </w:rPr>
-            </w:pPr>
-            <w:r>
-              <w:rPr>
-                <w:rFonts w:hint="eastAsia"/>
-                <w:color w:val="FF0000"/>
-                <w:lang w:val="en-US" w:eastAsia="zh-CN"/>
-              </w:rPr>
-              <w:t>PatientPruner(wrapped_pruner, patience)</w:t>
-            </w:r>
-          </w:p>
-        </w:tc>
-        <w:tc>
-          <w:tcPr>
-            <w:tcW w:w="0" w:type="auto"/>
-            <w:vAlign w:val="center"/>
-          </w:tcPr>
-          <w:p>
-            <w:pPr>
-              <w:pStyle w:val="19"/>
-              <w:jc w:val="both"/>
-              <w:rPr>
-                <w:rFonts w:hint="default" w:eastAsia="华文中宋"/>
-                <w:color w:val="00B0F0"/>
-                <w:lang w:val="en-US" w:eastAsia="zh-CN"/>
-              </w:rPr>
-            </w:pPr>
-            <w:r>
-              <w:rPr>
-                <w:rFonts w:hint="eastAsia"/>
-                <w:lang w:val="en-US" w:eastAsia="zh-CN"/>
-              </w:rPr>
-              <w:t>耐心</w:t>
-            </w:r>
-            <w:r>
-              <w:rPr>
-                <w:rFonts w:hint="eastAsia"/>
-                <w:color w:val="ED7D31" w:themeColor="accent2"/>
-                <w:lang w:val="en-US" w:eastAsia="zh-CN"/>
-                <w14:textFill>
-                  <w14:solidFill>
-                    <w14:schemeClr w14:val="accent2"/>
-                  </w14:solidFill>
-                </w14:textFill>
-              </w:rPr>
-              <w:t>裁剪器</w:t>
-            </w:r>
-          </w:p>
-        </w:tc>
-      </w:tr>
-    </w:tbl>
-    <w:p>
-      <w:pPr>
-        <w:rPr>
-          <w:color w:val="00B0F0"/>
-        </w:rPr>
-      </w:pPr>
-    </w:p>
-    <w:tbl>
-      <w:tblPr>
-        <w:tblStyle w:val="11"/>
-        <w:tblW w:w="0" w:type="auto"/>
-        <w:tblInd w:w="0" w:type="dxa"/>
-        <w:tblBorders>
-          <w:top w:val="single" w:color="auto" w:sz="4" w:space="0"/>
-          <w:left w:val="single" w:color="auto" w:sz="4" w:space="0"/>
-          <w:bottom w:val="single" w:color="auto" w:sz="4" w:space="0"/>
-          <w:right w:val="single" w:color="auto" w:sz="4" w:space="0"/>
-          <w:insideH w:val="single" w:color="auto" w:sz="4" w:space="0"/>
-          <w:insideV w:val="single" w:color="auto" w:sz="4" w:space="0"/>
-        </w:tblBorders>
-        <w:tblLayout w:type="autofit"/>
-        <w:tblCellMar>
-          <w:top w:w="0" w:type="dxa"/>
-          <w:left w:w="108" w:type="dxa"/>
-          <w:bottom w:w="0" w:type="dxa"/>
-          <w:right w:w="108" w:type="dxa"/>
-        </w:tblCellMar>
-      </w:tblPr>
-      <w:tblGrid>
-        <w:gridCol w:w="1614"/>
-        <w:gridCol w:w="1898"/>
-        <w:gridCol w:w="2108"/>
-      </w:tblGrid>
-      <w:tr>
-        <w:tblPrEx>
-          <w:tblBorders>
-            <w:top w:val="single" w:color="auto" w:sz="4" w:space="0"/>
-            <w:left w:val="single" w:color="auto" w:sz="4" w:space="0"/>
-            <w:bottom w:val="single" w:color="auto" w:sz="4" w:space="0"/>
-            <w:right w:val="single" w:color="auto" w:sz="4" w:space="0"/>
-            <w:insideH w:val="single" w:color="auto" w:sz="4" w:space="0"/>
-            <w:insideV w:val="single" w:color="auto" w:sz="4" w:space="0"/>
-          </w:tblBorders>
-          <w:tblCellMar>
-            <w:top w:w="0" w:type="dxa"/>
-            <w:left w:w="108" w:type="dxa"/>
-            <w:bottom w:w="0" w:type="dxa"/>
-            <w:right w:w="108" w:type="dxa"/>
-          </w:tblCellMar>
-        </w:tblPrEx>
-        <w:trPr>
-          <w:trHeight w:val="128" w:hRule="atLeast"/>
-        </w:trPr>
-        <w:tc>
-          <w:tcPr>
-            <w:tcW w:w="0" w:type="auto"/>
-            <w:gridSpan w:val="3"/>
-            <w:vAlign w:val="center"/>
-          </w:tcPr>
-          <w:p>
-            <w:pPr>
-              <w:pStyle w:val="19"/>
-              <w:jc w:val="both"/>
-              <w:rPr>
-                <w:rFonts w:hint="eastAsia" w:eastAsia="华文中宋"/>
-                <w:color w:val="ED7D31" w:themeColor="accent2"/>
-                <w:lang w:val="en-US" w:eastAsia="zh-CN"/>
-                <w14:textFill>
-                  <w14:solidFill>
-                    <w14:schemeClr w14:val="accent2"/>
-                  </w14:solidFill>
-                </w14:textFill>
-              </w:rPr>
-            </w:pPr>
-            <w:r>
-              <w:rPr>
-                <w:rFonts w:hint="eastAsia"/>
-                <w:color w:val="ED7D31" w:themeColor="accent2"/>
-                <w:lang w:val="en-US" w:eastAsia="zh-CN"/>
-                <w14:textFill>
-                  <w14:solidFill>
-                    <w14:schemeClr w14:val="accent2"/>
-                  </w14:solidFill>
-                </w14:textFill>
-              </w:rPr>
-              <w:t>可视化visualization：</w:t>
-            </w:r>
-          </w:p>
-        </w:tc>
-      </w:tr>
-      <w:tr>
-        <w:tblPrEx>
-          <w:tblBorders>
-            <w:top w:val="single" w:color="auto" w:sz="4" w:space="0"/>
-            <w:left w:val="single" w:color="auto" w:sz="4" w:space="0"/>
-            <w:bottom w:val="single" w:color="auto" w:sz="4" w:space="0"/>
-            <w:right w:val="single" w:color="auto" w:sz="4" w:space="0"/>
-            <w:insideH w:val="single" w:color="auto" w:sz="4" w:space="0"/>
-            <w:insideV w:val="single" w:color="auto" w:sz="4" w:space="0"/>
-          </w:tblBorders>
-          <w:tblCellMar>
-            <w:top w:w="0" w:type="dxa"/>
-            <w:left w:w="108" w:type="dxa"/>
-            <w:bottom w:w="0" w:type="dxa"/>
-            <w:right w:w="108" w:type="dxa"/>
-          </w:tblCellMar>
-        </w:tblPrEx>
-        <w:trPr>
-          <w:trHeight w:val="128" w:hRule="atLeast"/>
-        </w:trPr>
-        <w:tc>
-          <w:tcPr>
-            <w:tcW w:w="0" w:type="auto"/>
-            <w:gridSpan w:val="2"/>
-            <w:vAlign w:val="center"/>
-          </w:tcPr>
-          <w:p>
-            <w:pPr>
-              <w:jc w:val="both"/>
-              <w:rPr>
-                <w:rFonts w:hint="default" w:eastAsia="华文中宋"/>
-                <w:color w:val="00B0F0"/>
-                <w:lang w:val="en-US" w:eastAsia="zh-CN"/>
-              </w:rPr>
-            </w:pPr>
-            <w:r>
-              <w:rPr>
-                <w:rFonts w:hint="eastAsia"/>
-                <w:color w:val="FF0000"/>
-                <w:lang w:val="en-US" w:eastAsia="zh-CN"/>
-              </w:rPr>
-              <w:t>plot_optimization_history(study)</w:t>
-            </w:r>
-          </w:p>
-        </w:tc>
-        <w:tc>
-          <w:tcPr>
-            <w:tcW w:w="0" w:type="auto"/>
-            <w:vAlign w:val="center"/>
-          </w:tcPr>
-          <w:p>
-            <w:pPr>
-              <w:pStyle w:val="19"/>
-              <w:jc w:val="both"/>
-              <w:rPr>
-                <w:rFonts w:hint="default" w:eastAsia="华文中宋"/>
-                <w:color w:val="00B0F0"/>
-                <w:lang w:val="en-US" w:eastAsia="zh-CN"/>
-              </w:rPr>
-            </w:pPr>
-            <w:r>
-              <w:rPr>
-                <w:rFonts w:hint="eastAsia"/>
-                <w:color w:val="ED7D31" w:themeColor="accent2"/>
-                <w:lang w:val="en-US" w:eastAsia="zh-CN"/>
-                <w14:textFill>
-                  <w14:solidFill>
-                    <w14:schemeClr w14:val="accent2"/>
-                  </w14:solidFill>
-                </w14:textFill>
-              </w:rPr>
-              <w:t>返回</w:t>
-            </w:r>
-            <w:r>
-              <w:rPr>
-                <w:rFonts w:hint="eastAsia"/>
-                <w:lang w:val="en-US" w:eastAsia="zh-CN"/>
-              </w:rPr>
-              <w:t>适应度曲线</w:t>
-            </w:r>
-            <w:r>
-              <w:rPr>
-                <w:rFonts w:hint="eastAsia"/>
-                <w:color w:val="ED7D31" w:themeColor="accent2"/>
-                <w:lang w:val="en-US" w:eastAsia="zh-CN"/>
-                <w14:textFill>
-                  <w14:solidFill>
-                    <w14:schemeClr w14:val="accent2"/>
-                  </w14:solidFill>
-                </w14:textFill>
-              </w:rPr>
-              <w:t>对象</w:t>
-            </w:r>
-          </w:p>
-        </w:tc>
-      </w:tr>
-      <w:tr>
-        <w:tblPrEx>
-          <w:tblBorders>
-            <w:top w:val="single" w:color="auto" w:sz="4" w:space="0"/>
-            <w:left w:val="single" w:color="auto" w:sz="4" w:space="0"/>
-            <w:bottom w:val="single" w:color="auto" w:sz="4" w:space="0"/>
-            <w:right w:val="single" w:color="auto" w:sz="4" w:space="0"/>
-            <w:insideH w:val="single" w:color="auto" w:sz="4" w:space="0"/>
-            <w:insideV w:val="single" w:color="auto" w:sz="4" w:space="0"/>
-          </w:tblBorders>
-          <w:tblCellMar>
-            <w:top w:w="0" w:type="dxa"/>
-            <w:left w:w="108" w:type="dxa"/>
-            <w:bottom w:w="0" w:type="dxa"/>
-            <w:right w:w="108" w:type="dxa"/>
-          </w:tblCellMar>
-        </w:tblPrEx>
-        <w:trPr>
-          <w:trHeight w:val="128" w:hRule="atLeast"/>
-        </w:trPr>
-        <w:tc>
-          <w:tcPr>
-            <w:tcW w:w="0" w:type="auto"/>
-            <w:vAlign w:val="center"/>
-          </w:tcPr>
-          <w:p>
-            <w:pPr>
-              <w:jc w:val="both"/>
-              <w:rPr>
-                <w:rFonts w:hint="eastAsia"/>
-                <w:color w:val="FF0000"/>
-                <w:lang w:val="en-US" w:eastAsia="zh-CN"/>
-              </w:rPr>
-            </w:pPr>
-            <w:r>
-              <w:rPr>
-                <w:rFonts w:hint="eastAsia"/>
-                <w:color w:val="ED7D31" w:themeColor="accent2"/>
-                <w14:textFill>
-                  <w14:solidFill>
-                    <w14:schemeClr w14:val="accent2"/>
-                  </w14:solidFill>
-                </w14:textFill>
-              </w:rPr>
-              <w:t>实例方法</w:t>
-            </w:r>
-          </w:p>
-        </w:tc>
-        <w:tc>
-          <w:tcPr>
-            <w:tcW w:w="0" w:type="auto"/>
-            <w:vAlign w:val="center"/>
-          </w:tcPr>
-          <w:p>
-            <w:pPr>
-              <w:jc w:val="both"/>
-              <w:rPr>
-                <w:rFonts w:hint="default"/>
-                <w:color w:val="FF0000"/>
-                <w:lang w:val="en-US" w:eastAsia="zh-CN"/>
-              </w:rPr>
-            </w:pPr>
-            <w:r>
-              <w:rPr>
-                <w:rFonts w:hint="eastAsia"/>
-                <w:color w:val="FF0000"/>
-                <w:lang w:val="en-US" w:eastAsia="zh-CN"/>
-              </w:rPr>
-              <w:t>show()</w:t>
-            </w:r>
-          </w:p>
-        </w:tc>
-        <w:tc>
-          <w:tcPr>
-            <w:tcW w:w="0" w:type="auto"/>
-            <w:vAlign w:val="center"/>
-          </w:tcPr>
-          <w:p>
-            <w:pPr>
-              <w:pStyle w:val="19"/>
-              <w:jc w:val="both"/>
-              <w:rPr>
-                <w:rFonts w:hint="default"/>
-                <w:color w:val="ED7D31" w:themeColor="accent2"/>
-                <w:lang w:val="en-US" w:eastAsia="zh-CN"/>
-                <w14:textFill>
-                  <w14:solidFill>
-                    <w14:schemeClr w14:val="accent2"/>
-                  </w14:solidFill>
-                </w14:textFill>
-              </w:rPr>
-            </w:pPr>
-            <w:r>
-              <w:rPr>
-                <w:rFonts w:hint="eastAsia"/>
-                <w:color w:val="ED7D31" w:themeColor="accent2"/>
-                <w:lang w:val="en-US" w:eastAsia="zh-CN"/>
-                <w14:textFill>
-                  <w14:solidFill>
-                    <w14:schemeClr w14:val="accent2"/>
-                  </w14:solidFill>
-                </w14:textFill>
-              </w:rPr>
-              <w:t>通过端口</w:t>
-            </w:r>
-            <w:r>
-              <w:rPr>
-                <w:rFonts w:hint="eastAsia"/>
-                <w:lang w:val="en-US" w:eastAsia="zh-CN"/>
-              </w:rPr>
-              <w:t>展示图像</w:t>
+                <w:color w:val="EA82F1"/>
+                <w:szCs w:val="24"/>
+                <w:lang w:val="en-US" w:eastAsia="zh-CN"/>
+              </w:rPr>
+            </w:pPr>
+            <w:r>
+              <w:rPr>
+                <w:rFonts w:hint="eastAsia"/>
+                <w:color w:val="EA82F1"/>
+                <w:szCs w:val="24"/>
+                <w:lang w:val="en-US" w:eastAsia="zh-CN"/>
+              </w:rPr>
+              <w:t>消息</w:t>
             </w:r>
           </w:p>
         </w:tc>
@@ -11514,7 +10227,7 @@
           </w14:textFill>
         </w:rPr>
       </w:pPr>
-      <w:bookmarkStart w:id="16" w:name="_Toc9932"/>
+      <w:bookmarkStart w:id="15" w:name="_Toc9932"/>
       <w:r>
         <w:rPr>
           <w:rFonts w:hint="eastAsia"/>
@@ -11527,7 +10240,7 @@
         </w:rPr>
         <w:t>torch：</w:t>
       </w:r>
-      <w:bookmarkEnd w:id="16"/>
+      <w:bookmarkEnd w:id="15"/>
     </w:p>
     <w:tbl>
       <w:tblPr>
@@ -13608,6 +12321,12 @@
             <w:insideH w:val="single" w:color="auto" w:sz="4" w:space="0"/>
             <w:insideV w:val="single" w:color="auto" w:sz="4" w:space="0"/>
           </w:tblBorders>
+          <w:tblCellMar>
+            <w:top w:w="0" w:type="dxa"/>
+            <w:left w:w="108" w:type="dxa"/>
+            <w:bottom w:w="0" w:type="dxa"/>
+            <w:right w:w="108" w:type="dxa"/>
+          </w:tblCellMar>
         </w:tblPrEx>
         <w:tc>
           <w:tcPr>
@@ -13908,6 +12627,12 @@
             <w:insideH w:val="single" w:color="auto" w:sz="4" w:space="0"/>
             <w:insideV w:val="single" w:color="auto" w:sz="4" w:space="0"/>
           </w:tblBorders>
+          <w:tblCellMar>
+            <w:top w:w="0" w:type="dxa"/>
+            <w:left w:w="108" w:type="dxa"/>
+            <w:bottom w:w="0" w:type="dxa"/>
+            <w:right w:w="108" w:type="dxa"/>
+          </w:tblCellMar>
         </w:tblPrEx>
         <w:tc>
           <w:tcPr>
@@ -13939,81 +12664,6 @@
                 </w14:textFill>
               </w:rPr>
               <w:t>张量维度变换：</w:t>
-            </w:r>
-          </w:p>
-        </w:tc>
-      </w:tr>
-      <w:tr>
-        <w:tblPrEx>
-          <w:tblBorders>
-            <w:top w:val="single" w:color="auto" w:sz="4" w:space="0"/>
-            <w:left w:val="single" w:color="auto" w:sz="4" w:space="0"/>
-            <w:bottom w:val="single" w:color="auto" w:sz="4" w:space="0"/>
-            <w:right w:val="single" w:color="auto" w:sz="4" w:space="0"/>
-            <w:insideH w:val="single" w:color="auto" w:sz="4" w:space="0"/>
-            <w:insideV w:val="single" w:color="auto" w:sz="4" w:space="0"/>
-          </w:tblBorders>
-        </w:tblPrEx>
-        <w:tc>
-          <w:tcPr>
-            <w:tcW w:w="0" w:type="auto"/>
-            <w:vAlign w:val="center"/>
-          </w:tcPr>
-          <w:p>
-            <w:pPr>
-              <w:rPr>
-                <w:color w:val="FF0000"/>
-                <w:spacing w:val="7"/>
-              </w:rPr>
-            </w:pPr>
-            <w:r>
-              <w:rPr>
-                <w:rFonts w:hint="eastAsia"/>
-                <w:color w:val="FF0000"/>
-                <w:spacing w:val="7"/>
-              </w:rPr>
-              <w:t>x.flatten(start_dim, end_dim)</w:t>
-            </w:r>
-          </w:p>
-        </w:tc>
-        <w:tc>
-          <w:tcPr>
-            <w:tcW w:w="0" w:type="auto"/>
-            <w:gridSpan w:val="2"/>
-            <w:vAlign w:val="center"/>
-          </w:tcPr>
-          <w:p>
-            <w:pPr>
-              <w:rPr>
-                <w:color w:val="ED7D31" w:themeColor="accent2"/>
-                <w:spacing w:val="7"/>
-                <w14:textFill>
-                  <w14:solidFill>
-                    <w14:schemeClr w14:val="accent2"/>
-                  </w14:solidFill>
-                </w14:textFill>
-              </w:rPr>
-            </w:pPr>
-            <w:r>
-              <w:rPr>
-                <w:rFonts w:hint="eastAsia"/>
-                <w:color w:val="ED7D31" w:themeColor="accent2"/>
-                <w:spacing w:val="7"/>
-                <w14:textFill>
-                  <w14:solidFill>
-                    <w14:schemeClr w14:val="accent2"/>
-                  </w14:solidFill>
-                </w14:textFill>
-              </w:rPr>
-              <w:t>张量</w:t>
-            </w:r>
-            <w:r>
-              <w:rPr>
-                <w:rFonts w:hint="eastAsia"/>
-                <w:color w:val="EA82F1"/>
-                <w:szCs w:val="24"/>
-              </w:rPr>
-              <w:t>展平</w:t>
             </w:r>
           </w:p>
         </w:tc>
@@ -14043,25 +12693,17 @@
           <w:p>
             <w:pPr>
               <w:rPr>
-                <w:rFonts w:hint="eastAsia"/>
-                <w:color w:val="FF0000"/>
-                <w:spacing w:val="7"/>
-              </w:rPr>
-            </w:pPr>
-            <w:r>
-              <w:rPr>
-                <w:rFonts w:hint="eastAsia"/>
-                <w:color w:val="FF0000"/>
-                <w:spacing w:val="7"/>
-              </w:rPr>
-              <w:t>x</w:t>
-            </w:r>
-            <w:r>
-              <w:rPr>
-                <w:color w:val="FF0000"/>
-                <w:spacing w:val="7"/>
-              </w:rPr>
-              <w:t>.unflatten(dim, sizes)</w:t>
+                <w:color w:val="FF0000"/>
+                <w:spacing w:val="7"/>
+              </w:rPr>
+            </w:pPr>
+            <w:r>
+              <w:rPr>
+                <w:rFonts w:hint="eastAsia"/>
+                <w:color w:val="FF0000"/>
+                <w:spacing w:val="7"/>
+              </w:rPr>
+              <w:t>x.flatten(start_dim, end_dim)</w:t>
             </w:r>
           </w:p>
         </w:tc>
@@ -14074,7 +12716,6 @@
           <w:p>
             <w:pPr>
               <w:rPr>
-                <w:rFonts w:hint="eastAsia"/>
                 <w:color w:val="ED7D31" w:themeColor="accent2"/>
                 <w:spacing w:val="7"/>
                 <w14:textFill>
@@ -14103,7 +12744,7 @@
                 <w:color w:val="EA82F1"/>
                 <w:szCs w:val="24"/>
               </w:rPr>
-              <w:t>展开</w:t>
+              <w:t>展平</w:t>
             </w:r>
           </w:p>
         </w:tc>
@@ -14133,43 +12774,25 @@
           <w:p>
             <w:pPr>
               <w:rPr>
-                <w:color w:val="FF0000"/>
-                <w:spacing w:val="7"/>
-              </w:rPr>
-            </w:pPr>
-            <w:r>
-              <w:rPr>
-                <w:rFonts w:hint="eastAsia"/>
-                <w:color w:val="FF0000"/>
-                <w:spacing w:val="7"/>
-                <w:lang w:val="en-US" w:eastAsia="zh-CN"/>
-              </w:rPr>
-              <w:t>x.</w:t>
-            </w:r>
-            <w:r>
-              <w:rPr>
-                <w:rFonts w:hint="eastAsia"/>
-                <w:color w:val="FF0000"/>
-                <w:spacing w:val="7"/>
-              </w:rPr>
-              <w:t>narro</w:t>
-            </w:r>
-            <w:r>
-              <w:rPr>
-                <w:rFonts w:hint="eastAsia"/>
-                <w:color w:val="FF0000"/>
-                <w:spacing w:val="7"/>
-                <w:lang w:val="en-US" w:eastAsia="zh-CN"/>
-              </w:rPr>
-              <w:t>w(d</w:t>
-            </w:r>
-            <w:r>
-              <w:rPr>
-                <w:rFonts w:hint="eastAsia"/>
-                <w:color w:val="FF0000"/>
-                <w:spacing w:val="7"/>
-              </w:rPr>
-              <w:t>im, start, length)</w:t>
+                <w:rFonts w:hint="eastAsia"/>
+                <w:color w:val="FF0000"/>
+                <w:spacing w:val="7"/>
+              </w:rPr>
+            </w:pPr>
+            <w:r>
+              <w:rPr>
+                <w:rFonts w:hint="eastAsia"/>
+                <w:color w:val="FF0000"/>
+                <w:spacing w:val="7"/>
+              </w:rPr>
+              <w:t>x</w:t>
+            </w:r>
+            <w:r>
+              <w:rPr>
+                <w:color w:val="FF0000"/>
+                <w:spacing w:val="7"/>
+              </w:rPr>
+              <w:t>.unflatten(dim, sizes)</w:t>
             </w:r>
           </w:p>
         </w:tc>
@@ -14182,35 +12805,36 @@
           <w:p>
             <w:pPr>
               <w:rPr>
-                <w:color w:val="ED7D31" w:themeColor="accent2"/>
-                <w:spacing w:val="7"/>
-                <w14:textFill>
-                  <w14:solidFill>
-                    <w14:schemeClr w14:val="accent2"/>
-                  </w14:solidFill>
-                </w14:textFill>
-              </w:rPr>
-            </w:pPr>
+                <w:rFonts w:hint="eastAsia"/>
+                <w:color w:val="ED7D31" w:themeColor="accent2"/>
+                <w:spacing w:val="7"/>
+                <w14:textFill>
+                  <w14:solidFill>
+                    <w14:schemeClr w14:val="accent2"/>
+                  </w14:solidFill>
+                </w14:textFill>
+              </w:rPr>
+            </w:pPr>
+            <w:r>
+              <w:rPr>
+                <w:rFonts w:hint="eastAsia"/>
+                <w:color w:val="ED7D31" w:themeColor="accent2"/>
+                <w:spacing w:val="7"/>
+                <w14:textFill>
+                  <w14:solidFill>
+                    <w14:schemeClr w14:val="accent2"/>
+                  </w14:solidFill>
+                </w14:textFill>
+              </w:rPr>
+              <w:t>张量</w:t>
+            </w:r>
             <w:r>
               <w:rPr>
                 <w:rFonts w:hint="eastAsia"/>
                 <w:color w:val="EA82F1"/>
                 <w:szCs w:val="24"/>
               </w:rPr>
-              <w:t>截取</w:t>
-            </w:r>
-            <w:r>
-              <w:rPr>
-                <w:rFonts w:hint="eastAsia"/>
-                <w:color w:val="ED7D31" w:themeColor="accent2"/>
-                <w:spacing w:val="7"/>
-                <w14:textFill>
-                  <w14:solidFill>
-                    <w14:schemeClr w14:val="accent2"/>
-                  </w14:solidFill>
-                </w14:textFill>
-              </w:rPr>
-              <w:t>矩阵块</w:t>
+              <w:t>展开</w:t>
             </w:r>
           </w:p>
         </w:tc>
@@ -14259,7 +12883,24 @@
                 <w:color w:val="FF0000"/>
                 <w:spacing w:val="7"/>
               </w:rPr>
-              <w:t>flip(dims)</w:t>
+              <w:t>narro</w:t>
+            </w:r>
+            <w:r>
+              <w:rPr>
+                <w:rFonts w:hint="eastAsia"/>
+                <w:color w:val="FF0000"/>
+                <w:spacing w:val="7"/>
+                <w:lang w:val="en-US" w:eastAsia="zh-CN"/>
+              </w:rPr>
+              <w:t>w(d</w:t>
+            </w:r>
+            <w:r>
+              <w:rPr>
+                <w:rFonts w:hint="eastAsia"/>
+                <w:color w:val="FF0000"/>
+                <w:spacing w:val="7"/>
+              </w:rPr>
+              <w:t>im, start, length)</w:t>
             </w:r>
           </w:p>
         </w:tc>
@@ -14272,30 +12913,35 @@
           <w:p>
             <w:pPr>
               <w:rPr>
+                <w:color w:val="ED7D31" w:themeColor="accent2"/>
+                <w:spacing w:val="7"/>
+                <w14:textFill>
+                  <w14:solidFill>
+                    <w14:schemeClr w14:val="accent2"/>
+                  </w14:solidFill>
+                </w14:textFill>
+              </w:rPr>
+            </w:pPr>
+            <w:r>
+              <w:rPr>
+                <w:rFonts w:hint="eastAsia"/>
                 <w:color w:val="EA82F1"/>
                 <w:szCs w:val="24"/>
               </w:rPr>
-            </w:pPr>
-            <w:r>
-              <w:rPr>
-                <w:rFonts w:hint="eastAsia"/>
-                <w:color w:val="ED7D31" w:themeColor="accent2"/>
-                <w:spacing w:val="7"/>
-                <w14:textFill>
-                  <w14:solidFill>
-                    <w14:schemeClr w14:val="accent2"/>
-                  </w14:solidFill>
-                </w14:textFill>
-              </w:rPr>
-              <w:t>按维度</w:t>
-            </w:r>
-            <w:r>
-              <w:rPr>
-                <w:rFonts w:hint="eastAsia"/>
-                <w:color w:val="EA82F1"/>
-                <w:szCs w:val="24"/>
-              </w:rPr>
-              <w:t>翻转</w:t>
+              <w:t>截取</w:t>
+            </w:r>
+            <w:r>
+              <w:rPr>
+                <w:rFonts w:hint="eastAsia"/>
+                <w:color w:val="ED7D31" w:themeColor="accent2"/>
+                <w:spacing w:val="7"/>
+                <w14:textFill>
+                  <w14:solidFill>
+                    <w14:schemeClr w14:val="accent2"/>
+                  </w14:solidFill>
+                </w14:textFill>
+              </w:rPr>
+              <w:t>矩阵块</w:t>
             </w:r>
           </w:p>
         </w:tc>
@@ -14310,6 +12956,97 @@
             <w:insideH w:val="single" w:color="auto" w:sz="4" w:space="0"/>
             <w:insideV w:val="single" w:color="auto" w:sz="4" w:space="0"/>
           </w:tblBorders>
+          <w:tblCellMar>
+            <w:top w:w="0" w:type="dxa"/>
+            <w:left w:w="108" w:type="dxa"/>
+            <w:bottom w:w="0" w:type="dxa"/>
+            <w:right w:w="108" w:type="dxa"/>
+          </w:tblCellMar>
+        </w:tblPrEx>
+        <w:tc>
+          <w:tcPr>
+            <w:tcW w:w="0" w:type="auto"/>
+            <w:vAlign w:val="center"/>
+          </w:tcPr>
+          <w:p>
+            <w:pPr>
+              <w:rPr>
+                <w:color w:val="FF0000"/>
+                <w:spacing w:val="7"/>
+              </w:rPr>
+            </w:pPr>
+            <w:r>
+              <w:rPr>
+                <w:rFonts w:hint="eastAsia"/>
+                <w:color w:val="FF0000"/>
+                <w:spacing w:val="7"/>
+                <w:lang w:val="en-US" w:eastAsia="zh-CN"/>
+              </w:rPr>
+              <w:t>x.</w:t>
+            </w:r>
+            <w:r>
+              <w:rPr>
+                <w:rFonts w:hint="eastAsia"/>
+                <w:color w:val="FF0000"/>
+                <w:spacing w:val="7"/>
+              </w:rPr>
+              <w:t>flip(dims)</w:t>
+            </w:r>
+          </w:p>
+        </w:tc>
+        <w:tc>
+          <w:tcPr>
+            <w:tcW w:w="0" w:type="auto"/>
+            <w:gridSpan w:val="2"/>
+            <w:vAlign w:val="center"/>
+          </w:tcPr>
+          <w:p>
+            <w:pPr>
+              <w:rPr>
+                <w:color w:val="EA82F1"/>
+                <w:szCs w:val="24"/>
+              </w:rPr>
+            </w:pPr>
+            <w:r>
+              <w:rPr>
+                <w:rFonts w:hint="eastAsia"/>
+                <w:color w:val="ED7D31" w:themeColor="accent2"/>
+                <w:spacing w:val="7"/>
+                <w14:textFill>
+                  <w14:solidFill>
+                    <w14:schemeClr w14:val="accent2"/>
+                  </w14:solidFill>
+                </w14:textFill>
+              </w:rPr>
+              <w:t>按维度</w:t>
+            </w:r>
+            <w:r>
+              <w:rPr>
+                <w:rFonts w:hint="eastAsia"/>
+                <w:color w:val="EA82F1"/>
+                <w:szCs w:val="24"/>
+              </w:rPr>
+              <w:t>翻转</w:t>
+            </w:r>
+          </w:p>
+        </w:tc>
+      </w:tr>
+      <w:tr>
+        <w:tblPrEx>
+          <w:tblBorders>
+            <w:top w:val="single" w:color="auto" w:sz="4" w:space="0"/>
+            <w:left w:val="single" w:color="auto" w:sz="4" w:space="0"/>
+            <w:bottom w:val="single" w:color="auto" w:sz="4" w:space="0"/>
+            <w:right w:val="single" w:color="auto" w:sz="4" w:space="0"/>
+            <w:insideH w:val="single" w:color="auto" w:sz="4" w:space="0"/>
+            <w:insideV w:val="single" w:color="auto" w:sz="4" w:space="0"/>
+          </w:tblBorders>
+          <w:tblCellMar>
+            <w:top w:w="0" w:type="dxa"/>
+            <w:left w:w="108" w:type="dxa"/>
+            <w:bottom w:w="0" w:type="dxa"/>
+            <w:right w:w="108" w:type="dxa"/>
+          </w:tblCellMar>
         </w:tblPrEx>
         <w:tc>
           <w:tcPr>
@@ -17419,6 +16156,12 @@
             <w:insideH w:val="single" w:color="auto" w:sz="4" w:space="0"/>
             <w:insideV w:val="single" w:color="auto" w:sz="4" w:space="0"/>
           </w:tblBorders>
+          <w:tblCellMar>
+            <w:top w:w="0" w:type="dxa"/>
+            <w:left w:w="108" w:type="dxa"/>
+            <w:bottom w:w="0" w:type="dxa"/>
+            <w:right w:w="108" w:type="dxa"/>
+          </w:tblCellMar>
         </w:tblPrEx>
         <w:tc>
           <w:tcPr>
@@ -18618,12 +17361,6 @@
             <w:insideH w:val="single" w:color="auto" w:sz="4" w:space="0"/>
             <w:insideV w:val="single" w:color="auto" w:sz="4" w:space="0"/>
           </w:tblBorders>
-          <w:tblCellMar>
-            <w:top w:w="0" w:type="dxa"/>
-            <w:left w:w="108" w:type="dxa"/>
-            <w:bottom w:w="0" w:type="dxa"/>
-            <w:right w:w="108" w:type="dxa"/>
-          </w:tblCellMar>
         </w:tblPrEx>
         <w:trPr>
           <w:trHeight w:val="90" w:hRule="atLeast"/>
@@ -18672,6 +17409,12 @@
             <w:insideH w:val="single" w:color="auto" w:sz="4" w:space="0"/>
             <w:insideV w:val="single" w:color="auto" w:sz="4" w:space="0"/>
           </w:tblBorders>
+          <w:tblCellMar>
+            <w:top w:w="0" w:type="dxa"/>
+            <w:left w:w="108" w:type="dxa"/>
+            <w:bottom w:w="0" w:type="dxa"/>
+            <w:right w:w="108" w:type="dxa"/>
+          </w:tblCellMar>
         </w:tblPrEx>
         <w:trPr>
           <w:trHeight w:val="90" w:hRule="atLeast"/>
@@ -19800,7 +18543,7 @@
           </w14:textFill>
         </w:rPr>
       </w:pPr>
-      <w:bookmarkStart w:id="17" w:name="_Toc6203"/>
+      <w:bookmarkStart w:id="16" w:name="_Toc6203"/>
       <w:r>
         <w:rPr>
           <w:rFonts w:hint="eastAsia"/>
@@ -19808,7 +18551,7 @@
         </w:rPr>
         <w:t>梯度autograd：</w:t>
       </w:r>
-      <w:bookmarkEnd w:id="17"/>
+      <w:bookmarkEnd w:id="16"/>
     </w:p>
     <w:tbl>
       <w:tblPr>
@@ -20783,7 +19526,7 @@
           <w:color w:val="00B0F0"/>
         </w:rPr>
       </w:pPr>
-      <w:bookmarkStart w:id="18" w:name="_Toc14297"/>
+      <w:bookmarkStart w:id="17" w:name="_Toc14297"/>
       <w:r>
         <w:rPr>
           <w:rFonts w:hint="eastAsia"/>
@@ -20791,7 +19534,7 @@
         </w:rPr>
         <w:t>函数functional：</w:t>
       </w:r>
-      <w:bookmarkEnd w:id="18"/>
+      <w:bookmarkEnd w:id="17"/>
     </w:p>
     <w:p>
       <w:pPr>
@@ -20954,7 +19697,7 @@
           </w14:textFill>
         </w:rPr>
       </w:pPr>
-      <w:bookmarkStart w:id="19" w:name="_Toc18926"/>
+      <w:bookmarkStart w:id="18" w:name="_Toc18926"/>
       <w:r>
         <w:rPr>
           <w:rFonts w:hint="eastAsia"/>
@@ -20962,7 +19705,7 @@
         </w:rPr>
         <w:t>显卡cuda：</w:t>
       </w:r>
-      <w:bookmarkEnd w:id="19"/>
+      <w:bookmarkEnd w:id="18"/>
     </w:p>
     <w:tbl>
       <w:tblPr>
@@ -20999,12 +19742,6 @@
             <w:insideH w:val="single" w:color="auto" w:sz="4" w:space="0"/>
             <w:insideV w:val="single" w:color="auto" w:sz="4" w:space="0"/>
           </w:tblBorders>
-          <w:tblCellMar>
-            <w:top w:w="0" w:type="dxa"/>
-            <w:left w:w="108" w:type="dxa"/>
-            <w:bottom w:w="0" w:type="dxa"/>
-            <w:right w:w="108" w:type="dxa"/>
-          </w:tblCellMar>
         </w:tblPrEx>
         <w:tc>
           <w:tcPr>
@@ -21901,7 +20638,7 @@
           <w:color w:val="0070C0"/>
         </w:rPr>
       </w:pPr>
-      <w:bookmarkStart w:id="20" w:name="_Toc6869"/>
+      <w:bookmarkStart w:id="19" w:name="_Toc6869"/>
       <w:r>
         <w:rPr>
           <w:rFonts w:hint="eastAsia"/>
@@ -21909,7 +20646,7 @@
         </w:rPr>
         <w:t>混合amp：</w:t>
       </w:r>
-      <w:bookmarkEnd w:id="20"/>
+      <w:bookmarkEnd w:id="19"/>
     </w:p>
     <w:tbl>
       <w:tblPr>
@@ -22449,7 +21186,7 @@
           <w:color w:val="00B0F0"/>
         </w:rPr>
       </w:pPr>
-      <w:bookmarkStart w:id="21" w:name="_Toc17627"/>
+      <w:bookmarkStart w:id="20" w:name="_Toc17627"/>
       <w:r>
         <w:rPr>
           <w:rFonts w:hint="eastAsia"/>
@@ -22457,7 +21194,7 @@
         </w:rPr>
         <w:t>分布distributed：</w:t>
       </w:r>
-      <w:bookmarkEnd w:id="21"/>
+      <w:bookmarkEnd w:id="20"/>
     </w:p>
     <w:tbl>
       <w:tblPr>
@@ -24060,7 +22797,7 @@
           <w:color w:val="00B0F0"/>
         </w:rPr>
       </w:pPr>
-      <w:bookmarkStart w:id="22" w:name="_Toc6664"/>
+      <w:bookmarkStart w:id="21" w:name="_Toc6664"/>
       <w:r>
         <w:rPr>
           <w:rFonts w:hint="eastAsia"/>
@@ -24068,7 +22805,7 @@
         </w:rPr>
         <w:t>激活gradcam：</w:t>
       </w:r>
-      <w:bookmarkEnd w:id="22"/>
+      <w:bookmarkEnd w:id="21"/>
     </w:p>
     <w:p>
       <w:r>
@@ -24324,7 +23061,7 @@
           </w14:textFill>
         </w:rPr>
       </w:pPr>
-      <w:bookmarkStart w:id="23" w:name="_Toc25722"/>
+      <w:bookmarkStart w:id="22" w:name="_Toc25722"/>
       <w:r>
         <w:rPr>
           <w:rFonts w:hint="eastAsia"/>
@@ -24332,7 +23069,7 @@
         </w:rPr>
         <w:t>通用utils：</w:t>
       </w:r>
-      <w:bookmarkEnd w:id="23"/>
+      <w:bookmarkEnd w:id="22"/>
     </w:p>
     <w:tbl>
       <w:tblPr>
@@ -24524,7 +23261,7 @@
           <w:color w:val="00B0F0"/>
         </w:rPr>
       </w:pPr>
-      <w:bookmarkStart w:id="24" w:name="_Toc7210"/>
+      <w:bookmarkStart w:id="23" w:name="_Toc7210"/>
       <w:r>
         <w:rPr>
           <w:rFonts w:hint="eastAsia"/>
@@ -24532,7 +23269,7 @@
         </w:rPr>
         <w:t>网络nn：</w:t>
       </w:r>
-      <w:bookmarkEnd w:id="24"/>
+      <w:bookmarkEnd w:id="23"/>
     </w:p>
     <w:tbl>
       <w:tblPr>
@@ -26856,12 +25593,6 @@
             <w:insideH w:val="single" w:color="auto" w:sz="4" w:space="0"/>
             <w:insideV w:val="single" w:color="auto" w:sz="4" w:space="0"/>
           </w:tblBorders>
-          <w:tblCellMar>
-            <w:top w:w="0" w:type="dxa"/>
-            <w:left w:w="108" w:type="dxa"/>
-            <w:bottom w:w="0" w:type="dxa"/>
-            <w:right w:w="108" w:type="dxa"/>
-          </w:tblCellMar>
         </w:tblPrEx>
         <w:tc>
           <w:tcPr>
@@ -27080,12 +25811,6 @@
             <w:insideH w:val="single" w:color="auto" w:sz="4" w:space="0"/>
             <w:insideV w:val="single" w:color="auto" w:sz="4" w:space="0"/>
           </w:tblBorders>
-          <w:tblCellMar>
-            <w:top w:w="0" w:type="dxa"/>
-            <w:left w:w="108" w:type="dxa"/>
-            <w:bottom w:w="0" w:type="dxa"/>
-            <w:right w:w="108" w:type="dxa"/>
-          </w:tblCellMar>
         </w:tblPrEx>
         <w:trPr>
           <w:trHeight w:val="90" w:hRule="atLeast"/>
@@ -28028,6 +26753,12 @@
             <w:insideH w:val="single" w:color="auto" w:sz="4" w:space="0"/>
             <w:insideV w:val="single" w:color="auto" w:sz="4" w:space="0"/>
           </w:tblBorders>
+          <w:tblCellMar>
+            <w:top w:w="0" w:type="dxa"/>
+            <w:left w:w="108" w:type="dxa"/>
+            <w:bottom w:w="0" w:type="dxa"/>
+            <w:right w:w="108" w:type="dxa"/>
+          </w:tblCellMar>
         </w:tblPrEx>
         <w:tc>
           <w:tcPr>
@@ -30487,7 +29218,7 @@
           <w:color w:val="00B0F0"/>
         </w:rPr>
       </w:pPr>
-      <w:bookmarkStart w:id="25" w:name="_Toc4405"/>
+      <w:bookmarkStart w:id="24" w:name="_Toc4405"/>
       <w:r>
         <w:rPr>
           <w:rFonts w:hint="eastAsia"/>
@@ -30495,7 +29226,7 @@
         </w:rPr>
         <w:t>函数functional：</w:t>
       </w:r>
-      <w:bookmarkEnd w:id="25"/>
+      <w:bookmarkEnd w:id="24"/>
     </w:p>
     <w:p>
       <w:pPr>
@@ -30956,23 +29687,7 @@
                   </w14:solidFill>
                 </w14:textFill>
               </w:rPr>
-              <w:t>取值</w:t>
-            </w:r>
-            <w:bookmarkStart w:id="45" w:name="_GoBack"/>
-            <w:bookmarkEnd w:id="45"/>
-            <w:r>
-              <w:rPr>
-                <w:rFonts w:hint="eastAsia"/>
-                <w:color w:val="ED7D31" w:themeColor="accent2"/>
-                <w:spacing w:val="7"/>
-                <w:lang w:val="en-US" w:eastAsia="zh-CN"/>
-                <w14:textFill>
-                  <w14:solidFill>
-                    <w14:schemeClr w14:val="accent2"/>
-                  </w14:solidFill>
-                </w14:textFill>
-              </w:rPr>
-              <w:t xml:space="preserve"> [B, C k^2, N]</w:t>
+              <w:t>取值 [B, C k^2, N]</w:t>
             </w:r>
           </w:p>
         </w:tc>
@@ -31214,6 +29929,12 @@
             <w:insideH w:val="single" w:color="auto" w:sz="4" w:space="0"/>
             <w:insideV w:val="single" w:color="auto" w:sz="4" w:space="0"/>
           </w:tblBorders>
+          <w:tblCellMar>
+            <w:top w:w="0" w:type="dxa"/>
+            <w:left w:w="108" w:type="dxa"/>
+            <w:bottom w:w="0" w:type="dxa"/>
+            <w:right w:w="108" w:type="dxa"/>
+          </w:tblCellMar>
         </w:tblPrEx>
         <w:tc>
           <w:tcPr>
@@ -36302,7 +35023,7 @@
           <w:color w:val="00B0F0"/>
         </w:rPr>
       </w:pPr>
-      <w:bookmarkStart w:id="26" w:name="_Toc31278"/>
+      <w:bookmarkStart w:id="25" w:name="_Toc31278"/>
       <w:r>
         <w:rPr>
           <w:rFonts w:hint="eastAsia"/>
@@ -36310,7 +35031,7 @@
         </w:rPr>
         <w:t>初始化init：</w:t>
       </w:r>
-      <w:bookmarkEnd w:id="26"/>
+      <w:bookmarkEnd w:id="25"/>
     </w:p>
     <w:tbl>
       <w:tblPr>
@@ -36539,7 +35260,7 @@
           <w:color w:val="00B0F0"/>
         </w:rPr>
       </w:pPr>
-      <w:bookmarkStart w:id="27" w:name="_Toc20900"/>
+      <w:bookmarkStart w:id="26" w:name="_Toc20900"/>
       <w:r>
         <w:rPr>
           <w:rFonts w:hint="eastAsia"/>
@@ -36560,7 +35281,7 @@
         </w:rPr>
         <w:t>：</w:t>
       </w:r>
-      <w:bookmarkEnd w:id="27"/>
+      <w:bookmarkEnd w:id="26"/>
     </w:p>
     <w:tbl>
       <w:tblPr>
@@ -36841,7 +35562,7 @@
           </w14:textFill>
         </w:rPr>
       </w:pPr>
-      <w:bookmarkStart w:id="28" w:name="_Toc5139"/>
+      <w:bookmarkStart w:id="27" w:name="_Toc5139"/>
       <w:r>
         <w:rPr>
           <w:rFonts w:hint="eastAsia"/>
@@ -36849,7 +35570,7 @@
         </w:rPr>
         <w:t>优化optim：</w:t>
       </w:r>
-      <w:bookmarkEnd w:id="28"/>
+      <w:bookmarkEnd w:id="27"/>
     </w:p>
     <w:tbl>
       <w:tblPr>
@@ -37855,7 +36576,7 @@
           <w:color w:val="0070C0"/>
         </w:rPr>
       </w:pPr>
-      <w:bookmarkStart w:id="29" w:name="_Toc12928"/>
+      <w:bookmarkStart w:id="28" w:name="_Toc12928"/>
       <w:r>
         <w:rPr>
           <w:rFonts w:hint="eastAsia"/>
@@ -37863,7 +36584,7 @@
         </w:rPr>
         <w:t>学习率lr_scheduler：</w:t>
       </w:r>
-      <w:bookmarkEnd w:id="29"/>
+      <w:bookmarkEnd w:id="28"/>
     </w:p>
     <w:tbl>
       <w:tblPr>
@@ -38586,7 +37307,7 @@
           <w:color w:val="00B0F0"/>
         </w:rPr>
       </w:pPr>
-      <w:bookmarkStart w:id="30" w:name="_Toc9596"/>
+      <w:bookmarkStart w:id="29" w:name="_Toc9596"/>
       <w:r>
         <w:rPr>
           <w:rFonts w:hint="eastAsia"/>
@@ -38594,7 +37315,7 @@
         </w:rPr>
         <w:t>通用utils：</w:t>
       </w:r>
-      <w:bookmarkEnd w:id="30"/>
+      <w:bookmarkEnd w:id="29"/>
     </w:p>
     <w:p>
       <w:pPr>
@@ -38610,7 +37331,7 @@
           <w:color w:val="0070C0"/>
         </w:rPr>
       </w:pPr>
-      <w:bookmarkStart w:id="31" w:name="_Toc9066"/>
+      <w:bookmarkStart w:id="30" w:name="_Toc9066"/>
       <w:r>
         <w:rPr>
           <w:rFonts w:hint="eastAsia"/>
@@ -38618,7 +37339,7 @@
         </w:rPr>
         <w:t>关卡checkpoint：</w:t>
       </w:r>
-      <w:bookmarkEnd w:id="31"/>
+      <w:bookmarkEnd w:id="30"/>
     </w:p>
     <w:tbl>
       <w:tblPr>
@@ -38754,7 +37475,7 @@
           <w:color w:val="0070C0"/>
         </w:rPr>
       </w:pPr>
-      <w:bookmarkStart w:id="32" w:name="_Toc8170"/>
+      <w:bookmarkStart w:id="31" w:name="_Toc8170"/>
       <w:r>
         <w:rPr>
           <w:rFonts w:hint="eastAsia"/>
@@ -38762,7 +37483,7 @@
         </w:rPr>
         <w:t>数据data：</w:t>
       </w:r>
-      <w:bookmarkEnd w:id="32"/>
+      <w:bookmarkEnd w:id="31"/>
     </w:p>
     <w:tbl>
       <w:tblPr>
@@ -39346,7 +38067,7 @@
           <w:color w:val="0070C0"/>
         </w:rPr>
       </w:pPr>
-      <w:bookmarkStart w:id="33" w:name="_Toc5821"/>
+      <w:bookmarkStart w:id="32" w:name="_Toc5821"/>
       <w:r>
         <w:rPr>
           <w:rFonts w:hint="eastAsia"/>
@@ -39354,7 +38075,7 @@
         </w:rPr>
         <w:t>张量板tensorboard：</w:t>
       </w:r>
-      <w:bookmarkEnd w:id="33"/>
+      <w:bookmarkEnd w:id="32"/>
     </w:p>
     <w:tbl>
       <w:tblPr>
@@ -39763,7 +38484,7 @@
           <w:color w:val="00B0F0"/>
         </w:rPr>
       </w:pPr>
-      <w:bookmarkStart w:id="34" w:name="_Toc16320"/>
+      <w:bookmarkStart w:id="33" w:name="_Toc16320"/>
       <w:r>
         <w:rPr>
           <w:rFonts w:hint="eastAsia"/>
@@ -39771,7 +38492,7 @@
         </w:rPr>
         <w:t>视觉torchvision：</w:t>
       </w:r>
-      <w:bookmarkEnd w:id="34"/>
+      <w:bookmarkEnd w:id="33"/>
     </w:p>
     <w:p>
       <w:pPr>
@@ -39780,7 +38501,7 @@
           <w:color w:val="0070C0"/>
         </w:rPr>
       </w:pPr>
-      <w:bookmarkStart w:id="35" w:name="_Toc25847"/>
+      <w:bookmarkStart w:id="34" w:name="_Toc25847"/>
       <w:r>
         <w:rPr>
           <w:rFonts w:hint="eastAsia"/>
@@ -39788,7 +38509,7 @@
         </w:rPr>
         <w:t>模型models：</w:t>
       </w:r>
-      <w:bookmarkEnd w:id="35"/>
+      <w:bookmarkEnd w:id="34"/>
     </w:p>
     <w:p>
       <w:pPr>
@@ -39835,7 +38556,7 @@
           <w:color w:val="0070C0"/>
         </w:rPr>
       </w:pPr>
-      <w:bookmarkStart w:id="36" w:name="_Toc31360"/>
+      <w:bookmarkStart w:id="35" w:name="_Toc31360"/>
       <w:r>
         <w:rPr>
           <w:rFonts w:hint="eastAsia"/>
@@ -39843,7 +38564,7 @@
         </w:rPr>
         <w:t>数据集datasets：</w:t>
       </w:r>
-      <w:bookmarkEnd w:id="36"/>
+      <w:bookmarkEnd w:id="35"/>
     </w:p>
     <w:tbl>
       <w:tblPr>
@@ -40516,7 +39237,7 @@
           <w:color w:val="0070C0"/>
         </w:rPr>
       </w:pPr>
-      <w:bookmarkStart w:id="37" w:name="_Toc14476"/>
+      <w:bookmarkStart w:id="36" w:name="_Toc14476"/>
       <w:r>
         <w:rPr>
           <w:rFonts w:hint="eastAsia"/>
@@ -40524,7 +39245,7 @@
         </w:rPr>
         <w:t>运算ops：</w:t>
       </w:r>
-      <w:bookmarkEnd w:id="37"/>
+      <w:bookmarkEnd w:id="36"/>
     </w:p>
     <w:tbl>
       <w:tblPr>
@@ -40801,7 +39522,7 @@
           <w:color w:val="0070C0"/>
         </w:rPr>
       </w:pPr>
-      <w:bookmarkStart w:id="38" w:name="_Toc6116"/>
+      <w:bookmarkStart w:id="37" w:name="_Toc6116"/>
       <w:r>
         <w:rPr>
           <w:rFonts w:hint="eastAsia"/>
@@ -40809,7 +39530,7 @@
         </w:rPr>
         <w:t>转换transforms：</w:t>
       </w:r>
-      <w:bookmarkEnd w:id="38"/>
+      <w:bookmarkEnd w:id="37"/>
     </w:p>
     <w:tbl>
       <w:tblPr>
@@ -42036,7 +40757,7 @@
           <w:lang w:val="en-US" w:eastAsia="zh-CN"/>
         </w:rPr>
       </w:pPr>
-      <w:bookmarkStart w:id="39" w:name="_Toc11543"/>
+      <w:bookmarkStart w:id="38" w:name="_Toc11543"/>
       <w:r>
         <w:rPr>
           <w:rFonts w:hint="eastAsia"/>
@@ -42045,7 +40766,7 @@
         </w:rPr>
         <w:t>拓展：</w:t>
       </w:r>
-      <w:bookmarkEnd w:id="39"/>
+      <w:bookmarkEnd w:id="38"/>
     </w:p>
     <w:p>
       <w:pPr>
@@ -42055,7 +40776,7 @@
           <w:color w:val="0070C0"/>
         </w:rPr>
       </w:pPr>
-      <w:bookmarkStart w:id="40" w:name="_Toc5308"/>
+      <w:bookmarkStart w:id="39" w:name="_Toc5308"/>
       <w:r>
         <w:rPr>
           <w:rFonts w:hint="eastAsia"/>
@@ -42078,7 +40799,7 @@
         </w:rPr>
         <w:t>：</w:t>
       </w:r>
-      <w:bookmarkEnd w:id="40"/>
+      <w:bookmarkEnd w:id="39"/>
     </w:p>
     <w:tbl>
       <w:tblPr>
@@ -46279,7 +45000,7 @@
           <w:color w:val="0070C0"/>
         </w:rPr>
       </w:pPr>
-      <w:bookmarkStart w:id="41" w:name="_Toc25923"/>
+      <w:bookmarkStart w:id="40" w:name="_Toc25923"/>
       <w:r>
         <w:rPr>
           <w:rFonts w:hint="eastAsia"/>
@@ -46287,7 +45008,7 @@
         </w:rPr>
         <w:t>mmengine：</w:t>
       </w:r>
-      <w:bookmarkEnd w:id="41"/>
+      <w:bookmarkEnd w:id="40"/>
     </w:p>
     <w:p>
       <w:pPr>
@@ -46683,6 +45404,12 @@
             <w:insideH w:val="single" w:color="auto" w:sz="4" w:space="0"/>
             <w:insideV w:val="single" w:color="auto" w:sz="4" w:space="0"/>
           </w:tblBorders>
+          <w:tblCellMar>
+            <w:top w:w="0" w:type="dxa"/>
+            <w:left w:w="108" w:type="dxa"/>
+            <w:bottom w:w="0" w:type="dxa"/>
+            <w:right w:w="108" w:type="dxa"/>
+          </w:tblCellMar>
         </w:tblPrEx>
         <w:tc>
           <w:tcPr>
@@ -46722,6 +45449,12 @@
             <w:insideH w:val="single" w:color="auto" w:sz="4" w:space="0"/>
             <w:insideV w:val="single" w:color="auto" w:sz="4" w:space="0"/>
           </w:tblBorders>
+          <w:tblCellMar>
+            <w:top w:w="0" w:type="dxa"/>
+            <w:left w:w="108" w:type="dxa"/>
+            <w:bottom w:w="0" w:type="dxa"/>
+            <w:right w:w="108" w:type="dxa"/>
+          </w:tblCellMar>
         </w:tblPrEx>
         <w:tc>
           <w:tcPr>
@@ -47555,6 +46288,12 @@
             <w:insideH w:val="single" w:color="auto" w:sz="4" w:space="0"/>
             <w:insideV w:val="single" w:color="auto" w:sz="4" w:space="0"/>
           </w:tblBorders>
+          <w:tblCellMar>
+            <w:top w:w="0" w:type="dxa"/>
+            <w:left w:w="108" w:type="dxa"/>
+            <w:bottom w:w="0" w:type="dxa"/>
+            <w:right w:w="108" w:type="dxa"/>
+          </w:tblCellMar>
         </w:tblPrEx>
         <w:tc>
           <w:tcPr>
@@ -48977,7 +47716,7 @@
           <w:color w:val="0070C0"/>
         </w:rPr>
       </w:pPr>
-      <w:bookmarkStart w:id="42" w:name="_Toc9655"/>
+      <w:bookmarkStart w:id="41" w:name="_Toc9655"/>
       <w:r>
         <w:rPr>
           <w:rFonts w:hint="eastAsia"/>
@@ -49000,7 +47739,7 @@
         </w:rPr>
         <w:t>：</w:t>
       </w:r>
-      <w:bookmarkEnd w:id="42"/>
+      <w:bookmarkEnd w:id="41"/>
     </w:p>
     <w:p>
       <w:pPr>
@@ -49433,7 +48172,7 @@
           <w:color w:val="0070C0"/>
         </w:rPr>
       </w:pPr>
-      <w:bookmarkStart w:id="43" w:name="_Toc13549"/>
+      <w:bookmarkStart w:id="42" w:name="_Toc13549"/>
       <w:r>
         <w:rPr>
           <w:rFonts w:hint="eastAsia"/>
@@ -49456,7 +48195,7 @@
         </w:rPr>
         <w:t>：</w:t>
       </w:r>
-      <w:bookmarkEnd w:id="43"/>
+      <w:bookmarkEnd w:id="42"/>
     </w:p>
     <w:tbl>
       <w:tblPr>
@@ -49642,7 +48381,7 @@
           <w:color w:val="0070C0"/>
         </w:rPr>
       </w:pPr>
-      <w:bookmarkStart w:id="44" w:name="_Toc8581"/>
+      <w:bookmarkStart w:id="43" w:name="_Toc8581"/>
       <w:r>
         <w:rPr>
           <w:rFonts w:hint="eastAsia"/>
@@ -49665,7 +48404,7 @@
         </w:rPr>
         <w:t>：</w:t>
       </w:r>
-      <w:bookmarkEnd w:id="44"/>
+      <w:bookmarkEnd w:id="43"/>
     </w:p>
     <w:tbl>
       <w:tblPr>

</xml_diff>

<commit_message>
update on 2025-03-21 20:44:06.579961
</commit_message>
<xml_diff>
--- a/py 深度学习.docx
+++ b/py 深度学习.docx
@@ -1570,6 +1570,12 @@
             <w:insideH w:val="single" w:color="auto" w:sz="4" w:space="0"/>
             <w:insideV w:val="single" w:color="auto" w:sz="4" w:space="0"/>
           </w:tblBorders>
+          <w:tblCellMar>
+            <w:top w:w="0" w:type="dxa"/>
+            <w:left w:w="108" w:type="dxa"/>
+            <w:bottom w:w="0" w:type="dxa"/>
+            <w:right w:w="108" w:type="dxa"/>
+          </w:tblCellMar>
         </w:tblPrEx>
         <w:tc>
           <w:tcPr>
@@ -2541,6 +2547,12 @@
             <w:insideH w:val="single" w:color="auto" w:sz="4" w:space="0"/>
             <w:insideV w:val="single" w:color="auto" w:sz="4" w:space="0"/>
           </w:tblBorders>
+          <w:tblCellMar>
+            <w:top w:w="0" w:type="dxa"/>
+            <w:left w:w="108" w:type="dxa"/>
+            <w:bottom w:w="0" w:type="dxa"/>
+            <w:right w:w="108" w:type="dxa"/>
+          </w:tblCellMar>
         </w:tblPrEx>
         <w:tc>
           <w:tcPr>
@@ -6479,6 +6491,12 @@
             <w:insideH w:val="single" w:color="auto" w:sz="4" w:space="0"/>
             <w:insideV w:val="single" w:color="auto" w:sz="4" w:space="0"/>
           </w:tblBorders>
+          <w:tblCellMar>
+            <w:top w:w="0" w:type="dxa"/>
+            <w:left w:w="108" w:type="dxa"/>
+            <w:bottom w:w="0" w:type="dxa"/>
+            <w:right w:w="108" w:type="dxa"/>
+          </w:tblCellMar>
         </w:tblPrEx>
         <w:trPr>
           <w:trHeight w:val="90" w:hRule="atLeast"/>
@@ -6945,6 +6963,12 @@
             <w:insideH w:val="single" w:color="auto" w:sz="4" w:space="0"/>
             <w:insideV w:val="single" w:color="auto" w:sz="4" w:space="0"/>
           </w:tblBorders>
+          <w:tblCellMar>
+            <w:top w:w="0" w:type="dxa"/>
+            <w:left w:w="108" w:type="dxa"/>
+            <w:bottom w:w="0" w:type="dxa"/>
+            <w:right w:w="108" w:type="dxa"/>
+          </w:tblCellMar>
         </w:tblPrEx>
         <w:tc>
           <w:tcPr>
@@ -7738,6 +7762,12 @@
             <w:insideH w:val="single" w:color="auto" w:sz="4" w:space="0"/>
             <w:insideV w:val="single" w:color="auto" w:sz="4" w:space="0"/>
           </w:tblBorders>
+          <w:tblCellMar>
+            <w:top w:w="0" w:type="dxa"/>
+            <w:left w:w="108" w:type="dxa"/>
+            <w:bottom w:w="0" w:type="dxa"/>
+            <w:right w:w="108" w:type="dxa"/>
+          </w:tblCellMar>
         </w:tblPrEx>
         <w:tc>
           <w:tcPr>
@@ -8800,6 +8830,12 @@
             <w:insideH w:val="single" w:color="auto" w:sz="4" w:space="0"/>
             <w:insideV w:val="single" w:color="auto" w:sz="4" w:space="0"/>
           </w:tblBorders>
+          <w:tblCellMar>
+            <w:top w:w="0" w:type="dxa"/>
+            <w:left w:w="108" w:type="dxa"/>
+            <w:bottom w:w="0" w:type="dxa"/>
+            <w:right w:w="108" w:type="dxa"/>
+          </w:tblCellMar>
         </w:tblPrEx>
         <w:tc>
           <w:tcPr>
@@ -9951,6 +9987,12 @@
             <w:insideH w:val="single" w:color="auto" w:sz="4" w:space="0"/>
             <w:insideV w:val="single" w:color="auto" w:sz="4" w:space="0"/>
           </w:tblBorders>
+          <w:tblCellMar>
+            <w:top w:w="0" w:type="dxa"/>
+            <w:left w:w="108" w:type="dxa"/>
+            <w:bottom w:w="0" w:type="dxa"/>
+            <w:right w:w="108" w:type="dxa"/>
+          </w:tblCellMar>
         </w:tblPrEx>
         <w:tc>
           <w:tcPr>
@@ -16895,6 +16937,12 @@
             <w:insideH w:val="single" w:color="auto" w:sz="4" w:space="0"/>
             <w:insideV w:val="single" w:color="auto" w:sz="4" w:space="0"/>
           </w:tblBorders>
+          <w:tblCellMar>
+            <w:top w:w="0" w:type="dxa"/>
+            <w:left w:w="108" w:type="dxa"/>
+            <w:bottom w:w="0" w:type="dxa"/>
+            <w:right w:w="108" w:type="dxa"/>
+          </w:tblCellMar>
         </w:tblPrEx>
         <w:tc>
           <w:tcPr>
@@ -18900,6 +18948,12 @@
             <w:insideH w:val="single" w:color="auto" w:sz="4" w:space="0"/>
             <w:insideV w:val="single" w:color="auto" w:sz="4" w:space="0"/>
           </w:tblBorders>
+          <w:tblCellMar>
+            <w:top w:w="0" w:type="dxa"/>
+            <w:left w:w="108" w:type="dxa"/>
+            <w:bottom w:w="0" w:type="dxa"/>
+            <w:right w:w="108" w:type="dxa"/>
+          </w:tblCellMar>
         </w:tblPrEx>
         <w:tc>
           <w:tcPr>
@@ -32283,6 +32337,12 @@
             <w:insideH w:val="single" w:color="auto" w:sz="4" w:space="0"/>
             <w:insideV w:val="single" w:color="auto" w:sz="4" w:space="0"/>
           </w:tblBorders>
+          <w:tblCellMar>
+            <w:top w:w="0" w:type="dxa"/>
+            <w:left w:w="108" w:type="dxa"/>
+            <w:bottom w:w="0" w:type="dxa"/>
+            <w:right w:w="108" w:type="dxa"/>
+          </w:tblCellMar>
         </w:tblPrEx>
         <w:tc>
           <w:tcPr>
@@ -38940,6 +39000,12 @@
             <w:insideH w:val="single" w:color="auto" w:sz="4" w:space="0"/>
             <w:insideV w:val="single" w:color="auto" w:sz="4" w:space="0"/>
           </w:tblBorders>
+          <w:tblCellMar>
+            <w:top w:w="0" w:type="dxa"/>
+            <w:left w:w="108" w:type="dxa"/>
+            <w:bottom w:w="0" w:type="dxa"/>
+            <w:right w:w="108" w:type="dxa"/>
+          </w:tblCellMar>
         </w:tblPrEx>
         <w:tc>
           <w:tcPr>
@@ -42743,7 +42809,7 @@
       <w:tblGrid>
         <w:gridCol w:w="1057"/>
         <w:gridCol w:w="5084"/>
-        <w:gridCol w:w="2391"/>
+        <w:gridCol w:w="4025"/>
       </w:tblGrid>
       <w:tr>
         <w:tblPrEx>
@@ -43064,7 +43130,22 @@
                 <w:szCs w:val="21"/>
                 <w:lang w:val="en-US" w:eastAsia="zh-CN" w:bidi="ar-SA"/>
               </w:rPr>
-              <w:t xml:space="preserve">    # zeros([n, 3]), 输出矩阵</w:t>
+              <w:t xml:space="preserve">    # grad：在</w:t>
+            </w:r>
+            <w:bookmarkStart w:id="44" w:name="_GoBack"/>
+            <w:bookmarkEnd w:id="44"/>
+            <w:r>
+              <w:rPr>
+                <w:rFonts w:hint="eastAsia" w:ascii="华文中宋" w:hAnsi="华文中宋" w:eastAsia="华文中宋" w:cs="华文中宋"/>
+                <w:b/>
+                <w:bCs/>
+                <w:color w:val="FF0000"/>
+                <w:kern w:val="2"/>
+                <w:sz w:val="21"/>
+                <w:szCs w:val="21"/>
+                <w:lang w:val="en-US" w:eastAsia="zh-CN" w:bidi="ar-SA"/>
+              </w:rPr>
+              <w:t>视角空间中的位移</w:t>
             </w:r>
           </w:p>
           <w:p>
@@ -43348,7 +43429,7 @@
               <w:bidi w:val="0"/>
               <w:jc w:val="both"/>
               <w:rPr>
-                <w:rFonts w:hint="eastAsia"/>
+                <w:rFonts w:hint="default"/>
                 <w:lang w:val="en-US" w:eastAsia="zh-CN"/>
               </w:rPr>
             </w:pPr>
@@ -43358,6 +43439,20 @@
                 <w:lang w:val="en-US" w:eastAsia="zh-CN"/>
               </w:rPr>
               <w:t>光栅化</w:t>
+            </w:r>
+            <w:r>
+              <w:rPr>
+                <w:rFonts w:hint="eastAsia" w:cs="华文中宋"/>
+                <w:b/>
+                <w:bCs/>
+                <w:color w:val="ED7D31"/>
+                <w:kern w:val="2"/>
+                <w:sz w:val="21"/>
+                <w:szCs w:val="21"/>
+                <w:vertAlign w:val="baseline"/>
+                <w:lang w:val="en-US" w:eastAsia="zh-CN" w:bidi="ar-SA"/>
+              </w:rPr>
+              <w:t xml:space="preserve"> (radii: 3DGS在图像的投影半径)</w:t>
             </w:r>
           </w:p>
         </w:tc>
@@ -43486,8 +43581,6 @@
         </w:rPr>
         <w:fldChar w:fldCharType="end"/>
       </w:r>
-      <w:bookmarkStart w:id="44" w:name="_GoBack"/>
-      <w:bookmarkEnd w:id="44"/>
     </w:p>
     <w:tbl>
       <w:tblPr>
@@ -49140,6 +49233,12 @@
             <w:insideH w:val="single" w:color="auto" w:sz="4" w:space="0"/>
             <w:insideV w:val="single" w:color="auto" w:sz="4" w:space="0"/>
           </w:tblBorders>
+          <w:tblCellMar>
+            <w:top w:w="0" w:type="dxa"/>
+            <w:left w:w="108" w:type="dxa"/>
+            <w:bottom w:w="0" w:type="dxa"/>
+            <w:right w:w="108" w:type="dxa"/>
+          </w:tblCellMar>
         </w:tblPrEx>
         <w:tc>
           <w:tcPr>
@@ -50086,6 +50185,12 @@
             <w:insideH w:val="single" w:color="auto" w:sz="4" w:space="0"/>
             <w:insideV w:val="single" w:color="auto" w:sz="4" w:space="0"/>
           </w:tblBorders>
+          <w:tblCellMar>
+            <w:top w:w="0" w:type="dxa"/>
+            <w:left w:w="108" w:type="dxa"/>
+            <w:bottom w:w="0" w:type="dxa"/>
+            <w:right w:w="108" w:type="dxa"/>
+          </w:tblCellMar>
         </w:tblPrEx>
         <w:tc>
           <w:tcPr>

</xml_diff>

<commit_message>
update on 2025-04-02 15:07:51.662232
</commit_message>
<xml_diff>
--- a/py 深度学习.docx
+++ b/py 深度学习.docx
@@ -860,12 +860,6 @@
             <w:insideH w:val="single" w:color="auto" w:sz="4" w:space="0"/>
             <w:insideV w:val="single" w:color="auto" w:sz="4" w:space="0"/>
           </w:tblBorders>
-          <w:tblCellMar>
-            <w:top w:w="0" w:type="dxa"/>
-            <w:left w:w="108" w:type="dxa"/>
-            <w:bottom w:w="0" w:type="dxa"/>
-            <w:right w:w="108" w:type="dxa"/>
-          </w:tblCellMar>
         </w:tblPrEx>
         <w:tc>
           <w:tcPr>
@@ -1102,6 +1096,12 @@
             <w:insideH w:val="single" w:color="auto" w:sz="4" w:space="0"/>
             <w:insideV w:val="single" w:color="auto" w:sz="4" w:space="0"/>
           </w:tblBorders>
+          <w:tblCellMar>
+            <w:top w:w="0" w:type="dxa"/>
+            <w:left w:w="108" w:type="dxa"/>
+            <w:bottom w:w="0" w:type="dxa"/>
+            <w:right w:w="108" w:type="dxa"/>
+          </w:tblCellMar>
         </w:tblPrEx>
         <w:tc>
           <w:tcPr>
@@ -4036,7 +4036,7 @@
         </w:tblCellMar>
       </w:tblPr>
       <w:tblGrid>
-        <w:gridCol w:w="847"/>
+        <w:gridCol w:w="1113"/>
         <w:gridCol w:w="4795"/>
         <w:gridCol w:w="1688"/>
       </w:tblGrid>
@@ -4133,6 +4133,7 @@
         <w:tc>
           <w:tcPr>
             <w:tcW w:w="0" w:type="auto"/>
+            <w:vMerge w:val="restart"/>
             <w:vAlign w:val="center"/>
           </w:tcPr>
           <w:p>
@@ -4222,6 +4223,444 @@
                 <w:lang w:val="en-US" w:eastAsia="zh-CN"/>
               </w:rPr>
               <w:t>预训练模型</w:t>
+            </w:r>
+          </w:p>
+        </w:tc>
+      </w:tr>
+      <w:tr>
+        <w:tblPrEx>
+          <w:tblBorders>
+            <w:top w:val="single" w:color="auto" w:sz="4" w:space="0"/>
+            <w:left w:val="single" w:color="auto" w:sz="4" w:space="0"/>
+            <w:bottom w:val="single" w:color="auto" w:sz="4" w:space="0"/>
+            <w:right w:val="single" w:color="auto" w:sz="4" w:space="0"/>
+            <w:insideH w:val="single" w:color="auto" w:sz="4" w:space="0"/>
+            <w:insideV w:val="single" w:color="auto" w:sz="4" w:space="0"/>
+          </w:tblBorders>
+          <w:tblCellMar>
+            <w:top w:w="0" w:type="dxa"/>
+            <w:left w:w="108" w:type="dxa"/>
+            <w:bottom w:w="0" w:type="dxa"/>
+            <w:right w:w="108" w:type="dxa"/>
+          </w:tblCellMar>
+        </w:tblPrEx>
+        <w:trPr>
+          <w:trHeight w:val="128" w:hRule="atLeast"/>
+        </w:trPr>
+        <w:tc>
+          <w:tcPr>
+            <w:tcW w:w="0" w:type="auto"/>
+            <w:vMerge w:val="continue"/>
+            <w:tcBorders/>
+            <w:vAlign w:val="center"/>
+          </w:tcPr>
+          <w:p>
+            <w:pPr>
+              <w:jc w:val="both"/>
+              <w:rPr>
+                <w:rFonts w:hint="eastAsia"/>
+                <w:color w:val="ED7D31" w:themeColor="accent2"/>
+                <w:lang w:val="en-US" w:eastAsia="zh-CN"/>
+                <w14:textFill>
+                  <w14:solidFill>
+                    <w14:schemeClr w14:val="accent2"/>
+                  </w14:solidFill>
+                </w14:textFill>
+              </w:rPr>
+            </w:pPr>
+          </w:p>
+        </w:tc>
+        <w:tc>
+          <w:tcPr>
+            <w:tcW w:w="0" w:type="auto"/>
+            <w:vAlign w:val="center"/>
+          </w:tcPr>
+          <w:p>
+            <w:pPr>
+              <w:jc w:val="both"/>
+              <w:rPr>
+                <w:rFonts w:hint="default"/>
+                <w:color w:val="FF0000"/>
+                <w:lang w:val="en-US" w:eastAsia="zh-CN"/>
+              </w:rPr>
+            </w:pPr>
+            <w:r>
+              <w:rPr>
+                <w:rFonts w:hint="eastAsia"/>
+                <w:color w:val="FF0000"/>
+                <w:lang w:val="en-US" w:eastAsia="zh-CN"/>
+              </w:rPr>
+              <w:t>numpy_to_pil(images)</w:t>
+            </w:r>
+          </w:p>
+        </w:tc>
+        <w:tc>
+          <w:tcPr>
+            <w:tcW w:w="0" w:type="auto"/>
+            <w:vAlign w:val="center"/>
+          </w:tcPr>
+          <w:p>
+            <w:pPr>
+              <w:pStyle w:val="20"/>
+              <w:jc w:val="both"/>
+              <w:rPr>
+                <w:rFonts w:hint="default"/>
+                <w:color w:val="ED7D31" w:themeColor="accent2"/>
+                <w:lang w:val="en-US" w:eastAsia="zh-CN"/>
+                <w14:textFill>
+                  <w14:solidFill>
+                    <w14:schemeClr w14:val="accent2"/>
+                  </w14:solidFill>
+                </w14:textFill>
+              </w:rPr>
+            </w:pPr>
+            <w:r>
+              <w:rPr>
+                <w:rFonts w:hint="eastAsia"/>
+                <w:color w:val="ED7D31" w:themeColor="accent2"/>
+                <w:lang w:val="en-US" w:eastAsia="zh-CN"/>
+                <w14:textFill>
+                  <w14:solidFill>
+                    <w14:schemeClr w14:val="accent2"/>
+                  </w14:solidFill>
+                </w14:textFill>
+              </w:rPr>
+              <w:t>图像转换</w:t>
+            </w:r>
+          </w:p>
+        </w:tc>
+      </w:tr>
+      <w:tr>
+        <w:tblPrEx>
+          <w:tblBorders>
+            <w:top w:val="single" w:color="auto" w:sz="4" w:space="0"/>
+            <w:left w:val="single" w:color="auto" w:sz="4" w:space="0"/>
+            <w:bottom w:val="single" w:color="auto" w:sz="4" w:space="0"/>
+            <w:right w:val="single" w:color="auto" w:sz="4" w:space="0"/>
+            <w:insideH w:val="single" w:color="auto" w:sz="4" w:space="0"/>
+            <w:insideV w:val="single" w:color="auto" w:sz="4" w:space="0"/>
+          </w:tblBorders>
+          <w:tblCellMar>
+            <w:top w:w="0" w:type="dxa"/>
+            <w:left w:w="108" w:type="dxa"/>
+            <w:bottom w:w="0" w:type="dxa"/>
+            <w:right w:w="108" w:type="dxa"/>
+          </w:tblCellMar>
+        </w:tblPrEx>
+        <w:trPr>
+          <w:trHeight w:val="128" w:hRule="atLeast"/>
+        </w:trPr>
+        <w:tc>
+          <w:tcPr>
+            <w:tcW w:w="0" w:type="auto"/>
+            <w:vAlign w:val="center"/>
+          </w:tcPr>
+          <w:p>
+            <w:pPr>
+              <w:jc w:val="both"/>
+              <w:rPr>
+                <w:rFonts w:hint="default"/>
+                <w:color w:val="ED7D31" w:themeColor="accent2"/>
+                <w:lang w:val="en-US" w:eastAsia="zh-CN"/>
+                <w14:textFill>
+                  <w14:solidFill>
+                    <w14:schemeClr w14:val="accent2"/>
+                  </w14:solidFill>
+                </w14:textFill>
+              </w:rPr>
+            </w:pPr>
+            <w:r>
+              <w:rPr>
+                <w:rFonts w:hint="eastAsia"/>
+                <w:color w:val="ED7D31" w:themeColor="accent2"/>
+                <w:lang w:val="en-US" w:eastAsia="zh-CN"/>
+                <w14:textFill>
+                  <w14:solidFill>
+                    <w14:schemeClr w14:val="accent2"/>
+                  </w14:solidFill>
+                </w14:textFill>
+              </w:rPr>
+              <w:t>实例属性</w:t>
+            </w:r>
+          </w:p>
+        </w:tc>
+        <w:tc>
+          <w:tcPr>
+            <w:tcW w:w="0" w:type="auto"/>
+            <w:vAlign w:val="center"/>
+          </w:tcPr>
+          <w:p>
+            <w:pPr>
+              <w:jc w:val="both"/>
+              <w:rPr>
+                <w:rFonts w:hint="default"/>
+                <w:color w:val="FF0000"/>
+                <w:lang w:val="en-US" w:eastAsia="zh-CN"/>
+              </w:rPr>
+            </w:pPr>
+            <w:r>
+              <w:rPr>
+                <w:rFonts w:hint="eastAsia"/>
+                <w:color w:val="FF0000"/>
+                <w:lang w:val="en-US" w:eastAsia="zh-CN"/>
+              </w:rPr>
+              <w:t>scheduler</w:t>
+            </w:r>
+          </w:p>
+        </w:tc>
+        <w:tc>
+          <w:tcPr>
+            <w:tcW w:w="0" w:type="auto"/>
+            <w:vAlign w:val="center"/>
+          </w:tcPr>
+          <w:p>
+            <w:pPr>
+              <w:pStyle w:val="20"/>
+              <w:jc w:val="both"/>
+              <w:rPr>
+                <w:rFonts w:hint="default"/>
+                <w:color w:val="ED7D31" w:themeColor="accent2"/>
+                <w:lang w:val="en-US" w:eastAsia="zh-CN"/>
+                <w14:textFill>
+                  <w14:solidFill>
+                    <w14:schemeClr w14:val="accent2"/>
+                  </w14:solidFill>
+                </w14:textFill>
+              </w:rPr>
+            </w:pPr>
+            <w:r>
+              <w:rPr>
+                <w:rFonts w:hint="eastAsia"/>
+                <w:color w:val="ED7D31" w:themeColor="accent2"/>
+                <w:lang w:val="en-US" w:eastAsia="zh-CN"/>
+                <w14:textFill>
+                  <w14:solidFill>
+                    <w14:schemeClr w14:val="accent2"/>
+                  </w14:solidFill>
+                </w14:textFill>
+              </w:rPr>
+              <w:t>调度器</w:t>
+            </w:r>
+          </w:p>
+        </w:tc>
+      </w:tr>
+      <w:tr>
+        <w:tblPrEx>
+          <w:tblBorders>
+            <w:top w:val="single" w:color="auto" w:sz="4" w:space="0"/>
+            <w:left w:val="single" w:color="auto" w:sz="4" w:space="0"/>
+            <w:bottom w:val="single" w:color="auto" w:sz="4" w:space="0"/>
+            <w:right w:val="single" w:color="auto" w:sz="4" w:space="0"/>
+            <w:insideH w:val="single" w:color="auto" w:sz="4" w:space="0"/>
+            <w:insideV w:val="single" w:color="auto" w:sz="4" w:space="0"/>
+          </w:tblBorders>
+          <w:tblCellMar>
+            <w:top w:w="0" w:type="dxa"/>
+            <w:left w:w="108" w:type="dxa"/>
+            <w:bottom w:w="0" w:type="dxa"/>
+            <w:right w:w="108" w:type="dxa"/>
+          </w:tblCellMar>
+        </w:tblPrEx>
+        <w:trPr>
+          <w:trHeight w:val="128" w:hRule="atLeast"/>
+        </w:trPr>
+        <w:tc>
+          <w:tcPr>
+            <w:tcW w:w="0" w:type="auto"/>
+            <w:vMerge w:val="restart"/>
+            <w:vAlign w:val="center"/>
+          </w:tcPr>
+          <w:p>
+            <w:pPr>
+              <w:jc w:val="both"/>
+              <w:rPr>
+                <w:rFonts w:hint="eastAsia"/>
+                <w:color w:val="ED7D31" w:themeColor="accent2"/>
+                <w:lang w:val="en-US" w:eastAsia="zh-CN"/>
+                <w14:textFill>
+                  <w14:solidFill>
+                    <w14:schemeClr w14:val="accent2"/>
+                  </w14:solidFill>
+                </w14:textFill>
+              </w:rPr>
+            </w:pPr>
+            <w:r>
+              <w:rPr>
+                <w:rFonts w:hint="eastAsia"/>
+                <w:color w:val="ED7D31" w:themeColor="accent2"/>
+                <w:spacing w:val="7"/>
+                <w:lang w:val="en-US" w:eastAsia="zh-CN"/>
+                <w14:textFill>
+                  <w14:solidFill>
+                    <w14:schemeClr w14:val="accent2"/>
+                  </w14:solidFill>
+                </w14:textFill>
+              </w:rPr>
+              <w:t>实例方法</w:t>
+            </w:r>
+          </w:p>
+        </w:tc>
+        <w:tc>
+          <w:tcPr>
+            <w:tcW w:w="0" w:type="auto"/>
+            <w:vAlign w:val="center"/>
+          </w:tcPr>
+          <w:p>
+            <w:pPr>
+              <w:jc w:val="both"/>
+              <w:rPr>
+                <w:rFonts w:hint="default"/>
+                <w:color w:val="FF0000"/>
+                <w:lang w:val="en-US" w:eastAsia="zh-CN"/>
+              </w:rPr>
+            </w:pPr>
+            <w:r>
+              <w:rPr>
+                <w:rFonts w:hint="eastAsia"/>
+                <w:color w:val="FF0000"/>
+                <w:lang w:val="en-US" w:eastAsia="zh-CN"/>
+              </w:rPr>
+              <w:t>to(dtype_or_device)</w:t>
+            </w:r>
+          </w:p>
+        </w:tc>
+        <w:tc>
+          <w:tcPr>
+            <w:tcW w:w="0" w:type="auto"/>
+            <w:vAlign w:val="center"/>
+          </w:tcPr>
+          <w:p>
+            <w:pPr>
+              <w:pStyle w:val="20"/>
+              <w:jc w:val="both"/>
+              <w:rPr>
+                <w:rFonts w:hint="default"/>
+                <w:color w:val="ED7D31" w:themeColor="accent2"/>
+                <w:lang w:val="en-US" w:eastAsia="zh-CN"/>
+                <w14:textFill>
+                  <w14:solidFill>
+                    <w14:schemeClr w14:val="accent2"/>
+                  </w14:solidFill>
+                </w14:textFill>
+              </w:rPr>
+            </w:pPr>
+            <w:r>
+              <w:rPr>
+                <w:rFonts w:hint="eastAsia"/>
+                <w:color w:val="ED7D31" w:themeColor="accent2"/>
+                <w:lang w:val="en-US" w:eastAsia="zh-CN"/>
+                <w14:textFill>
+                  <w14:solidFill>
+                    <w14:schemeClr w14:val="accent2"/>
+                  </w14:solidFill>
+                </w14:textFill>
+              </w:rPr>
+              <w:t>转换</w:t>
+            </w:r>
+            <w:r>
+              <w:rPr>
+                <w:rFonts w:hint="eastAsia"/>
+                <w:lang w:val="en-US" w:eastAsia="zh-CN"/>
+              </w:rPr>
+              <w:t>类型或设备</w:t>
+            </w:r>
+          </w:p>
+        </w:tc>
+      </w:tr>
+      <w:tr>
+        <w:tblPrEx>
+          <w:tblBorders>
+            <w:top w:val="single" w:color="auto" w:sz="4" w:space="0"/>
+            <w:left w:val="single" w:color="auto" w:sz="4" w:space="0"/>
+            <w:bottom w:val="single" w:color="auto" w:sz="4" w:space="0"/>
+            <w:right w:val="single" w:color="auto" w:sz="4" w:space="0"/>
+            <w:insideH w:val="single" w:color="auto" w:sz="4" w:space="0"/>
+            <w:insideV w:val="single" w:color="auto" w:sz="4" w:space="0"/>
+          </w:tblBorders>
+          <w:tblCellMar>
+            <w:top w:w="0" w:type="dxa"/>
+            <w:left w:w="108" w:type="dxa"/>
+            <w:bottom w:w="0" w:type="dxa"/>
+            <w:right w:w="108" w:type="dxa"/>
+          </w:tblCellMar>
+        </w:tblPrEx>
+        <w:trPr>
+          <w:trHeight w:val="128" w:hRule="atLeast"/>
+        </w:trPr>
+        <w:tc>
+          <w:tcPr>
+            <w:tcW w:w="0" w:type="auto"/>
+            <w:vMerge w:val="continue"/>
+            <w:tcBorders/>
+            <w:vAlign w:val="center"/>
+          </w:tcPr>
+          <w:p>
+            <w:pPr>
+              <w:jc w:val="both"/>
+              <w:rPr>
+                <w:rFonts w:hint="eastAsia"/>
+                <w:color w:val="ED7D31" w:themeColor="accent2"/>
+                <w:spacing w:val="7"/>
+                <w:lang w:val="en-US" w:eastAsia="zh-CN"/>
+                <w14:textFill>
+                  <w14:solidFill>
+                    <w14:schemeClr w14:val="accent2"/>
+                  </w14:solidFill>
+                </w14:textFill>
+              </w:rPr>
+            </w:pPr>
+          </w:p>
+        </w:tc>
+        <w:tc>
+          <w:tcPr>
+            <w:tcW w:w="0" w:type="auto"/>
+            <w:vAlign w:val="center"/>
+          </w:tcPr>
+          <w:p>
+            <w:pPr>
+              <w:jc w:val="both"/>
+              <w:rPr>
+                <w:rFonts w:hint="default"/>
+                <w:color w:val="FF0000"/>
+                <w:lang w:val="en-US" w:eastAsia="zh-CN"/>
+              </w:rPr>
+            </w:pPr>
+            <w:r>
+              <w:rPr>
+                <w:rFonts w:hint="eastAsia"/>
+                <w:color w:val="FF0000"/>
+                <w:lang w:val="en-US" w:eastAsia="zh-CN"/>
+              </w:rPr>
+              <w:t>save_pretrained(dir)</w:t>
+            </w:r>
+          </w:p>
+        </w:tc>
+        <w:tc>
+          <w:tcPr>
+            <w:tcW w:w="0" w:type="auto"/>
+            <w:vAlign w:val="center"/>
+          </w:tcPr>
+          <w:p>
+            <w:pPr>
+              <w:pStyle w:val="20"/>
+              <w:jc w:val="both"/>
+              <w:rPr>
+                <w:rFonts w:hint="default"/>
+                <w:color w:val="ED7D31" w:themeColor="accent2"/>
+                <w:lang w:val="en-US" w:eastAsia="zh-CN"/>
+                <w14:textFill>
+                  <w14:solidFill>
+                    <w14:schemeClr w14:val="accent2"/>
+                  </w14:solidFill>
+                </w14:textFill>
+              </w:rPr>
+            </w:pPr>
+            <w:r>
+              <w:rPr>
+                <w:rFonts w:hint="eastAsia"/>
+                <w:lang w:val="en-US" w:eastAsia="zh-CN"/>
+              </w:rPr>
+              <w:t>保存到文件夹</w:t>
             </w:r>
           </w:p>
         </w:tc>
@@ -4233,36 +4672,6 @@
           <w:color w:val="00B0F0"/>
         </w:rPr>
       </w:pPr>
-    </w:p>
-    <w:p>
-      <w:pPr>
-        <w:rPr>
-          <w:color w:val="00B0F0"/>
-        </w:rPr>
-      </w:pPr>
-    </w:p>
-    <w:p>
-      <w:pPr>
-        <w:outlineLvl w:val="1"/>
-        <w:rPr>
-          <w:color w:val="00B0F0"/>
-        </w:rPr>
-      </w:pPr>
-      <w:r>
-        <w:rPr>
-          <w:rFonts w:hint="eastAsia"/>
-          <w:color w:val="00B0F0"/>
-          <w:lang w:val="en-US" w:eastAsia="zh-CN"/>
-        </w:rPr>
-        <w:t>调度schedulers</w:t>
-      </w:r>
-      <w:r>
-        <w:rPr>
-          <w:rFonts w:hint="eastAsia"/>
-          <w:color w:val="00B0F0"/>
-        </w:rPr>
-        <w:t>：</w:t>
-      </w:r>
     </w:p>
     <w:tbl>
       <w:tblPr>
@@ -4286,9 +4695,9 @@
         </w:tblCellMar>
       </w:tblPr>
       <w:tblGrid>
-        <w:gridCol w:w="1395"/>
-        <w:gridCol w:w="4098"/>
-        <w:gridCol w:w="1688"/>
+        <w:gridCol w:w="1113"/>
+        <w:gridCol w:w="3718"/>
+        <w:gridCol w:w="1920"/>
       </w:tblGrid>
       <w:tr>
         <w:tblPrEx>
@@ -4313,31 +4722,7 @@
         <w:tc>
           <w:tcPr>
             <w:tcW w:w="0" w:type="auto"/>
-            <w:gridSpan w:val="2"/>
-            <w:vAlign w:val="center"/>
-          </w:tcPr>
-          <w:p>
-            <w:pPr>
-              <w:jc w:val="both"/>
-              <w:rPr>
-                <w:rFonts w:hint="default" w:eastAsia="华文中宋"/>
-                <w:color w:val="00B0F0"/>
-                <w:lang w:val="en-US" w:eastAsia="zh-CN"/>
-              </w:rPr>
-            </w:pPr>
-            <w:r>
-              <w:rPr>
-                <w:rFonts w:hint="eastAsia"/>
-                <w:color w:val="FF0000"/>
-                <w:lang w:val="en-US" w:eastAsia="zh-CN"/>
-              </w:rPr>
-              <w:t>scheduling_ddpm.DDPMScheduler(num_timesteps)</w:t>
-            </w:r>
-          </w:p>
-        </w:tc>
-        <w:tc>
-          <w:tcPr>
-            <w:tcW w:w="0" w:type="auto"/>
+            <w:gridSpan w:val="3"/>
             <w:vAlign w:val="center"/>
           </w:tcPr>
           <w:p>
@@ -4345,14 +4730,7 @@
               <w:pStyle w:val="20"/>
               <w:jc w:val="both"/>
               <w:rPr>
-                <w:rFonts w:hint="default" w:eastAsia="华文中宋"/>
-                <w:color w:val="00B0F0"/>
-                <w:lang w:val="en-US" w:eastAsia="zh-CN"/>
-              </w:rPr>
-            </w:pPr>
-            <w:r>
-              <w:rPr>
-                <w:rFonts w:hint="eastAsia"/>
+                <w:rFonts w:hint="default"/>
                 <w:color w:val="FFC000" w:themeColor="accent4"/>
                 <w:lang w:val="en-US" w:eastAsia="zh-CN"/>
                 <w14:textFill>
@@ -4361,7 +4739,25 @@
                   </w14:solidFill>
                 </w14:textFill>
               </w:rPr>
-              <w:t>扩散模型调度器</w:t>
+            </w:pPr>
+            <w:r>
+              <w:rPr>
+                <w:rFonts w:hint="eastAsia" w:ascii="华文中宋" w:hAnsi="华文中宋" w:eastAsia="华文中宋" w:cs="华文中宋"/>
+                <w:b/>
+                <w:bCs/>
+                <w:color w:val="ED7D31" w:themeColor="accent2"/>
+                <w:spacing w:val="7"/>
+                <w:kern w:val="2"/>
+                <w:sz w:val="21"/>
+                <w:szCs w:val="21"/>
+                <w:lang w:val="en-US" w:eastAsia="zh-CN" w:bidi="ar-SA"/>
+                <w14:textFill>
+                  <w14:solidFill>
+                    <w14:schemeClr w14:val="accent2"/>
+                  </w14:solidFill>
+                </w14:textFill>
+              </w:rPr>
+              <w:t>调度器：</w:t>
             </w:r>
           </w:p>
         </w:tc>
@@ -4389,13 +4785,407 @@
         <w:tc>
           <w:tcPr>
             <w:tcW w:w="0" w:type="auto"/>
+            <w:gridSpan w:val="2"/>
             <w:vAlign w:val="center"/>
           </w:tcPr>
           <w:p>
             <w:pPr>
               <w:jc w:val="both"/>
               <w:rPr>
+                <w:rFonts w:hint="default" w:eastAsia="华文中宋"/>
+                <w:color w:val="00B0F0"/>
+                <w:lang w:val="en-US" w:eastAsia="zh-CN"/>
+              </w:rPr>
+            </w:pPr>
+            <w:r>
+              <w:rPr>
+                <w:rFonts w:hint="eastAsia"/>
+                <w:color w:val="FF0000"/>
+                <w:lang w:val="en-US" w:eastAsia="zh-CN"/>
+              </w:rPr>
+              <w:t>DDPMScheduler(num_timesteps)</w:t>
+            </w:r>
+          </w:p>
+        </w:tc>
+        <w:tc>
+          <w:tcPr>
+            <w:tcW w:w="0" w:type="auto"/>
+            <w:vAlign w:val="center"/>
+          </w:tcPr>
+          <w:p>
+            <w:pPr>
+              <w:pStyle w:val="20"/>
+              <w:jc w:val="both"/>
+              <w:rPr>
                 <w:rFonts w:hint="default"/>
+                <w:color w:val="ED7D31" w:themeColor="accent2"/>
+                <w:lang w:val="en-US" w:eastAsia="zh-CN"/>
+                <w14:textFill>
+                  <w14:solidFill>
+                    <w14:schemeClr w14:val="accent2"/>
+                  </w14:solidFill>
+                </w14:textFill>
+              </w:rPr>
+            </w:pPr>
+            <w:r>
+              <w:rPr>
+                <w:rFonts w:hint="eastAsia"/>
+                <w:color w:val="ED7D31" w:themeColor="accent2"/>
+                <w:lang w:val="en-US" w:eastAsia="zh-CN"/>
+                <w14:textFill>
+                  <w14:solidFill>
+                    <w14:schemeClr w14:val="accent2"/>
+                  </w14:solidFill>
+                </w14:textFill>
+              </w:rPr>
+              <w:t>随机采样 (离线)</w:t>
+            </w:r>
+          </w:p>
+        </w:tc>
+      </w:tr>
+      <w:tr>
+        <w:tblPrEx>
+          <w:tblBorders>
+            <w:top w:val="single" w:color="auto" w:sz="4" w:space="0"/>
+            <w:left w:val="single" w:color="auto" w:sz="4" w:space="0"/>
+            <w:bottom w:val="single" w:color="auto" w:sz="4" w:space="0"/>
+            <w:right w:val="single" w:color="auto" w:sz="4" w:space="0"/>
+            <w:insideH w:val="single" w:color="auto" w:sz="4" w:space="0"/>
+            <w:insideV w:val="single" w:color="auto" w:sz="4" w:space="0"/>
+          </w:tblBorders>
+          <w:tblCellMar>
+            <w:top w:w="0" w:type="dxa"/>
+            <w:left w:w="108" w:type="dxa"/>
+            <w:bottom w:w="0" w:type="dxa"/>
+            <w:right w:w="108" w:type="dxa"/>
+          </w:tblCellMar>
+        </w:tblPrEx>
+        <w:trPr>
+          <w:trHeight w:val="128" w:hRule="atLeast"/>
+        </w:trPr>
+        <w:tc>
+          <w:tcPr>
+            <w:tcW w:w="0" w:type="auto"/>
+            <w:gridSpan w:val="2"/>
+            <w:vAlign w:val="center"/>
+          </w:tcPr>
+          <w:p>
+            <w:pPr>
+              <w:jc w:val="both"/>
+              <w:rPr>
+                <w:rFonts w:hint="eastAsia"/>
+                <w:color w:val="FF0000"/>
+                <w:lang w:val="en-US" w:eastAsia="zh-CN"/>
+              </w:rPr>
+            </w:pPr>
+            <w:r>
+              <w:rPr>
+                <w:rFonts w:hint="eastAsia"/>
+                <w:color w:val="FF0000"/>
+                <w:lang w:val="en-US" w:eastAsia="zh-CN"/>
+              </w:rPr>
+              <w:t>DDIMScheduler(num_timesteps)</w:t>
+            </w:r>
+          </w:p>
+        </w:tc>
+        <w:tc>
+          <w:tcPr>
+            <w:tcW w:w="0" w:type="auto"/>
+            <w:vAlign w:val="center"/>
+          </w:tcPr>
+          <w:p>
+            <w:pPr>
+              <w:pStyle w:val="20"/>
+              <w:jc w:val="both"/>
+              <w:rPr>
+                <w:rFonts w:hint="default"/>
+                <w:color w:val="ED7D31" w:themeColor="accent2"/>
+                <w:lang w:val="en-US" w:eastAsia="zh-CN"/>
+                <w14:textFill>
+                  <w14:solidFill>
+                    <w14:schemeClr w14:val="accent2"/>
+                  </w14:solidFill>
+                </w14:textFill>
+              </w:rPr>
+            </w:pPr>
+            <w:r>
+              <w:rPr>
+                <w:rFonts w:hint="eastAsia"/>
+                <w:color w:val="ED7D31" w:themeColor="accent2"/>
+                <w:lang w:val="en-US" w:eastAsia="zh-CN"/>
+                <w14:textFill>
+                  <w14:solidFill>
+                    <w14:schemeClr w14:val="accent2"/>
+                  </w14:solidFill>
+                </w14:textFill>
+              </w:rPr>
+              <w:t>确定性采样 (实时)</w:t>
+            </w:r>
+          </w:p>
+        </w:tc>
+      </w:tr>
+      <w:tr>
+        <w:tblPrEx>
+          <w:tblBorders>
+            <w:top w:val="single" w:color="auto" w:sz="4" w:space="0"/>
+            <w:left w:val="single" w:color="auto" w:sz="4" w:space="0"/>
+            <w:bottom w:val="single" w:color="auto" w:sz="4" w:space="0"/>
+            <w:right w:val="single" w:color="auto" w:sz="4" w:space="0"/>
+            <w:insideH w:val="single" w:color="auto" w:sz="4" w:space="0"/>
+            <w:insideV w:val="single" w:color="auto" w:sz="4" w:space="0"/>
+          </w:tblBorders>
+          <w:tblCellMar>
+            <w:top w:w="0" w:type="dxa"/>
+            <w:left w:w="108" w:type="dxa"/>
+            <w:bottom w:w="0" w:type="dxa"/>
+            <w:right w:w="108" w:type="dxa"/>
+          </w:tblCellMar>
+        </w:tblPrEx>
+        <w:trPr>
+          <w:trHeight w:val="128" w:hRule="atLeast"/>
+        </w:trPr>
+        <w:tc>
+          <w:tcPr>
+            <w:tcW w:w="0" w:type="auto"/>
+            <w:vAlign w:val="center"/>
+          </w:tcPr>
+          <w:p>
+            <w:pPr>
+              <w:jc w:val="both"/>
+              <w:rPr>
+                <w:rFonts w:hint="eastAsia"/>
+                <w:color w:val="ED7D31" w:themeColor="accent2"/>
+                <w:spacing w:val="7"/>
+                <w:lang w:val="en-US" w:eastAsia="zh-CN"/>
+                <w14:textFill>
+                  <w14:solidFill>
+                    <w14:schemeClr w14:val="accent2"/>
+                  </w14:solidFill>
+                </w14:textFill>
+              </w:rPr>
+            </w:pPr>
+            <w:r>
+              <w:rPr>
+                <w:rFonts w:hint="eastAsia"/>
+                <w:color w:val="ED7D31" w:themeColor="accent2"/>
+                <w:lang w:val="en-US" w:eastAsia="zh-CN"/>
+                <w14:textFill>
+                  <w14:solidFill>
+                    <w14:schemeClr w14:val="accent2"/>
+                  </w14:solidFill>
+                </w14:textFill>
+              </w:rPr>
+              <w:t>类方法</w:t>
+            </w:r>
+          </w:p>
+        </w:tc>
+        <w:tc>
+          <w:tcPr>
+            <w:tcW w:w="0" w:type="auto"/>
+            <w:vAlign w:val="center"/>
+          </w:tcPr>
+          <w:p>
+            <w:pPr>
+              <w:jc w:val="both"/>
+              <w:rPr>
+                <w:rFonts w:hint="default"/>
+                <w:color w:val="FF0000"/>
+                <w:lang w:val="en-US" w:eastAsia="zh-CN"/>
+              </w:rPr>
+            </w:pPr>
+            <w:r>
+              <w:rPr>
+                <w:rFonts w:hint="eastAsia"/>
+                <w:color w:val="FF0000"/>
+                <w:lang w:val="en-US" w:eastAsia="zh-CN"/>
+              </w:rPr>
+              <w:t>from_config(cfg)</w:t>
+            </w:r>
+          </w:p>
+        </w:tc>
+        <w:tc>
+          <w:tcPr>
+            <w:tcW w:w="0" w:type="auto"/>
+            <w:vAlign w:val="center"/>
+          </w:tcPr>
+          <w:p>
+            <w:pPr>
+              <w:pStyle w:val="20"/>
+              <w:jc w:val="both"/>
+              <w:rPr>
+                <w:rFonts w:hint="default"/>
+                <w:lang w:val="en-US" w:eastAsia="zh-CN"/>
+              </w:rPr>
+            </w:pPr>
+            <w:r>
+              <w:rPr>
+                <w:rFonts w:hint="eastAsia"/>
+                <w:color w:val="ED7D31" w:themeColor="accent2"/>
+                <w:lang w:val="en-US" w:eastAsia="zh-CN"/>
+                <w14:textFill>
+                  <w14:solidFill>
+                    <w14:schemeClr w14:val="accent2"/>
+                  </w14:solidFill>
+                </w14:textFill>
+              </w:rPr>
+              <w:t>从</w:t>
+            </w:r>
+            <w:r>
+              <w:rPr>
+                <w:rFonts w:hint="eastAsia"/>
+                <w:lang w:val="en-US" w:eastAsia="zh-CN"/>
+              </w:rPr>
+              <w:t>配置创建</w:t>
+            </w:r>
+          </w:p>
+        </w:tc>
+      </w:tr>
+      <w:tr>
+        <w:tblPrEx>
+          <w:tblBorders>
+            <w:top w:val="single" w:color="auto" w:sz="4" w:space="0"/>
+            <w:left w:val="single" w:color="auto" w:sz="4" w:space="0"/>
+            <w:bottom w:val="single" w:color="auto" w:sz="4" w:space="0"/>
+            <w:right w:val="single" w:color="auto" w:sz="4" w:space="0"/>
+            <w:insideH w:val="single" w:color="auto" w:sz="4" w:space="0"/>
+            <w:insideV w:val="single" w:color="auto" w:sz="4" w:space="0"/>
+          </w:tblBorders>
+          <w:tblCellMar>
+            <w:top w:w="0" w:type="dxa"/>
+            <w:left w:w="108" w:type="dxa"/>
+            <w:bottom w:w="0" w:type="dxa"/>
+            <w:right w:w="108" w:type="dxa"/>
+          </w:tblCellMar>
+        </w:tblPrEx>
+        <w:trPr>
+          <w:trHeight w:val="128" w:hRule="atLeast"/>
+        </w:trPr>
+        <w:tc>
+          <w:tcPr>
+            <w:tcW w:w="0" w:type="auto"/>
+            <w:vAlign w:val="center"/>
+          </w:tcPr>
+          <w:p>
+            <w:pPr>
+              <w:jc w:val="both"/>
+              <w:rPr>
+                <w:rFonts w:hint="eastAsia"/>
+                <w:color w:val="ED7D31" w:themeColor="accent2"/>
+                <w:lang w:val="en-US" w:eastAsia="zh-CN"/>
+                <w14:textFill>
+                  <w14:solidFill>
+                    <w14:schemeClr w14:val="accent2"/>
+                  </w14:solidFill>
+                </w14:textFill>
+              </w:rPr>
+            </w:pPr>
+            <w:r>
+              <w:rPr>
+                <w:rFonts w:hint="eastAsia"/>
+                <w:color w:val="ED7D31" w:themeColor="accent2"/>
+                <w:lang w:val="en-US" w:eastAsia="zh-CN"/>
+                <w14:textFill>
+                  <w14:solidFill>
+                    <w14:schemeClr w14:val="accent2"/>
+                  </w14:solidFill>
+                </w14:textFill>
+              </w:rPr>
+              <w:t>实例属性</w:t>
+            </w:r>
+          </w:p>
+        </w:tc>
+        <w:tc>
+          <w:tcPr>
+            <w:tcW w:w="0" w:type="auto"/>
+            <w:vAlign w:val="center"/>
+          </w:tcPr>
+          <w:p>
+            <w:pPr>
+              <w:jc w:val="both"/>
+              <w:rPr>
+                <w:rFonts w:hint="default"/>
+                <w:color w:val="FF0000"/>
+                <w:lang w:val="en-US" w:eastAsia="zh-CN"/>
+              </w:rPr>
+            </w:pPr>
+            <w:r>
+              <w:rPr>
+                <w:rFonts w:hint="eastAsia"/>
+                <w:color w:val="FF0000"/>
+                <w:lang w:val="en-US" w:eastAsia="zh-CN"/>
+              </w:rPr>
+              <w:t>config</w:t>
+            </w:r>
+          </w:p>
+        </w:tc>
+        <w:tc>
+          <w:tcPr>
+            <w:tcW w:w="0" w:type="auto"/>
+            <w:vAlign w:val="center"/>
+          </w:tcPr>
+          <w:p>
+            <w:pPr>
+              <w:pStyle w:val="20"/>
+              <w:jc w:val="both"/>
+              <w:rPr>
+                <w:rFonts w:hint="default"/>
+                <w:color w:val="ED7D31" w:themeColor="accent2"/>
+                <w:lang w:val="en-US" w:eastAsia="zh-CN"/>
+                <w14:textFill>
+                  <w14:solidFill>
+                    <w14:schemeClr w14:val="accent2"/>
+                  </w14:solidFill>
+                </w14:textFill>
+              </w:rPr>
+            </w:pPr>
+            <w:r>
+              <w:rPr>
+                <w:rFonts w:hint="eastAsia"/>
+                <w:color w:val="ED7D31" w:themeColor="accent2"/>
+                <w:lang w:val="en-US" w:eastAsia="zh-CN"/>
+                <w14:textFill>
+                  <w14:solidFill>
+                    <w14:schemeClr w14:val="accent2"/>
+                  </w14:solidFill>
+                </w14:textFill>
+              </w:rPr>
+              <w:t>配置</w:t>
+            </w:r>
+            <w:bookmarkStart w:id="44" w:name="_GoBack"/>
+            <w:bookmarkEnd w:id="44"/>
+          </w:p>
+        </w:tc>
+      </w:tr>
+      <w:tr>
+        <w:tblPrEx>
+          <w:tblBorders>
+            <w:top w:val="single" w:color="auto" w:sz="4" w:space="0"/>
+            <w:left w:val="single" w:color="auto" w:sz="4" w:space="0"/>
+            <w:bottom w:val="single" w:color="auto" w:sz="4" w:space="0"/>
+            <w:right w:val="single" w:color="auto" w:sz="4" w:space="0"/>
+            <w:insideH w:val="single" w:color="auto" w:sz="4" w:space="0"/>
+            <w:insideV w:val="single" w:color="auto" w:sz="4" w:space="0"/>
+          </w:tblBorders>
+          <w:tblCellMar>
+            <w:top w:w="0" w:type="dxa"/>
+            <w:left w:w="108" w:type="dxa"/>
+            <w:bottom w:w="0" w:type="dxa"/>
+            <w:right w:w="108" w:type="dxa"/>
+          </w:tblCellMar>
+        </w:tblPrEx>
+        <w:trPr>
+          <w:trHeight w:val="128" w:hRule="atLeast"/>
+        </w:trPr>
+        <w:tc>
+          <w:tcPr>
+            <w:tcW w:w="0" w:type="auto"/>
+            <w:vAlign w:val="center"/>
+          </w:tcPr>
+          <w:p>
+            <w:pPr>
+              <w:jc w:val="both"/>
+              <w:rPr>
+                <w:rFonts w:hint="default"/>
                 <w:color w:val="FF0000"/>
                 <w:lang w:val="en-US" w:eastAsia="zh-CN"/>
               </w:rPr>
@@ -4436,7 +5226,7 @@
                 <w:color w:val="FF0000"/>
                 <w:lang w:val="en-US" w:eastAsia="zh-CN"/>
               </w:rPr>
-              <w:t>step(model_out, t, noise)</w:t>
+              <w:t>step(model_out, timestep, sample)</w:t>
             </w:r>
           </w:p>
         </w:tc>
@@ -7128,8 +7918,8 @@
           <w:color w:val="00B0F0"/>
         </w:rPr>
       </w:pPr>
-      <w:bookmarkStart w:id="9" w:name="_Toc19634"/>
-      <w:bookmarkStart w:id="10" w:name="_Toc30205"/>
+      <w:bookmarkStart w:id="9" w:name="_Toc30205"/>
+      <w:bookmarkStart w:id="10" w:name="_Toc19634"/>
       <w:r>
         <w:rPr>
           <w:rFonts w:hint="eastAsia"/>
@@ -8250,6 +9040,12 @@
             <w:insideH w:val="single" w:color="auto" w:sz="4" w:space="0"/>
             <w:insideV w:val="single" w:color="auto" w:sz="4" w:space="0"/>
           </w:tblBorders>
+          <w:tblCellMar>
+            <w:top w:w="0" w:type="dxa"/>
+            <w:left w:w="108" w:type="dxa"/>
+            <w:bottom w:w="0" w:type="dxa"/>
+            <w:right w:w="108" w:type="dxa"/>
+          </w:tblCellMar>
         </w:tblPrEx>
         <w:tc>
           <w:tcPr>
@@ -9329,6 +10125,12 @@
             <w:insideH w:val="single" w:color="auto" w:sz="4" w:space="0"/>
             <w:insideV w:val="single" w:color="auto" w:sz="4" w:space="0"/>
           </w:tblBorders>
+          <w:tblCellMar>
+            <w:top w:w="0" w:type="dxa"/>
+            <w:left w:w="108" w:type="dxa"/>
+            <w:bottom w:w="0" w:type="dxa"/>
+            <w:right w:w="108" w:type="dxa"/>
+          </w:tblCellMar>
         </w:tblPrEx>
         <w:tc>
           <w:tcPr>
@@ -11460,12 +12262,6 @@
             <w:insideH w:val="single" w:color="auto" w:sz="4" w:space="0"/>
             <w:insideV w:val="single" w:color="auto" w:sz="4" w:space="0"/>
           </w:tblBorders>
-          <w:tblCellMar>
-            <w:top w:w="0" w:type="dxa"/>
-            <w:left w:w="108" w:type="dxa"/>
-            <w:bottom w:w="0" w:type="dxa"/>
-            <w:right w:w="108" w:type="dxa"/>
-          </w:tblCellMar>
         </w:tblPrEx>
         <w:tc>
           <w:tcPr>
@@ -11831,6 +12627,12 @@
             <w:insideH w:val="single" w:color="auto" w:sz="4" w:space="0"/>
             <w:insideV w:val="single" w:color="auto" w:sz="4" w:space="0"/>
           </w:tblBorders>
+          <w:tblCellMar>
+            <w:top w:w="0" w:type="dxa"/>
+            <w:left w:w="108" w:type="dxa"/>
+            <w:bottom w:w="0" w:type="dxa"/>
+            <w:right w:w="108" w:type="dxa"/>
+          </w:tblCellMar>
         </w:tblPrEx>
         <w:tc>
           <w:tcPr>
@@ -14469,12 +15271,6 @@
             <w:insideH w:val="single" w:color="auto" w:sz="4" w:space="0"/>
             <w:insideV w:val="single" w:color="auto" w:sz="4" w:space="0"/>
           </w:tblBorders>
-          <w:tblCellMar>
-            <w:top w:w="0" w:type="dxa"/>
-            <w:left w:w="108" w:type="dxa"/>
-            <w:bottom w:w="0" w:type="dxa"/>
-            <w:right w:w="108" w:type="dxa"/>
-          </w:tblCellMar>
         </w:tblPrEx>
         <w:trPr>
           <w:trHeight w:val="151" w:hRule="atLeast"/>
@@ -14719,12 +15515,6 @@
             <w:insideH w:val="single" w:color="auto" w:sz="4" w:space="0"/>
             <w:insideV w:val="single" w:color="auto" w:sz="4" w:space="0"/>
           </w:tblBorders>
-          <w:tblCellMar>
-            <w:top w:w="0" w:type="dxa"/>
-            <w:left w:w="108" w:type="dxa"/>
-            <w:bottom w:w="0" w:type="dxa"/>
-            <w:right w:w="108" w:type="dxa"/>
-          </w:tblCellMar>
         </w:tblPrEx>
         <w:tc>
           <w:tcPr>
@@ -15077,7 +15867,7 @@
       <w:tblGrid>
         <w:gridCol w:w="2836"/>
         <w:gridCol w:w="1506"/>
-        <w:gridCol w:w="1697"/>
+        <w:gridCol w:w="1358"/>
       </w:tblGrid>
       <w:tr>
         <w:tblPrEx>
@@ -15705,12 +16495,6 @@
             <w:insideH w:val="single" w:color="auto" w:sz="4" w:space="0"/>
             <w:insideV w:val="single" w:color="auto" w:sz="4" w:space="0"/>
           </w:tblBorders>
-          <w:tblCellMar>
-            <w:top w:w="0" w:type="dxa"/>
-            <w:left w:w="108" w:type="dxa"/>
-            <w:bottom w:w="0" w:type="dxa"/>
-            <w:right w:w="108" w:type="dxa"/>
-          </w:tblCellMar>
         </w:tblPrEx>
         <w:tc>
           <w:tcPr>
@@ -20448,6 +21232,12 @@
             <w:insideH w:val="single" w:color="auto" w:sz="4" w:space="0"/>
             <w:insideV w:val="single" w:color="auto" w:sz="4" w:space="0"/>
           </w:tblBorders>
+          <w:tblCellMar>
+            <w:top w:w="0" w:type="dxa"/>
+            <w:left w:w="108" w:type="dxa"/>
+            <w:bottom w:w="0" w:type="dxa"/>
+            <w:right w:w="108" w:type="dxa"/>
+          </w:tblCellMar>
         </w:tblPrEx>
         <w:tc>
           <w:tcPr>
@@ -21517,7 +22307,6 @@
           <w:tcPr>
             <w:tcW w:w="1301" w:type="dxa"/>
             <w:vMerge w:val="continue"/>
-            <w:tcBorders/>
             <w:vAlign w:val="center"/>
           </w:tcPr>
           <w:p>
@@ -22964,6 +23753,12 @@
             <w:insideH w:val="single" w:color="auto" w:sz="4" w:space="0"/>
             <w:insideV w:val="single" w:color="auto" w:sz="4" w:space="0"/>
           </w:tblBorders>
+          <w:tblCellMar>
+            <w:top w:w="0" w:type="dxa"/>
+            <w:left w:w="108" w:type="dxa"/>
+            <w:bottom w:w="0" w:type="dxa"/>
+            <w:right w:w="108" w:type="dxa"/>
+          </w:tblCellMar>
         </w:tblPrEx>
         <w:tc>
           <w:tcPr>
@@ -24761,12 +25556,6 @@
             <w:insideH w:val="single" w:color="auto" w:sz="4" w:space="0"/>
             <w:insideV w:val="single" w:color="auto" w:sz="4" w:space="0"/>
           </w:tblBorders>
-          <w:tblCellMar>
-            <w:top w:w="0" w:type="dxa"/>
-            <w:left w:w="108" w:type="dxa"/>
-            <w:bottom w:w="0" w:type="dxa"/>
-            <w:right w:w="108" w:type="dxa"/>
-          </w:tblCellMar>
         </w:tblPrEx>
         <w:tc>
           <w:tcPr>
@@ -25699,12 +26488,6 @@
             <w:insideH w:val="single" w:color="auto" w:sz="4" w:space="0"/>
             <w:insideV w:val="single" w:color="auto" w:sz="4" w:space="0"/>
           </w:tblBorders>
-          <w:tblCellMar>
-            <w:top w:w="0" w:type="dxa"/>
-            <w:left w:w="108" w:type="dxa"/>
-            <w:bottom w:w="0" w:type="dxa"/>
-            <w:right w:w="108" w:type="dxa"/>
-          </w:tblCellMar>
         </w:tblPrEx>
         <w:tc>
           <w:tcPr>
@@ -27523,7 +28306,7 @@
       <w:tblGrid>
         <w:gridCol w:w="3746"/>
         <w:gridCol w:w="3196"/>
-        <w:gridCol w:w="2712"/>
+        <w:gridCol w:w="2315"/>
       </w:tblGrid>
       <w:tr>
         <w:tblPrEx>
@@ -29154,7 +29937,7 @@
       </w:tblPr>
       <w:tblGrid>
         <w:gridCol w:w="5125"/>
-        <w:gridCol w:w="4537"/>
+        <w:gridCol w:w="4402"/>
       </w:tblGrid>
       <w:tr>
         <w:tblPrEx>
@@ -30718,6 +31501,12 @@
             <w:insideH w:val="single" w:color="auto" w:sz="4" w:space="0"/>
             <w:insideV w:val="single" w:color="auto" w:sz="4" w:space="0"/>
           </w:tblBorders>
+          <w:tblCellMar>
+            <w:top w:w="0" w:type="dxa"/>
+            <w:left w:w="108" w:type="dxa"/>
+            <w:bottom w:w="0" w:type="dxa"/>
+            <w:right w:w="108" w:type="dxa"/>
+          </w:tblCellMar>
         </w:tblPrEx>
         <w:tc>
           <w:tcPr>
@@ -34128,6 +34917,12 @@
             <w:insideH w:val="single" w:color="auto" w:sz="4" w:space="0"/>
             <w:insideV w:val="single" w:color="auto" w:sz="4" w:space="0"/>
           </w:tblBorders>
+          <w:tblCellMar>
+            <w:top w:w="0" w:type="dxa"/>
+            <w:left w:w="108" w:type="dxa"/>
+            <w:bottom w:w="0" w:type="dxa"/>
+            <w:right w:w="108" w:type="dxa"/>
+          </w:tblCellMar>
         </w:tblPrEx>
         <w:tc>
           <w:tcPr>
@@ -36737,6 +37532,12 @@
             <w:insideH w:val="single" w:color="auto" w:sz="4" w:space="0"/>
             <w:insideV w:val="single" w:color="auto" w:sz="4" w:space="0"/>
           </w:tblBorders>
+          <w:tblCellMar>
+            <w:top w:w="0" w:type="dxa"/>
+            <w:left w:w="108" w:type="dxa"/>
+            <w:bottom w:w="0" w:type="dxa"/>
+            <w:right w:w="108" w:type="dxa"/>
+          </w:tblCellMar>
         </w:tblPrEx>
         <w:tc>
           <w:tcPr>
@@ -38923,12 +39724,6 @@
             <w:insideH w:val="single" w:color="auto" w:sz="4" w:space="0"/>
             <w:insideV w:val="single" w:color="auto" w:sz="4" w:space="0"/>
           </w:tblBorders>
-          <w:tblCellMar>
-            <w:top w:w="0" w:type="dxa"/>
-            <w:left w:w="108" w:type="dxa"/>
-            <w:bottom w:w="0" w:type="dxa"/>
-            <w:right w:w="108" w:type="dxa"/>
-          </w:tblCellMar>
         </w:tblPrEx>
         <w:tc>
           <w:tcPr>
@@ -39567,6 +40362,12 @@
             <w:insideH w:val="single" w:color="auto" w:sz="4" w:space="0"/>
             <w:insideV w:val="single" w:color="auto" w:sz="4" w:space="0"/>
           </w:tblBorders>
+          <w:tblCellMar>
+            <w:top w:w="0" w:type="dxa"/>
+            <w:left w:w="108" w:type="dxa"/>
+            <w:bottom w:w="0" w:type="dxa"/>
+            <w:right w:w="108" w:type="dxa"/>
+          </w:tblCellMar>
         </w:tblPrEx>
         <w:tc>
           <w:tcPr>
@@ -40379,6 +41180,12 @@
             <w:insideH w:val="single" w:color="auto" w:sz="4" w:space="0"/>
             <w:insideV w:val="single" w:color="auto" w:sz="4" w:space="0"/>
           </w:tblBorders>
+          <w:tblCellMar>
+            <w:top w:w="0" w:type="dxa"/>
+            <w:left w:w="108" w:type="dxa"/>
+            <w:bottom w:w="0" w:type="dxa"/>
+            <w:right w:w="108" w:type="dxa"/>
+          </w:tblCellMar>
         </w:tblPrEx>
         <w:tc>
           <w:tcPr>
@@ -43130,22 +43937,7 @@
                 <w:szCs w:val="21"/>
                 <w:lang w:val="en-US" w:eastAsia="zh-CN" w:bidi="ar-SA"/>
               </w:rPr>
-              <w:t xml:space="preserve">    # grad：在</w:t>
-            </w:r>
-            <w:bookmarkStart w:id="44" w:name="_GoBack"/>
-            <w:bookmarkEnd w:id="44"/>
-            <w:r>
-              <w:rPr>
-                <w:rFonts w:hint="eastAsia" w:ascii="华文中宋" w:hAnsi="华文中宋" w:eastAsia="华文中宋" w:cs="华文中宋"/>
-                <w:b/>
-                <w:bCs/>
-                <w:color w:val="FF0000"/>
-                <w:kern w:val="2"/>
-                <w:sz w:val="21"/>
-                <w:szCs w:val="21"/>
-                <w:lang w:val="en-US" w:eastAsia="zh-CN" w:bidi="ar-SA"/>
-              </w:rPr>
-              <w:t>视角空间中的位移</w:t>
+              <w:t xml:space="preserve">    # grad：在视角空间中的位移</w:t>
             </w:r>
           </w:p>
           <w:p>

</xml_diff>

<commit_message>
update on 2025-04-07 00:58:51.306333
</commit_message>
<xml_diff>
--- a/py 深度学习.docx
+++ b/py 深度学习.docx
@@ -860,6 +860,12 @@
             <w:insideH w:val="single" w:color="auto" w:sz="4" w:space="0"/>
             <w:insideV w:val="single" w:color="auto" w:sz="4" w:space="0"/>
           </w:tblBorders>
+          <w:tblCellMar>
+            <w:top w:w="0" w:type="dxa"/>
+            <w:left w:w="108" w:type="dxa"/>
+            <w:bottom w:w="0" w:type="dxa"/>
+            <w:right w:w="108" w:type="dxa"/>
+          </w:tblCellMar>
         </w:tblPrEx>
         <w:tc>
           <w:tcPr>
@@ -1096,12 +1102,6 @@
             <w:insideH w:val="single" w:color="auto" w:sz="4" w:space="0"/>
             <w:insideV w:val="single" w:color="auto" w:sz="4" w:space="0"/>
           </w:tblBorders>
-          <w:tblCellMar>
-            <w:top w:w="0" w:type="dxa"/>
-            <w:left w:w="108" w:type="dxa"/>
-            <w:bottom w:w="0" w:type="dxa"/>
-            <w:right w:w="108" w:type="dxa"/>
-          </w:tblCellMar>
         </w:tblPrEx>
         <w:tc>
           <w:tcPr>
@@ -4251,7 +4251,6 @@
           <w:tcPr>
             <w:tcW w:w="0" w:type="auto"/>
             <w:vMerge w:val="continue"/>
-            <w:tcBorders/>
             <w:vAlign w:val="center"/>
           </w:tcPr>
           <w:p>
@@ -4591,7 +4590,6 @@
           <w:tcPr>
             <w:tcW w:w="0" w:type="auto"/>
             <w:vMerge w:val="continue"/>
-            <w:tcBorders/>
             <w:vAlign w:val="center"/>
           </w:tcPr>
           <w:p>
@@ -5151,8 +5149,6 @@
               </w:rPr>
               <w:t>配置</w:t>
             </w:r>
-            <w:bookmarkStart w:id="44" w:name="_GoBack"/>
-            <w:bookmarkEnd w:id="44"/>
           </w:p>
         </w:tc>
       </w:tr>
@@ -7918,8 +7914,8 @@
           <w:color w:val="00B0F0"/>
         </w:rPr>
       </w:pPr>
-      <w:bookmarkStart w:id="9" w:name="_Toc30205"/>
-      <w:bookmarkStart w:id="10" w:name="_Toc19634"/>
+      <w:bookmarkStart w:id="9" w:name="_Toc19634"/>
+      <w:bookmarkStart w:id="10" w:name="_Toc30205"/>
       <w:r>
         <w:rPr>
           <w:rFonts w:hint="eastAsia"/>
@@ -8294,8 +8290,8 @@
           <w:color w:val="00B0F0"/>
         </w:rPr>
       </w:pPr>
-      <w:bookmarkStart w:id="11" w:name="_Toc14682"/>
-      <w:bookmarkStart w:id="12" w:name="_Toc5488"/>
+      <w:bookmarkStart w:id="11" w:name="_Toc5488"/>
+      <w:bookmarkStart w:id="12" w:name="_Toc14682"/>
       <w:r>
         <w:rPr>
           <w:rFonts w:hint="eastAsia"/>
@@ -8787,8 +8783,8 @@
           <w:color w:val="00B0F0"/>
         </w:rPr>
       </w:pPr>
-      <w:bookmarkStart w:id="13" w:name="_Toc18880"/>
-      <w:bookmarkStart w:id="14" w:name="_Toc3527"/>
+      <w:bookmarkStart w:id="13" w:name="_Toc3527"/>
+      <w:bookmarkStart w:id="14" w:name="_Toc18880"/>
       <w:r>
         <w:rPr>
           <w:rFonts w:hint="eastAsia"/>
@@ -9040,12 +9036,6 @@
             <w:insideH w:val="single" w:color="auto" w:sz="4" w:space="0"/>
             <w:insideV w:val="single" w:color="auto" w:sz="4" w:space="0"/>
           </w:tblBorders>
-          <w:tblCellMar>
-            <w:top w:w="0" w:type="dxa"/>
-            <w:left w:w="108" w:type="dxa"/>
-            <w:bottom w:w="0" w:type="dxa"/>
-            <w:right w:w="108" w:type="dxa"/>
-          </w:tblCellMar>
         </w:tblPrEx>
         <w:tc>
           <w:tcPr>
@@ -10125,12 +10115,6 @@
             <w:insideH w:val="single" w:color="auto" w:sz="4" w:space="0"/>
             <w:insideV w:val="single" w:color="auto" w:sz="4" w:space="0"/>
           </w:tblBorders>
-          <w:tblCellMar>
-            <w:top w:w="0" w:type="dxa"/>
-            <w:left w:w="108" w:type="dxa"/>
-            <w:bottom w:w="0" w:type="dxa"/>
-            <w:right w:w="108" w:type="dxa"/>
-          </w:tblCellMar>
         </w:tblPrEx>
         <w:tc>
           <w:tcPr>
@@ -11585,6 +11569,1108 @@
       <w:pPr>
         <w:rPr>
           <w:color w:val="00B0F0"/>
+        </w:rPr>
+      </w:pPr>
+    </w:p>
+    <w:p>
+      <w:pPr>
+        <w:rPr>
+          <w:color w:val="00B0F0"/>
+        </w:rPr>
+      </w:pPr>
+    </w:p>
+    <w:p>
+      <w:pPr>
+        <w:outlineLvl w:val="0"/>
+        <w:rPr>
+          <w:rFonts w:hint="default"/>
+          <w:color w:val="70AD47" w:themeColor="accent6"/>
+          <w:lang w:val="en-US" w:eastAsia="zh-CN"/>
+          <w14:textFill>
+            <w14:solidFill>
+              <w14:schemeClr w14:val="accent6"/>
+            </w14:solidFill>
+          </w14:textFill>
+        </w:rPr>
+      </w:pPr>
+      <w:r>
+        <w:rPr>
+          <w:rFonts w:hint="eastAsia"/>
+          <w:color w:val="70AD47" w:themeColor="accent6"/>
+          <w:lang w:val="en-US" w:eastAsia="zh-CN"/>
+          <w14:textFill>
+            <w14:solidFill>
+              <w14:schemeClr w14:val="accent6"/>
+            </w14:solidFill>
+          </w14:textFill>
+        </w:rPr>
+        <w:t>transformers：</w:t>
+      </w:r>
+    </w:p>
+    <w:tbl>
+      <w:tblPr>
+        <w:tblStyle w:val="12"/>
+        <w:tblW w:w="0" w:type="auto"/>
+        <w:tblInd w:w="0" w:type="dxa"/>
+        <w:tblBorders>
+          <w:top w:val="single" w:color="auto" w:sz="4" w:space="0"/>
+          <w:left w:val="single" w:color="auto" w:sz="4" w:space="0"/>
+          <w:bottom w:val="single" w:color="auto" w:sz="4" w:space="0"/>
+          <w:right w:val="single" w:color="auto" w:sz="4" w:space="0"/>
+          <w:insideH w:val="single" w:color="auto" w:sz="4" w:space="0"/>
+          <w:insideV w:val="single" w:color="auto" w:sz="4" w:space="0"/>
+        </w:tblBorders>
+        <w:tblLayout w:type="autofit"/>
+        <w:tblCellMar>
+          <w:top w:w="0" w:type="dxa"/>
+          <w:left w:w="108" w:type="dxa"/>
+          <w:bottom w:w="0" w:type="dxa"/>
+          <w:right w:w="108" w:type="dxa"/>
+        </w:tblCellMar>
+      </w:tblPr>
+      <w:tblGrid>
+        <w:gridCol w:w="1057"/>
+        <w:gridCol w:w="6495"/>
+        <w:gridCol w:w="1688"/>
+      </w:tblGrid>
+      <w:tr>
+        <w:tblPrEx>
+          <w:tblBorders>
+            <w:top w:val="single" w:color="auto" w:sz="4" w:space="0"/>
+            <w:left w:val="single" w:color="auto" w:sz="4" w:space="0"/>
+            <w:bottom w:val="single" w:color="auto" w:sz="4" w:space="0"/>
+            <w:right w:val="single" w:color="auto" w:sz="4" w:space="0"/>
+            <w:insideH w:val="single" w:color="auto" w:sz="4" w:space="0"/>
+            <w:insideV w:val="single" w:color="auto" w:sz="4" w:space="0"/>
+          </w:tblBorders>
+          <w:tblCellMar>
+            <w:top w:w="0" w:type="dxa"/>
+            <w:left w:w="108" w:type="dxa"/>
+            <w:bottom w:w="0" w:type="dxa"/>
+            <w:right w:w="108" w:type="dxa"/>
+          </w:tblCellMar>
+        </w:tblPrEx>
+        <w:tc>
+          <w:tcPr>
+            <w:tcW w:w="0" w:type="auto"/>
+            <w:gridSpan w:val="2"/>
+            <w:vAlign w:val="center"/>
+          </w:tcPr>
+          <w:p>
+            <w:pPr>
+              <w:jc w:val="both"/>
+              <w:rPr>
+                <w:rFonts w:hint="default"/>
+                <w:color w:val="FF0000"/>
+                <w:spacing w:val="7"/>
+                <w:lang w:val="en-US" w:eastAsia="zh-CN"/>
+              </w:rPr>
+            </w:pPr>
+            <w:r>
+              <w:rPr>
+                <w:rFonts w:hint="default"/>
+                <w:color w:val="FF0000"/>
+                <w:spacing w:val="7"/>
+                <w:lang w:val="en-US" w:eastAsia="zh-CN"/>
+              </w:rPr>
+              <w:t>Generation</w:t>
+            </w:r>
+            <w:r>
+              <w:rPr>
+                <w:rFonts w:hint="eastAsia"/>
+                <w:color w:val="FF0000"/>
+                <w:spacing w:val="7"/>
+                <w:lang w:val="en-US" w:eastAsia="zh-CN"/>
+              </w:rPr>
+              <w:t>Mixin</w:t>
+            </w:r>
+          </w:p>
+        </w:tc>
+        <w:tc>
+          <w:tcPr>
+            <w:tcW w:w="0" w:type="auto"/>
+            <w:vAlign w:val="center"/>
+          </w:tcPr>
+          <w:p>
+            <w:pPr>
+              <w:jc w:val="both"/>
+              <w:rPr>
+                <w:rFonts w:hint="eastAsia"/>
+                <w:color w:val="EA82F1"/>
+                <w:szCs w:val="24"/>
+                <w:lang w:val="en-US" w:eastAsia="zh-CN"/>
+              </w:rPr>
+            </w:pPr>
+            <w:r>
+              <w:rPr>
+                <w:rFonts w:hint="eastAsia"/>
+                <w:color w:val="EA82F1"/>
+                <w:szCs w:val="24"/>
+                <w:lang w:val="en-US" w:eastAsia="zh-CN"/>
+              </w:rPr>
+              <w:t>模型基类</w:t>
+            </w:r>
+          </w:p>
+        </w:tc>
+      </w:tr>
+      <w:tr>
+        <w:tblPrEx>
+          <w:tblBorders>
+            <w:top w:val="single" w:color="auto" w:sz="4" w:space="0"/>
+            <w:left w:val="single" w:color="auto" w:sz="4" w:space="0"/>
+            <w:bottom w:val="single" w:color="auto" w:sz="4" w:space="0"/>
+            <w:right w:val="single" w:color="auto" w:sz="4" w:space="0"/>
+            <w:insideH w:val="single" w:color="auto" w:sz="4" w:space="0"/>
+            <w:insideV w:val="single" w:color="auto" w:sz="4" w:space="0"/>
+          </w:tblBorders>
+          <w:tblCellMar>
+            <w:top w:w="0" w:type="dxa"/>
+            <w:left w:w="108" w:type="dxa"/>
+            <w:bottom w:w="0" w:type="dxa"/>
+            <w:right w:w="108" w:type="dxa"/>
+          </w:tblCellMar>
+        </w:tblPrEx>
+        <w:tc>
+          <w:tcPr>
+            <w:tcW w:w="0" w:type="auto"/>
+            <w:gridSpan w:val="2"/>
+            <w:vAlign w:val="center"/>
+          </w:tcPr>
+          <w:p>
+            <w:pPr>
+              <w:jc w:val="both"/>
+              <w:rPr>
+                <w:rFonts w:hint="default" w:eastAsia="华文中宋"/>
+                <w:color w:val="70AD47" w:themeColor="accent6"/>
+                <w:lang w:val="en-US" w:eastAsia="zh-CN"/>
+                <w14:textFill>
+                  <w14:solidFill>
+                    <w14:schemeClr w14:val="accent6"/>
+                  </w14:solidFill>
+                </w14:textFill>
+              </w:rPr>
+            </w:pPr>
+            <w:r>
+              <w:rPr>
+                <w:rFonts w:hint="default"/>
+                <w:color w:val="FF0000"/>
+                <w:spacing w:val="7"/>
+                <w:lang w:val="en-US" w:eastAsia="zh-CN"/>
+              </w:rPr>
+              <w:t>Qwen2_5_VLForConditionalGeneration</w:t>
+            </w:r>
+          </w:p>
+        </w:tc>
+        <w:tc>
+          <w:tcPr>
+            <w:tcW w:w="0" w:type="auto"/>
+            <w:vAlign w:val="center"/>
+          </w:tcPr>
+          <w:p>
+            <w:pPr>
+              <w:jc w:val="both"/>
+              <w:rPr>
+                <w:rFonts w:hint="default" w:eastAsia="华文中宋"/>
+                <w:color w:val="70AD47" w:themeColor="accent6"/>
+                <w:lang w:val="en-US" w:eastAsia="zh-CN"/>
+                <w14:textFill>
+                  <w14:solidFill>
+                    <w14:schemeClr w14:val="accent6"/>
+                  </w14:solidFill>
+                </w14:textFill>
+              </w:rPr>
+            </w:pPr>
+            <w:r>
+              <w:rPr>
+                <w:rFonts w:hint="eastAsia"/>
+                <w:color w:val="EA82F1"/>
+                <w:szCs w:val="24"/>
+                <w:lang w:val="en-US" w:eastAsia="zh-CN"/>
+              </w:rPr>
+              <w:t>Qwen</w:t>
+            </w:r>
+          </w:p>
+        </w:tc>
+      </w:tr>
+      <w:tr>
+        <w:tblPrEx>
+          <w:tblBorders>
+            <w:top w:val="single" w:color="auto" w:sz="4" w:space="0"/>
+            <w:left w:val="single" w:color="auto" w:sz="4" w:space="0"/>
+            <w:bottom w:val="single" w:color="auto" w:sz="4" w:space="0"/>
+            <w:right w:val="single" w:color="auto" w:sz="4" w:space="0"/>
+            <w:insideH w:val="single" w:color="auto" w:sz="4" w:space="0"/>
+            <w:insideV w:val="single" w:color="auto" w:sz="4" w:space="0"/>
+          </w:tblBorders>
+          <w:tblCellMar>
+            <w:top w:w="0" w:type="dxa"/>
+            <w:left w:w="108" w:type="dxa"/>
+            <w:bottom w:w="0" w:type="dxa"/>
+            <w:right w:w="108" w:type="dxa"/>
+          </w:tblCellMar>
+        </w:tblPrEx>
+        <w:tc>
+          <w:tcPr>
+            <w:tcW w:w="0" w:type="auto"/>
+            <w:vAlign w:val="center"/>
+          </w:tcPr>
+          <w:p>
+            <w:pPr>
+              <w:jc w:val="both"/>
+              <w:rPr>
+                <w:rFonts w:hint="default"/>
+                <w:color w:val="FF0000"/>
+                <w:spacing w:val="7"/>
+                <w:lang w:val="en-US" w:eastAsia="zh-CN"/>
+              </w:rPr>
+            </w:pPr>
+            <w:r>
+              <w:rPr>
+                <w:rFonts w:hint="eastAsia"/>
+                <w:color w:val="ED7D31" w:themeColor="accent2"/>
+                <w:lang w:val="en-US" w:eastAsia="zh-CN"/>
+                <w14:textFill>
+                  <w14:solidFill>
+                    <w14:schemeClr w14:val="accent2"/>
+                  </w14:solidFill>
+                </w14:textFill>
+              </w:rPr>
+              <w:t>类方法</w:t>
+            </w:r>
+          </w:p>
+        </w:tc>
+        <w:tc>
+          <w:tcPr>
+            <w:tcW w:w="0" w:type="auto"/>
+            <w:vAlign w:val="center"/>
+          </w:tcPr>
+          <w:p>
+            <w:pPr>
+              <w:jc w:val="both"/>
+              <w:rPr>
+                <w:rFonts w:hint="default"/>
+                <w:color w:val="FF0000"/>
+                <w:spacing w:val="7"/>
+                <w:lang w:val="en-US" w:eastAsia="zh-CN"/>
+              </w:rPr>
+            </w:pPr>
+            <w:r>
+              <w:rPr>
+                <w:rFonts w:hint="eastAsia"/>
+                <w:color w:val="FF0000"/>
+                <w:spacing w:val="7"/>
+                <w:lang w:val="en-US" w:eastAsia="zh-CN"/>
+              </w:rPr>
+              <w:t>from_pretrained(name_or_path, torch_dtype, device_map)</w:t>
+            </w:r>
+          </w:p>
+        </w:tc>
+        <w:tc>
+          <w:tcPr>
+            <w:tcW w:w="0" w:type="auto"/>
+            <w:vAlign w:val="center"/>
+          </w:tcPr>
+          <w:p>
+            <w:pPr>
+              <w:jc w:val="both"/>
+              <w:rPr>
+                <w:rFonts w:hint="default"/>
+                <w:color w:val="EA82F1"/>
+                <w:szCs w:val="24"/>
+                <w:lang w:val="en-US" w:eastAsia="zh-CN"/>
+              </w:rPr>
+            </w:pPr>
+            <w:r>
+              <w:rPr>
+                <w:rFonts w:hint="eastAsia"/>
+                <w:color w:val="ED7D31" w:themeColor="accent2"/>
+                <w:szCs w:val="24"/>
+                <w:lang w:val="en-US" w:eastAsia="zh-CN"/>
+                <w14:textFill>
+                  <w14:solidFill>
+                    <w14:schemeClr w14:val="accent2"/>
+                  </w14:solidFill>
+                </w14:textFill>
+              </w:rPr>
+              <w:t>加载</w:t>
+            </w:r>
+            <w:r>
+              <w:rPr>
+                <w:rFonts w:hint="eastAsia"/>
+                <w:color w:val="EA82F1"/>
+                <w:szCs w:val="24"/>
+                <w:lang w:val="en-US" w:eastAsia="zh-CN"/>
+              </w:rPr>
+              <w:t>预训练模型</w:t>
+            </w:r>
+          </w:p>
+        </w:tc>
+      </w:tr>
+      <w:tr>
+        <w:tblPrEx>
+          <w:tblBorders>
+            <w:top w:val="single" w:color="auto" w:sz="4" w:space="0"/>
+            <w:left w:val="single" w:color="auto" w:sz="4" w:space="0"/>
+            <w:bottom w:val="single" w:color="auto" w:sz="4" w:space="0"/>
+            <w:right w:val="single" w:color="auto" w:sz="4" w:space="0"/>
+            <w:insideH w:val="single" w:color="auto" w:sz="4" w:space="0"/>
+            <w:insideV w:val="single" w:color="auto" w:sz="4" w:space="0"/>
+          </w:tblBorders>
+        </w:tblPrEx>
+        <w:tc>
+          <w:tcPr>
+            <w:tcW w:w="0" w:type="auto"/>
+            <w:vAlign w:val="center"/>
+          </w:tcPr>
+          <w:p>
+            <w:pPr>
+              <w:jc w:val="both"/>
+              <w:rPr>
+                <w:rFonts w:hint="eastAsia"/>
+                <w:color w:val="ED7D31" w:themeColor="accent2"/>
+                <w:lang w:val="en-US" w:eastAsia="zh-CN"/>
+                <w14:textFill>
+                  <w14:solidFill>
+                    <w14:schemeClr w14:val="accent2"/>
+                  </w14:solidFill>
+                </w14:textFill>
+              </w:rPr>
+            </w:pPr>
+            <w:r>
+              <w:rPr>
+                <w:rFonts w:hint="eastAsia"/>
+                <w:color w:val="ED7D31" w:themeColor="accent2"/>
+                <w:lang w:val="en-US" w:eastAsia="zh-CN"/>
+                <w14:textFill>
+                  <w14:solidFill>
+                    <w14:schemeClr w14:val="accent2"/>
+                  </w14:solidFill>
+                </w14:textFill>
+              </w:rPr>
+              <w:t>实例方法</w:t>
+            </w:r>
+          </w:p>
+        </w:tc>
+        <w:tc>
+          <w:tcPr>
+            <w:tcW w:w="0" w:type="auto"/>
+            <w:vAlign w:val="center"/>
+          </w:tcPr>
+          <w:p>
+            <w:pPr>
+              <w:jc w:val="both"/>
+              <w:rPr>
+                <w:rFonts w:hint="default"/>
+                <w:color w:val="FF0000"/>
+                <w:spacing w:val="7"/>
+                <w:lang w:val="en-US" w:eastAsia="zh-CN"/>
+              </w:rPr>
+            </w:pPr>
+            <w:r>
+              <w:rPr>
+                <w:rFonts w:hint="eastAsia"/>
+                <w:color w:val="FF0000"/>
+                <w:spacing w:val="7"/>
+                <w:lang w:val="en-US" w:eastAsia="zh-CN"/>
+              </w:rPr>
+              <w:t>generate(**kwargs)</w:t>
+            </w:r>
+          </w:p>
+        </w:tc>
+        <w:tc>
+          <w:tcPr>
+            <w:tcW w:w="0" w:type="auto"/>
+            <w:vAlign w:val="center"/>
+          </w:tcPr>
+          <w:p>
+            <w:pPr>
+              <w:jc w:val="both"/>
+              <w:rPr>
+                <w:rFonts w:hint="eastAsia"/>
+                <w:color w:val="ED7D31" w:themeColor="accent2"/>
+                <w:szCs w:val="24"/>
+                <w:lang w:val="en-US" w:eastAsia="zh-CN"/>
+                <w14:textFill>
+                  <w14:solidFill>
+                    <w14:schemeClr w14:val="accent2"/>
+                  </w14:solidFill>
+                </w14:textFill>
+              </w:rPr>
+            </w:pPr>
+            <w:r>
+              <w:rPr>
+                <w:rFonts w:hint="eastAsia"/>
+                <w:color w:val="EA82F1"/>
+                <w:szCs w:val="24"/>
+                <w:lang w:val="en-US" w:eastAsia="zh-CN"/>
+              </w:rPr>
+              <w:t>生成</w:t>
+            </w:r>
+          </w:p>
+        </w:tc>
+      </w:tr>
+    </w:tbl>
+    <w:p>
+      <w:pPr>
+        <w:jc w:val="both"/>
+        <w:rPr>
+          <w:rFonts w:hint="eastAsia"/>
+          <w:color w:val="FF0000"/>
+          <w:spacing w:val="7"/>
+          <w:lang w:val="en-US" w:eastAsia="zh-CN"/>
+        </w:rPr>
+      </w:pPr>
+    </w:p>
+    <w:tbl>
+      <w:tblPr>
+        <w:tblStyle w:val="12"/>
+        <w:tblW w:w="0" w:type="auto"/>
+        <w:tblInd w:w="0" w:type="dxa"/>
+        <w:tblBorders>
+          <w:top w:val="single" w:color="auto" w:sz="4" w:space="0"/>
+          <w:left w:val="single" w:color="auto" w:sz="4" w:space="0"/>
+          <w:bottom w:val="single" w:color="auto" w:sz="4" w:space="0"/>
+          <w:right w:val="single" w:color="auto" w:sz="4" w:space="0"/>
+          <w:insideH w:val="single" w:color="auto" w:sz="4" w:space="0"/>
+          <w:insideV w:val="single" w:color="auto" w:sz="4" w:space="0"/>
+        </w:tblBorders>
+        <w:tblLayout w:type="autofit"/>
+        <w:tblCellMar>
+          <w:top w:w="0" w:type="dxa"/>
+          <w:left w:w="108" w:type="dxa"/>
+          <w:bottom w:w="0" w:type="dxa"/>
+          <w:right w:w="108" w:type="dxa"/>
+        </w:tblCellMar>
+      </w:tblPr>
+      <w:tblGrid>
+        <w:gridCol w:w="1057"/>
+        <w:gridCol w:w="6495"/>
+        <w:gridCol w:w="1688"/>
+      </w:tblGrid>
+      <w:tr>
+        <w:tblPrEx>
+          <w:tblBorders>
+            <w:top w:val="single" w:color="auto" w:sz="4" w:space="0"/>
+            <w:left w:val="single" w:color="auto" w:sz="4" w:space="0"/>
+            <w:bottom w:val="single" w:color="auto" w:sz="4" w:space="0"/>
+            <w:right w:val="single" w:color="auto" w:sz="4" w:space="0"/>
+            <w:insideH w:val="single" w:color="auto" w:sz="4" w:space="0"/>
+            <w:insideV w:val="single" w:color="auto" w:sz="4" w:space="0"/>
+          </w:tblBorders>
+          <w:tblCellMar>
+            <w:top w:w="0" w:type="dxa"/>
+            <w:left w:w="108" w:type="dxa"/>
+            <w:bottom w:w="0" w:type="dxa"/>
+            <w:right w:w="108" w:type="dxa"/>
+          </w:tblCellMar>
+        </w:tblPrEx>
+        <w:tc>
+          <w:tcPr>
+            <w:tcW w:w="0" w:type="auto"/>
+            <w:gridSpan w:val="2"/>
+            <w:vAlign w:val="center"/>
+          </w:tcPr>
+          <w:p>
+            <w:pPr>
+              <w:jc w:val="both"/>
+              <w:rPr>
+                <w:rFonts w:hint="default" w:eastAsia="华文中宋"/>
+                <w:color w:val="70AD47" w:themeColor="accent6"/>
+                <w:lang w:val="en-US" w:eastAsia="zh-CN"/>
+                <w14:textFill>
+                  <w14:solidFill>
+                    <w14:schemeClr w14:val="accent6"/>
+                  </w14:solidFill>
+                </w14:textFill>
+              </w:rPr>
+            </w:pPr>
+            <w:r>
+              <w:rPr>
+                <w:rFonts w:hint="eastAsia"/>
+                <w:color w:val="FF0000"/>
+                <w:spacing w:val="7"/>
+                <w:lang w:val="en-US" w:eastAsia="zh-CN"/>
+              </w:rPr>
+              <w:t>AutoProcessor</w:t>
+            </w:r>
+          </w:p>
+        </w:tc>
+        <w:tc>
+          <w:tcPr>
+            <w:tcW w:w="0" w:type="auto"/>
+            <w:vAlign w:val="center"/>
+          </w:tcPr>
+          <w:p>
+            <w:pPr>
+              <w:jc w:val="both"/>
+              <w:rPr>
+                <w:rFonts w:hint="default" w:eastAsia="华文中宋"/>
+                <w:color w:val="70AD47" w:themeColor="accent6"/>
+                <w:lang w:val="en-US" w:eastAsia="zh-CN"/>
+                <w14:textFill>
+                  <w14:solidFill>
+                    <w14:schemeClr w14:val="accent6"/>
+                  </w14:solidFill>
+                </w14:textFill>
+              </w:rPr>
+            </w:pPr>
+            <w:r>
+              <w:rPr>
+                <w:rFonts w:hint="eastAsia"/>
+                <w:color w:val="EA82F1"/>
+                <w:szCs w:val="24"/>
+                <w:lang w:val="en-US" w:eastAsia="zh-CN"/>
+              </w:rPr>
+              <w:t>自动处理器</w:t>
+            </w:r>
+          </w:p>
+        </w:tc>
+      </w:tr>
+      <w:tr>
+        <w:tblPrEx>
+          <w:tblBorders>
+            <w:top w:val="single" w:color="auto" w:sz="4" w:space="0"/>
+            <w:left w:val="single" w:color="auto" w:sz="4" w:space="0"/>
+            <w:bottom w:val="single" w:color="auto" w:sz="4" w:space="0"/>
+            <w:right w:val="single" w:color="auto" w:sz="4" w:space="0"/>
+            <w:insideH w:val="single" w:color="auto" w:sz="4" w:space="0"/>
+            <w:insideV w:val="single" w:color="auto" w:sz="4" w:space="0"/>
+          </w:tblBorders>
+          <w:tblCellMar>
+            <w:top w:w="0" w:type="dxa"/>
+            <w:left w:w="108" w:type="dxa"/>
+            <w:bottom w:w="0" w:type="dxa"/>
+            <w:right w:w="108" w:type="dxa"/>
+          </w:tblCellMar>
+        </w:tblPrEx>
+        <w:tc>
+          <w:tcPr>
+            <w:tcW w:w="0" w:type="auto"/>
+            <w:vAlign w:val="center"/>
+          </w:tcPr>
+          <w:p>
+            <w:pPr>
+              <w:jc w:val="both"/>
+              <w:rPr>
+                <w:rFonts w:hint="default"/>
+                <w:color w:val="FF0000"/>
+                <w:spacing w:val="7"/>
+                <w:lang w:val="en-US" w:eastAsia="zh-CN"/>
+              </w:rPr>
+            </w:pPr>
+            <w:r>
+              <w:rPr>
+                <w:rFonts w:hint="eastAsia"/>
+                <w:color w:val="ED7D31" w:themeColor="accent2"/>
+                <w:lang w:val="en-US" w:eastAsia="zh-CN"/>
+                <w14:textFill>
+                  <w14:solidFill>
+                    <w14:schemeClr w14:val="accent2"/>
+                  </w14:solidFill>
+                </w14:textFill>
+              </w:rPr>
+              <w:t>类方法</w:t>
+            </w:r>
+          </w:p>
+        </w:tc>
+        <w:tc>
+          <w:tcPr>
+            <w:tcW w:w="0" w:type="auto"/>
+            <w:vAlign w:val="center"/>
+          </w:tcPr>
+          <w:p>
+            <w:pPr>
+              <w:jc w:val="both"/>
+              <w:rPr>
+                <w:rFonts w:hint="default"/>
+                <w:color w:val="FF0000"/>
+                <w:spacing w:val="7"/>
+                <w:lang w:val="en-US" w:eastAsia="zh-CN"/>
+              </w:rPr>
+            </w:pPr>
+            <w:r>
+              <w:rPr>
+                <w:rFonts w:hint="eastAsia"/>
+                <w:color w:val="FF0000"/>
+                <w:spacing w:val="7"/>
+                <w:lang w:val="en-US" w:eastAsia="zh-CN"/>
+              </w:rPr>
+              <w:t>from_pretrained(name_or_path, torch_dtype, device_map)</w:t>
+            </w:r>
+          </w:p>
+        </w:tc>
+        <w:tc>
+          <w:tcPr>
+            <w:tcW w:w="0" w:type="auto"/>
+            <w:vAlign w:val="center"/>
+          </w:tcPr>
+          <w:p>
+            <w:pPr>
+              <w:jc w:val="both"/>
+              <w:rPr>
+                <w:rFonts w:hint="default"/>
+                <w:color w:val="EA82F1"/>
+                <w:szCs w:val="24"/>
+                <w:lang w:val="en-US" w:eastAsia="zh-CN"/>
+              </w:rPr>
+            </w:pPr>
+            <w:r>
+              <w:rPr>
+                <w:rFonts w:hint="eastAsia"/>
+                <w:color w:val="ED7D31" w:themeColor="accent2"/>
+                <w:szCs w:val="24"/>
+                <w:lang w:val="en-US" w:eastAsia="zh-CN"/>
+                <w14:textFill>
+                  <w14:solidFill>
+                    <w14:schemeClr w14:val="accent2"/>
+                  </w14:solidFill>
+                </w14:textFill>
+              </w:rPr>
+              <w:t>加载</w:t>
+            </w:r>
+            <w:r>
+              <w:rPr>
+                <w:rFonts w:hint="eastAsia"/>
+                <w:color w:val="EA82F1"/>
+                <w:szCs w:val="24"/>
+                <w:lang w:val="en-US" w:eastAsia="zh-CN"/>
+              </w:rPr>
+              <w:t>预训练模型</w:t>
+            </w:r>
+          </w:p>
+        </w:tc>
+      </w:tr>
+      <w:tr>
+        <w:tblPrEx>
+          <w:tblBorders>
+            <w:top w:val="single" w:color="auto" w:sz="4" w:space="0"/>
+            <w:left w:val="single" w:color="auto" w:sz="4" w:space="0"/>
+            <w:bottom w:val="single" w:color="auto" w:sz="4" w:space="0"/>
+            <w:right w:val="single" w:color="auto" w:sz="4" w:space="0"/>
+            <w:insideH w:val="single" w:color="auto" w:sz="4" w:space="0"/>
+            <w:insideV w:val="single" w:color="auto" w:sz="4" w:space="0"/>
+          </w:tblBorders>
+          <w:tblCellMar>
+            <w:top w:w="0" w:type="dxa"/>
+            <w:left w:w="108" w:type="dxa"/>
+            <w:bottom w:w="0" w:type="dxa"/>
+            <w:right w:w="108" w:type="dxa"/>
+          </w:tblCellMar>
+        </w:tblPrEx>
+        <w:tc>
+          <w:tcPr>
+            <w:tcW w:w="0" w:type="auto"/>
+            <w:vAlign w:val="center"/>
+          </w:tcPr>
+          <w:p>
+            <w:pPr>
+              <w:jc w:val="both"/>
+              <w:rPr>
+                <w:rFonts w:hint="eastAsia"/>
+                <w:color w:val="ED7D31" w:themeColor="accent2"/>
+                <w:lang w:val="en-US" w:eastAsia="zh-CN"/>
+                <w14:textFill>
+                  <w14:solidFill>
+                    <w14:schemeClr w14:val="accent2"/>
+                  </w14:solidFill>
+                </w14:textFill>
+              </w:rPr>
+            </w:pPr>
+            <w:r>
+              <w:rPr>
+                <w:rFonts w:hint="eastAsia"/>
+                <w:color w:val="ED7D31" w:themeColor="accent2"/>
+                <w:lang w:val="en-US" w:eastAsia="zh-CN"/>
+                <w14:textFill>
+                  <w14:solidFill>
+                    <w14:schemeClr w14:val="accent2"/>
+                  </w14:solidFill>
+                </w14:textFill>
+              </w:rPr>
+              <w:t>实例方法</w:t>
+            </w:r>
+          </w:p>
+        </w:tc>
+        <w:tc>
+          <w:tcPr>
+            <w:tcW w:w="0" w:type="auto"/>
+            <w:shd w:val="clear"/>
+            <w:vAlign w:val="center"/>
+          </w:tcPr>
+          <w:p>
+            <w:pPr>
+              <w:jc w:val="both"/>
+              <w:rPr>
+                <w:rFonts w:hint="eastAsia" w:ascii="华文中宋" w:hAnsi="华文中宋" w:eastAsia="华文中宋" w:cs="华文中宋"/>
+                <w:b/>
+                <w:bCs/>
+                <w:color w:val="FF0000"/>
+                <w:spacing w:val="7"/>
+                <w:kern w:val="2"/>
+                <w:sz w:val="21"/>
+                <w:szCs w:val="21"/>
+                <w:lang w:val="en-US" w:eastAsia="zh-CN" w:bidi="ar-SA"/>
+              </w:rPr>
+            </w:pPr>
+            <w:r>
+              <w:rPr>
+                <w:rFonts w:hint="eastAsia"/>
+                <w:color w:val="FF0000"/>
+                <w:spacing w:val="7"/>
+                <w:lang w:val="en-US" w:eastAsia="zh-CN"/>
+              </w:rPr>
+              <w:t>apply_chat_template(conversation)</w:t>
+            </w:r>
+          </w:p>
+        </w:tc>
+        <w:tc>
+          <w:tcPr>
+            <w:tcW w:w="0" w:type="auto"/>
+            <w:shd w:val="clear"/>
+            <w:vAlign w:val="center"/>
+          </w:tcPr>
+          <w:p>
+            <w:pPr>
+              <w:jc w:val="both"/>
+              <w:rPr>
+                <w:rFonts w:hint="eastAsia" w:ascii="华文中宋" w:hAnsi="华文中宋" w:eastAsia="华文中宋" w:cs="华文中宋"/>
+                <w:b/>
+                <w:bCs/>
+                <w:color w:val="ED7D31" w:themeColor="accent2"/>
+                <w:kern w:val="2"/>
+                <w:sz w:val="21"/>
+                <w:szCs w:val="24"/>
+                <w:lang w:val="en-US" w:eastAsia="zh-CN" w:bidi="ar-SA"/>
+                <w14:textFill>
+                  <w14:solidFill>
+                    <w14:schemeClr w14:val="accent2"/>
+                  </w14:solidFill>
+                </w14:textFill>
+              </w:rPr>
+            </w:pPr>
+            <w:r>
+              <w:rPr>
+                <w:rFonts w:hint="eastAsia"/>
+                <w:color w:val="ED7D31" w:themeColor="accent2"/>
+                <w:szCs w:val="24"/>
+                <w:lang w:val="en-US" w:eastAsia="zh-CN"/>
+                <w14:textFill>
+                  <w14:solidFill>
+                    <w14:schemeClr w14:val="accent2"/>
+                  </w14:solidFill>
+                </w14:textFill>
+              </w:rPr>
+              <w:t>处理</w:t>
+            </w:r>
+            <w:r>
+              <w:rPr>
+                <w:rFonts w:hint="eastAsia"/>
+                <w:color w:val="EA82F1"/>
+                <w:szCs w:val="24"/>
+                <w:lang w:val="en-US" w:eastAsia="zh-CN"/>
+              </w:rPr>
+              <w:t>文本对话</w:t>
+            </w:r>
+          </w:p>
+        </w:tc>
+      </w:tr>
+    </w:tbl>
+    <w:p>
+      <w:pPr>
+        <w:jc w:val="both"/>
+        <w:rPr>
+          <w:rFonts w:hint="eastAsia"/>
+          <w:color w:val="FF0000"/>
+          <w:spacing w:val="7"/>
+          <w:lang w:val="en-US" w:eastAsia="zh-CN"/>
+        </w:rPr>
+      </w:pPr>
+    </w:p>
+    <w:tbl>
+      <w:tblPr>
+        <w:tblStyle w:val="12"/>
+        <w:tblW w:w="0" w:type="auto"/>
+        <w:tblInd w:w="0" w:type="dxa"/>
+        <w:tblBorders>
+          <w:top w:val="single" w:color="auto" w:sz="4" w:space="0"/>
+          <w:left w:val="single" w:color="auto" w:sz="4" w:space="0"/>
+          <w:bottom w:val="single" w:color="auto" w:sz="4" w:space="0"/>
+          <w:right w:val="single" w:color="auto" w:sz="4" w:space="0"/>
+          <w:insideH w:val="single" w:color="auto" w:sz="4" w:space="0"/>
+          <w:insideV w:val="single" w:color="auto" w:sz="4" w:space="0"/>
+        </w:tblBorders>
+        <w:tblLayout w:type="autofit"/>
+        <w:tblCellMar>
+          <w:top w:w="0" w:type="dxa"/>
+          <w:left w:w="108" w:type="dxa"/>
+          <w:bottom w:w="0" w:type="dxa"/>
+          <w:right w:w="108" w:type="dxa"/>
+        </w:tblCellMar>
+      </w:tblPr>
+      <w:tblGrid>
+        <w:gridCol w:w="1057"/>
+        <w:gridCol w:w="5071"/>
+        <w:gridCol w:w="847"/>
+      </w:tblGrid>
+      <w:tr>
+        <w:tblPrEx>
+          <w:tblBorders>
+            <w:top w:val="single" w:color="auto" w:sz="4" w:space="0"/>
+            <w:left w:val="single" w:color="auto" w:sz="4" w:space="0"/>
+            <w:bottom w:val="single" w:color="auto" w:sz="4" w:space="0"/>
+            <w:right w:val="single" w:color="auto" w:sz="4" w:space="0"/>
+            <w:insideH w:val="single" w:color="auto" w:sz="4" w:space="0"/>
+            <w:insideV w:val="single" w:color="auto" w:sz="4" w:space="0"/>
+          </w:tblBorders>
+          <w:tblCellMar>
+            <w:top w:w="0" w:type="dxa"/>
+            <w:left w:w="108" w:type="dxa"/>
+            <w:bottom w:w="0" w:type="dxa"/>
+            <w:right w:w="108" w:type="dxa"/>
+          </w:tblCellMar>
+        </w:tblPrEx>
+        <w:tc>
+          <w:tcPr>
+            <w:tcW w:w="0" w:type="auto"/>
+            <w:gridSpan w:val="2"/>
+            <w:vAlign w:val="center"/>
+          </w:tcPr>
+          <w:p>
+            <w:pPr>
+              <w:jc w:val="both"/>
+              <w:rPr>
+                <w:rFonts w:hint="eastAsia"/>
+                <w:color w:val="FF0000"/>
+                <w:spacing w:val="7"/>
+                <w:lang w:val="en-US" w:eastAsia="zh-CN"/>
+              </w:rPr>
+            </w:pPr>
+            <w:r>
+              <w:rPr>
+                <w:rFonts w:hint="eastAsia"/>
+                <w:color w:val="FF0000"/>
+                <w:spacing w:val="7"/>
+                <w:lang w:val="en-US" w:eastAsia="zh-CN"/>
+              </w:rPr>
+              <w:t xml:space="preserve">Trainer(model, </w:t>
+            </w:r>
+            <w:r>
+              <w:rPr>
+                <w:rFonts w:hint="eastAsia"/>
+                <w:color w:val="ED7D31" w:themeColor="accent2"/>
+                <w:spacing w:val="7"/>
+                <w:lang w:val="en-US" w:eastAsia="zh-CN"/>
+                <w14:textFill>
+                  <w14:solidFill>
+                    <w14:schemeClr w14:val="accent2"/>
+                  </w14:solidFill>
+                </w14:textFill>
+              </w:rPr>
+              <w:t>TrainingArguments</w:t>
+            </w:r>
+            <w:r>
+              <w:rPr>
+                <w:rFonts w:hint="eastAsia"/>
+                <w:color w:val="FF0000"/>
+                <w:spacing w:val="7"/>
+                <w:lang w:val="en-US" w:eastAsia="zh-CN"/>
+              </w:rPr>
+              <w:t xml:space="preserve">, </w:t>
+            </w:r>
+          </w:p>
+          <w:p>
+            <w:pPr>
+              <w:jc w:val="both"/>
+              <w:rPr>
+                <w:rFonts w:hint="default"/>
+                <w:color w:val="FF0000"/>
+                <w:spacing w:val="7"/>
+                <w:lang w:val="en-US" w:eastAsia="zh-CN"/>
+              </w:rPr>
+            </w:pPr>
+            <w:r>
+              <w:rPr>
+                <w:rFonts w:hint="eastAsia"/>
+                <w:color w:val="FF0000"/>
+                <w:spacing w:val="7"/>
+                <w:lang w:val="en-US" w:eastAsia="zh-CN"/>
+              </w:rPr>
+              <w:t>train_dataset, eval_dataset, tokenizer)</w:t>
+            </w:r>
+          </w:p>
+        </w:tc>
+        <w:tc>
+          <w:tcPr>
+            <w:tcW w:w="0" w:type="auto"/>
+            <w:vAlign w:val="center"/>
+          </w:tcPr>
+          <w:p>
+            <w:pPr>
+              <w:jc w:val="both"/>
+              <w:rPr>
+                <w:rFonts w:hint="default"/>
+                <w:color w:val="EA82F1"/>
+                <w:szCs w:val="24"/>
+                <w:lang w:val="en-US" w:eastAsia="zh-CN"/>
+              </w:rPr>
+            </w:pPr>
+            <w:r>
+              <w:rPr>
+                <w:rFonts w:hint="eastAsia"/>
+                <w:color w:val="EA82F1"/>
+                <w:szCs w:val="24"/>
+                <w:lang w:val="en-US" w:eastAsia="zh-CN"/>
+              </w:rPr>
+              <w:t>训练器</w:t>
+            </w:r>
+          </w:p>
+        </w:tc>
+      </w:tr>
+      <w:tr>
+        <w:tblPrEx>
+          <w:tblBorders>
+            <w:top w:val="single" w:color="auto" w:sz="4" w:space="0"/>
+            <w:left w:val="single" w:color="auto" w:sz="4" w:space="0"/>
+            <w:bottom w:val="single" w:color="auto" w:sz="4" w:space="0"/>
+            <w:right w:val="single" w:color="auto" w:sz="4" w:space="0"/>
+            <w:insideH w:val="single" w:color="auto" w:sz="4" w:space="0"/>
+            <w:insideV w:val="single" w:color="auto" w:sz="4" w:space="0"/>
+          </w:tblBorders>
+          <w:tblCellMar>
+            <w:top w:w="0" w:type="dxa"/>
+            <w:left w:w="108" w:type="dxa"/>
+            <w:bottom w:w="0" w:type="dxa"/>
+            <w:right w:w="108" w:type="dxa"/>
+          </w:tblCellMar>
+        </w:tblPrEx>
+        <w:tc>
+          <w:tcPr>
+            <w:tcW w:w="0" w:type="auto"/>
+            <w:vAlign w:val="center"/>
+          </w:tcPr>
+          <w:p>
+            <w:pPr>
+              <w:jc w:val="both"/>
+              <w:rPr>
+                <w:rFonts w:hint="eastAsia"/>
+                <w:color w:val="FF0000"/>
+                <w:spacing w:val="7"/>
+                <w:lang w:val="en-US" w:eastAsia="zh-CN"/>
+              </w:rPr>
+            </w:pPr>
+            <w:r>
+              <w:rPr>
+                <w:rFonts w:hint="eastAsia"/>
+                <w:color w:val="ED7D31" w:themeColor="accent2"/>
+                <w:lang w:val="en-US" w:eastAsia="zh-CN"/>
+                <w14:textFill>
+                  <w14:solidFill>
+                    <w14:schemeClr w14:val="accent2"/>
+                  </w14:solidFill>
+                </w14:textFill>
+              </w:rPr>
+              <w:t>实例方法</w:t>
+            </w:r>
+          </w:p>
+        </w:tc>
+        <w:tc>
+          <w:tcPr>
+            <w:tcW w:w="0" w:type="auto"/>
+            <w:vAlign w:val="center"/>
+          </w:tcPr>
+          <w:p>
+            <w:pPr>
+              <w:jc w:val="both"/>
+              <w:rPr>
+                <w:rFonts w:hint="default"/>
+                <w:color w:val="FF0000"/>
+                <w:spacing w:val="7"/>
+                <w:lang w:val="en-US" w:eastAsia="zh-CN"/>
+              </w:rPr>
+            </w:pPr>
+            <w:r>
+              <w:rPr>
+                <w:rFonts w:hint="eastAsia"/>
+                <w:color w:val="FF0000"/>
+                <w:spacing w:val="7"/>
+                <w:lang w:val="en-US" w:eastAsia="zh-CN"/>
+              </w:rPr>
+              <w:t xml:space="preserve">train(resume_from_checkpoint, </w:t>
+            </w:r>
+            <w:r>
+              <w:rPr>
+                <w:rFonts w:hint="eastAsia"/>
+                <w:color w:val="ED7D31" w:themeColor="accent2"/>
+                <w:spacing w:val="7"/>
+                <w:lang w:val="en-US" w:eastAsia="zh-CN"/>
+                <w14:textFill>
+                  <w14:solidFill>
+                    <w14:schemeClr w14:val="accent2"/>
+                  </w14:solidFill>
+                </w14:textFill>
+              </w:rPr>
+              <w:t>optuna.trial</w:t>
+            </w:r>
+            <w:r>
+              <w:rPr>
+                <w:rFonts w:hint="eastAsia"/>
+                <w:color w:val="FF0000"/>
+                <w:spacing w:val="7"/>
+                <w:lang w:val="en-US" w:eastAsia="zh-CN"/>
+              </w:rPr>
+              <w:t>)</w:t>
+            </w:r>
+          </w:p>
+        </w:tc>
+        <w:tc>
+          <w:tcPr>
+            <w:tcW w:w="0" w:type="auto"/>
+            <w:vAlign w:val="center"/>
+          </w:tcPr>
+          <w:p>
+            <w:pPr>
+              <w:jc w:val="both"/>
+              <w:rPr>
+                <w:rFonts w:hint="eastAsia"/>
+                <w:color w:val="EA82F1"/>
+                <w:szCs w:val="24"/>
+                <w:lang w:val="en-US" w:eastAsia="zh-CN"/>
+              </w:rPr>
+            </w:pPr>
+            <w:r>
+              <w:rPr>
+                <w:rFonts w:hint="eastAsia"/>
+                <w:color w:val="EA82F1"/>
+                <w:szCs w:val="24"/>
+                <w:lang w:val="en-US" w:eastAsia="zh-CN"/>
+              </w:rPr>
+              <w:t>开始</w:t>
+            </w:r>
+            <w:bookmarkStart w:id="44" w:name="_GoBack"/>
+            <w:bookmarkEnd w:id="44"/>
+          </w:p>
+        </w:tc>
+      </w:tr>
+    </w:tbl>
+    <w:p>
+      <w:pPr>
+        <w:jc w:val="both"/>
+        <w:rPr>
+          <w:rFonts w:hint="eastAsia"/>
+          <w:color w:val="FF0000"/>
+          <w:spacing w:val="7"/>
+          <w:lang w:val="en-US" w:eastAsia="zh-CN"/>
+        </w:rPr>
+      </w:pPr>
+    </w:p>
+    <w:p>
+      <w:pPr>
+        <w:jc w:val="both"/>
+        <w:rPr>
+          <w:rFonts w:hint="eastAsia"/>
+          <w:color w:val="FF0000"/>
+          <w:spacing w:val="7"/>
+          <w:lang w:val="en-US" w:eastAsia="zh-CN"/>
         </w:rPr>
       </w:pPr>
     </w:p>
@@ -12262,6 +13348,12 @@
             <w:insideH w:val="single" w:color="auto" w:sz="4" w:space="0"/>
             <w:insideV w:val="single" w:color="auto" w:sz="4" w:space="0"/>
           </w:tblBorders>
+          <w:tblCellMar>
+            <w:top w:w="0" w:type="dxa"/>
+            <w:left w:w="108" w:type="dxa"/>
+            <w:bottom w:w="0" w:type="dxa"/>
+            <w:right w:w="108" w:type="dxa"/>
+          </w:tblCellMar>
         </w:tblPrEx>
         <w:tc>
           <w:tcPr>
@@ -12627,12 +13719,6 @@
             <w:insideH w:val="single" w:color="auto" w:sz="4" w:space="0"/>
             <w:insideV w:val="single" w:color="auto" w:sz="4" w:space="0"/>
           </w:tblBorders>
-          <w:tblCellMar>
-            <w:top w:w="0" w:type="dxa"/>
-            <w:left w:w="108" w:type="dxa"/>
-            <w:bottom w:w="0" w:type="dxa"/>
-            <w:right w:w="108" w:type="dxa"/>
-          </w:tblCellMar>
         </w:tblPrEx>
         <w:tc>
           <w:tcPr>
@@ -15271,6 +16357,12 @@
             <w:insideH w:val="single" w:color="auto" w:sz="4" w:space="0"/>
             <w:insideV w:val="single" w:color="auto" w:sz="4" w:space="0"/>
           </w:tblBorders>
+          <w:tblCellMar>
+            <w:top w:w="0" w:type="dxa"/>
+            <w:left w:w="108" w:type="dxa"/>
+            <w:bottom w:w="0" w:type="dxa"/>
+            <w:right w:w="108" w:type="dxa"/>
+          </w:tblCellMar>
         </w:tblPrEx>
         <w:trPr>
           <w:trHeight w:val="151" w:hRule="atLeast"/>
@@ -15515,6 +16607,12 @@
             <w:insideH w:val="single" w:color="auto" w:sz="4" w:space="0"/>
             <w:insideV w:val="single" w:color="auto" w:sz="4" w:space="0"/>
           </w:tblBorders>
+          <w:tblCellMar>
+            <w:top w:w="0" w:type="dxa"/>
+            <w:left w:w="108" w:type="dxa"/>
+            <w:bottom w:w="0" w:type="dxa"/>
+            <w:right w:w="108" w:type="dxa"/>
+          </w:tblCellMar>
         </w:tblPrEx>
         <w:tc>
           <w:tcPr>
@@ -15867,7 +16965,7 @@
       <w:tblGrid>
         <w:gridCol w:w="2836"/>
         <w:gridCol w:w="1506"/>
-        <w:gridCol w:w="1358"/>
+        <w:gridCol w:w="1697"/>
       </w:tblGrid>
       <w:tr>
         <w:tblPrEx>
@@ -16495,6 +17593,12 @@
             <w:insideH w:val="single" w:color="auto" w:sz="4" w:space="0"/>
             <w:insideV w:val="single" w:color="auto" w:sz="4" w:space="0"/>
           </w:tblBorders>
+          <w:tblCellMar>
+            <w:top w:w="0" w:type="dxa"/>
+            <w:left w:w="108" w:type="dxa"/>
+            <w:bottom w:w="0" w:type="dxa"/>
+            <w:right w:w="108" w:type="dxa"/>
+          </w:tblCellMar>
         </w:tblPrEx>
         <w:tc>
           <w:tcPr>
@@ -21232,12 +22336,6 @@
             <w:insideH w:val="single" w:color="auto" w:sz="4" w:space="0"/>
             <w:insideV w:val="single" w:color="auto" w:sz="4" w:space="0"/>
           </w:tblBorders>
-          <w:tblCellMar>
-            <w:top w:w="0" w:type="dxa"/>
-            <w:left w:w="108" w:type="dxa"/>
-            <w:bottom w:w="0" w:type="dxa"/>
-            <w:right w:w="108" w:type="dxa"/>
-          </w:tblCellMar>
         </w:tblPrEx>
         <w:tc>
           <w:tcPr>
@@ -23753,12 +24851,6 @@
             <w:insideH w:val="single" w:color="auto" w:sz="4" w:space="0"/>
             <w:insideV w:val="single" w:color="auto" w:sz="4" w:space="0"/>
           </w:tblBorders>
-          <w:tblCellMar>
-            <w:top w:w="0" w:type="dxa"/>
-            <w:left w:w="108" w:type="dxa"/>
-            <w:bottom w:w="0" w:type="dxa"/>
-            <w:right w:w="108" w:type="dxa"/>
-          </w:tblCellMar>
         </w:tblPrEx>
         <w:tc>
           <w:tcPr>
@@ -25556,6 +26648,12 @@
             <w:insideH w:val="single" w:color="auto" w:sz="4" w:space="0"/>
             <w:insideV w:val="single" w:color="auto" w:sz="4" w:space="0"/>
           </w:tblBorders>
+          <w:tblCellMar>
+            <w:top w:w="0" w:type="dxa"/>
+            <w:left w:w="108" w:type="dxa"/>
+            <w:bottom w:w="0" w:type="dxa"/>
+            <w:right w:w="108" w:type="dxa"/>
+          </w:tblCellMar>
         </w:tblPrEx>
         <w:tc>
           <w:tcPr>
@@ -26488,6 +27586,12 @@
             <w:insideH w:val="single" w:color="auto" w:sz="4" w:space="0"/>
             <w:insideV w:val="single" w:color="auto" w:sz="4" w:space="0"/>
           </w:tblBorders>
+          <w:tblCellMar>
+            <w:top w:w="0" w:type="dxa"/>
+            <w:left w:w="108" w:type="dxa"/>
+            <w:bottom w:w="0" w:type="dxa"/>
+            <w:right w:w="108" w:type="dxa"/>
+          </w:tblCellMar>
         </w:tblPrEx>
         <w:tc>
           <w:tcPr>
@@ -28306,7 +29410,7 @@
       <w:tblGrid>
         <w:gridCol w:w="3746"/>
         <w:gridCol w:w="3196"/>
-        <w:gridCol w:w="2315"/>
+        <w:gridCol w:w="2712"/>
       </w:tblGrid>
       <w:tr>
         <w:tblPrEx>
@@ -29937,7 +31041,7 @@
       </w:tblPr>
       <w:tblGrid>
         <w:gridCol w:w="5125"/>
-        <w:gridCol w:w="4402"/>
+        <w:gridCol w:w="4537"/>
       </w:tblGrid>
       <w:tr>
         <w:tblPrEx>
@@ -31501,12 +32605,6 @@
             <w:insideH w:val="single" w:color="auto" w:sz="4" w:space="0"/>
             <w:insideV w:val="single" w:color="auto" w:sz="4" w:space="0"/>
           </w:tblBorders>
-          <w:tblCellMar>
-            <w:top w:w="0" w:type="dxa"/>
-            <w:left w:w="108" w:type="dxa"/>
-            <w:bottom w:w="0" w:type="dxa"/>
-            <w:right w:w="108" w:type="dxa"/>
-          </w:tblCellMar>
         </w:tblPrEx>
         <w:tc>
           <w:tcPr>
@@ -34917,12 +36015,6 @@
             <w:insideH w:val="single" w:color="auto" w:sz="4" w:space="0"/>
             <w:insideV w:val="single" w:color="auto" w:sz="4" w:space="0"/>
           </w:tblBorders>
-          <w:tblCellMar>
-            <w:top w:w="0" w:type="dxa"/>
-            <w:left w:w="108" w:type="dxa"/>
-            <w:bottom w:w="0" w:type="dxa"/>
-            <w:right w:w="108" w:type="dxa"/>
-          </w:tblCellMar>
         </w:tblPrEx>
         <w:tc>
           <w:tcPr>
@@ -37532,12 +38624,6 @@
             <w:insideH w:val="single" w:color="auto" w:sz="4" w:space="0"/>
             <w:insideV w:val="single" w:color="auto" w:sz="4" w:space="0"/>
           </w:tblBorders>
-          <w:tblCellMar>
-            <w:top w:w="0" w:type="dxa"/>
-            <w:left w:w="108" w:type="dxa"/>
-            <w:bottom w:w="0" w:type="dxa"/>
-            <w:right w:w="108" w:type="dxa"/>
-          </w:tblCellMar>
         </w:tblPrEx>
         <w:tc>
           <w:tcPr>
@@ -39724,6 +40810,12 @@
             <w:insideH w:val="single" w:color="auto" w:sz="4" w:space="0"/>
             <w:insideV w:val="single" w:color="auto" w:sz="4" w:space="0"/>
           </w:tblBorders>
+          <w:tblCellMar>
+            <w:top w:w="0" w:type="dxa"/>
+            <w:left w:w="108" w:type="dxa"/>
+            <w:bottom w:w="0" w:type="dxa"/>
+            <w:right w:w="108" w:type="dxa"/>
+          </w:tblCellMar>
         </w:tblPrEx>
         <w:tc>
           <w:tcPr>
@@ -40362,12 +41454,6 @@
             <w:insideH w:val="single" w:color="auto" w:sz="4" w:space="0"/>
             <w:insideV w:val="single" w:color="auto" w:sz="4" w:space="0"/>
           </w:tblBorders>
-          <w:tblCellMar>
-            <w:top w:w="0" w:type="dxa"/>
-            <w:left w:w="108" w:type="dxa"/>
-            <w:bottom w:w="0" w:type="dxa"/>
-            <w:right w:w="108" w:type="dxa"/>
-          </w:tblCellMar>
         </w:tblPrEx>
         <w:tc>
           <w:tcPr>
@@ -41180,12 +42266,6 @@
             <w:insideH w:val="single" w:color="auto" w:sz="4" w:space="0"/>
             <w:insideV w:val="single" w:color="auto" w:sz="4" w:space="0"/>
           </w:tblBorders>
-          <w:tblCellMar>
-            <w:top w:w="0" w:type="dxa"/>
-            <w:left w:w="108" w:type="dxa"/>
-            <w:bottom w:w="0" w:type="dxa"/>
-            <w:right w:w="108" w:type="dxa"/>
-          </w:tblCellMar>
         </w:tblPrEx>
         <w:tc>
           <w:tcPr>
@@ -47870,12 +48950,6 @@
             <w:insideH w:val="single" w:color="auto" w:sz="4" w:space="0"/>
             <w:insideV w:val="single" w:color="auto" w:sz="4" w:space="0"/>
           </w:tblBorders>
-          <w:tblCellMar>
-            <w:top w:w="0" w:type="dxa"/>
-            <w:left w:w="108" w:type="dxa"/>
-            <w:bottom w:w="0" w:type="dxa"/>
-            <w:right w:w="108" w:type="dxa"/>
-          </w:tblCellMar>
         </w:tblPrEx>
         <w:tc>
           <w:tcPr>

</xml_diff>

<commit_message>
update on 2025-04-07 21:35:09.863748
</commit_message>
<xml_diff>
--- a/py 深度学习.docx
+++ b/py 深度学习.docx
@@ -335,12 +335,6 @@
             <w:insideH w:val="single" w:color="auto" w:sz="4" w:space="0"/>
             <w:insideV w:val="single" w:color="auto" w:sz="4" w:space="0"/>
           </w:tblBorders>
-          <w:tblCellMar>
-            <w:top w:w="0" w:type="dxa"/>
-            <w:left w:w="108" w:type="dxa"/>
-            <w:bottom w:w="0" w:type="dxa"/>
-            <w:right w:w="108" w:type="dxa"/>
-          </w:tblCellMar>
         </w:tblPrEx>
         <w:tc>
           <w:tcPr>
@@ -635,12 +629,6 @@
             <w:insideH w:val="single" w:color="auto" w:sz="4" w:space="0"/>
             <w:insideV w:val="single" w:color="auto" w:sz="4" w:space="0"/>
           </w:tblBorders>
-          <w:tblCellMar>
-            <w:top w:w="0" w:type="dxa"/>
-            <w:left w:w="108" w:type="dxa"/>
-            <w:bottom w:w="0" w:type="dxa"/>
-            <w:right w:w="108" w:type="dxa"/>
-          </w:tblCellMar>
         </w:tblPrEx>
         <w:tc>
           <w:tcPr>
@@ -739,12 +727,6 @@
             <w:insideH w:val="single" w:color="auto" w:sz="4" w:space="0"/>
             <w:insideV w:val="single" w:color="auto" w:sz="4" w:space="0"/>
           </w:tblBorders>
-          <w:tblCellMar>
-            <w:top w:w="0" w:type="dxa"/>
-            <w:left w:w="108" w:type="dxa"/>
-            <w:bottom w:w="0" w:type="dxa"/>
-            <w:right w:w="108" w:type="dxa"/>
-          </w:tblCellMar>
         </w:tblPrEx>
         <w:tc>
           <w:tcPr>
@@ -1102,6 +1084,12 @@
             <w:insideH w:val="single" w:color="auto" w:sz="4" w:space="0"/>
             <w:insideV w:val="single" w:color="auto" w:sz="4" w:space="0"/>
           </w:tblBorders>
+          <w:tblCellMar>
+            <w:top w:w="0" w:type="dxa"/>
+            <w:left w:w="108" w:type="dxa"/>
+            <w:bottom w:w="0" w:type="dxa"/>
+            <w:right w:w="108" w:type="dxa"/>
+          </w:tblCellMar>
         </w:tblPrEx>
         <w:tc>
           <w:tcPr>
@@ -1946,12 +1934,6 @@
             <w:insideH w:val="single" w:color="auto" w:sz="4" w:space="0"/>
             <w:insideV w:val="single" w:color="auto" w:sz="4" w:space="0"/>
           </w:tblBorders>
-          <w:tblCellMar>
-            <w:top w:w="0" w:type="dxa"/>
-            <w:left w:w="108" w:type="dxa"/>
-            <w:bottom w:w="0" w:type="dxa"/>
-            <w:right w:w="108" w:type="dxa"/>
-          </w:tblCellMar>
         </w:tblPrEx>
         <w:tc>
           <w:tcPr>
@@ -3181,12 +3163,6 @@
             <w:insideH w:val="single" w:color="auto" w:sz="4" w:space="0"/>
             <w:insideV w:val="single" w:color="auto" w:sz="4" w:space="0"/>
           </w:tblBorders>
-          <w:tblCellMar>
-            <w:top w:w="0" w:type="dxa"/>
-            <w:left w:w="108" w:type="dxa"/>
-            <w:bottom w:w="0" w:type="dxa"/>
-            <w:right w:w="108" w:type="dxa"/>
-          </w:tblCellMar>
         </w:tblPrEx>
         <w:tc>
           <w:tcPr>
@@ -3658,12 +3634,6 @@
             <w:insideH w:val="single" w:color="auto" w:sz="4" w:space="0"/>
             <w:insideV w:val="single" w:color="auto" w:sz="4" w:space="0"/>
           </w:tblBorders>
-          <w:tblCellMar>
-            <w:top w:w="0" w:type="dxa"/>
-            <w:left w:w="108" w:type="dxa"/>
-            <w:bottom w:w="0" w:type="dxa"/>
-            <w:right w:w="108" w:type="dxa"/>
-          </w:tblCellMar>
         </w:tblPrEx>
         <w:trPr>
           <w:trHeight w:val="128" w:hRule="atLeast"/>
@@ -3851,12 +3821,6 @@
             <w:insideH w:val="single" w:color="auto" w:sz="4" w:space="0"/>
             <w:insideV w:val="single" w:color="auto" w:sz="4" w:space="0"/>
           </w:tblBorders>
-          <w:tblCellMar>
-            <w:top w:w="0" w:type="dxa"/>
-            <w:left w:w="108" w:type="dxa"/>
-            <w:bottom w:w="0" w:type="dxa"/>
-            <w:right w:w="108" w:type="dxa"/>
-          </w:tblCellMar>
         </w:tblPrEx>
         <w:trPr>
           <w:trHeight w:val="128" w:hRule="atLeast"/>
@@ -5316,12 +5280,6 @@
             <w:insideH w:val="single" w:color="auto" w:sz="4" w:space="0"/>
             <w:insideV w:val="single" w:color="auto" w:sz="4" w:space="0"/>
           </w:tblBorders>
-          <w:tblCellMar>
-            <w:top w:w="0" w:type="dxa"/>
-            <w:left w:w="108" w:type="dxa"/>
-            <w:bottom w:w="0" w:type="dxa"/>
-            <w:right w:w="108" w:type="dxa"/>
-          </w:tblCellMar>
         </w:tblPrEx>
         <w:trPr>
           <w:trHeight w:val="128" w:hRule="atLeast"/>
@@ -6538,12 +6496,6 @@
             <w:insideH w:val="single" w:color="auto" w:sz="4" w:space="0"/>
             <w:insideV w:val="single" w:color="auto" w:sz="4" w:space="0"/>
           </w:tblBorders>
-          <w:tblCellMar>
-            <w:top w:w="0" w:type="dxa"/>
-            <w:left w:w="108" w:type="dxa"/>
-            <w:bottom w:w="0" w:type="dxa"/>
-            <w:right w:w="108" w:type="dxa"/>
-          </w:tblCellMar>
         </w:tblPrEx>
         <w:tc>
           <w:tcPr>
@@ -6589,12 +6541,6 @@
             <w:insideH w:val="single" w:color="auto" w:sz="4" w:space="0"/>
             <w:insideV w:val="single" w:color="auto" w:sz="4" w:space="0"/>
           </w:tblBorders>
-          <w:tblCellMar>
-            <w:top w:w="0" w:type="dxa"/>
-            <w:left w:w="108" w:type="dxa"/>
-            <w:bottom w:w="0" w:type="dxa"/>
-            <w:right w:w="108" w:type="dxa"/>
-          </w:tblCellMar>
         </w:tblPrEx>
         <w:tc>
           <w:tcPr>
@@ -6684,12 +6630,6 @@
             <w:insideH w:val="single" w:color="auto" w:sz="4" w:space="0"/>
             <w:insideV w:val="single" w:color="auto" w:sz="4" w:space="0"/>
           </w:tblBorders>
-          <w:tblCellMar>
-            <w:top w:w="0" w:type="dxa"/>
-            <w:left w:w="108" w:type="dxa"/>
-            <w:bottom w:w="0" w:type="dxa"/>
-            <w:right w:w="108" w:type="dxa"/>
-          </w:tblCellMar>
         </w:tblPrEx>
         <w:tc>
           <w:tcPr>
@@ -6874,12 +6814,6 @@
             <w:insideH w:val="single" w:color="auto" w:sz="4" w:space="0"/>
             <w:insideV w:val="single" w:color="auto" w:sz="4" w:space="0"/>
           </w:tblBorders>
-          <w:tblCellMar>
-            <w:top w:w="0" w:type="dxa"/>
-            <w:left w:w="108" w:type="dxa"/>
-            <w:bottom w:w="0" w:type="dxa"/>
-            <w:right w:w="108" w:type="dxa"/>
-          </w:tblCellMar>
         </w:tblPrEx>
         <w:tc>
           <w:tcPr>
@@ -7001,12 +6935,6 @@
             <w:insideH w:val="single" w:color="auto" w:sz="4" w:space="0"/>
             <w:insideV w:val="single" w:color="auto" w:sz="4" w:space="0"/>
           </w:tblBorders>
-          <w:tblCellMar>
-            <w:top w:w="0" w:type="dxa"/>
-            <w:left w:w="108" w:type="dxa"/>
-            <w:bottom w:w="0" w:type="dxa"/>
-            <w:right w:w="108" w:type="dxa"/>
-          </w:tblCellMar>
         </w:tblPrEx>
         <w:tc>
           <w:tcPr>
@@ -7154,12 +7082,6 @@
             <w:insideH w:val="single" w:color="auto" w:sz="4" w:space="0"/>
             <w:insideV w:val="single" w:color="auto" w:sz="4" w:space="0"/>
           </w:tblBorders>
-          <w:tblCellMar>
-            <w:top w:w="0" w:type="dxa"/>
-            <w:left w:w="108" w:type="dxa"/>
-            <w:bottom w:w="0" w:type="dxa"/>
-            <w:right w:w="108" w:type="dxa"/>
-          </w:tblCellMar>
         </w:tblPrEx>
         <w:tc>
           <w:tcPr>
@@ -7277,12 +7199,6 @@
             <w:insideH w:val="single" w:color="auto" w:sz="4" w:space="0"/>
             <w:insideV w:val="single" w:color="auto" w:sz="4" w:space="0"/>
           </w:tblBorders>
-          <w:tblCellMar>
-            <w:top w:w="0" w:type="dxa"/>
-            <w:left w:w="108" w:type="dxa"/>
-            <w:bottom w:w="0" w:type="dxa"/>
-            <w:right w:w="108" w:type="dxa"/>
-          </w:tblCellMar>
         </w:tblPrEx>
         <w:trPr>
           <w:trHeight w:val="90" w:hRule="atLeast"/>
@@ -7389,12 +7305,6 @@
             <w:insideH w:val="single" w:color="auto" w:sz="4" w:space="0"/>
             <w:insideV w:val="single" w:color="auto" w:sz="4" w:space="0"/>
           </w:tblBorders>
-          <w:tblCellMar>
-            <w:top w:w="0" w:type="dxa"/>
-            <w:left w:w="108" w:type="dxa"/>
-            <w:bottom w:w="0" w:type="dxa"/>
-            <w:right w:w="108" w:type="dxa"/>
-          </w:tblCellMar>
         </w:tblPrEx>
         <w:tc>
           <w:tcPr>
@@ -7505,12 +7415,6 @@
             <w:insideH w:val="single" w:color="auto" w:sz="4" w:space="0"/>
             <w:insideV w:val="single" w:color="auto" w:sz="4" w:space="0"/>
           </w:tblBorders>
-          <w:tblCellMar>
-            <w:top w:w="0" w:type="dxa"/>
-            <w:left w:w="108" w:type="dxa"/>
-            <w:bottom w:w="0" w:type="dxa"/>
-            <w:right w:w="108" w:type="dxa"/>
-          </w:tblCellMar>
         </w:tblPrEx>
         <w:tc>
           <w:tcPr>
@@ -7550,12 +7454,6 @@
             <w:insideH w:val="single" w:color="auto" w:sz="4" w:space="0"/>
             <w:insideV w:val="single" w:color="auto" w:sz="4" w:space="0"/>
           </w:tblBorders>
-          <w:tblCellMar>
-            <w:top w:w="0" w:type="dxa"/>
-            <w:left w:w="108" w:type="dxa"/>
-            <w:bottom w:w="0" w:type="dxa"/>
-            <w:right w:w="108" w:type="dxa"/>
-          </w:tblCellMar>
         </w:tblPrEx>
         <w:tc>
           <w:tcPr>
@@ -7662,12 +7560,6 @@
             <w:insideH w:val="single" w:color="auto" w:sz="4" w:space="0"/>
             <w:insideV w:val="single" w:color="auto" w:sz="4" w:space="0"/>
           </w:tblBorders>
-          <w:tblCellMar>
-            <w:top w:w="0" w:type="dxa"/>
-            <w:left w:w="108" w:type="dxa"/>
-            <w:bottom w:w="0" w:type="dxa"/>
-            <w:right w:w="108" w:type="dxa"/>
-          </w:tblCellMar>
         </w:tblPrEx>
         <w:tc>
           <w:tcPr>
@@ -7749,12 +7641,6 @@
             <w:insideH w:val="single" w:color="auto" w:sz="4" w:space="0"/>
             <w:insideV w:val="single" w:color="auto" w:sz="4" w:space="0"/>
           </w:tblBorders>
-          <w:tblCellMar>
-            <w:top w:w="0" w:type="dxa"/>
-            <w:left w:w="108" w:type="dxa"/>
-            <w:bottom w:w="0" w:type="dxa"/>
-            <w:right w:w="108" w:type="dxa"/>
-          </w:tblCellMar>
         </w:tblPrEx>
         <w:tc>
           <w:tcPr>
@@ -8338,12 +8224,6 @@
             <w:insideH w:val="single" w:color="auto" w:sz="4" w:space="0"/>
             <w:insideV w:val="single" w:color="auto" w:sz="4" w:space="0"/>
           </w:tblBorders>
-          <w:tblCellMar>
-            <w:top w:w="0" w:type="dxa"/>
-            <w:left w:w="108" w:type="dxa"/>
-            <w:bottom w:w="0" w:type="dxa"/>
-            <w:right w:w="108" w:type="dxa"/>
-          </w:tblCellMar>
         </w:tblPrEx>
         <w:tc>
           <w:tcPr>
@@ -8440,12 +8320,6 @@
             <w:insideH w:val="single" w:color="auto" w:sz="4" w:space="0"/>
             <w:insideV w:val="single" w:color="auto" w:sz="4" w:space="0"/>
           </w:tblBorders>
-          <w:tblCellMar>
-            <w:top w:w="0" w:type="dxa"/>
-            <w:left w:w="108" w:type="dxa"/>
-            <w:bottom w:w="0" w:type="dxa"/>
-            <w:right w:w="108" w:type="dxa"/>
-          </w:tblCellMar>
         </w:tblPrEx>
         <w:tc>
           <w:tcPr>
@@ -8548,12 +8422,6 @@
             <w:insideH w:val="single" w:color="auto" w:sz="4" w:space="0"/>
             <w:insideV w:val="single" w:color="auto" w:sz="4" w:space="0"/>
           </w:tblBorders>
-          <w:tblCellMar>
-            <w:top w:w="0" w:type="dxa"/>
-            <w:left w:w="108" w:type="dxa"/>
-            <w:bottom w:w="0" w:type="dxa"/>
-            <w:right w:w="108" w:type="dxa"/>
-          </w:tblCellMar>
         </w:tblPrEx>
         <w:tc>
           <w:tcPr>
@@ -8664,12 +8532,6 @@
             <w:insideH w:val="single" w:color="auto" w:sz="4" w:space="0"/>
             <w:insideV w:val="single" w:color="auto" w:sz="4" w:space="0"/>
           </w:tblBorders>
-          <w:tblCellMar>
-            <w:top w:w="0" w:type="dxa"/>
-            <w:left w:w="108" w:type="dxa"/>
-            <w:bottom w:w="0" w:type="dxa"/>
-            <w:right w:w="108" w:type="dxa"/>
-          </w:tblCellMar>
         </w:tblPrEx>
         <w:tc>
           <w:tcPr>
@@ -8830,12 +8692,6 @@
             <w:insideH w:val="single" w:color="auto" w:sz="4" w:space="0"/>
             <w:insideV w:val="single" w:color="auto" w:sz="4" w:space="0"/>
           </w:tblBorders>
-          <w:tblCellMar>
-            <w:top w:w="0" w:type="dxa"/>
-            <w:left w:w="108" w:type="dxa"/>
-            <w:bottom w:w="0" w:type="dxa"/>
-            <w:right w:w="108" w:type="dxa"/>
-          </w:tblCellMar>
         </w:tblPrEx>
         <w:tc>
           <w:tcPr>
@@ -8866,162 +8722,6 @@
                 </w14:textFill>
               </w:rPr>
               <w:t>基类：</w:t>
-            </w:r>
-          </w:p>
-        </w:tc>
-      </w:tr>
-      <w:tr>
-        <w:tblPrEx>
-          <w:tblBorders>
-            <w:top w:val="single" w:color="auto" w:sz="4" w:space="0"/>
-            <w:left w:val="single" w:color="auto" w:sz="4" w:space="0"/>
-            <w:bottom w:val="single" w:color="auto" w:sz="4" w:space="0"/>
-            <w:right w:val="single" w:color="auto" w:sz="4" w:space="0"/>
-            <w:insideH w:val="single" w:color="auto" w:sz="4" w:space="0"/>
-            <w:insideV w:val="single" w:color="auto" w:sz="4" w:space="0"/>
-          </w:tblBorders>
-          <w:tblCellMar>
-            <w:top w:w="0" w:type="dxa"/>
-            <w:left w:w="108" w:type="dxa"/>
-            <w:bottom w:w="0" w:type="dxa"/>
-            <w:right w:w="108" w:type="dxa"/>
-          </w:tblCellMar>
-        </w:tblPrEx>
-        <w:tc>
-          <w:tcPr>
-            <w:tcW w:w="0" w:type="auto"/>
-          </w:tcPr>
-          <w:p>
-            <w:pPr>
-              <w:rPr>
-                <w:color w:val="FF0000"/>
-                <w:spacing w:val="7"/>
-              </w:rPr>
-            </w:pPr>
-            <w:r>
-              <w:rPr>
-                <w:rFonts w:hint="eastAsia"/>
-                <w:color w:val="FF0000"/>
-                <w:spacing w:val="7"/>
-              </w:rPr>
-              <w:t>Cell()</w:t>
-            </w:r>
-          </w:p>
-        </w:tc>
-        <w:tc>
-          <w:tcPr>
-            <w:tcW w:w="0" w:type="auto"/>
-          </w:tcPr>
-          <w:p>
-            <w:pPr>
-              <w:rPr>
-                <w:color w:val="ED7D31" w:themeColor="accent2"/>
-                <w:spacing w:val="7"/>
-                <w14:textFill>
-                  <w14:solidFill>
-                    <w14:schemeClr w14:val="accent2"/>
-                  </w14:solidFill>
-                </w14:textFill>
-              </w:rPr>
-            </w:pPr>
-            <w:r>
-              <w:rPr>
-                <w:rFonts w:hint="eastAsia"/>
-                <w:color w:val="EA82F1"/>
-                <w:spacing w:val="7"/>
-              </w:rPr>
-              <w:t>神经网络</w:t>
-            </w:r>
-            <w:r>
-              <w:rPr>
-                <w:rFonts w:hint="eastAsia"/>
-                <w:color w:val="ED7D31" w:themeColor="accent2"/>
-                <w:spacing w:val="7"/>
-                <w14:textFill>
-                  <w14:solidFill>
-                    <w14:schemeClr w14:val="accent2"/>
-                  </w14:solidFill>
-                </w14:textFill>
-              </w:rPr>
-              <w:t>基类</w:t>
-            </w:r>
-          </w:p>
-        </w:tc>
-      </w:tr>
-      <w:tr>
-        <w:tblPrEx>
-          <w:tblBorders>
-            <w:top w:val="single" w:color="auto" w:sz="4" w:space="0"/>
-            <w:left w:val="single" w:color="auto" w:sz="4" w:space="0"/>
-            <w:bottom w:val="single" w:color="auto" w:sz="4" w:space="0"/>
-            <w:right w:val="single" w:color="auto" w:sz="4" w:space="0"/>
-            <w:insideH w:val="single" w:color="auto" w:sz="4" w:space="0"/>
-            <w:insideV w:val="single" w:color="auto" w:sz="4" w:space="0"/>
-          </w:tblBorders>
-          <w:tblCellMar>
-            <w:top w:w="0" w:type="dxa"/>
-            <w:left w:w="108" w:type="dxa"/>
-            <w:bottom w:w="0" w:type="dxa"/>
-            <w:right w:w="108" w:type="dxa"/>
-          </w:tblCellMar>
-        </w:tblPrEx>
-        <w:tc>
-          <w:tcPr>
-            <w:tcW w:w="0" w:type="auto"/>
-          </w:tcPr>
-          <w:p>
-            <w:pPr>
-              <w:rPr>
-                <w:color w:val="FF0000"/>
-                <w:spacing w:val="7"/>
-              </w:rPr>
-            </w:pPr>
-            <w:r>
-              <w:rPr>
-                <w:rFonts w:hint="eastAsia"/>
-                <w:color w:val="FF0000"/>
-                <w:spacing w:val="7"/>
-              </w:rPr>
-              <w:t>GraphKernel()</w:t>
-            </w:r>
-          </w:p>
-        </w:tc>
-        <w:tc>
-          <w:tcPr>
-            <w:tcW w:w="0" w:type="auto"/>
-          </w:tcPr>
-          <w:p>
-            <w:pPr>
-              <w:rPr>
-                <w:color w:val="ED7D31" w:themeColor="accent2"/>
-                <w:spacing w:val="7"/>
-                <w14:textFill>
-                  <w14:solidFill>
-                    <w14:schemeClr w14:val="accent2"/>
-                  </w14:solidFill>
-                </w14:textFill>
-              </w:rPr>
-            </w:pPr>
-            <w:r>
-              <w:rPr>
-                <w:rFonts w:hint="eastAsia"/>
-                <w:color w:val="EA82F1"/>
-                <w:spacing w:val="7"/>
-              </w:rPr>
-              <w:t>图形内核</w:t>
-            </w:r>
-            <w:r>
-              <w:rPr>
-                <w:rFonts w:hint="eastAsia"/>
-                <w:color w:val="ED7D31" w:themeColor="accent2"/>
-                <w:spacing w:val="7"/>
-                <w14:textFill>
-                  <w14:solidFill>
-                    <w14:schemeClr w14:val="accent2"/>
-                  </w14:solidFill>
-                </w14:textFill>
-              </w:rPr>
-              <w:t>基类</w:t>
             </w:r>
           </w:p>
         </w:tc>
@@ -9054,46 +8754,46 @@
                 <w:color w:val="FF0000"/>
                 <w:spacing w:val="7"/>
               </w:rPr>
-              <w:t>CellList()</w:t>
-            </w:r>
-          </w:p>
-        </w:tc>
-        <w:tc>
-          <w:tcPr>
-            <w:tcW w:w="0" w:type="auto"/>
-          </w:tcPr>
-          <w:p>
-            <w:pPr>
-              <w:rPr>
-                <w:color w:val="ED7D31" w:themeColor="accent2"/>
-                <w:spacing w:val="7"/>
-                <w14:textFill>
-                  <w14:solidFill>
-                    <w14:schemeClr w14:val="accent2"/>
-                  </w14:solidFill>
-                </w14:textFill>
-              </w:rPr>
-            </w:pPr>
-            <w:r>
-              <w:rPr>
-                <w:rFonts w:hint="eastAsia"/>
-                <w:color w:val="ED7D31" w:themeColor="accent2"/>
-                <w:spacing w:val="7"/>
-                <w14:textFill>
-                  <w14:solidFill>
-                    <w14:schemeClr w14:val="accent2"/>
-                  </w14:solidFill>
-                </w14:textFill>
-              </w:rPr>
-              <w:t>功能如</w:t>
-            </w:r>
-            <w:r>
-              <w:rPr>
-                <w:rFonts w:hint="eastAsia"/>
-                <w:color w:val="EA82F1"/>
-                <w:spacing w:val="7"/>
-              </w:rPr>
-              <w:t>list</w:t>
+              <w:t>Cell()</w:t>
+            </w:r>
+          </w:p>
+        </w:tc>
+        <w:tc>
+          <w:tcPr>
+            <w:tcW w:w="0" w:type="auto"/>
+          </w:tcPr>
+          <w:p>
+            <w:pPr>
+              <w:rPr>
+                <w:color w:val="ED7D31" w:themeColor="accent2"/>
+                <w:spacing w:val="7"/>
+                <w14:textFill>
+                  <w14:solidFill>
+                    <w14:schemeClr w14:val="accent2"/>
+                  </w14:solidFill>
+                </w14:textFill>
+              </w:rPr>
+            </w:pPr>
+            <w:r>
+              <w:rPr>
+                <w:rFonts w:hint="eastAsia"/>
+                <w:color w:val="EA82F1"/>
+                <w:spacing w:val="7"/>
+              </w:rPr>
+              <w:t>神经网络</w:t>
+            </w:r>
+            <w:r>
+              <w:rPr>
+                <w:rFonts w:hint="eastAsia"/>
+                <w:color w:val="ED7D31" w:themeColor="accent2"/>
+                <w:spacing w:val="7"/>
+                <w14:textFill>
+                  <w14:solidFill>
+                    <w14:schemeClr w14:val="accent2"/>
+                  </w14:solidFill>
+                </w14:textFill>
+              </w:rPr>
+              <w:t>基类</w:t>
             </w:r>
           </w:p>
         </w:tc>
@@ -9108,12 +8808,150 @@
             <w:insideH w:val="single" w:color="auto" w:sz="4" w:space="0"/>
             <w:insideV w:val="single" w:color="auto" w:sz="4" w:space="0"/>
           </w:tblBorders>
-          <w:tblCellMar>
-            <w:top w:w="0" w:type="dxa"/>
-            <w:left w:w="108" w:type="dxa"/>
-            <w:bottom w:w="0" w:type="dxa"/>
-            <w:right w:w="108" w:type="dxa"/>
-          </w:tblCellMar>
+        </w:tblPrEx>
+        <w:tc>
+          <w:tcPr>
+            <w:tcW w:w="0" w:type="auto"/>
+          </w:tcPr>
+          <w:p>
+            <w:pPr>
+              <w:rPr>
+                <w:color w:val="FF0000"/>
+                <w:spacing w:val="7"/>
+              </w:rPr>
+            </w:pPr>
+            <w:r>
+              <w:rPr>
+                <w:rFonts w:hint="eastAsia"/>
+                <w:color w:val="FF0000"/>
+                <w:spacing w:val="7"/>
+              </w:rPr>
+              <w:t>GraphKernel()</w:t>
+            </w:r>
+          </w:p>
+        </w:tc>
+        <w:tc>
+          <w:tcPr>
+            <w:tcW w:w="0" w:type="auto"/>
+          </w:tcPr>
+          <w:p>
+            <w:pPr>
+              <w:rPr>
+                <w:color w:val="ED7D31" w:themeColor="accent2"/>
+                <w:spacing w:val="7"/>
+                <w14:textFill>
+                  <w14:solidFill>
+                    <w14:schemeClr w14:val="accent2"/>
+                  </w14:solidFill>
+                </w14:textFill>
+              </w:rPr>
+            </w:pPr>
+            <w:r>
+              <w:rPr>
+                <w:rFonts w:hint="eastAsia"/>
+                <w:color w:val="EA82F1"/>
+                <w:spacing w:val="7"/>
+              </w:rPr>
+              <w:t>图形内核</w:t>
+            </w:r>
+            <w:r>
+              <w:rPr>
+                <w:rFonts w:hint="eastAsia"/>
+                <w:color w:val="ED7D31" w:themeColor="accent2"/>
+                <w:spacing w:val="7"/>
+                <w14:textFill>
+                  <w14:solidFill>
+                    <w14:schemeClr w14:val="accent2"/>
+                  </w14:solidFill>
+                </w14:textFill>
+              </w:rPr>
+              <w:t>基类</w:t>
+            </w:r>
+          </w:p>
+        </w:tc>
+      </w:tr>
+      <w:tr>
+        <w:tblPrEx>
+          <w:tblBorders>
+            <w:top w:val="single" w:color="auto" w:sz="4" w:space="0"/>
+            <w:left w:val="single" w:color="auto" w:sz="4" w:space="0"/>
+            <w:bottom w:val="single" w:color="auto" w:sz="4" w:space="0"/>
+            <w:right w:val="single" w:color="auto" w:sz="4" w:space="0"/>
+            <w:insideH w:val="single" w:color="auto" w:sz="4" w:space="0"/>
+            <w:insideV w:val="single" w:color="auto" w:sz="4" w:space="0"/>
+          </w:tblBorders>
+        </w:tblPrEx>
+        <w:tc>
+          <w:tcPr>
+            <w:tcW w:w="0" w:type="auto"/>
+          </w:tcPr>
+          <w:p>
+            <w:pPr>
+              <w:rPr>
+                <w:color w:val="FF0000"/>
+                <w:spacing w:val="7"/>
+              </w:rPr>
+            </w:pPr>
+            <w:r>
+              <w:rPr>
+                <w:rFonts w:hint="eastAsia"/>
+                <w:color w:val="FF0000"/>
+                <w:spacing w:val="7"/>
+              </w:rPr>
+              <w:t>CellList()</w:t>
+            </w:r>
+          </w:p>
+        </w:tc>
+        <w:tc>
+          <w:tcPr>
+            <w:tcW w:w="0" w:type="auto"/>
+          </w:tcPr>
+          <w:p>
+            <w:pPr>
+              <w:rPr>
+                <w:color w:val="ED7D31" w:themeColor="accent2"/>
+                <w:spacing w:val="7"/>
+                <w14:textFill>
+                  <w14:solidFill>
+                    <w14:schemeClr w14:val="accent2"/>
+                  </w14:solidFill>
+                </w14:textFill>
+              </w:rPr>
+            </w:pPr>
+            <w:r>
+              <w:rPr>
+                <w:rFonts w:hint="eastAsia"/>
+                <w:color w:val="ED7D31" w:themeColor="accent2"/>
+                <w:spacing w:val="7"/>
+                <w14:textFill>
+                  <w14:solidFill>
+                    <w14:schemeClr w14:val="accent2"/>
+                  </w14:solidFill>
+                </w14:textFill>
+              </w:rPr>
+              <w:t>功能如</w:t>
+            </w:r>
+            <w:r>
+              <w:rPr>
+                <w:rFonts w:hint="eastAsia"/>
+                <w:color w:val="EA82F1"/>
+                <w:spacing w:val="7"/>
+              </w:rPr>
+              <w:t>list</w:t>
+            </w:r>
+          </w:p>
+        </w:tc>
+      </w:tr>
+      <w:tr>
+        <w:tblPrEx>
+          <w:tblBorders>
+            <w:top w:val="single" w:color="auto" w:sz="4" w:space="0"/>
+            <w:left w:val="single" w:color="auto" w:sz="4" w:space="0"/>
+            <w:bottom w:val="single" w:color="auto" w:sz="4" w:space="0"/>
+            <w:right w:val="single" w:color="auto" w:sz="4" w:space="0"/>
+            <w:insideH w:val="single" w:color="auto" w:sz="4" w:space="0"/>
+            <w:insideV w:val="single" w:color="auto" w:sz="4" w:space="0"/>
+          </w:tblBorders>
         </w:tblPrEx>
         <w:tc>
           <w:tcPr>
@@ -11396,12 +11234,6 @@
             <w:insideH w:val="single" w:color="auto" w:sz="4" w:space="0"/>
             <w:insideV w:val="single" w:color="auto" w:sz="4" w:space="0"/>
           </w:tblBorders>
-          <w:tblCellMar>
-            <w:top w:w="0" w:type="dxa"/>
-            <w:left w:w="108" w:type="dxa"/>
-            <w:bottom w:w="0" w:type="dxa"/>
-            <w:right w:w="108" w:type="dxa"/>
-          </w:tblCellMar>
         </w:tblPrEx>
         <w:tc>
           <w:tcPr>
@@ -11629,9 +11461,9 @@
         </w:tblCellMar>
       </w:tblPr>
       <w:tblGrid>
+        <w:gridCol w:w="1101"/>
+        <w:gridCol w:w="3355"/>
         <w:gridCol w:w="1057"/>
-        <w:gridCol w:w="6495"/>
-        <w:gridCol w:w="1688"/>
       </w:tblGrid>
       <w:tr>
         <w:tblPrEx>
@@ -11818,6 +11650,40 @@
             <w:pPr>
               <w:jc w:val="both"/>
               <w:rPr>
+                <w:rFonts w:hint="eastAsia"/>
+                <w:color w:val="ED7D31" w:themeColor="accent2"/>
+                <w:lang w:val="en-US" w:eastAsia="zh-CN"/>
+                <w14:textFill>
+                  <w14:solidFill>
+                    <w14:schemeClr w14:val="accent2"/>
+                  </w14:solidFill>
+                </w14:textFill>
+              </w:rPr>
+            </w:pPr>
+            <w:r>
+              <w:rPr>
+                <w:rFonts w:hint="eastAsia"/>
+                <w:color w:val="ED7D31" w:themeColor="accent2"/>
+                <w:lang w:val="en-US" w:eastAsia="zh-CN"/>
+                <w14:textFill>
+                  <w14:solidFill>
+                    <w14:schemeClr w14:val="accent2"/>
+                  </w14:solidFill>
+                </w14:textFill>
+              </w:rPr>
+              <w:t>实例方法</w:t>
+            </w:r>
+          </w:p>
+        </w:tc>
+        <w:tc>
+          <w:tcPr>
+            <w:tcW w:w="0" w:type="auto"/>
+            <w:vAlign w:val="center"/>
+          </w:tcPr>
+          <w:p>
+            <w:pPr>
+              <w:jc w:val="both"/>
+              <w:rPr>
                 <w:rFonts w:hint="default"/>
                 <w:color w:val="FF0000"/>
                 <w:spacing w:val="7"/>
@@ -11827,15 +11693,11 @@
             <w:r>
               <w:rPr>
                 <w:rFonts w:hint="eastAsia"/>
-                <w:color w:val="ED7D31" w:themeColor="accent2"/>
-                <w:lang w:val="en-US" w:eastAsia="zh-CN"/>
-                <w14:textFill>
-                  <w14:solidFill>
-                    <w14:schemeClr w14:val="accent2"/>
-                  </w14:solidFill>
-                </w14:textFill>
-              </w:rPr>
-              <w:t>类方法</w:t>
+                <w:color w:val="FF0000"/>
+                <w:spacing w:val="7"/>
+                <w:lang w:val="en-US" w:eastAsia="zh-CN"/>
+              </w:rPr>
+              <w:t>generate(**kwargs)</w:t>
             </w:r>
           </w:p>
         </w:tc>
@@ -11848,52 +11710,128 @@
             <w:pPr>
               <w:jc w:val="both"/>
               <w:rPr>
-                <w:rFonts w:hint="default"/>
-                <w:color w:val="FF0000"/>
-                <w:spacing w:val="7"/>
-                <w:lang w:val="en-US" w:eastAsia="zh-CN"/>
-              </w:rPr>
-            </w:pPr>
-            <w:r>
-              <w:rPr>
-                <w:rFonts w:hint="eastAsia"/>
-                <w:color w:val="FF0000"/>
-                <w:spacing w:val="7"/>
-                <w:lang w:val="en-US" w:eastAsia="zh-CN"/>
-              </w:rPr>
-              <w:t>from_pretrained(name_or_path, torch_dtype, device_map)</w:t>
-            </w:r>
-          </w:p>
-        </w:tc>
-        <w:tc>
-          <w:tcPr>
-            <w:tcW w:w="0" w:type="auto"/>
+                <w:rFonts w:hint="eastAsia"/>
+                <w:color w:val="ED7D31" w:themeColor="accent2"/>
+                <w:szCs w:val="24"/>
+                <w:lang w:val="en-US" w:eastAsia="zh-CN"/>
+                <w14:textFill>
+                  <w14:solidFill>
+                    <w14:schemeClr w14:val="accent2"/>
+                  </w14:solidFill>
+                </w14:textFill>
+              </w:rPr>
+            </w:pPr>
+            <w:r>
+              <w:rPr>
+                <w:rFonts w:hint="eastAsia"/>
+                <w:color w:val="EA82F1"/>
+                <w:szCs w:val="24"/>
+                <w:lang w:val="en-US" w:eastAsia="zh-CN"/>
+              </w:rPr>
+              <w:t>生成</w:t>
+            </w:r>
+          </w:p>
+        </w:tc>
+      </w:tr>
+    </w:tbl>
+    <w:p>
+      <w:pPr>
+        <w:jc w:val="both"/>
+        <w:rPr>
+          <w:rFonts w:hint="eastAsia"/>
+          <w:color w:val="FF0000"/>
+          <w:spacing w:val="7"/>
+          <w:lang w:val="en-US" w:eastAsia="zh-CN"/>
+        </w:rPr>
+      </w:pPr>
+    </w:p>
+    <w:tbl>
+      <w:tblPr>
+        <w:tblStyle w:val="12"/>
+        <w:tblW w:w="0" w:type="auto"/>
+        <w:tblInd w:w="0" w:type="dxa"/>
+        <w:tblBorders>
+          <w:top w:val="single" w:color="auto" w:sz="4" w:space="0"/>
+          <w:left w:val="single" w:color="auto" w:sz="4" w:space="0"/>
+          <w:bottom w:val="single" w:color="auto" w:sz="4" w:space="0"/>
+          <w:right w:val="single" w:color="auto" w:sz="4" w:space="0"/>
+          <w:insideH w:val="single" w:color="auto" w:sz="4" w:space="0"/>
+          <w:insideV w:val="single" w:color="auto" w:sz="4" w:space="0"/>
+        </w:tblBorders>
+        <w:tblLayout w:type="autofit"/>
+        <w:tblCellMar>
+          <w:top w:w="0" w:type="dxa"/>
+          <w:left w:w="108" w:type="dxa"/>
+          <w:bottom w:w="0" w:type="dxa"/>
+          <w:right w:w="108" w:type="dxa"/>
+        </w:tblCellMar>
+      </w:tblPr>
+      <w:tblGrid>
+        <w:gridCol w:w="1057"/>
+        <w:gridCol w:w="6754"/>
+        <w:gridCol w:w="1688"/>
+      </w:tblGrid>
+      <w:tr>
+        <w:tblPrEx>
+          <w:tblBorders>
+            <w:top w:val="single" w:color="auto" w:sz="4" w:space="0"/>
+            <w:left w:val="single" w:color="auto" w:sz="4" w:space="0"/>
+            <w:bottom w:val="single" w:color="auto" w:sz="4" w:space="0"/>
+            <w:right w:val="single" w:color="auto" w:sz="4" w:space="0"/>
+            <w:insideH w:val="single" w:color="auto" w:sz="4" w:space="0"/>
+            <w:insideV w:val="single" w:color="auto" w:sz="4" w:space="0"/>
+          </w:tblBorders>
+        </w:tblPrEx>
+        <w:tc>
+          <w:tcPr>
+            <w:tcW w:w="0" w:type="auto"/>
+            <w:gridSpan w:val="2"/>
             <w:vAlign w:val="center"/>
           </w:tcPr>
           <w:p>
             <w:pPr>
               <w:jc w:val="both"/>
               <w:rPr>
-                <w:rFonts w:hint="default"/>
-                <w:color w:val="EA82F1"/>
-                <w:szCs w:val="24"/>
-                <w:lang w:val="en-US" w:eastAsia="zh-CN"/>
-              </w:rPr>
-            </w:pPr>
-            <w:r>
-              <w:rPr>
-                <w:rFonts w:hint="eastAsia"/>
-                <w:color w:val="ED7D31" w:themeColor="accent2"/>
-                <w:szCs w:val="24"/>
-                <w:lang w:val="en-US" w:eastAsia="zh-CN"/>
-                <w14:textFill>
-                  <w14:solidFill>
-                    <w14:schemeClr w14:val="accent2"/>
-                  </w14:solidFill>
-                </w14:textFill>
-              </w:rPr>
-              <w:t>加载</w:t>
-            </w:r>
+                <w:rFonts w:hint="default" w:eastAsia="华文中宋"/>
+                <w:color w:val="70AD47" w:themeColor="accent6"/>
+                <w:lang w:val="en-US" w:eastAsia="zh-CN"/>
+                <w14:textFill>
+                  <w14:solidFill>
+                    <w14:schemeClr w14:val="accent6"/>
+                  </w14:solidFill>
+                </w14:textFill>
+              </w:rPr>
+            </w:pPr>
+            <w:r>
+              <w:rPr>
+                <w:rFonts w:hint="eastAsia"/>
+                <w:color w:val="FF0000"/>
+                <w:spacing w:val="7"/>
+                <w:lang w:val="en-US" w:eastAsia="zh-CN"/>
+              </w:rPr>
+              <w:t>PreTrainedModel</w:t>
+            </w:r>
+          </w:p>
+        </w:tc>
+        <w:tc>
+          <w:tcPr>
+            <w:tcW w:w="0" w:type="auto"/>
+            <w:vAlign w:val="center"/>
+          </w:tcPr>
+          <w:p>
+            <w:pPr>
+              <w:jc w:val="both"/>
+              <w:rPr>
+                <w:rFonts w:hint="default" w:eastAsia="华文中宋"/>
+                <w:color w:val="70AD47" w:themeColor="accent6"/>
+                <w:lang w:val="en-US" w:eastAsia="zh-CN"/>
+                <w14:textFill>
+                  <w14:solidFill>
+                    <w14:schemeClr w14:val="accent6"/>
+                  </w14:solidFill>
+                </w14:textFill>
+              </w:rPr>
+            </w:pPr>
             <w:r>
               <w:rPr>
                 <w:rFonts w:hint="eastAsia"/>
@@ -11920,12 +11858,236 @@
         <w:tc>
           <w:tcPr>
             <w:tcW w:w="0" w:type="auto"/>
+            <w:shd w:val="clear" w:color="auto" w:fill="auto"/>
             <w:vAlign w:val="center"/>
           </w:tcPr>
           <w:p>
             <w:pPr>
               <w:jc w:val="both"/>
               <w:rPr>
+                <w:rFonts w:hint="eastAsia" w:ascii="华文中宋" w:hAnsi="华文中宋" w:eastAsia="华文中宋" w:cs="华文中宋"/>
+                <w:b/>
+                <w:bCs/>
+                <w:color w:val="FF0000"/>
+                <w:spacing w:val="7"/>
+                <w:kern w:val="2"/>
+                <w:sz w:val="21"/>
+                <w:szCs w:val="21"/>
+                <w:lang w:val="en-US" w:eastAsia="zh-CN" w:bidi="ar-SA"/>
+              </w:rPr>
+            </w:pPr>
+            <w:r>
+              <w:rPr>
+                <w:rFonts w:hint="eastAsia"/>
+                <w:color w:val="ED7D31" w:themeColor="accent2"/>
+                <w:lang w:val="en-US" w:eastAsia="zh-CN"/>
+                <w14:textFill>
+                  <w14:solidFill>
+                    <w14:schemeClr w14:val="accent2"/>
+                  </w14:solidFill>
+                </w14:textFill>
+              </w:rPr>
+              <w:t>类方法</w:t>
+            </w:r>
+          </w:p>
+        </w:tc>
+        <w:tc>
+          <w:tcPr>
+            <w:tcW w:w="0" w:type="auto"/>
+            <w:shd w:val="clear" w:color="auto" w:fill="auto"/>
+            <w:vAlign w:val="center"/>
+          </w:tcPr>
+          <w:p>
+            <w:pPr>
+              <w:jc w:val="both"/>
+              <w:rPr>
+                <w:rFonts w:hint="eastAsia" w:ascii="华文中宋" w:hAnsi="华文中宋" w:eastAsia="华文中宋" w:cs="华文中宋"/>
+                <w:b/>
+                <w:bCs/>
+                <w:color w:val="FF0000"/>
+                <w:spacing w:val="7"/>
+                <w:kern w:val="2"/>
+                <w:sz w:val="21"/>
+                <w:szCs w:val="21"/>
+                <w:lang w:val="en-US" w:eastAsia="zh-CN" w:bidi="ar-SA"/>
+              </w:rPr>
+            </w:pPr>
+            <w:r>
+              <w:rPr>
+                <w:rFonts w:hint="eastAsia"/>
+                <w:color w:val="FF0000"/>
+                <w:spacing w:val="7"/>
+                <w:lang w:val="en-US" w:eastAsia="zh-CN"/>
+              </w:rPr>
+              <w:t>from_pretrained(name_or_path, torch_dtype, device_map)</w:t>
+            </w:r>
+          </w:p>
+        </w:tc>
+        <w:tc>
+          <w:tcPr>
+            <w:tcW w:w="0" w:type="auto"/>
+            <w:shd w:val="clear" w:color="auto" w:fill="auto"/>
+            <w:vAlign w:val="center"/>
+          </w:tcPr>
+          <w:p>
+            <w:pPr>
+              <w:jc w:val="both"/>
+              <w:rPr>
+                <w:rFonts w:hint="eastAsia" w:ascii="华文中宋" w:hAnsi="华文中宋" w:eastAsia="华文中宋" w:cs="华文中宋"/>
+                <w:b/>
+                <w:bCs/>
+                <w:color w:val="EA82F1"/>
+                <w:kern w:val="2"/>
+                <w:sz w:val="21"/>
+                <w:szCs w:val="24"/>
+                <w:lang w:val="en-US" w:eastAsia="zh-CN" w:bidi="ar-SA"/>
+              </w:rPr>
+            </w:pPr>
+            <w:r>
+              <w:rPr>
+                <w:rFonts w:hint="eastAsia"/>
+                <w:color w:val="ED7D31" w:themeColor="accent2"/>
+                <w:szCs w:val="24"/>
+                <w:lang w:val="en-US" w:eastAsia="zh-CN"/>
+                <w14:textFill>
+                  <w14:solidFill>
+                    <w14:schemeClr w14:val="accent2"/>
+                  </w14:solidFill>
+                </w14:textFill>
+              </w:rPr>
+              <w:t>加载</w:t>
+            </w:r>
+            <w:r>
+              <w:rPr>
+                <w:rFonts w:hint="eastAsia"/>
+                <w:color w:val="EA82F1"/>
+                <w:szCs w:val="24"/>
+                <w:lang w:val="en-US" w:eastAsia="zh-CN"/>
+              </w:rPr>
+              <w:t>预训练模型</w:t>
+            </w:r>
+          </w:p>
+        </w:tc>
+      </w:tr>
+      <w:tr>
+        <w:tblPrEx>
+          <w:tblBorders>
+            <w:top w:val="single" w:color="auto" w:sz="4" w:space="0"/>
+            <w:left w:val="single" w:color="auto" w:sz="4" w:space="0"/>
+            <w:bottom w:val="single" w:color="auto" w:sz="4" w:space="0"/>
+            <w:right w:val="single" w:color="auto" w:sz="4" w:space="0"/>
+            <w:insideH w:val="single" w:color="auto" w:sz="4" w:space="0"/>
+            <w:insideV w:val="single" w:color="auto" w:sz="4" w:space="0"/>
+          </w:tblBorders>
+        </w:tblPrEx>
+        <w:tc>
+          <w:tcPr>
+            <w:tcW w:w="0" w:type="auto"/>
+            <w:vAlign w:val="center"/>
+          </w:tcPr>
+          <w:p>
+            <w:pPr>
+              <w:jc w:val="both"/>
+              <w:rPr>
+                <w:rFonts w:hint="default"/>
+                <w:color w:val="FF0000"/>
+                <w:spacing w:val="7"/>
+                <w:lang w:val="en-US" w:eastAsia="zh-CN"/>
+              </w:rPr>
+            </w:pPr>
+            <w:r>
+              <w:rPr>
+                <w:rFonts w:hint="eastAsia"/>
+                <w:color w:val="ED7D31" w:themeColor="accent2"/>
+                <w:lang w:val="en-US" w:eastAsia="zh-CN"/>
+                <w14:textFill>
+                  <w14:solidFill>
+                    <w14:schemeClr w14:val="accent2"/>
+                  </w14:solidFill>
+                </w14:textFill>
+              </w:rPr>
+              <w:t>实例属性</w:t>
+            </w:r>
+          </w:p>
+        </w:tc>
+        <w:tc>
+          <w:tcPr>
+            <w:tcW w:w="0" w:type="auto"/>
+            <w:vAlign w:val="center"/>
+          </w:tcPr>
+          <w:p>
+            <w:pPr>
+              <w:jc w:val="both"/>
+              <w:rPr>
+                <w:rFonts w:hint="default"/>
+                <w:color w:val="FF0000"/>
+                <w:spacing w:val="7"/>
+                <w:lang w:val="en-US" w:eastAsia="zh-CN"/>
+              </w:rPr>
+            </w:pPr>
+            <w:r>
+              <w:rPr>
+                <w:rFonts w:hint="eastAsia"/>
+                <w:color w:val="FF0000"/>
+                <w:spacing w:val="7"/>
+                <w:lang w:val="en-US" w:eastAsia="zh-CN"/>
+              </w:rPr>
+              <w:t>base_model</w:t>
+            </w:r>
+          </w:p>
+        </w:tc>
+        <w:tc>
+          <w:tcPr>
+            <w:tcW w:w="0" w:type="auto"/>
+            <w:vAlign w:val="center"/>
+          </w:tcPr>
+          <w:p>
+            <w:pPr>
+              <w:jc w:val="both"/>
+              <w:rPr>
+                <w:rFonts w:hint="default"/>
+                <w:color w:val="EA82F1"/>
+                <w:szCs w:val="24"/>
+                <w:lang w:val="en-US" w:eastAsia="zh-CN"/>
+              </w:rPr>
+            </w:pPr>
+            <w:r>
+              <w:rPr>
+                <w:rFonts w:hint="eastAsia"/>
+                <w:color w:val="ED7D31" w:themeColor="accent2"/>
+                <w:szCs w:val="24"/>
+                <w:lang w:val="en-US" w:eastAsia="zh-CN"/>
+                <w14:textFill>
+                  <w14:solidFill>
+                    <w14:schemeClr w14:val="accent2"/>
+                  </w14:solidFill>
+                </w14:textFill>
+              </w:rPr>
+              <w:t>nn.Module</w:t>
+            </w:r>
+          </w:p>
+        </w:tc>
+      </w:tr>
+      <w:tr>
+        <w:tblPrEx>
+          <w:tblBorders>
+            <w:top w:val="single" w:color="auto" w:sz="4" w:space="0"/>
+            <w:left w:val="single" w:color="auto" w:sz="4" w:space="0"/>
+            <w:bottom w:val="single" w:color="auto" w:sz="4" w:space="0"/>
+            <w:right w:val="single" w:color="auto" w:sz="4" w:space="0"/>
+            <w:insideH w:val="single" w:color="auto" w:sz="4" w:space="0"/>
+            <w:insideV w:val="single" w:color="auto" w:sz="4" w:space="0"/>
+          </w:tblBorders>
+        </w:tblPrEx>
+        <w:tc>
+          <w:tcPr>
+            <w:tcW w:w="0" w:type="auto"/>
+            <w:vAlign w:val="center"/>
+          </w:tcPr>
+          <w:p>
+            <w:pPr>
+              <w:jc w:val="both"/>
+              <w:rPr>
                 <w:rFonts w:hint="eastAsia"/>
                 <w:color w:val="ED7D31" w:themeColor="accent2"/>
                 <w:lang w:val="en-US" w:eastAsia="zh-CN"/>
@@ -11973,7 +12135,7 @@
                 <w:spacing w:val="7"/>
                 <w:lang w:val="en-US" w:eastAsia="zh-CN"/>
               </w:rPr>
-              <w:t>generate(**kwargs)</w:t>
+              <w:t>enable_input_require_grads / disable_input_require_grads()</w:t>
             </w:r>
           </w:p>
         </w:tc>
@@ -11986,7 +12148,7 @@
             <w:pPr>
               <w:jc w:val="both"/>
               <w:rPr>
-                <w:rFonts w:hint="eastAsia"/>
+                <w:rFonts w:hint="default"/>
                 <w:color w:val="ED7D31" w:themeColor="accent2"/>
                 <w:szCs w:val="24"/>
                 <w:lang w:val="en-US" w:eastAsia="zh-CN"/>
@@ -12000,11 +12162,25 @@
             <w:r>
               <w:rPr>
                 <w:rFonts w:hint="eastAsia"/>
-                <w:color w:val="EA82F1"/>
+                <w:color w:val="ED7D31" w:themeColor="accent2"/>
                 <w:szCs w:val="24"/>
                 <w:lang w:val="en-US" w:eastAsia="zh-CN"/>
-              </w:rPr>
-              <w:t>生成</w:t>
+                <w14:textFill>
+                  <w14:solidFill>
+                    <w14:schemeClr w14:val="accent2"/>
+                  </w14:solidFill>
+                </w14:textFill>
+              </w:rPr>
+              <w:t>设置</w:t>
+            </w:r>
+            <w:r>
+              <w:rPr>
+                <w:rFonts w:hint="eastAsia"/>
+                <w:color w:val="EA82F1"/>
+                <w:szCs w:val="24"/>
+                <w:lang w:val="en-US" w:eastAsia="zh-CN"/>
+              </w:rPr>
+              <w:t>输入梯度</w:t>
             </w:r>
           </w:p>
         </w:tc>
@@ -12294,7 +12470,7 @@
         <w:tc>
           <w:tcPr>
             <w:tcW w:w="0" w:type="auto"/>
-            <w:shd w:val="clear"/>
+            <w:shd w:val="clear" w:color="auto" w:fill="auto"/>
             <w:vAlign w:val="center"/>
           </w:tcPr>
           <w:p>
@@ -12326,7 +12502,7 @@
         <w:tc>
           <w:tcPr>
             <w:tcW w:w="0" w:type="auto"/>
-            <w:shd w:val="clear"/>
+            <w:shd w:val="clear" w:color="auto" w:fill="auto"/>
             <w:vAlign w:val="center"/>
           </w:tcPr>
           <w:p>
@@ -12646,8 +12822,6 @@
               </w:rPr>
               <w:t>开始</w:t>
             </w:r>
-            <w:bookmarkStart w:id="44" w:name="_GoBack"/>
-            <w:bookmarkEnd w:id="44"/>
           </w:p>
         </w:tc>
       </w:tr>
@@ -14165,12 +14339,6 @@
             <w:insideH w:val="single" w:color="auto" w:sz="4" w:space="0"/>
             <w:insideV w:val="single" w:color="auto" w:sz="4" w:space="0"/>
           </w:tblBorders>
-          <w:tblCellMar>
-            <w:top w:w="0" w:type="dxa"/>
-            <w:left w:w="108" w:type="dxa"/>
-            <w:bottom w:w="0" w:type="dxa"/>
-            <w:right w:w="108" w:type="dxa"/>
-          </w:tblCellMar>
         </w:tblPrEx>
         <w:tc>
           <w:tcPr>
@@ -14442,12 +14610,6 @@
             <w:insideH w:val="single" w:color="auto" w:sz="4" w:space="0"/>
             <w:insideV w:val="single" w:color="auto" w:sz="4" w:space="0"/>
           </w:tblBorders>
-          <w:tblCellMar>
-            <w:top w:w="0" w:type="dxa"/>
-            <w:left w:w="108" w:type="dxa"/>
-            <w:bottom w:w="0" w:type="dxa"/>
-            <w:right w:w="108" w:type="dxa"/>
-          </w:tblCellMar>
         </w:tblPrEx>
         <w:tc>
           <w:tcPr>
@@ -14827,12 +14989,6 @@
             <w:insideH w:val="single" w:color="auto" w:sz="4" w:space="0"/>
             <w:insideV w:val="single" w:color="auto" w:sz="4" w:space="0"/>
           </w:tblBorders>
-          <w:tblCellMar>
-            <w:top w:w="0" w:type="dxa"/>
-            <w:left w:w="108" w:type="dxa"/>
-            <w:bottom w:w="0" w:type="dxa"/>
-            <w:right w:w="108" w:type="dxa"/>
-          </w:tblCellMar>
         </w:tblPrEx>
         <w:tc>
           <w:tcPr>
@@ -15219,12 +15375,6 @@
             <w:insideH w:val="single" w:color="auto" w:sz="4" w:space="0"/>
             <w:insideV w:val="single" w:color="auto" w:sz="4" w:space="0"/>
           </w:tblBorders>
-          <w:tblCellMar>
-            <w:top w:w="0" w:type="dxa"/>
-            <w:left w:w="108" w:type="dxa"/>
-            <w:bottom w:w="0" w:type="dxa"/>
-            <w:right w:w="108" w:type="dxa"/>
-          </w:tblCellMar>
         </w:tblPrEx>
         <w:tc>
           <w:tcPr>
@@ -15564,12 +15714,6 @@
             <w:insideH w:val="single" w:color="auto" w:sz="4" w:space="0"/>
             <w:insideV w:val="single" w:color="auto" w:sz="4" w:space="0"/>
           </w:tblBorders>
-          <w:tblCellMar>
-            <w:top w:w="0" w:type="dxa"/>
-            <w:left w:w="108" w:type="dxa"/>
-            <w:bottom w:w="0" w:type="dxa"/>
-            <w:right w:w="108" w:type="dxa"/>
-          </w:tblCellMar>
         </w:tblPrEx>
         <w:tc>
           <w:tcPr>
@@ -15805,12 +15949,6 @@
             <w:insideH w:val="single" w:color="auto" w:sz="4" w:space="0"/>
             <w:insideV w:val="single" w:color="auto" w:sz="4" w:space="0"/>
           </w:tblBorders>
-          <w:tblCellMar>
-            <w:top w:w="0" w:type="dxa"/>
-            <w:left w:w="108" w:type="dxa"/>
-            <w:bottom w:w="0" w:type="dxa"/>
-            <w:right w:w="108" w:type="dxa"/>
-          </w:tblCellMar>
         </w:tblPrEx>
         <w:tc>
           <w:tcPr>
@@ -16817,12 +16955,6 @@
             <w:insideH w:val="single" w:color="auto" w:sz="4" w:space="0"/>
             <w:insideV w:val="single" w:color="auto" w:sz="4" w:space="0"/>
           </w:tblBorders>
-          <w:tblCellMar>
-            <w:top w:w="0" w:type="dxa"/>
-            <w:left w:w="108" w:type="dxa"/>
-            <w:bottom w:w="0" w:type="dxa"/>
-            <w:right w:w="108" w:type="dxa"/>
-          </w:tblCellMar>
         </w:tblPrEx>
         <w:tc>
           <w:tcPr>
@@ -18933,12 +19065,6 @@
             <w:insideH w:val="single" w:color="auto" w:sz="4" w:space="0"/>
             <w:insideV w:val="single" w:color="auto" w:sz="4" w:space="0"/>
           </w:tblBorders>
-          <w:tblCellMar>
-            <w:top w:w="0" w:type="dxa"/>
-            <w:left w:w="108" w:type="dxa"/>
-            <w:bottom w:w="0" w:type="dxa"/>
-            <w:right w:w="108" w:type="dxa"/>
-          </w:tblCellMar>
         </w:tblPrEx>
         <w:tc>
           <w:tcPr>
@@ -19299,12 +19425,6 @@
             <w:insideH w:val="single" w:color="auto" w:sz="4" w:space="0"/>
             <w:insideV w:val="single" w:color="auto" w:sz="4" w:space="0"/>
           </w:tblBorders>
-          <w:tblCellMar>
-            <w:top w:w="0" w:type="dxa"/>
-            <w:left w:w="108" w:type="dxa"/>
-            <w:bottom w:w="0" w:type="dxa"/>
-            <w:right w:w="108" w:type="dxa"/>
-          </w:tblCellMar>
         </w:tblPrEx>
         <w:tc>
           <w:tcPr>
@@ -20599,7 +20719,7 @@
       </w:tblPr>
       <w:tblGrid>
         <w:gridCol w:w="4280"/>
-        <w:gridCol w:w="2842"/>
+        <w:gridCol w:w="3773"/>
       </w:tblGrid>
       <w:tr>
         <w:tblPrEx>
@@ -20836,12 +20956,6 @@
             <w:insideH w:val="single" w:color="auto" w:sz="4" w:space="0"/>
             <w:insideV w:val="single" w:color="auto" w:sz="4" w:space="0"/>
           </w:tblBorders>
-          <w:tblCellMar>
-            <w:top w:w="0" w:type="dxa"/>
-            <w:left w:w="108" w:type="dxa"/>
-            <w:bottom w:w="0" w:type="dxa"/>
-            <w:right w:w="108" w:type="dxa"/>
-          </w:tblCellMar>
         </w:tblPrEx>
         <w:tc>
           <w:tcPr>
@@ -20871,30 +20985,67 @@
           <w:p>
             <w:pPr>
               <w:rPr>
+                <w:rFonts w:hint="default" w:eastAsia="华文中宋"/>
                 <w:color w:val="EA82F1"/>
                 <w:szCs w:val="24"/>
-              </w:rPr>
-            </w:pPr>
-            <w:r>
-              <w:rPr>
-                <w:rFonts w:hint="eastAsia"/>
-                <w:color w:val="ED7D31" w:themeColor="accent2"/>
-                <w:spacing w:val="7"/>
-                <w14:textFill>
-                  <w14:solidFill>
-                    <w14:schemeClr w14:val="accent2"/>
-                  </w14:solidFill>
-                </w14:textFill>
-              </w:rPr>
-              <w:t>实例化</w:t>
-            </w:r>
+                <w:lang w:val="en-US" w:eastAsia="zh-CN"/>
+              </w:rPr>
+            </w:pPr>
             <w:r>
               <w:rPr>
                 <w:rFonts w:hint="eastAsia"/>
                 <w:color w:val="EA82F1"/>
                 <w:szCs w:val="24"/>
               </w:rPr>
-              <w:t>零梯度上下文管理器</w:t>
+              <w:t>零梯度</w:t>
+            </w:r>
+            <w:r>
+              <w:rPr>
+                <w:rFonts w:hint="eastAsia"/>
+                <w:color w:val="EA82F1"/>
+                <w:szCs w:val="24"/>
+                <w:lang w:eastAsia="zh-CN"/>
+              </w:rPr>
+              <w:t>修饰器</w:t>
+            </w:r>
+            <w:r>
+              <w:rPr>
+                <w:rFonts w:hint="eastAsia"/>
+                <w:color w:val="EA82F1"/>
+                <w:szCs w:val="24"/>
+                <w:lang w:val="en-US" w:eastAsia="zh-CN"/>
+              </w:rPr>
+              <w:t xml:space="preserve"> </w:t>
+            </w:r>
+            <w:r>
+              <w:rPr>
+                <w:rFonts w:hint="eastAsia"/>
+                <w:color w:val="ED7D31" w:themeColor="accent2"/>
+                <w:spacing w:val="7"/>
+                <w:lang w:val="en-US" w:eastAsia="zh-CN"/>
+                <w14:textFill>
+                  <w14:solidFill>
+                    <w14:schemeClr w14:val="accent2"/>
+                  </w14:solidFill>
+                </w14:textFill>
+              </w:rPr>
+              <w:t>(__wrapped__原函数</w:t>
+            </w:r>
+            <w:bookmarkStart w:id="44" w:name="_GoBack"/>
+            <w:bookmarkEnd w:id="44"/>
+            <w:r>
+              <w:rPr>
+                <w:rFonts w:hint="eastAsia"/>
+                <w:color w:val="ED7D31" w:themeColor="accent2"/>
+                <w:spacing w:val="7"/>
+                <w:lang w:val="en-US" w:eastAsia="zh-CN"/>
+                <w14:textFill>
+                  <w14:solidFill>
+                    <w14:schemeClr w14:val="accent2"/>
+                  </w14:solidFill>
+                </w14:textFill>
+              </w:rPr>
+              <w:t>)</w:t>
             </w:r>
           </w:p>
         </w:tc>
@@ -21640,12 +21791,6 @@
             <w:insideH w:val="single" w:color="auto" w:sz="4" w:space="0"/>
             <w:insideV w:val="single" w:color="auto" w:sz="4" w:space="0"/>
           </w:tblBorders>
-          <w:tblCellMar>
-            <w:top w:w="0" w:type="dxa"/>
-            <w:left w:w="108" w:type="dxa"/>
-            <w:bottom w:w="0" w:type="dxa"/>
-            <w:right w:w="108" w:type="dxa"/>
-          </w:tblCellMar>
         </w:tblPrEx>
         <w:trPr>
           <w:trHeight w:val="307" w:hRule="atLeast"/>
@@ -21874,12 +22019,6 @@
             <w:insideH w:val="single" w:color="auto" w:sz="4" w:space="0"/>
             <w:insideV w:val="single" w:color="auto" w:sz="4" w:space="0"/>
           </w:tblBorders>
-          <w:tblCellMar>
-            <w:top w:w="0" w:type="dxa"/>
-            <w:left w:w="108" w:type="dxa"/>
-            <w:bottom w:w="0" w:type="dxa"/>
-            <w:right w:w="108" w:type="dxa"/>
-          </w:tblCellMar>
         </w:tblPrEx>
         <w:trPr>
           <w:trHeight w:val="307" w:hRule="atLeast"/>
@@ -26290,12 +26429,6 @@
             <w:insideH w:val="single" w:color="auto" w:sz="4" w:space="0"/>
             <w:insideV w:val="single" w:color="auto" w:sz="4" w:space="0"/>
           </w:tblBorders>
-          <w:tblCellMar>
-            <w:top w:w="0" w:type="dxa"/>
-            <w:left w:w="108" w:type="dxa"/>
-            <w:bottom w:w="0" w:type="dxa"/>
-            <w:right w:w="108" w:type="dxa"/>
-          </w:tblCellMar>
         </w:tblPrEx>
         <w:trPr>
           <w:trHeight w:val="302" w:hRule="atLeast"/>
@@ -28077,12 +28210,6 @@
             <w:insideH w:val="single" w:color="auto" w:sz="4" w:space="0"/>
             <w:insideV w:val="single" w:color="auto" w:sz="4" w:space="0"/>
           </w:tblBorders>
-          <w:tblCellMar>
-            <w:top w:w="0" w:type="dxa"/>
-            <w:left w:w="108" w:type="dxa"/>
-            <w:bottom w:w="0" w:type="dxa"/>
-            <w:right w:w="108" w:type="dxa"/>
-          </w:tblCellMar>
         </w:tblPrEx>
         <w:tc>
           <w:tcPr>
@@ -29500,12 +29627,6 @@
             <w:insideH w:val="single" w:color="auto" w:sz="4" w:space="0"/>
             <w:insideV w:val="single" w:color="auto" w:sz="4" w:space="0"/>
           </w:tblBorders>
-          <w:tblCellMar>
-            <w:top w:w="0" w:type="dxa"/>
-            <w:left w:w="108" w:type="dxa"/>
-            <w:bottom w:w="0" w:type="dxa"/>
-            <w:right w:w="108" w:type="dxa"/>
-          </w:tblCellMar>
         </w:tblPrEx>
         <w:tc>
           <w:tcPr>
@@ -29862,12 +29983,6 @@
             <w:insideH w:val="single" w:color="auto" w:sz="4" w:space="0"/>
             <w:insideV w:val="single" w:color="auto" w:sz="4" w:space="0"/>
           </w:tblBorders>
-          <w:tblCellMar>
-            <w:top w:w="0" w:type="dxa"/>
-            <w:left w:w="108" w:type="dxa"/>
-            <w:bottom w:w="0" w:type="dxa"/>
-            <w:right w:w="108" w:type="dxa"/>
-          </w:tblCellMar>
         </w:tblPrEx>
         <w:tc>
           <w:tcPr>
@@ -31761,12 +31876,6 @@
             <w:insideH w:val="single" w:color="auto" w:sz="4" w:space="0"/>
             <w:insideV w:val="single" w:color="auto" w:sz="4" w:space="0"/>
           </w:tblBorders>
-          <w:tblCellMar>
-            <w:top w:w="0" w:type="dxa"/>
-            <w:left w:w="108" w:type="dxa"/>
-            <w:bottom w:w="0" w:type="dxa"/>
-            <w:right w:w="108" w:type="dxa"/>
-          </w:tblCellMar>
         </w:tblPrEx>
         <w:tc>
           <w:tcPr>
@@ -34224,12 +34333,6 @@
             <w:insideH w:val="single" w:color="auto" w:sz="4" w:space="0"/>
             <w:insideV w:val="single" w:color="auto" w:sz="4" w:space="0"/>
           </w:tblBorders>
-          <w:tblCellMar>
-            <w:top w:w="0" w:type="dxa"/>
-            <w:left w:w="108" w:type="dxa"/>
-            <w:bottom w:w="0" w:type="dxa"/>
-            <w:right w:w="108" w:type="dxa"/>
-          </w:tblCellMar>
         </w:tblPrEx>
         <w:tc>
           <w:tcPr>
@@ -36706,12 +36809,6 @@
             <w:insideH w:val="single" w:color="auto" w:sz="4" w:space="0"/>
             <w:insideV w:val="single" w:color="auto" w:sz="4" w:space="0"/>
           </w:tblBorders>
-          <w:tblCellMar>
-            <w:top w:w="0" w:type="dxa"/>
-            <w:left w:w="108" w:type="dxa"/>
-            <w:bottom w:w="0" w:type="dxa"/>
-            <w:right w:w="108" w:type="dxa"/>
-          </w:tblCellMar>
         </w:tblPrEx>
         <w:tc>
           <w:tcPr>
@@ -37119,12 +37216,6 @@
             <w:insideH w:val="single" w:color="auto" w:sz="4" w:space="0"/>
             <w:insideV w:val="single" w:color="auto" w:sz="4" w:space="0"/>
           </w:tblBorders>
-          <w:tblCellMar>
-            <w:top w:w="0" w:type="dxa"/>
-            <w:left w:w="108" w:type="dxa"/>
-            <w:bottom w:w="0" w:type="dxa"/>
-            <w:right w:w="108" w:type="dxa"/>
-          </w:tblCellMar>
         </w:tblPrEx>
         <w:tc>
           <w:tcPr>
@@ -45954,12 +46045,6 @@
             <w:insideH w:val="single" w:color="auto" w:sz="4" w:space="0"/>
             <w:insideV w:val="single" w:color="auto" w:sz="4" w:space="0"/>
           </w:tblBorders>
-          <w:tblCellMar>
-            <w:top w:w="0" w:type="dxa"/>
-            <w:left w:w="108" w:type="dxa"/>
-            <w:bottom w:w="0" w:type="dxa"/>
-            <w:right w:w="108" w:type="dxa"/>
-          </w:tblCellMar>
         </w:tblPrEx>
         <w:tc>
           <w:tcPr>
@@ -47736,12 +47821,6 @@
             <w:insideH w:val="single" w:color="auto" w:sz="4" w:space="0"/>
             <w:insideV w:val="single" w:color="auto" w:sz="4" w:space="0"/>
           </w:tblBorders>
-          <w:tblCellMar>
-            <w:top w:w="0" w:type="dxa"/>
-            <w:left w:w="108" w:type="dxa"/>
-            <w:bottom w:w="0" w:type="dxa"/>
-            <w:right w:w="108" w:type="dxa"/>
-          </w:tblCellMar>
         </w:tblPrEx>
         <w:tc>
           <w:tcPr>
@@ -48950,6 +49029,12 @@
             <w:insideH w:val="single" w:color="auto" w:sz="4" w:space="0"/>
             <w:insideV w:val="single" w:color="auto" w:sz="4" w:space="0"/>
           </w:tblBorders>
+          <w:tblCellMar>
+            <w:top w:w="0" w:type="dxa"/>
+            <w:left w:w="108" w:type="dxa"/>
+            <w:bottom w:w="0" w:type="dxa"/>
+            <w:right w:w="108" w:type="dxa"/>
+          </w:tblCellMar>
         </w:tblPrEx>
         <w:tc>
           <w:tcPr>
@@ -51297,12 +51382,6 @@
             <w:insideH w:val="single" w:color="auto" w:sz="4" w:space="0"/>
             <w:insideV w:val="single" w:color="auto" w:sz="4" w:space="0"/>
           </w:tblBorders>
-          <w:tblCellMar>
-            <w:top w:w="0" w:type="dxa"/>
-            <w:left w:w="108" w:type="dxa"/>
-            <w:bottom w:w="0" w:type="dxa"/>
-            <w:right w:w="108" w:type="dxa"/>
-          </w:tblCellMar>
         </w:tblPrEx>
         <w:tc>
           <w:tcPr>
@@ -51675,12 +51754,6 @@
             <w:insideH w:val="single" w:color="auto" w:sz="4" w:space="0"/>
             <w:insideV w:val="single" w:color="auto" w:sz="4" w:space="0"/>
           </w:tblBorders>
-          <w:tblCellMar>
-            <w:top w:w="0" w:type="dxa"/>
-            <w:left w:w="108" w:type="dxa"/>
-            <w:bottom w:w="0" w:type="dxa"/>
-            <w:right w:w="108" w:type="dxa"/>
-          </w:tblCellMar>
         </w:tblPrEx>
         <w:tc>
           <w:tcPr>
@@ -52051,12 +52124,6 @@
             <w:insideH w:val="single" w:color="auto" w:sz="4" w:space="0"/>
             <w:insideV w:val="single" w:color="auto" w:sz="4" w:space="0"/>
           </w:tblBorders>
-          <w:tblCellMar>
-            <w:top w:w="0" w:type="dxa"/>
-            <w:left w:w="108" w:type="dxa"/>
-            <w:bottom w:w="0" w:type="dxa"/>
-            <w:right w:w="108" w:type="dxa"/>
-          </w:tblCellMar>
         </w:tblPrEx>
         <w:tc>
           <w:tcPr>

</xml_diff>

<commit_message>
update on 2025-04-24 14:38:33.094823
</commit_message>
<xml_diff>
--- a/py 深度学习.docx
+++ b/py 深度学习.docx
@@ -173,6 +173,12 @@
             <w:insideH w:val="single" w:color="auto" w:sz="4" w:space="0"/>
             <w:insideV w:val="single" w:color="auto" w:sz="4" w:space="0"/>
           </w:tblBorders>
+          <w:tblCellMar>
+            <w:top w:w="0" w:type="dxa"/>
+            <w:left w:w="108" w:type="dxa"/>
+            <w:bottom w:w="0" w:type="dxa"/>
+            <w:right w:w="108" w:type="dxa"/>
+          </w:tblCellMar>
         </w:tblPrEx>
         <w:tc>
           <w:tcPr>
@@ -248,6 +254,12 @@
             <w:insideH w:val="single" w:color="auto" w:sz="4" w:space="0"/>
             <w:insideV w:val="single" w:color="auto" w:sz="4" w:space="0"/>
           </w:tblBorders>
+          <w:tblCellMar>
+            <w:top w:w="0" w:type="dxa"/>
+            <w:left w:w="108" w:type="dxa"/>
+            <w:bottom w:w="0" w:type="dxa"/>
+            <w:right w:w="108" w:type="dxa"/>
+          </w:tblCellMar>
         </w:tblPrEx>
         <w:tc>
           <w:tcPr>
@@ -323,6 +335,12 @@
             <w:insideH w:val="single" w:color="auto" w:sz="4" w:space="0"/>
             <w:insideV w:val="single" w:color="auto" w:sz="4" w:space="0"/>
           </w:tblBorders>
+          <w:tblCellMar>
+            <w:top w:w="0" w:type="dxa"/>
+            <w:left w:w="108" w:type="dxa"/>
+            <w:bottom w:w="0" w:type="dxa"/>
+            <w:right w:w="108" w:type="dxa"/>
+          </w:tblCellMar>
         </w:tblPrEx>
         <w:tc>
           <w:tcPr>
@@ -376,6 +394,12 @@
             <w:insideH w:val="single" w:color="auto" w:sz="4" w:space="0"/>
             <w:insideV w:val="single" w:color="auto" w:sz="4" w:space="0"/>
           </w:tblBorders>
+          <w:tblCellMar>
+            <w:top w:w="0" w:type="dxa"/>
+            <w:left w:w="108" w:type="dxa"/>
+            <w:bottom w:w="0" w:type="dxa"/>
+            <w:right w:w="108" w:type="dxa"/>
+          </w:tblCellMar>
         </w:tblPrEx>
         <w:tc>
           <w:tcPr>
@@ -3032,12 +3056,6 @@
             <w:insideH w:val="single" w:color="auto" w:sz="4" w:space="0"/>
             <w:insideV w:val="single" w:color="auto" w:sz="4" w:space="0"/>
           </w:tblBorders>
-          <w:tblCellMar>
-            <w:top w:w="0" w:type="dxa"/>
-            <w:left w:w="108" w:type="dxa"/>
-            <w:bottom w:w="0" w:type="dxa"/>
-            <w:right w:w="108" w:type="dxa"/>
-          </w:tblCellMar>
         </w:tblPrEx>
         <w:tc>
           <w:tcPr>
@@ -3163,6 +3181,12 @@
             <w:insideH w:val="single" w:color="auto" w:sz="4" w:space="0"/>
             <w:insideV w:val="single" w:color="auto" w:sz="4" w:space="0"/>
           </w:tblBorders>
+          <w:tblCellMar>
+            <w:top w:w="0" w:type="dxa"/>
+            <w:left w:w="108" w:type="dxa"/>
+            <w:bottom w:w="0" w:type="dxa"/>
+            <w:right w:w="108" w:type="dxa"/>
+          </w:tblCellMar>
         </w:tblPrEx>
         <w:tc>
           <w:tcPr>
@@ -3525,6 +3549,12 @@
             <w:insideH w:val="single" w:color="auto" w:sz="4" w:space="0"/>
             <w:insideV w:val="single" w:color="auto" w:sz="4" w:space="0"/>
           </w:tblBorders>
+          <w:tblCellMar>
+            <w:top w:w="0" w:type="dxa"/>
+            <w:left w:w="108" w:type="dxa"/>
+            <w:bottom w:w="0" w:type="dxa"/>
+            <w:right w:w="108" w:type="dxa"/>
+          </w:tblCellMar>
         </w:tblPrEx>
         <w:trPr>
           <w:trHeight w:val="128" w:hRule="atLeast"/>
@@ -3718,6 +3748,12 @@
             <w:insideH w:val="single" w:color="auto" w:sz="4" w:space="0"/>
             <w:insideV w:val="single" w:color="auto" w:sz="4" w:space="0"/>
           </w:tblBorders>
+          <w:tblCellMar>
+            <w:top w:w="0" w:type="dxa"/>
+            <w:left w:w="108" w:type="dxa"/>
+            <w:bottom w:w="0" w:type="dxa"/>
+            <w:right w:w="108" w:type="dxa"/>
+          </w:tblCellMar>
         </w:tblPrEx>
         <w:trPr>
           <w:trHeight w:val="128" w:hRule="atLeast"/>
@@ -4671,12 +4707,6 @@
             <w:insideH w:val="single" w:color="auto" w:sz="4" w:space="0"/>
             <w:insideV w:val="single" w:color="auto" w:sz="4" w:space="0"/>
           </w:tblBorders>
-          <w:tblCellMar>
-            <w:top w:w="0" w:type="dxa"/>
-            <w:left w:w="108" w:type="dxa"/>
-            <w:bottom w:w="0" w:type="dxa"/>
-            <w:right w:w="108" w:type="dxa"/>
-          </w:tblCellMar>
         </w:tblPrEx>
         <w:trPr>
           <w:trHeight w:val="128" w:hRule="atLeast"/>
@@ -8794,6 +8824,12 @@
             <w:insideH w:val="single" w:color="auto" w:sz="4" w:space="0"/>
             <w:insideV w:val="single" w:color="auto" w:sz="4" w:space="0"/>
           </w:tblBorders>
+          <w:tblCellMar>
+            <w:top w:w="0" w:type="dxa"/>
+            <w:left w:w="108" w:type="dxa"/>
+            <w:bottom w:w="0" w:type="dxa"/>
+            <w:right w:w="108" w:type="dxa"/>
+          </w:tblCellMar>
         </w:tblPrEx>
         <w:tc>
           <w:tcPr>
@@ -8838,6 +8874,12 @@
             <w:insideH w:val="single" w:color="auto" w:sz="4" w:space="0"/>
             <w:insideV w:val="single" w:color="auto" w:sz="4" w:space="0"/>
           </w:tblBorders>
+          <w:tblCellMar>
+            <w:top w:w="0" w:type="dxa"/>
+            <w:left w:w="108" w:type="dxa"/>
+            <w:bottom w:w="0" w:type="dxa"/>
+            <w:right w:w="108" w:type="dxa"/>
+          </w:tblCellMar>
         </w:tblPrEx>
         <w:tc>
           <w:tcPr>
@@ -8910,6 +8952,12 @@
             <w:insideH w:val="single" w:color="auto" w:sz="4" w:space="0"/>
             <w:insideV w:val="single" w:color="auto" w:sz="4" w:space="0"/>
           </w:tblBorders>
+          <w:tblCellMar>
+            <w:top w:w="0" w:type="dxa"/>
+            <w:left w:w="108" w:type="dxa"/>
+            <w:bottom w:w="0" w:type="dxa"/>
+            <w:right w:w="108" w:type="dxa"/>
+          </w:tblCellMar>
         </w:tblPrEx>
         <w:tc>
           <w:tcPr>
@@ -8982,6 +9030,12 @@
             <w:insideH w:val="single" w:color="auto" w:sz="4" w:space="0"/>
             <w:insideV w:val="single" w:color="auto" w:sz="4" w:space="0"/>
           </w:tblBorders>
+          <w:tblCellMar>
+            <w:top w:w="0" w:type="dxa"/>
+            <w:left w:w="108" w:type="dxa"/>
+            <w:bottom w:w="0" w:type="dxa"/>
+            <w:right w:w="108" w:type="dxa"/>
+          </w:tblCellMar>
         </w:tblPrEx>
         <w:tc>
           <w:tcPr>
@@ -9054,6 +9108,12 @@
             <w:insideH w:val="single" w:color="auto" w:sz="4" w:space="0"/>
             <w:insideV w:val="single" w:color="auto" w:sz="4" w:space="0"/>
           </w:tblBorders>
+          <w:tblCellMar>
+            <w:top w:w="0" w:type="dxa"/>
+            <w:left w:w="108" w:type="dxa"/>
+            <w:bottom w:w="0" w:type="dxa"/>
+            <w:right w:w="108" w:type="dxa"/>
+          </w:tblCellMar>
         </w:tblPrEx>
         <w:tc>
           <w:tcPr>
@@ -10055,6 +10115,12 @@
             <w:insideH w:val="single" w:color="auto" w:sz="4" w:space="0"/>
             <w:insideV w:val="single" w:color="auto" w:sz="4" w:space="0"/>
           </w:tblBorders>
+          <w:tblCellMar>
+            <w:top w:w="0" w:type="dxa"/>
+            <w:left w:w="108" w:type="dxa"/>
+            <w:bottom w:w="0" w:type="dxa"/>
+            <w:right w:w="108" w:type="dxa"/>
+          </w:tblCellMar>
         </w:tblPrEx>
         <w:tc>
           <w:tcPr>
@@ -11336,6 +11402,12 @@
             <w:insideH w:val="single" w:color="auto" w:sz="4" w:space="0"/>
             <w:insideV w:val="single" w:color="auto" w:sz="4" w:space="0"/>
           </w:tblBorders>
+          <w:tblCellMar>
+            <w:top w:w="0" w:type="dxa"/>
+            <w:left w:w="108" w:type="dxa"/>
+            <w:bottom w:w="0" w:type="dxa"/>
+            <w:right w:w="108" w:type="dxa"/>
+          </w:tblCellMar>
         </w:tblPrEx>
         <w:tc>
           <w:tcPr>
@@ -13468,6 +13540,12 @@
             <w:insideH w:val="single" w:color="auto" w:sz="4" w:space="0"/>
             <w:insideV w:val="single" w:color="auto" w:sz="4" w:space="0"/>
           </w:tblBorders>
+          <w:tblCellMar>
+            <w:top w:w="0" w:type="dxa"/>
+            <w:left w:w="108" w:type="dxa"/>
+            <w:bottom w:w="0" w:type="dxa"/>
+            <w:right w:w="108" w:type="dxa"/>
+          </w:tblCellMar>
         </w:tblPrEx>
         <w:tc>
           <w:tcPr>
@@ -13702,6 +13780,12 @@
             <w:insideH w:val="single" w:color="auto" w:sz="4" w:space="0"/>
             <w:insideV w:val="single" w:color="auto" w:sz="4" w:space="0"/>
           </w:tblBorders>
+          <w:tblCellMar>
+            <w:top w:w="0" w:type="dxa"/>
+            <w:left w:w="108" w:type="dxa"/>
+            <w:bottom w:w="0" w:type="dxa"/>
+            <w:right w:w="108" w:type="dxa"/>
+          </w:tblCellMar>
         </w:tblPrEx>
         <w:tc>
           <w:tcPr>
@@ -14007,6 +14091,12 @@
             <w:insideH w:val="single" w:color="auto" w:sz="4" w:space="0"/>
             <w:insideV w:val="single" w:color="auto" w:sz="4" w:space="0"/>
           </w:tblBorders>
+          <w:tblCellMar>
+            <w:top w:w="0" w:type="dxa"/>
+            <w:left w:w="108" w:type="dxa"/>
+            <w:bottom w:w="0" w:type="dxa"/>
+            <w:right w:w="108" w:type="dxa"/>
+          </w:tblCellMar>
         </w:tblPrEx>
         <w:tc>
           <w:tcPr>
@@ -14453,6 +14543,12 @@
             <w:insideH w:val="single" w:color="auto" w:sz="4" w:space="0"/>
             <w:insideV w:val="single" w:color="auto" w:sz="4" w:space="0"/>
           </w:tblBorders>
+          <w:tblCellMar>
+            <w:top w:w="0" w:type="dxa"/>
+            <w:left w:w="108" w:type="dxa"/>
+            <w:bottom w:w="0" w:type="dxa"/>
+            <w:right w:w="108" w:type="dxa"/>
+          </w:tblCellMar>
         </w:tblPrEx>
         <w:tc>
           <w:tcPr>
@@ -14724,6 +14820,12 @@
             <w:insideH w:val="single" w:color="auto" w:sz="4" w:space="0"/>
             <w:insideV w:val="single" w:color="auto" w:sz="4" w:space="0"/>
           </w:tblBorders>
+          <w:tblCellMar>
+            <w:top w:w="0" w:type="dxa"/>
+            <w:left w:w="108" w:type="dxa"/>
+            <w:bottom w:w="0" w:type="dxa"/>
+            <w:right w:w="108" w:type="dxa"/>
+          </w:tblCellMar>
         </w:tblPrEx>
         <w:tc>
           <w:tcPr>
@@ -15103,6 +15205,12 @@
             <w:insideH w:val="single" w:color="auto" w:sz="4" w:space="0"/>
             <w:insideV w:val="single" w:color="auto" w:sz="4" w:space="0"/>
           </w:tblBorders>
+          <w:tblCellMar>
+            <w:top w:w="0" w:type="dxa"/>
+            <w:left w:w="108" w:type="dxa"/>
+            <w:bottom w:w="0" w:type="dxa"/>
+            <w:right w:w="108" w:type="dxa"/>
+          </w:tblCellMar>
         </w:tblPrEx>
         <w:tc>
           <w:tcPr>
@@ -15489,6 +15597,12 @@
             <w:insideH w:val="single" w:color="auto" w:sz="4" w:space="0"/>
             <w:insideV w:val="single" w:color="auto" w:sz="4" w:space="0"/>
           </w:tblBorders>
+          <w:tblCellMar>
+            <w:top w:w="0" w:type="dxa"/>
+            <w:left w:w="108" w:type="dxa"/>
+            <w:bottom w:w="0" w:type="dxa"/>
+            <w:right w:w="108" w:type="dxa"/>
+          </w:tblCellMar>
         </w:tblPrEx>
         <w:tc>
           <w:tcPr>
@@ -15828,6 +15942,12 @@
             <w:insideH w:val="single" w:color="auto" w:sz="4" w:space="0"/>
             <w:insideV w:val="single" w:color="auto" w:sz="4" w:space="0"/>
           </w:tblBorders>
+          <w:tblCellMar>
+            <w:top w:w="0" w:type="dxa"/>
+            <w:left w:w="108" w:type="dxa"/>
+            <w:bottom w:w="0" w:type="dxa"/>
+            <w:right w:w="108" w:type="dxa"/>
+          </w:tblCellMar>
         </w:tblPrEx>
         <w:tc>
           <w:tcPr>
@@ -16063,6 +16183,12 @@
             <w:insideH w:val="single" w:color="auto" w:sz="4" w:space="0"/>
             <w:insideV w:val="single" w:color="auto" w:sz="4" w:space="0"/>
           </w:tblBorders>
+          <w:tblCellMar>
+            <w:top w:w="0" w:type="dxa"/>
+            <w:left w:w="108" w:type="dxa"/>
+            <w:bottom w:w="0" w:type="dxa"/>
+            <w:right w:w="108" w:type="dxa"/>
+          </w:tblCellMar>
         </w:tblPrEx>
         <w:tc>
           <w:tcPr>
@@ -17069,6 +17195,12 @@
             <w:insideH w:val="single" w:color="auto" w:sz="4" w:space="0"/>
             <w:insideV w:val="single" w:color="auto" w:sz="4" w:space="0"/>
           </w:tblBorders>
+          <w:tblCellMar>
+            <w:top w:w="0" w:type="dxa"/>
+            <w:left w:w="108" w:type="dxa"/>
+            <w:bottom w:w="0" w:type="dxa"/>
+            <w:right w:w="108" w:type="dxa"/>
+          </w:tblCellMar>
         </w:tblPrEx>
         <w:tc>
           <w:tcPr>
@@ -17211,7 +17343,7 @@
       <w:tblGrid>
         <w:gridCol w:w="2836"/>
         <w:gridCol w:w="1506"/>
-        <w:gridCol w:w="1697"/>
+        <w:gridCol w:w="1358"/>
       </w:tblGrid>
       <w:tr>
         <w:tblPrEx>
@@ -19179,6 +19311,12 @@
             <w:insideH w:val="single" w:color="auto" w:sz="4" w:space="0"/>
             <w:insideV w:val="single" w:color="auto" w:sz="4" w:space="0"/>
           </w:tblBorders>
+          <w:tblCellMar>
+            <w:top w:w="0" w:type="dxa"/>
+            <w:left w:w="108" w:type="dxa"/>
+            <w:bottom w:w="0" w:type="dxa"/>
+            <w:right w:w="108" w:type="dxa"/>
+          </w:tblCellMar>
         </w:tblPrEx>
         <w:tc>
           <w:tcPr>
@@ -19539,6 +19677,12 @@
             <w:insideH w:val="single" w:color="auto" w:sz="4" w:space="0"/>
             <w:insideV w:val="single" w:color="auto" w:sz="4" w:space="0"/>
           </w:tblBorders>
+          <w:tblCellMar>
+            <w:top w:w="0" w:type="dxa"/>
+            <w:left w:w="108" w:type="dxa"/>
+            <w:bottom w:w="0" w:type="dxa"/>
+            <w:right w:w="108" w:type="dxa"/>
+          </w:tblCellMar>
         </w:tblPrEx>
         <w:tc>
           <w:tcPr>
@@ -20763,8 +20907,6 @@
               </w:rPr>
               <w:t>retain_graph=False</w:t>
             </w:r>
-            <w:bookmarkStart w:id="44" w:name="_GoBack"/>
-            <w:bookmarkEnd w:id="44"/>
             <w:r>
               <w:rPr>
                 <w:rFonts w:hint="eastAsia"/>
@@ -21089,6 +21231,12 @@
             <w:insideH w:val="single" w:color="auto" w:sz="4" w:space="0"/>
             <w:insideV w:val="single" w:color="auto" w:sz="4" w:space="0"/>
           </w:tblBorders>
+          <w:tblCellMar>
+            <w:top w:w="0" w:type="dxa"/>
+            <w:left w:w="108" w:type="dxa"/>
+            <w:bottom w:w="0" w:type="dxa"/>
+            <w:right w:w="108" w:type="dxa"/>
+          </w:tblCellMar>
         </w:tblPrEx>
         <w:tc>
           <w:tcPr>
@@ -21908,6 +22056,12 @@
             <w:insideH w:val="single" w:color="auto" w:sz="4" w:space="0"/>
             <w:insideV w:val="single" w:color="auto" w:sz="4" w:space="0"/>
           </w:tblBorders>
+          <w:tblCellMar>
+            <w:top w:w="0" w:type="dxa"/>
+            <w:left w:w="108" w:type="dxa"/>
+            <w:bottom w:w="0" w:type="dxa"/>
+            <w:right w:w="108" w:type="dxa"/>
+          </w:tblCellMar>
         </w:tblPrEx>
         <w:trPr>
           <w:trHeight w:val="307" w:hRule="atLeast"/>
@@ -22136,6 +22290,12 @@
             <w:insideH w:val="single" w:color="auto" w:sz="4" w:space="0"/>
             <w:insideV w:val="single" w:color="auto" w:sz="4" w:space="0"/>
           </w:tblBorders>
+          <w:tblCellMar>
+            <w:top w:w="0" w:type="dxa"/>
+            <w:left w:w="108" w:type="dxa"/>
+            <w:bottom w:w="0" w:type="dxa"/>
+            <w:right w:w="108" w:type="dxa"/>
+          </w:tblCellMar>
         </w:tblPrEx>
         <w:trPr>
           <w:trHeight w:val="307" w:hRule="atLeast"/>
@@ -22313,6 +22473,12 @@
             <w:insideH w:val="single" w:color="auto" w:sz="4" w:space="0"/>
             <w:insideV w:val="single" w:color="auto" w:sz="4" w:space="0"/>
           </w:tblBorders>
+          <w:tblCellMar>
+            <w:top w:w="0" w:type="dxa"/>
+            <w:left w:w="108" w:type="dxa"/>
+            <w:bottom w:w="0" w:type="dxa"/>
+            <w:right w:w="108" w:type="dxa"/>
+          </w:tblCellMar>
         </w:tblPrEx>
         <w:trPr>
           <w:trHeight w:val="90" w:hRule="atLeast"/>
@@ -22586,6 +22752,12 @@
             <w:insideH w:val="single" w:color="auto" w:sz="4" w:space="0"/>
             <w:insideV w:val="single" w:color="auto" w:sz="4" w:space="0"/>
           </w:tblBorders>
+          <w:tblCellMar>
+            <w:top w:w="0" w:type="dxa"/>
+            <w:left w:w="108" w:type="dxa"/>
+            <w:bottom w:w="0" w:type="dxa"/>
+            <w:right w:w="108" w:type="dxa"/>
+          </w:tblCellMar>
         </w:tblPrEx>
         <w:tc>
           <w:tcPr>
@@ -25101,6 +25273,12 @@
             <w:insideH w:val="single" w:color="auto" w:sz="4" w:space="0"/>
             <w:insideV w:val="single" w:color="auto" w:sz="4" w:space="0"/>
           </w:tblBorders>
+          <w:tblCellMar>
+            <w:top w:w="0" w:type="dxa"/>
+            <w:left w:w="108" w:type="dxa"/>
+            <w:bottom w:w="0" w:type="dxa"/>
+            <w:right w:w="108" w:type="dxa"/>
+          </w:tblCellMar>
         </w:tblPrEx>
         <w:tc>
           <w:tcPr>
@@ -25355,12 +25533,6 @@
             <w:insideH w:val="single" w:color="auto" w:sz="4" w:space="0"/>
             <w:insideV w:val="single" w:color="auto" w:sz="4" w:space="0"/>
           </w:tblBorders>
-          <w:tblCellMar>
-            <w:top w:w="0" w:type="dxa"/>
-            <w:left w:w="108" w:type="dxa"/>
-            <w:bottom w:w="0" w:type="dxa"/>
-            <w:right w:w="108" w:type="dxa"/>
-          </w:tblCellMar>
         </w:tblPrEx>
         <w:trPr>
           <w:trHeight w:val="302" w:hRule="atLeast"/>
@@ -26540,6 +26712,12 @@
             <w:insideH w:val="single" w:color="auto" w:sz="4" w:space="0"/>
             <w:insideV w:val="single" w:color="auto" w:sz="4" w:space="0"/>
           </w:tblBorders>
+          <w:tblCellMar>
+            <w:top w:w="0" w:type="dxa"/>
+            <w:left w:w="108" w:type="dxa"/>
+            <w:bottom w:w="0" w:type="dxa"/>
+            <w:right w:w="108" w:type="dxa"/>
+          </w:tblCellMar>
         </w:tblPrEx>
         <w:trPr>
           <w:trHeight w:val="302" w:hRule="atLeast"/>
@@ -28321,6 +28499,12 @@
             <w:insideH w:val="single" w:color="auto" w:sz="4" w:space="0"/>
             <w:insideV w:val="single" w:color="auto" w:sz="4" w:space="0"/>
           </w:tblBorders>
+          <w:tblCellMar>
+            <w:top w:w="0" w:type="dxa"/>
+            <w:left w:w="108" w:type="dxa"/>
+            <w:bottom w:w="0" w:type="dxa"/>
+            <w:right w:w="108" w:type="dxa"/>
+          </w:tblCellMar>
         </w:tblPrEx>
         <w:tc>
           <w:tcPr>
@@ -29648,7 +29832,7 @@
       <w:tblGrid>
         <w:gridCol w:w="3746"/>
         <w:gridCol w:w="3196"/>
-        <w:gridCol w:w="2712"/>
+        <w:gridCol w:w="2315"/>
       </w:tblGrid>
       <w:tr>
         <w:tblPrEx>
@@ -31279,7 +31463,7 @@
       </w:tblPr>
       <w:tblGrid>
         <w:gridCol w:w="5125"/>
-        <w:gridCol w:w="4537"/>
+        <w:gridCol w:w="4402"/>
       </w:tblGrid>
       <w:tr>
         <w:tblPrEx>
@@ -32686,8 +32870,8 @@
         </w:tblCellMar>
       </w:tblPr>
       <w:tblGrid>
-        <w:gridCol w:w="6141"/>
-        <w:gridCol w:w="3034"/>
+        <w:gridCol w:w="6038"/>
+        <w:gridCol w:w="4644"/>
       </w:tblGrid>
       <w:tr>
         <w:tblPrEx>
@@ -32843,6 +33027,12 @@
             <w:insideH w:val="single" w:color="auto" w:sz="4" w:space="0"/>
             <w:insideV w:val="single" w:color="auto" w:sz="4" w:space="0"/>
           </w:tblBorders>
+          <w:tblCellMar>
+            <w:top w:w="0" w:type="dxa"/>
+            <w:left w:w="108" w:type="dxa"/>
+            <w:bottom w:w="0" w:type="dxa"/>
+            <w:right w:w="108" w:type="dxa"/>
+          </w:tblCellMar>
         </w:tblPrEx>
         <w:tc>
           <w:tcPr>
@@ -33092,6 +33282,147 @@
                 </w14:textFill>
               </w:rPr>
               <w:t>取值 [B, C k^2, N]</w:t>
+            </w:r>
+          </w:p>
+        </w:tc>
+      </w:tr>
+      <w:tr>
+        <w:tblPrEx>
+          <w:tblBorders>
+            <w:top w:val="single" w:color="auto" w:sz="4" w:space="0"/>
+            <w:left w:val="single" w:color="auto" w:sz="4" w:space="0"/>
+            <w:bottom w:val="single" w:color="auto" w:sz="4" w:space="0"/>
+            <w:right w:val="single" w:color="auto" w:sz="4" w:space="0"/>
+            <w:insideH w:val="single" w:color="auto" w:sz="4" w:space="0"/>
+            <w:insideV w:val="single" w:color="auto" w:sz="4" w:space="0"/>
+          </w:tblBorders>
+          <w:tblCellMar>
+            <w:top w:w="0" w:type="dxa"/>
+            <w:left w:w="108" w:type="dxa"/>
+            <w:bottom w:w="0" w:type="dxa"/>
+            <w:right w:w="108" w:type="dxa"/>
+          </w:tblCellMar>
+        </w:tblPrEx>
+        <w:tc>
+          <w:tcPr>
+            <w:tcW w:w="0" w:type="auto"/>
+            <w:vAlign w:val="center"/>
+          </w:tcPr>
+          <w:p>
+            <w:pPr>
+              <w:rPr>
+                <w:rFonts w:hint="eastAsia"/>
+                <w:color w:val="FF0000"/>
+                <w:spacing w:val="7"/>
+                <w:lang w:val="en-US" w:eastAsia="zh-CN"/>
+              </w:rPr>
+            </w:pPr>
+            <w:r>
+              <w:rPr>
+                <w:rFonts w:hint="eastAsia"/>
+                <w:color w:val="FF0000"/>
+                <w:spacing w:val="7"/>
+                <w:lang w:val="en-US" w:eastAsia="zh-CN"/>
+              </w:rPr>
+              <w:t xml:space="preserve">scaled_dot_product_attention(query, key, value, </w:t>
+            </w:r>
+          </w:p>
+          <w:p>
+            <w:pPr>
+              <w:rPr>
+                <w:rFonts w:hint="eastAsia"/>
+                <w:color w:val="FF0000"/>
+                <w:spacing w:val="7"/>
+                <w:lang w:val="en-US" w:eastAsia="zh-CN"/>
+              </w:rPr>
+            </w:pPr>
+            <w:r>
+              <w:rPr>
+                <w:rFonts w:hint="eastAsia"/>
+                <w:color w:val="FF0000"/>
+                <w:spacing w:val="7"/>
+                <w:lang w:val="en-US" w:eastAsia="zh-CN"/>
+              </w:rPr>
+              <w:t>attn_mask, dropout_p)</w:t>
+            </w:r>
+          </w:p>
+        </w:tc>
+        <w:tc>
+          <w:tcPr>
+            <w:tcW w:w="0" w:type="auto"/>
+            <w:vAlign w:val="center"/>
+          </w:tcPr>
+          <w:p>
+            <w:pPr>
+              <w:rPr>
+                <w:rFonts w:hint="default"/>
+                <w:color w:val="EA82F1"/>
+                <w:szCs w:val="24"/>
+                <w:lang w:val="en-US" w:eastAsia="zh-CN"/>
+              </w:rPr>
+            </w:pPr>
+            <w:r>
+              <w:rPr>
+                <w:rFonts w:hint="eastAsia"/>
+                <w:color w:val="EA82F1"/>
+                <w:szCs w:val="24"/>
+                <w:lang w:val="en-US" w:eastAsia="zh-CN"/>
+              </w:rPr>
+              <w:t xml:space="preserve">多头注意力 </w:t>
+            </w:r>
+            <w:r>
+              <w:rPr>
+                <w:rFonts w:hint="eastAsia"/>
+                <w:color w:val="ED7D31" w:themeColor="accent2"/>
+                <w:spacing w:val="7"/>
+                <w:lang w:val="en-US" w:eastAsia="zh-CN"/>
+                <w14:textFill>
+                  <w14:solidFill>
+                    <w14:schemeClr w14:val="accent2"/>
+                  </w14:solidFill>
+                </w14:textFill>
+              </w:rPr>
+              <w:t>out[B, ..., L, Ev</w:t>
+            </w:r>
+            <w:bookmarkStart w:id="44" w:name="_GoBack"/>
+            <w:bookmarkEnd w:id="44"/>
+            <w:r>
+              <w:rPr>
+                <w:rFonts w:hint="eastAsia"/>
+                <w:color w:val="ED7D31" w:themeColor="accent2"/>
+                <w:spacing w:val="7"/>
+                <w:lang w:val="en-US" w:eastAsia="zh-CN"/>
+                <w14:textFill>
+                  <w14:solidFill>
+                    <w14:schemeClr w14:val="accent2"/>
+                  </w14:solidFill>
+                </w14:textFill>
+              </w:rPr>
+              <w:t>]</w:t>
+            </w:r>
+          </w:p>
+          <w:p>
+            <w:pPr>
+              <w:rPr>
+                <w:rFonts w:hint="default"/>
+                <w:color w:val="EA82F1"/>
+                <w:szCs w:val="24"/>
+                <w:lang w:val="en-US" w:eastAsia="zh-CN"/>
+              </w:rPr>
+            </w:pPr>
+            <w:r>
+              <w:rPr>
+                <w:rFonts w:hint="eastAsia"/>
+                <w:color w:val="ED7D31" w:themeColor="accent2"/>
+                <w:spacing w:val="7"/>
+                <w:lang w:val="en-US" w:eastAsia="zh-CN"/>
+                <w14:textFill>
+                  <w14:solidFill>
+                    <w14:schemeClr w14:val="accent2"/>
+                  </w14:solidFill>
+                </w14:textFill>
+              </w:rPr>
+              <w:t>q[B, ..., L, E], k[B, ..., S, E], v[B, ..., S, Ev]</w:t>
             </w:r>
           </w:p>
         </w:tc>
@@ -34462,6 +34793,12 @@
             <w:insideH w:val="single" w:color="auto" w:sz="4" w:space="0"/>
             <w:insideV w:val="single" w:color="auto" w:sz="4" w:space="0"/>
           </w:tblBorders>
+          <w:tblCellMar>
+            <w:top w:w="0" w:type="dxa"/>
+            <w:left w:w="108" w:type="dxa"/>
+            <w:bottom w:w="0" w:type="dxa"/>
+            <w:right w:w="108" w:type="dxa"/>
+          </w:tblCellMar>
         </w:tblPrEx>
         <w:tc>
           <w:tcPr>
@@ -36247,6 +36584,12 @@
             <w:insideH w:val="single" w:color="auto" w:sz="4" w:space="0"/>
             <w:insideV w:val="single" w:color="auto" w:sz="4" w:space="0"/>
           </w:tblBorders>
+          <w:tblCellMar>
+            <w:top w:w="0" w:type="dxa"/>
+            <w:left w:w="108" w:type="dxa"/>
+            <w:bottom w:w="0" w:type="dxa"/>
+            <w:right w:w="108" w:type="dxa"/>
+          </w:tblCellMar>
         </w:tblPrEx>
         <w:tc>
           <w:tcPr>
@@ -36938,6 +37281,12 @@
             <w:insideH w:val="single" w:color="auto" w:sz="4" w:space="0"/>
             <w:insideV w:val="single" w:color="auto" w:sz="4" w:space="0"/>
           </w:tblBorders>
+          <w:tblCellMar>
+            <w:top w:w="0" w:type="dxa"/>
+            <w:left w:w="108" w:type="dxa"/>
+            <w:bottom w:w="0" w:type="dxa"/>
+            <w:right w:w="108" w:type="dxa"/>
+          </w:tblCellMar>
         </w:tblPrEx>
         <w:tc>
           <w:tcPr>
@@ -37345,6 +37694,12 @@
             <w:insideH w:val="single" w:color="auto" w:sz="4" w:space="0"/>
             <w:insideV w:val="single" w:color="auto" w:sz="4" w:space="0"/>
           </w:tblBorders>
+          <w:tblCellMar>
+            <w:top w:w="0" w:type="dxa"/>
+            <w:left w:w="108" w:type="dxa"/>
+            <w:bottom w:w="0" w:type="dxa"/>
+            <w:right w:w="108" w:type="dxa"/>
+          </w:tblCellMar>
         </w:tblPrEx>
         <w:tc>
           <w:tcPr>
@@ -38448,6 +38803,12 @@
             <w:insideH w:val="single" w:color="auto" w:sz="4" w:space="0"/>
             <w:insideV w:val="single" w:color="auto" w:sz="4" w:space="0"/>
           </w:tblBorders>
+          <w:tblCellMar>
+            <w:top w:w="0" w:type="dxa"/>
+            <w:left w:w="108" w:type="dxa"/>
+            <w:bottom w:w="0" w:type="dxa"/>
+            <w:right w:w="108" w:type="dxa"/>
+          </w:tblCellMar>
         </w:tblPrEx>
         <w:tc>
           <w:tcPr>
@@ -38526,6 +38887,12 @@
             <w:insideH w:val="single" w:color="auto" w:sz="4" w:space="0"/>
             <w:insideV w:val="single" w:color="auto" w:sz="4" w:space="0"/>
           </w:tblBorders>
+          <w:tblCellMar>
+            <w:top w:w="0" w:type="dxa"/>
+            <w:left w:w="108" w:type="dxa"/>
+            <w:bottom w:w="0" w:type="dxa"/>
+            <w:right w:w="108" w:type="dxa"/>
+          </w:tblCellMar>
         </w:tblPrEx>
         <w:tc>
           <w:tcPr>
@@ -38832,6 +39199,12 @@
             <w:insideH w:val="single" w:color="auto" w:sz="4" w:space="0"/>
             <w:insideV w:val="single" w:color="auto" w:sz="4" w:space="0"/>
           </w:tblBorders>
+          <w:tblCellMar>
+            <w:top w:w="0" w:type="dxa"/>
+            <w:left w:w="108" w:type="dxa"/>
+            <w:bottom w:w="0" w:type="dxa"/>
+            <w:right w:w="108" w:type="dxa"/>
+          </w:tblCellMar>
         </w:tblPrEx>
         <w:tc>
           <w:tcPr>
@@ -40890,12 +41263,6 @@
             <w:insideH w:val="single" w:color="auto" w:sz="4" w:space="0"/>
             <w:insideV w:val="single" w:color="auto" w:sz="4" w:space="0"/>
           </w:tblBorders>
-          <w:tblCellMar>
-            <w:top w:w="0" w:type="dxa"/>
-            <w:left w:w="108" w:type="dxa"/>
-            <w:bottom w:w="0" w:type="dxa"/>
-            <w:right w:w="108" w:type="dxa"/>
-          </w:tblCellMar>
         </w:tblPrEx>
         <w:tc>
           <w:tcPr>
@@ -41662,6 +42029,12 @@
             <w:insideH w:val="single" w:color="auto" w:sz="4" w:space="0"/>
             <w:insideV w:val="single" w:color="auto" w:sz="4" w:space="0"/>
           </w:tblBorders>
+          <w:tblCellMar>
+            <w:top w:w="0" w:type="dxa"/>
+            <w:left w:w="108" w:type="dxa"/>
+            <w:bottom w:w="0" w:type="dxa"/>
+            <w:right w:w="108" w:type="dxa"/>
+          </w:tblCellMar>
         </w:tblPrEx>
         <w:tc>
           <w:tcPr>
@@ -42474,6 +42847,12 @@
             <w:insideH w:val="single" w:color="auto" w:sz="4" w:space="0"/>
             <w:insideV w:val="single" w:color="auto" w:sz="4" w:space="0"/>
           </w:tblBorders>
+          <w:tblCellMar>
+            <w:top w:w="0" w:type="dxa"/>
+            <w:left w:w="108" w:type="dxa"/>
+            <w:bottom w:w="0" w:type="dxa"/>
+            <w:right w:w="108" w:type="dxa"/>
+          </w:tblCellMar>
         </w:tblPrEx>
         <w:tc>
           <w:tcPr>
@@ -42640,12 +43019,6 @@
             <w:insideH w:val="single" w:color="auto" w:sz="4" w:space="0"/>
             <w:insideV w:val="single" w:color="auto" w:sz="4" w:space="0"/>
           </w:tblBorders>
-          <w:tblCellMar>
-            <w:top w:w="0" w:type="dxa"/>
-            <w:left w:w="108" w:type="dxa"/>
-            <w:bottom w:w="0" w:type="dxa"/>
-            <w:right w:w="108" w:type="dxa"/>
-          </w:tblCellMar>
         </w:tblPrEx>
         <w:tc>
           <w:tcPr>
@@ -46487,6 +46860,12 @@
             <w:insideH w:val="single" w:color="auto" w:sz="4" w:space="0"/>
             <w:insideV w:val="single" w:color="auto" w:sz="4" w:space="0"/>
           </w:tblBorders>
+          <w:tblCellMar>
+            <w:top w:w="0" w:type="dxa"/>
+            <w:left w:w="108" w:type="dxa"/>
+            <w:bottom w:w="0" w:type="dxa"/>
+            <w:right w:w="108" w:type="dxa"/>
+          </w:tblCellMar>
         </w:tblPrEx>
         <w:tc>
           <w:tcPr>
@@ -46812,6 +47191,12 @@
             <w:insideH w:val="single" w:color="auto" w:sz="4" w:space="0"/>
             <w:insideV w:val="single" w:color="auto" w:sz="4" w:space="0"/>
           </w:tblBorders>
+          <w:tblCellMar>
+            <w:top w:w="0" w:type="dxa"/>
+            <w:left w:w="108" w:type="dxa"/>
+            <w:bottom w:w="0" w:type="dxa"/>
+            <w:right w:w="108" w:type="dxa"/>
+          </w:tblCellMar>
         </w:tblPrEx>
         <w:tc>
           <w:tcPr>
@@ -47820,6 +48205,12 @@
             <w:insideH w:val="single" w:color="auto" w:sz="4" w:space="0"/>
             <w:insideV w:val="single" w:color="auto" w:sz="4" w:space="0"/>
           </w:tblBorders>
+          <w:tblCellMar>
+            <w:top w:w="0" w:type="dxa"/>
+            <w:left w:w="108" w:type="dxa"/>
+            <w:bottom w:w="0" w:type="dxa"/>
+            <w:right w:w="108" w:type="dxa"/>
+          </w:tblCellMar>
         </w:tblPrEx>
         <w:tc>
           <w:tcPr>
@@ -48867,6 +49258,12 @@
             <w:insideH w:val="single" w:color="auto" w:sz="4" w:space="0"/>
             <w:insideV w:val="single" w:color="auto" w:sz="4" w:space="0"/>
           </w:tblBorders>
+          <w:tblCellMar>
+            <w:top w:w="0" w:type="dxa"/>
+            <w:left w:w="108" w:type="dxa"/>
+            <w:bottom w:w="0" w:type="dxa"/>
+            <w:right w:w="108" w:type="dxa"/>
+          </w:tblCellMar>
         </w:tblPrEx>
         <w:tc>
           <w:tcPr>
@@ -49467,12 +49864,6 @@
             <w:insideH w:val="single" w:color="auto" w:sz="4" w:space="0"/>
             <w:insideV w:val="single" w:color="auto" w:sz="4" w:space="0"/>
           </w:tblBorders>
-          <w:tblCellMar>
-            <w:top w:w="0" w:type="dxa"/>
-            <w:left w:w="108" w:type="dxa"/>
-            <w:bottom w:w="0" w:type="dxa"/>
-            <w:right w:w="108" w:type="dxa"/>
-          </w:tblCellMar>
         </w:tblPrEx>
         <w:tc>
           <w:tcPr>
@@ -49728,6 +50119,12 @@
             <w:insideH w:val="single" w:color="auto" w:sz="4" w:space="0"/>
             <w:insideV w:val="single" w:color="auto" w:sz="4" w:space="0"/>
           </w:tblBorders>
+          <w:tblCellMar>
+            <w:top w:w="0" w:type="dxa"/>
+            <w:left w:w="108" w:type="dxa"/>
+            <w:bottom w:w="0" w:type="dxa"/>
+            <w:right w:w="108" w:type="dxa"/>
+          </w:tblCellMar>
         </w:tblPrEx>
         <w:tc>
           <w:tcPr>
@@ -50923,6 +51320,12 @@
             <w:insideH w:val="single" w:color="auto" w:sz="4" w:space="0"/>
             <w:insideV w:val="single" w:color="auto" w:sz="4" w:space="0"/>
           </w:tblBorders>
+          <w:tblCellMar>
+            <w:top w:w="0" w:type="dxa"/>
+            <w:left w:w="108" w:type="dxa"/>
+            <w:bottom w:w="0" w:type="dxa"/>
+            <w:right w:w="108" w:type="dxa"/>
+          </w:tblCellMar>
         </w:tblPrEx>
         <w:tc>
           <w:tcPr>
@@ -52802,12 +53205,6 @@
             <w:insideH w:val="single" w:color="auto" w:sz="4" w:space="0"/>
             <w:insideV w:val="single" w:color="auto" w:sz="4" w:space="0"/>
           </w:tblBorders>
-          <w:tblCellMar>
-            <w:top w:w="0" w:type="dxa"/>
-            <w:left w:w="108" w:type="dxa"/>
-            <w:bottom w:w="0" w:type="dxa"/>
-            <w:right w:w="108" w:type="dxa"/>
-          </w:tblCellMar>
         </w:tblPrEx>
         <w:tc>
           <w:tcPr>
@@ -53774,12 +54171,6 @@
             <w:insideH w:val="single" w:color="auto" w:sz="4" w:space="0"/>
             <w:insideV w:val="single" w:color="auto" w:sz="4" w:space="0"/>
           </w:tblBorders>
-          <w:tblCellMar>
-            <w:top w:w="0" w:type="dxa"/>
-            <w:left w:w="108" w:type="dxa"/>
-            <w:bottom w:w="0" w:type="dxa"/>
-            <w:right w:w="108" w:type="dxa"/>
-          </w:tblCellMar>
         </w:tblPrEx>
         <w:tc>
           <w:tcPr>

</xml_diff>